<commit_message>
uncommented out file and serve step in interim orders and added download PDFs to tests
</commit_message>
<xml_diff>
--- a/docassemble/ChangingChildCustody/data/templates/changing_child_custody_action_plan.docx
+++ b/docassemble/ChangingChildCustody/data/templates/changing_child_custody_action_plan.docx
@@ -37,8 +37,6 @@
                 <w:rFonts w:eastAsia="Arial"/>
               </w:rPr>
             </w:pPr>
-            <w:bookmarkStart w:id="0" w:name="_GoBack"/>
-            <w:bookmarkEnd w:id="0"/>
             <w:r>
               <w:rPr>
                 <w:rFonts w:eastAsia="Arial"/>
@@ -1106,7 +1104,7 @@
             </w:r>
           </w:p>
         </w:tc>
-        <w:commentRangeStart w:id="1"/>
+        <w:commentRangeStart w:id="0"/>
         <w:tc>
           <w:tcPr>
             <w:tcW w:w="7612" w:type="dxa"/>
@@ -1157,15 +1155,15 @@
               </w:rPr>
               <w:fldChar w:fldCharType="end"/>
             </w:r>
-            <w:commentRangeEnd w:id="1"/>
+            <w:commentRangeEnd w:id="0"/>
             <w:r>
               <w:rPr>
                 <w:rStyle w:val="CommentReference"/>
               </w:rPr>
-              <w:commentReference w:id="1"/>
-            </w:r>
-          </w:p>
-          <w:commentRangeStart w:id="2"/>
+              <w:commentReference w:id="0"/>
+            </w:r>
+          </w:p>
+          <w:commentRangeStart w:id="1"/>
           <w:p>
             <w:pPr>
               <w:numPr>
@@ -1213,15 +1211,15 @@
               </w:rPr>
               <w:t xml:space="preserve"> </w:t>
             </w:r>
-            <w:commentRangeEnd w:id="2"/>
+            <w:commentRangeEnd w:id="1"/>
             <w:r>
               <w:rPr>
                 <w:rStyle w:val="CommentReference"/>
               </w:rPr>
-              <w:commentReference w:id="2"/>
-            </w:r>
-          </w:p>
-          <w:commentRangeStart w:id="3"/>
+              <w:commentReference w:id="1"/>
+            </w:r>
+          </w:p>
+          <w:commentRangeStart w:id="2"/>
           <w:p>
             <w:pPr>
               <w:numPr>
@@ -1263,12 +1261,12 @@
               </w:rPr>
               <w:fldChar w:fldCharType="end"/>
             </w:r>
-            <w:commentRangeEnd w:id="3"/>
+            <w:commentRangeEnd w:id="2"/>
             <w:r>
               <w:rPr>
                 <w:rStyle w:val="CommentReference"/>
               </w:rPr>
-              <w:commentReference w:id="3"/>
+              <w:commentReference w:id="2"/>
             </w:r>
             <w:r>
               <w:rPr>
@@ -1277,9 +1275,9 @@
               <w:t xml:space="preserve"> </w:t>
             </w:r>
           </w:p>
+          <w:commentRangeStart w:id="3"/>
           <w:commentRangeStart w:id="4"/>
           <w:commentRangeStart w:id="5"/>
-          <w:commentRangeStart w:id="6"/>
           <w:p>
             <w:pPr>
               <w:numPr>
@@ -1321,6 +1319,13 @@
               </w:rPr>
               <w:fldChar w:fldCharType="end"/>
             </w:r>
+            <w:commentRangeEnd w:id="3"/>
+            <w:r>
+              <w:rPr>
+                <w:rStyle w:val="CommentReference"/>
+              </w:rPr>
+              <w:commentReference w:id="3"/>
+            </w:r>
             <w:commentRangeEnd w:id="4"/>
             <w:r>
               <w:rPr>
@@ -1335,13 +1340,6 @@
               </w:rPr>
               <w:commentReference w:id="5"/>
             </w:r>
-            <w:commentRangeEnd w:id="6"/>
-            <w:r>
-              <w:rPr>
-                <w:rStyle w:val="CommentReference"/>
-              </w:rPr>
-              <w:commentReference w:id="6"/>
-            </w:r>
             <w:r>
               <w:rPr>
                 <w:rStyle w:val="Hyperlink"/>
@@ -1349,7 +1347,7 @@
               <w:t xml:space="preserve"> </w:t>
             </w:r>
           </w:p>
-          <w:commentRangeStart w:id="7"/>
+          <w:commentRangeStart w:id="6"/>
           <w:p>
             <w:pPr>
               <w:numPr>
@@ -1391,12 +1389,12 @@
               </w:rPr>
               <w:fldChar w:fldCharType="end"/>
             </w:r>
-            <w:commentRangeEnd w:id="7"/>
+            <w:commentRangeEnd w:id="6"/>
             <w:r>
               <w:rPr>
                 <w:rStyle w:val="CommentReference"/>
               </w:rPr>
-              <w:commentReference w:id="7"/>
+              <w:commentReference w:id="6"/>
             </w:r>
             <w:r>
               <w:rPr>
@@ -1488,7 +1486,7 @@
               </w:rPr>
               <w:br/>
             </w:r>
-            <w:del w:id="8" w:author="Caroline Robinson" w:date="2023-02-23T07:13:00Z">
+            <w:del w:id="7" w:author="Caroline Robinson" w:date="2023-02-23T07:13:00Z">
               <w:r>
                 <w:fldChar w:fldCharType="begin"/>
               </w:r>
@@ -1505,7 +1503,7 @@
                 <w:fldChar w:fldCharType="end"/>
               </w:r>
             </w:del>
-            <w:ins w:id="9" w:author="Caroline Robinson" w:date="2023-02-23T07:13:00Z">
+            <w:ins w:id="8" w:author="Caroline Robinson" w:date="2023-02-23T07:13:00Z">
               <w:r>
                 <w:t>courts.alaska.gov/shc/family/index.htm</w:t>
               </w:r>
@@ -3466,11 +3464,11 @@
             <w:r>
               <w:t xml:space="preserve">When your case was opened, the court issued an order, usually called a </w:t>
             </w:r>
-            <w:commentRangeStart w:id="10"/>
+            <w:commentRangeStart w:id="9"/>
             <w:r>
               <w:t xml:space="preserve">Standing Order or a Domestic Relations Procedural Order. </w:t>
             </w:r>
-            <w:commentRangeEnd w:id="10"/>
+            <w:commentRangeEnd w:id="9"/>
             <w:r>
               <w:rPr>
                 <w:rStyle w:val="CommentReference"/>
@@ -3478,7 +3476,7 @@
                 <w:color w:val="auto"/>
                 <w:spacing w:val="0"/>
               </w:rPr>
-              <w:commentReference w:id="10"/>
+              <w:commentReference w:id="9"/>
             </w:r>
             <w:r>
               <w:t xml:space="preserve"> The court expects both parents to follow it. </w:t>
@@ -3639,7 +3637,14 @@
                 <w:b/>
                 <w:color w:val="000000"/>
               </w:rPr>
-              <w:t>Motion, SHC-1300 </w:t>
+              <w:t>Motion, SHC-1300</w:t>
+            </w:r>
+            <w:r>
+              <w:rPr>
+                <w:b/>
+                <w:color w:val="000000"/>
+              </w:rPr>
+              <w:t xml:space="preserve"> </w:t>
             </w:r>
             <w:r>
               <w:rPr>
@@ -3699,7 +3704,7 @@
               <w:rPr>
                 <w:color w:val="000000"/>
               </w:rPr>
-              <w:t> </w:t>
+              <w:t xml:space="preserve"> </w:t>
             </w:r>
             <w:hyperlink r:id="rId36" w:tgtFrame="_blank" w:history="1">
               <w:r>
@@ -3749,7 +3754,7 @@
               <w:rPr>
                 <w:color w:val="000000"/>
               </w:rPr>
-              <w:t> </w:t>
+              <w:t xml:space="preserve"> </w:t>
             </w:r>
             <w:hyperlink r:id="rId37" w:tgtFrame="_blank" w:history="1">
               <w:r>
@@ -3891,7 +3896,7 @@
               <w:rPr>
                 <w:color w:val="000000"/>
               </w:rPr>
-              <w:t> </w:t>
+              <w:t xml:space="preserve"> </w:t>
             </w:r>
             <w:hyperlink r:id="rId40" w:tgtFrame="_blank" w:history="1">
               <w:r>
@@ -4139,7 +4144,31 @@
               <w:pStyle w:val="BodyText"/>
             </w:pPr>
             <w:r>
-              <w:t>the audio recording of the hearing or trial in the lower court;</w:t>
+              <w:t>the audio recording of the</w:t>
+            </w:r>
+            <w:r>
+              <w:t xml:space="preserve"> </w:t>
+            </w:r>
+            <w:r>
+              <w:t>hearing</w:t>
+            </w:r>
+            <w:r>
+              <w:t xml:space="preserve"> </w:t>
+            </w:r>
+            <w:r>
+              <w:t>or</w:t>
+            </w:r>
+            <w:r>
+              <w:t xml:space="preserve"> </w:t>
+            </w:r>
+            <w:r>
+              <w:t>trial</w:t>
+            </w:r>
+            <w:r>
+              <w:t xml:space="preserve"> </w:t>
+            </w:r>
+            <w:r>
+              <w:t>in the lower court;</w:t>
             </w:r>
           </w:p>
           <w:p>
@@ -4155,7 +4184,13 @@
               <w:pStyle w:val="BodyText"/>
             </w:pPr>
             <w:r>
-              <w:t>the documents in the lower court or agency record; and</w:t>
+              <w:t>the documents in the lower court or agency</w:t>
+            </w:r>
+            <w:r>
+              <w:t xml:space="preserve"> </w:t>
+            </w:r>
+            <w:r>
+              <w:t>record; and</w:t>
             </w:r>
           </w:p>
           <w:p>
@@ -4163,7 +4198,19 @@
               <w:pStyle w:val="BodyText"/>
             </w:pPr>
             <w:r>
-              <w:t>appeal briefs filed in the appeal to the Supreme Court.</w:t>
+              <w:t>appeal briefs</w:t>
+            </w:r>
+            <w:r>
+              <w:t xml:space="preserve"> </w:t>
+            </w:r>
+            <w:r>
+              <w:t>filed in the appeal to the</w:t>
+            </w:r>
+            <w:r>
+              <w:t xml:space="preserve"> </w:t>
+            </w:r>
+            <w:r>
+              <w:t>Supreme Court.</w:t>
             </w:r>
             <w:r>
               <w:t xml:space="preserve"> </w:t>
@@ -4196,7 +4243,7 @@
               </w:rPr>
               <w:t xml:space="preserve">Read more about </w:t>
             </w:r>
-            <w:commentRangeStart w:id="11"/>
+            <w:commentRangeStart w:id="10"/>
             <w:r>
               <w:rPr>
                 <w:color w:val="auto"/>
@@ -4226,14 +4273,14 @@
               </w:rPr>
               <w:fldChar w:fldCharType="end"/>
             </w:r>
-            <w:commentRangeEnd w:id="11"/>
+            <w:commentRangeEnd w:id="10"/>
             <w:r>
               <w:rPr>
                 <w:rStyle w:val="CommentReference"/>
               </w:rPr>
-              <w:commentReference w:id="11"/>
-            </w:r>
-            <w:del w:id="12" w:author="Caroline Robinson" w:date="2023-02-23T07:53:00Z">
+              <w:commentReference w:id="10"/>
+            </w:r>
+            <w:del w:id="11" w:author="Caroline Robinson" w:date="2023-02-23T07:53:00Z">
               <w:r>
                 <w:rPr>
                   <w:color w:val="000000"/>
@@ -4274,7 +4321,14 @@
                 <w:color w:val="000000"/>
                 <w:shd w:val="clear" w:color="auto" w:fill="FFFFFF"/>
               </w:rPr>
-              <w:t>, </w:t>
+              <w:t>,</w:t>
+            </w:r>
+            <w:r>
+              <w:rPr>
+                <w:color w:val="000000"/>
+                <w:shd w:val="clear" w:color="auto" w:fill="FFFFFF"/>
+              </w:rPr>
+              <w:t xml:space="preserve"> </w:t>
             </w:r>
             <w:hyperlink r:id="rId41" w:tgtFrame="_blank" w:history="1">
               <w:r>
@@ -4291,7 +4345,7 @@
                 <w:color w:val="000000"/>
                 <w:shd w:val="clear" w:color="auto" w:fill="FFFFFF"/>
               </w:rPr>
-              <w:t> </w:t>
+              <w:t xml:space="preserve"> </w:t>
             </w:r>
           </w:p>
           <w:p>
@@ -4345,7 +4399,7 @@
             <w:r>
               <w:t>A</w:t>
             </w:r>
-            <w:del w:id="13" w:author="Caroline Robinson" w:date="2023-02-23T07:53:00Z">
+            <w:del w:id="12" w:author="Caroline Robinson" w:date="2023-02-23T07:53:00Z">
               <w:r>
                 <w:delText>a</w:delText>
               </w:r>
@@ -4356,7 +4410,7 @@
             <w:r>
               <w:t>re</w:t>
             </w:r>
-            <w:ins w:id="14" w:author="Caroline Robinson" w:date="2023-02-23T07:52:00Z">
+            <w:ins w:id="13" w:author="Caroline Robinson" w:date="2023-02-23T07:52:00Z">
               <w:r>
                 <w:t xml:space="preserve"> </w:t>
               </w:r>
@@ -4364,12 +4418,12 @@
             <w:r>
               <w:t>complicated</w:t>
             </w:r>
-            <w:ins w:id="15" w:author="Caroline Robinson" w:date="2023-02-23T07:53:00Z">
+            <w:ins w:id="14" w:author="Caroline Robinson" w:date="2023-02-23T07:53:00Z">
               <w:r>
                 <w:t>.</w:t>
               </w:r>
             </w:ins>
-            <w:del w:id="16" w:author="Caroline Robinson" w:date="2023-02-23T07:53:00Z">
+            <w:del w:id="15" w:author="Caroline Robinson" w:date="2023-02-23T07:53:00Z">
               <w:r>
                 <w:delText xml:space="preserve"> . </w:delText>
               </w:r>
@@ -4403,11 +4457,11 @@
             <w:r>
               <w:t xml:space="preserve">ead everything before you begin your </w:t>
             </w:r>
-            <w:commentRangeStart w:id="17"/>
+            <w:commentRangeStart w:id="16"/>
             <w:r>
               <w:t>appeal</w:t>
             </w:r>
-            <w:commentRangeEnd w:id="17"/>
+            <w:commentRangeEnd w:id="16"/>
             <w:r>
               <w:rPr>
                 <w:rStyle w:val="CommentReference"/>
@@ -4415,7 +4469,7 @@
                 <w:color w:val="auto"/>
                 <w:spacing w:val="0"/>
               </w:rPr>
-              <w:commentReference w:id="17"/>
+              <w:commentReference w:id="16"/>
             </w:r>
             <w:r>
               <w:t>.</w:t>
@@ -4627,7 +4681,7 @@
               <w:rPr>
                 <w:shd w:val="clear" w:color="auto" w:fill="FFFFFF"/>
               </w:rPr>
-              <w:t>'set</w:t>
+              <w:t>set</w:t>
             </w:r>
             <w:r>
               <w:rPr>
@@ -4640,12 +4694,6 @@
                 <w:shd w:val="clear" w:color="auto" w:fill="FFFFFF"/>
               </w:rPr>
               <w:t>aside</w:t>
-            </w:r>
-            <w:r>
-              <w:rPr>
-                <w:shd w:val="clear" w:color="auto" w:fill="FFFFFF"/>
-              </w:rPr>
-              <w:t>'</w:t>
             </w:r>
             <w:r>
               <w:rPr>
@@ -4813,7 +4861,10 @@
               <w:pStyle w:val="BodyText"/>
             </w:pPr>
             <w:r>
-              <w:t>A </w:t>
+              <w:t>A</w:t>
+            </w:r>
+            <w:r>
+              <w:t xml:space="preserve"> </w:t>
             </w:r>
             <w:r>
               <w:rPr>
@@ -4822,7 +4873,10 @@
               <w:t>Motion to Set Aside Judgment or Order</w:t>
             </w:r>
             <w:r>
-              <w:t xml:space="preserve"> asks the trial court to set aside or "undo" a judgment or final order in a case.  If granted, the case will move ahead as if the judgment had not been made.  Your </w:t>
+              <w:t xml:space="preserve"> </w:t>
+            </w:r>
+            <w:r>
+              <w:t xml:space="preserve">asks the trial court to set aside or "undo" a judgment or final order in a case.  If granted, the case will move ahead as if the judgment had not been made.  Your </w:t>
             </w:r>
             <w:r>
               <w:rPr>
@@ -4870,7 +4924,10 @@
               <w:t>Motion to Set Aside Judgment or Order</w:t>
             </w:r>
             <w:r>
-              <w:t> within a "reasonable time" after the judgment or order.</w:t>
+              <w:t xml:space="preserve"> </w:t>
+            </w:r>
+            <w:r>
+              <w:t>within a "reasonable time" after the judgment or order.</w:t>
             </w:r>
             <w:r>
               <w:rPr>
@@ -4934,7 +4991,14 @@
                 <w:color w:val="000000"/>
               </w:rPr>
               <w:lastRenderedPageBreak/>
-              <w:t>If you do not file the </w:t>
+              <w:t>If you do not file the</w:t>
+            </w:r>
+            <w:r>
+              <w:rPr>
+                <w:rFonts w:eastAsia="Times New Roman"/>
+                <w:color w:val="000000"/>
+              </w:rPr>
+              <w:t xml:space="preserve"> </w:t>
             </w:r>
             <w:r>
               <w:rPr>
@@ -4950,7 +5014,14 @@
                 <w:rFonts w:eastAsia="Times New Roman"/>
                 <w:color w:val="000000"/>
               </w:rPr>
-              <w:t> within a reasonable time, the judge can deny it, even if the reason for the request is valid.</w:t>
+              <w:t xml:space="preserve"> </w:t>
+            </w:r>
+            <w:r>
+              <w:rPr>
+                <w:rFonts w:eastAsia="Times New Roman"/>
+                <w:color w:val="000000"/>
+              </w:rPr>
+              <w:t>within a reasonable time, the judge can deny it, even if the reason for the request is valid.</w:t>
             </w:r>
             <w:r>
               <w:rPr>
@@ -5055,7 +5126,10 @@
               <w:t>within 1 year</w:t>
             </w:r>
             <w:r>
-              <w:t> of the final</w:t>
+              <w:t xml:space="preserve"> </w:t>
+            </w:r>
+            <w:r>
+              <w:t>of the final</w:t>
             </w:r>
             <w:r>
               <w:rPr>
@@ -5167,69 +5241,7 @@
                 <w:iCs/>
                 <w:color w:val="000000"/>
               </w:rPr>
-              <w:t> Motion to Set Aside the Judgment or Order</w:t>
-            </w:r>
-            <w:r>
-              <w:rPr>
-                <w:rFonts w:eastAsia="Times New Roman"/>
-                <w:color w:val="000000"/>
-              </w:rPr>
-              <w:t> if the court made a clerical mistake or accidentally left something out of a document.</w:t>
-            </w:r>
-            <w:r>
-              <w:rPr>
-                <w:rFonts w:eastAsia="Times New Roman"/>
-                <w:color w:val="000000"/>
-              </w:rPr>
-              <w:t xml:space="preserve">  For example, if the court accidently wrote the wrong date for a child’s date of birth.</w:t>
-            </w:r>
-          </w:p>
-          <w:p>
-            <w:pPr>
-              <w:pStyle w:val="BodyText"/>
-              <w:rPr>
-                <w:rFonts w:eastAsia="Times New Roman"/>
-                <w:color w:val="000000"/>
-              </w:rPr>
-            </w:pPr>
-            <w:r>
-              <w:rPr>
-                <w:rFonts w:eastAsia="Times New Roman"/>
-                <w:b/>
-                <w:color w:val="000000"/>
-              </w:rPr>
-              <w:t>Civil Rule 60(b)</w:t>
-            </w:r>
-            <w:r>
-              <w:rPr>
-                <w:rFonts w:eastAsia="Times New Roman"/>
-                <w:color w:val="000000"/>
-              </w:rPr>
               <w:t xml:space="preserve"> </w:t>
-            </w:r>
-            <w:r>
-              <w:rPr>
-                <w:rFonts w:eastAsia="Times New Roman"/>
-                <w:color w:val="000000"/>
-              </w:rPr>
-              <w:t>specifies the reasons the court may set aside a judgment which include:</w:t>
-            </w:r>
-          </w:p>
-          <w:p>
-            <w:pPr>
-              <w:pStyle w:val="BodyText"/>
-              <w:rPr>
-                <w:rFonts w:eastAsia="Times New Roman"/>
-                <w:color w:val="000000"/>
-              </w:rPr>
-            </w:pPr>
-            <w:r>
-              <w:rPr>
-                <w:rFonts w:eastAsia="Times New Roman"/>
-                <w:iCs/>
-                <w:color w:val="000000"/>
-              </w:rPr>
-              <w:t xml:space="preserve">If your </w:t>
             </w:r>
             <w:r>
               <w:rPr>
@@ -5245,78 +5257,68 @@
                 <w:rFonts w:eastAsia="Times New Roman"/>
                 <w:color w:val="000000"/>
               </w:rPr>
-              <w:t> </w:t>
-            </w:r>
+              <w:t xml:space="preserve"> </w:t>
+            </w:r>
+            <w:r>
+              <w:rPr>
+                <w:rFonts w:eastAsia="Times New Roman"/>
+                <w:color w:val="000000"/>
+              </w:rPr>
+              <w:t>if the court made a clerical mistake or accidentally left something out of a document.</w:t>
+            </w:r>
+            <w:r>
+              <w:rPr>
+                <w:rFonts w:eastAsia="Times New Roman"/>
+                <w:color w:val="000000"/>
+              </w:rPr>
+              <w:t xml:space="preserve">  For example, if the court accidently wrote the wrong date for a child’s date of birth.</w:t>
+            </w:r>
+          </w:p>
+          <w:p>
+            <w:pPr>
+              <w:pStyle w:val="BodyText"/>
+              <w:rPr>
+                <w:rFonts w:eastAsia="Times New Roman"/>
+                <w:color w:val="000000"/>
+              </w:rPr>
+            </w:pPr>
+            <w:r>
+              <w:rPr>
+                <w:rFonts w:eastAsia="Times New Roman"/>
+                <w:b/>
+                <w:color w:val="000000"/>
+              </w:rPr>
+              <w:t>Civil Rule 60(b)</w:t>
+            </w:r>
+            <w:r>
+              <w:rPr>
+                <w:rFonts w:eastAsia="Times New Roman"/>
+                <w:color w:val="000000"/>
+              </w:rPr>
+              <w:t xml:space="preserve"> </w:t>
+            </w:r>
+            <w:r>
+              <w:rPr>
+                <w:rFonts w:eastAsia="Times New Roman"/>
+                <w:color w:val="000000"/>
+              </w:rPr>
+              <w:t>specifies the reasons the court may set aside a judgment which include:</w:t>
+            </w:r>
+          </w:p>
+          <w:p>
+            <w:pPr>
+              <w:pStyle w:val="BodyText"/>
+              <w:rPr>
+                <w:rFonts w:eastAsia="Times New Roman"/>
+                <w:color w:val="000000"/>
+              </w:rPr>
+            </w:pPr>
             <w:r>
               <w:rPr>
                 <w:rFonts w:eastAsia="Times New Roman"/>
                 <w:iCs/>
                 <w:color w:val="000000"/>
               </w:rPr>
-              <w:t>is based on one of the following reasons, you must file within 1 year from the date the court distributed the Judgment or Order</w:t>
-            </w:r>
-            <w:r>
-              <w:rPr>
-                <w:rFonts w:eastAsia="Times New Roman"/>
-                <w:color w:val="000000"/>
-              </w:rPr>
-              <w:t>:</w:t>
-            </w:r>
-          </w:p>
-          <w:p>
-            <w:pPr>
-              <w:pStyle w:val="ListParagraph"/>
-              <w:ind w:left="510"/>
-            </w:pPr>
-            <w:r>
-              <w:t xml:space="preserve">One of the </w:t>
-            </w:r>
-            <w:r>
-              <w:t>parents</w:t>
-            </w:r>
-            <w:r>
-              <w:t xml:space="preserve"> making a mistake; not paying close attention (inadvertence); an unexpected action, sudden confusion or an unanticipated event (surprise), or a legitimate excuse for failing to take required action (excusable neglect).  For example, </w:t>
-            </w:r>
-            <w:r>
-              <w:t>you ask to set aside the decision made at a hearing you missed because you had a heart attack the day before and were in the ICU so couldn’t participate</w:t>
-            </w:r>
-            <w:r>
-              <w:t>.</w:t>
-            </w:r>
-          </w:p>
-          <w:p>
-            <w:pPr>
-              <w:pStyle w:val="ListParagraph"/>
-              <w:ind w:left="510"/>
-            </w:pPr>
-            <w:r>
-              <w:t>Newly discovered evidence which could not have been discovered by taking reasonable steps within 10 days of the judgment.  For example, it may be newly discovered evidence if you learn one month after trial that the other parent was arrested for driving under the influence of alcohol a week before the trial.</w:t>
-            </w:r>
-          </w:p>
-          <w:p>
-            <w:pPr>
-              <w:pStyle w:val="ListParagraph"/>
-              <w:ind w:left="510"/>
-            </w:pPr>
-            <w:r>
-              <w:t>Fraud, misrepresentation, or other misconduct from the other side.  For example, one parent forges documents that say his or her criminal case was dismissed.</w:t>
-            </w:r>
-          </w:p>
-          <w:p>
-            <w:pPr>
-              <w:pStyle w:val="BodyText"/>
-              <w:rPr>
-                <w:rFonts w:eastAsia="Times New Roman"/>
-                <w:color w:val="000000"/>
-              </w:rPr>
-            </w:pPr>
-            <w:r>
-              <w:rPr>
-                <w:rFonts w:eastAsia="Times New Roman"/>
-                <w:iCs/>
-                <w:color w:val="000000"/>
-              </w:rPr>
-              <w:lastRenderedPageBreak/>
               <w:t xml:space="preserve">If your </w:t>
             </w:r>
             <w:r>
@@ -5333,7 +5335,95 @@
                 <w:rFonts w:eastAsia="Times New Roman"/>
                 <w:color w:val="000000"/>
               </w:rPr>
-              <w:t> </w:t>
+              <w:t xml:space="preserve"> </w:t>
+            </w:r>
+            <w:r>
+              <w:rPr>
+                <w:rFonts w:eastAsia="Times New Roman"/>
+                <w:iCs/>
+                <w:color w:val="000000"/>
+              </w:rPr>
+              <w:t>is based on one of the following reasons, you must file within 1 year from the date the court distributed the Judgment or Order</w:t>
+            </w:r>
+            <w:r>
+              <w:rPr>
+                <w:rFonts w:eastAsia="Times New Roman"/>
+                <w:color w:val="000000"/>
+              </w:rPr>
+              <w:t>:</w:t>
+            </w:r>
+          </w:p>
+          <w:p>
+            <w:pPr>
+              <w:pStyle w:val="ListParagraph"/>
+              <w:ind w:left="510"/>
+            </w:pPr>
+            <w:r>
+              <w:t xml:space="preserve">One of the </w:t>
+            </w:r>
+            <w:r>
+              <w:t>parents</w:t>
+            </w:r>
+            <w:r>
+              <w:t xml:space="preserve"> making a mistake; not paying close attention (inadvertence); an unexpected action, sudden confusion or an unanticipated event (surprise), or a legitimate excuse for failing to take required action (excusable neglect).  For example, </w:t>
+            </w:r>
+            <w:r>
+              <w:t>you ask to set aside the decision made at a hearing you missed because you had a heart attack the day before and were in the ICU so couldn’t participate</w:t>
+            </w:r>
+            <w:r>
+              <w:t>.</w:t>
+            </w:r>
+          </w:p>
+          <w:p>
+            <w:pPr>
+              <w:pStyle w:val="ListParagraph"/>
+              <w:ind w:left="510"/>
+            </w:pPr>
+            <w:r>
+              <w:t>Newly discovered evidence which could not have been discovered by taking reasonable steps within 10 days of the judgment.  For example, it may be newly discovered evidence if you learn one month after trial that the other parent was arrested for driving under the influence of alcohol a week before the trial.</w:t>
+            </w:r>
+          </w:p>
+          <w:p>
+            <w:pPr>
+              <w:pStyle w:val="ListParagraph"/>
+              <w:ind w:left="510"/>
+            </w:pPr>
+            <w:r>
+              <w:t>Fraud, misrepresentation, or other misconduct from the other side.  For example, one parent forges documents that say his or her criminal case was dismissed.</w:t>
+            </w:r>
+          </w:p>
+          <w:p>
+            <w:pPr>
+              <w:pStyle w:val="BodyText"/>
+              <w:rPr>
+                <w:rFonts w:eastAsia="Times New Roman"/>
+                <w:color w:val="000000"/>
+              </w:rPr>
+            </w:pPr>
+            <w:r>
+              <w:rPr>
+                <w:rFonts w:eastAsia="Times New Roman"/>
+                <w:iCs/>
+                <w:color w:val="000000"/>
+              </w:rPr>
+              <w:lastRenderedPageBreak/>
+              <w:t xml:space="preserve">If your </w:t>
+            </w:r>
+            <w:r>
+              <w:rPr>
+                <w:rFonts w:eastAsia="Times New Roman"/>
+                <w:b/>
+                <w:iCs/>
+                <w:color w:val="000000"/>
+              </w:rPr>
+              <w:t>Motion to Set Aside the Judgment or Order</w:t>
+            </w:r>
+            <w:r>
+              <w:rPr>
+                <w:rFonts w:eastAsia="Times New Roman"/>
+                <w:color w:val="000000"/>
+              </w:rPr>
+              <w:t xml:space="preserve"> </w:t>
             </w:r>
             <w:r>
               <w:rPr>
@@ -5586,7 +5676,7 @@
               <w:rPr>
                 <w:color w:val="000000"/>
               </w:rPr>
-              <w:t> </w:t>
+              <w:t xml:space="preserve"> </w:t>
             </w:r>
             <w:r>
               <w:rPr>
@@ -5615,7 +5705,7 @@
               <w:rPr>
                 <w:color w:val="000000"/>
               </w:rPr>
-              <w:t> </w:t>
+              <w:t xml:space="preserve"> </w:t>
             </w:r>
             <w:r>
               <w:rPr>
@@ -5640,7 +5730,7 @@
               <w:rPr>
                 <w:color w:val="000000"/>
               </w:rPr>
-              <w:t> </w:t>
+              <w:t xml:space="preserve"> </w:t>
             </w:r>
             <w:hyperlink r:id="rId45" w:tgtFrame="_blank" w:history="1">
               <w:r>
@@ -5707,7 +5797,7 @@
               <w:rPr>
                 <w:color w:val="000000"/>
               </w:rPr>
-              <w:t> </w:t>
+              <w:t xml:space="preserve"> </w:t>
             </w:r>
             <w:hyperlink r:id="rId46" w:tgtFrame="_blank" w:history="1">
               <w:r>
@@ -5748,7 +5838,7 @@
               <w:rPr>
                 <w:color w:val="000000"/>
               </w:rPr>
-              <w:t> </w:t>
+              <w:t xml:space="preserve"> </w:t>
             </w:r>
             <w:hyperlink r:id="rId47" w:tgtFrame="_blank" w:history="1">
               <w:r>
@@ -5796,7 +5886,7 @@
               <w:rPr>
                 <w:color w:val="000000"/>
               </w:rPr>
-              <w:t> </w:t>
+              <w:t xml:space="preserve"> </w:t>
             </w:r>
             <w:r>
               <w:rPr>
@@ -5845,7 +5935,7 @@
               <w:rPr>
                 <w:color w:val="000000"/>
               </w:rPr>
-              <w:t> </w:t>
+              <w:t xml:space="preserve"> </w:t>
             </w:r>
             <w:hyperlink r:id="rId49" w:tgtFrame="_blank" w:history="1">
               <w:r>
@@ -7671,7 +7761,37 @@
               <w:rPr>
                 <w:shd w:val="clear" w:color="auto" w:fill="FFFFFF"/>
               </w:rPr>
-              <w:t>modify_within_15_days or modify_after_15 == 'AK order'</w:t>
+              <w:t xml:space="preserve">modify_within_15_days or modify_after_15 </w:t>
+            </w:r>
+            <w:r>
+              <w:rPr>
+                <w:shd w:val="clear" w:color="auto" w:fill="FFFFFF"/>
+              </w:rPr>
+              <w:t>in</w:t>
+            </w:r>
+            <w:r>
+              <w:rPr>
+                <w:shd w:val="clear" w:color="auto" w:fill="FFFFFF"/>
+              </w:rPr>
+              <w:t xml:space="preserve"> </w:t>
+            </w:r>
+            <w:r>
+              <w:rPr>
+                <w:shd w:val="clear" w:color="auto" w:fill="FFFFFF"/>
+              </w:rPr>
+              <w:t>(</w:t>
+            </w:r>
+            <w:r>
+              <w:rPr>
+                <w:shd w:val="clear" w:color="auto" w:fill="FFFFFF"/>
+              </w:rPr>
+              <w:t>'AK order'</w:t>
+            </w:r>
+            <w:r>
+              <w:rPr>
+                <w:shd w:val="clear" w:color="auto" w:fill="FFFFFF"/>
+              </w:rPr>
+              <w:t>, 'foreign order')</w:t>
             </w:r>
             <w:r>
               <w:rPr>
@@ -7773,58 +7893,76 @@
               <w:rPr>
                 <w:shd w:val="clear" w:color="auto" w:fill="FFFFFF"/>
               </w:rPr>
-              <w:t>{% if modify_after_15 == 'foreign</w:t>
-            </w:r>
-            <w:r>
-              <w:rPr>
-                <w:shd w:val="clear" w:color="auto" w:fill="FFFFFF"/>
-              </w:rPr>
-              <w:t xml:space="preserve"> </w:t>
-            </w:r>
-            <w:r>
-              <w:rPr>
-                <w:shd w:val="clear" w:color="auto" w:fill="FFFFFF"/>
-              </w:rPr>
-              <w:t xml:space="preserve">order' </w:t>
+              <w:t xml:space="preserve">{% if </w:t>
+            </w:r>
+            <w:r>
+              <w:rPr>
+                <w:shd w:val="clear" w:color="auto" w:fill="FFFFFF"/>
+              </w:rPr>
+              <w:t>modify_within_15_days</w:t>
+            </w:r>
+            <w:r>
+              <w:rPr>
+                <w:shd w:val="clear" w:color="auto" w:fill="FFFFFF"/>
+              </w:rPr>
+              <w:t xml:space="preserve"> or </w:t>
+            </w:r>
+            <w:r>
+              <w:rPr>
+                <w:shd w:val="clear" w:color="auto" w:fill="FFFFFF"/>
+              </w:rPr>
+              <w:t>modify_after_15 == 'AK order'</w:t>
+            </w:r>
+            <w:r>
+              <w:rPr>
+                <w:shd w:val="clear" w:color="auto" w:fill="FFFFFF"/>
+              </w:rPr>
+              <w:t xml:space="preserve"> %}</w:t>
+            </w:r>
+            <w:r>
+              <w:rPr>
+                <w:shd w:val="clear" w:color="auto" w:fill="FFFFFF"/>
+              </w:rPr>
+              <w:t xml:space="preserve"> Ask the court to change your </w:t>
+            </w:r>
+            <w:r>
+              <w:rPr>
+                <w:shd w:val="clear" w:color="auto" w:fill="FFFFFF"/>
+              </w:rPr>
+              <w:lastRenderedPageBreak/>
+              <w:t xml:space="preserve">Alaska custody and Parenting Plan or Child Support order </w:t>
+            </w:r>
+            <w:r>
+              <w:rPr>
+                <w:shd w:val="clear" w:color="auto" w:fill="FFFFFF"/>
+              </w:rPr>
+              <w:t>{% else %}</w:t>
+            </w:r>
+            <w:r>
+              <w:rPr>
+                <w:shd w:val="clear" w:color="auto" w:fill="FFFFFF"/>
+              </w:rPr>
+              <w:t xml:space="preserve"> File a Motion to </w:t>
             </w:r>
             <w:proofErr w:type="gramStart"/>
             <w:r>
               <w:rPr>
                 <w:shd w:val="clear" w:color="auto" w:fill="FFFFFF"/>
               </w:rPr>
-              <w:t>%}File</w:t>
+              <w:t>Modify</w:t>
+            </w:r>
+            <w:r>
+              <w:rPr>
+                <w:shd w:val="clear" w:color="auto" w:fill="FFFFFF"/>
+              </w:rPr>
+              <w:t>{</w:t>
             </w:r>
             <w:proofErr w:type="gramEnd"/>
             <w:r>
               <w:rPr>
                 <w:shd w:val="clear" w:color="auto" w:fill="FFFFFF"/>
               </w:rPr>
-              <w:t xml:space="preserve"> a Motion to Modify{% else %}</w:t>
-            </w:r>
-            <w:r>
-              <w:rPr>
-                <w:shd w:val="clear" w:color="auto" w:fill="FFFFFF"/>
-              </w:rPr>
-              <w:t>Ask the court to change</w:t>
-            </w:r>
-            <w:r>
-              <w:rPr>
-                <w:shd w:val="clear" w:color="auto" w:fill="FFFFFF"/>
-              </w:rPr>
-              <w:t xml:space="preserve">{% if </w:t>
-            </w:r>
-            <w:r>
-              <w:rPr>
-                <w:shd w:val="clear" w:color="auto" w:fill="FFFFFF"/>
-              </w:rPr>
-              <w:lastRenderedPageBreak/>
-              <w:t>modify_after_15 == 'AK order' %} your Alaska custody and Parenting Plan or Child Support order{% endif %}</w:t>
-            </w:r>
-            <w:r>
-              <w:rPr>
-                <w:shd w:val="clear" w:color="auto" w:fill="FFFFFF"/>
-              </w:rPr>
-              <w:t>{% endif %}</w:t>
+              <w:t>% endif %}</w:t>
             </w:r>
           </w:p>
         </w:tc>
@@ -7955,10 +8093,10 @@
               <w:pStyle w:val="Heading3"/>
               <w:outlineLvl w:val="2"/>
               <w:rPr>
-                <w:del w:id="18" w:author="Caroline Robinson" w:date="2023-02-03T08:19:00Z"/>
-              </w:rPr>
-            </w:pPr>
-            <w:del w:id="19" w:author="Caroline Robinson" w:date="2023-02-03T08:19:00Z">
+                <w:del w:id="17" w:author="Caroline Robinson" w:date="2023-02-03T08:19:00Z"/>
+              </w:rPr>
+            </w:pPr>
+            <w:del w:id="18" w:author="Caroline Robinson" w:date="2023-02-03T08:19:00Z">
               <w:r>
                 <w:delText>Timing</w:delText>
               </w:r>
@@ -7968,10 +8106,10 @@
             <w:pPr>
               <w:pStyle w:val="BodyText"/>
               <w:rPr>
-                <w:del w:id="20" w:author="Caroline Robinson" w:date="2023-02-03T08:19:00Z"/>
-              </w:rPr>
-            </w:pPr>
-            <w:del w:id="21" w:author="Caroline Robinson" w:date="2023-02-03T08:19:00Z">
+                <w:del w:id="19" w:author="Caroline Robinson" w:date="2023-02-03T08:19:00Z"/>
+              </w:rPr>
+            </w:pPr>
+            <w:del w:id="20" w:author="Caroline Robinson" w:date="2023-02-03T08:19:00Z">
               <w:r>
                 <w:delText xml:space="preserve">A court will rarely grant a </w:delText>
               </w:r>
@@ -7999,10 +8137,10 @@
             <w:pPr>
               <w:pStyle w:val="BodyText"/>
               <w:rPr>
-                <w:del w:id="22" w:author="Caroline Robinson" w:date="2023-02-03T08:19:00Z"/>
-              </w:rPr>
-            </w:pPr>
-            <w:del w:id="23" w:author="Caroline Robinson" w:date="2023-02-03T08:19:00Z">
+                <w:del w:id="21" w:author="Caroline Robinson" w:date="2023-02-03T08:19:00Z"/>
+              </w:rPr>
+            </w:pPr>
+            <w:del w:id="22" w:author="Caroline Robinson" w:date="2023-02-03T08:19:00Z">
               <w:r>
                 <w:delText xml:space="preserve">File a Motion to Modify </w:delText>
               </w:r>
@@ -8043,7 +8181,21 @@
                 <w:rFonts w:ascii="Arial" w:hAnsi="Arial" w:cs="Arial"/>
                 <w:color w:val="000000"/>
               </w:rPr>
-              <w:t>, a change in circumstances means something has happened so that the old custody or parenting plan is no longer in the children's best interests. Examples include:</w:t>
+              <w:t>, a change in circumstances means something has happened so that the old custody or parenting plan is no longer in the children's</w:t>
+            </w:r>
+            <w:r>
+              <w:rPr>
+                <w:rFonts w:ascii="Arial" w:hAnsi="Arial" w:cs="Arial"/>
+                <w:color w:val="000000"/>
+              </w:rPr>
+              <w:t xml:space="preserve"> </w:t>
+            </w:r>
+            <w:r>
+              <w:rPr>
+                <w:rFonts w:ascii="Arial" w:hAnsi="Arial" w:cs="Arial"/>
+                <w:color w:val="000000"/>
+              </w:rPr>
+              <w:t>best interests. Examples include:</w:t>
             </w:r>
           </w:p>
           <w:p>
@@ -8172,20 +8324,20 @@
               <w:pStyle w:val="Heading3"/>
               <w:outlineLvl w:val="2"/>
               <w:rPr>
-                <w:ins w:id="24" w:author="Caroline Robinson" w:date="2023-02-03T08:19:00Z"/>
-              </w:rPr>
+                <w:ins w:id="23" w:author="Caroline Robinson" w:date="2023-02-03T08:19:00Z"/>
+              </w:rPr>
+            </w:pPr>
+            <w:ins w:id="24" w:author="Caroline Robinson" w:date="2023-02-03T08:19:00Z">
+              <w:r>
+                <w:t>Timing</w:t>
+              </w:r>
+            </w:ins>
+          </w:p>
+          <w:p>
+            <w:pPr>
+              <w:pStyle w:val="BodyText"/>
             </w:pPr>
             <w:ins w:id="25" w:author="Caroline Robinson" w:date="2023-02-03T08:19:00Z">
-              <w:r>
-                <w:t>Timing</w:t>
-              </w:r>
-            </w:ins>
-          </w:p>
-          <w:p>
-            <w:pPr>
-              <w:pStyle w:val="BodyText"/>
-            </w:pPr>
-            <w:ins w:id="26" w:author="Caroline Robinson" w:date="2023-02-03T08:19:00Z">
               <w:r>
                 <w:t xml:space="preserve">A court will rarely grant a </w:t>
               </w:r>
@@ -8837,7 +8989,7 @@
               </w:rPr>
               <w:br/>
             </w:r>
-            <w:del w:id="27" w:author="Caroline Robinson" w:date="2023-02-23T08:30:00Z">
+            <w:del w:id="26" w:author="Caroline Robinson" w:date="2023-02-23T08:30:00Z">
               <w:r>
                 <w:fldChar w:fldCharType="begin"/>
               </w:r>
@@ -8854,7 +9006,7 @@
                 <w:fldChar w:fldCharType="end"/>
               </w:r>
             </w:del>
-            <w:ins w:id="28" w:author="Caroline Robinson" w:date="2023-02-23T08:30:00Z">
+            <w:ins w:id="27" w:author="Caroline Robinson" w:date="2023-02-23T08:30:00Z">
               <w:r>
                 <w:t>courts.alaska.gov/shc/family/docs/shc-1103.doc</w:t>
               </w:r>
@@ -9237,26 +9389,21 @@
           <w:p>
             <w:pPr>
               <w:pStyle w:val="BodyText"/>
+              <w:rPr>
+                <w:shd w:val="clear" w:color="auto" w:fill="FFFFFF"/>
+              </w:rPr>
             </w:pPr>
             <w:r>
               <w:t xml:space="preserve">{%tr if </w:t>
             </w:r>
-          </w:p>
-          <w:p>
-            <w:pPr>
-              <w:pStyle w:val="BodyText"/>
-              <w:rPr>
-                <w:shd w:val="clear" w:color="auto" w:fill="FFFFFF"/>
-              </w:rPr>
-            </w:pPr>
-            <w:r>
-              <w:t>motion_decision or standing_order or motion_for_reconsideration or motion_decision or motion_for</w:t>
-            </w:r>
-            <w:r>
-              <w:t>_</w:t>
-            </w:r>
-            <w:r>
-              <w:t>reconsideration or set_aside or modify_within_15</w:t>
+            <w:r>
+              <w:t xml:space="preserve">motion_decision or </w:t>
+            </w:r>
+            <w:r>
+              <w:t xml:space="preserve">standing_order or </w:t>
+            </w:r>
+            <w:r>
+              <w:t>motion_for_reconsideration or set_aside or modify_within_15</w:t>
             </w:r>
             <w:r>
               <w:t>_</w:t>
@@ -9376,11 +9523,109 @@
               <w:rPr>
                 <w:color w:val="FF0000"/>
               </w:rPr>
-              <w:t xml:space="preserve">{% if  modify_within_15_days or </w:t>
+              <w:t>{% if motion</w:t>
             </w:r>
             <w:r>
               <w:rPr>
                 <w:color w:val="FF0000"/>
+              </w:rPr>
+              <w:t>_decision</w:t>
+            </w:r>
+            <w:r>
+              <w:rPr>
+                <w:color w:val="FF0000"/>
+              </w:rPr>
+              <w:t xml:space="preserve"> or motion_for_reconsideration %}</w:t>
+            </w:r>
+            <w:r>
+              <w:t xml:space="preserve">File and serve your Motion for Reconsideration  </w:t>
+            </w:r>
+            <w:r>
+              <w:rPr>
+                <w:color w:val="FF0000"/>
+              </w:rPr>
+              <w:t>{% el</w:t>
+            </w:r>
+            <w:r>
+              <w:rPr>
+                <w:color w:val="FF0000"/>
+              </w:rPr>
+              <w:t xml:space="preserve">if standing_order </w:t>
+            </w:r>
+            <w:r>
+              <w:rPr>
+                <w:color w:val="FF0000"/>
+              </w:rPr>
+              <w:lastRenderedPageBreak/>
+              <w:t>or set_aside</w:t>
+            </w:r>
+            <w:r>
+              <w:rPr>
+                <w:color w:val="FF0000"/>
+              </w:rPr>
+              <w:t xml:space="preserve"> %}</w:t>
+            </w:r>
+            <w:r>
+              <w:t>File and serve your motion</w:t>
+            </w:r>
+            <w:r>
+              <w:rPr>
+                <w:color w:val="FF0000"/>
+              </w:rPr>
+              <w:t xml:space="preserve">{% </w:t>
+            </w:r>
+            <w:r>
+              <w:rPr>
+                <w:color w:val="FF0000"/>
+                <w:shd w:val="clear" w:color="auto" w:fill="FFFFFF"/>
+              </w:rPr>
+              <w:t xml:space="preserve">elif </w:t>
+            </w:r>
+            <w:r>
+              <w:rPr>
+                <w:color w:val="FF0000"/>
+                <w:shd w:val="clear" w:color="auto" w:fill="FFFFFF"/>
+              </w:rPr>
+              <w:t>modify_after_15 == 'foreign order'</w:t>
+            </w:r>
+            <w:r>
+              <w:rPr>
+                <w:color w:val="FF0000"/>
+                <w:shd w:val="clear" w:color="auto" w:fill="FFFFFF"/>
+              </w:rPr>
+              <w:t xml:space="preserve"> %}</w:t>
+            </w:r>
+            <w:r>
+              <w:t xml:space="preserve"> File and serve your Motion to Modify</w:t>
+            </w:r>
+            <w:r>
+              <w:rPr>
+                <w:color w:val="FF0000"/>
+                <w:shd w:val="clear" w:color="auto" w:fill="FFFFFF"/>
+              </w:rPr>
+              <w:t xml:space="preserve"> </w:t>
+            </w:r>
+            <w:r>
+              <w:rPr>
+                <w:color w:val="FF0000"/>
+              </w:rPr>
+              <w:t xml:space="preserve">{% </w:t>
+            </w:r>
+            <w:r>
+              <w:rPr>
+                <w:color w:val="FF0000"/>
+              </w:rPr>
+              <w:t>el</w:t>
+            </w:r>
+            <w:r>
+              <w:rPr>
+                <w:color w:val="FF0000"/>
+              </w:rPr>
+              <w:t xml:space="preserve">if  modify_within_15_days or </w:t>
+            </w:r>
+            <w:r>
+              <w:rPr>
+                <w:color w:val="FF0000"/>
                 <w:shd w:val="clear" w:color="auto" w:fill="FFFFFF"/>
               </w:rPr>
               <w:t>modify_after_15 == 'AK order'</w:t>
@@ -9392,117 +9637,61 @@
               <w:t xml:space="preserve"> %}</w:t>
             </w:r>
             <w:r>
-              <w:t xml:space="preserve">Pay the $75 fee, file and serve your </w:t>
-            </w:r>
-            <w:r>
-              <w:t xml:space="preserve">Motion to </w:t>
-            </w:r>
-            <w:r>
-              <w:lastRenderedPageBreak/>
-              <w:t>Modify</w:t>
-            </w:r>
-            <w:r>
-              <w:rPr>
-                <w:color w:val="FF0000"/>
-                <w:shd w:val="clear" w:color="auto" w:fill="FFFFFF"/>
-              </w:rPr>
-              <w:t>{% else %}</w:t>
-            </w:r>
-            <w:r>
-              <w:t xml:space="preserve">File and serve your </w:t>
-            </w:r>
-            <w:r>
               <w:rPr>
                 <w:color w:val="FFC000"/>
               </w:rPr>
-              <w:t xml:space="preserve">{% if  </w:t>
+              <w:t>{% if set_aside%}</w:t>
+            </w:r>
+            <w:r>
+              <w:t>File and serve your</w:t>
+            </w:r>
+            <w:r>
+              <w:t xml:space="preserve"> motion</w:t>
             </w:r>
             <w:r>
               <w:rPr>
                 <w:color w:val="FFC000"/>
               </w:rPr>
-              <w:t>motion or motion_for_reconsideration</w:t>
+              <w:t>{% el</w:t>
             </w:r>
             <w:r>
               <w:rPr>
                 <w:color w:val="FFC000"/>
               </w:rPr>
-              <w:t xml:space="preserve">  %}</w:t>
-            </w:r>
-            <w:r>
-              <w:t>Motion for Reconsideration</w:t>
-            </w:r>
-            <w:r>
-              <w:t xml:space="preserve">  </w:t>
+              <w:t>se %}</w:t>
+            </w:r>
+            <w:r>
+              <w:t xml:space="preserve"> P</w:t>
+            </w:r>
+            <w:r>
+              <w:t xml:space="preserve">ay the $75 fee, file and serve your </w:t>
+            </w:r>
+            <w:r>
+              <w:t>Motion to Modify</w:t>
             </w:r>
             <w:r>
               <w:rPr>
                 <w:color w:val="FFC000"/>
               </w:rPr>
-              <w:t xml:space="preserve">{% </w:t>
+              <w:t>{% e</w:t>
             </w:r>
             <w:r>
               <w:rPr>
                 <w:color w:val="FFC000"/>
               </w:rPr>
-              <w:t>elif</w:t>
+              <w:t>nd</w:t>
             </w:r>
             <w:r>
               <w:rPr>
                 <w:color w:val="FFC000"/>
               </w:rPr>
-              <w:t xml:space="preserve"> </w:t>
+              <w:t xml:space="preserve">if </w:t>
             </w:r>
             <w:r>
               <w:rPr>
                 <w:color w:val="FFC000"/>
               </w:rPr>
-              <w:t>standing_order</w:t>
-            </w:r>
-            <w:r>
-              <w:rPr>
-                <w:color w:val="FFC000"/>
-              </w:rPr>
-              <w:t xml:space="preserve"> %}</w:t>
-            </w:r>
-            <w:r>
-              <w:t>Motion</w:t>
-            </w:r>
-            <w:r>
-              <w:rPr>
-                <w:color w:val="FFC000"/>
-              </w:rPr>
-              <w:t xml:space="preserve">{% </w:t>
-            </w:r>
-            <w:r>
-              <w:rPr>
-                <w:color w:val="FFC000"/>
-              </w:rPr>
-              <w:t>el</w:t>
-            </w:r>
-            <w:r>
-              <w:rPr>
-                <w:color w:val="FFC000"/>
-              </w:rPr>
-              <w:t>if  modify_after_15 == 'foreign order' %}</w:t>
-            </w:r>
-            <w:r>
-              <w:rPr>
-                <w:shd w:val="clear" w:color="auto" w:fill="FFFFFF"/>
-              </w:rPr>
-              <w:t xml:space="preserve">File and serve your </w:t>
-            </w:r>
-            <w:r>
-              <w:rPr>
-                <w:shd w:val="clear" w:color="auto" w:fill="FFFFFF"/>
-              </w:rPr>
-              <w:t>Motion to Modify</w:t>
-            </w:r>
-            <w:r>
-              <w:rPr>
-                <w:color w:val="FFC000"/>
-              </w:rPr>
-              <w:t>{% endif %}</w:t>
+              <w:t>%}</w:t>
             </w:r>
             <w:r>
               <w:rPr>
@@ -9536,33 +9725,15 @@
               <w:pStyle w:val="BodyText"/>
             </w:pPr>
             <w:r>
-              <w:t>You must give the other parent (or their lawyer if they have one) 1 copy of everything you file with the court.  You can mail or hand deliver it.  Do this the day you file your motion.  This is called “serving” the other side.  You have to write how you serve the other parent on your motion.</w:t>
+              <w:t>You must give the other parent (or their lawyer if they have one) 1 copy of everything you file with the court.</w:t>
             </w:r>
           </w:p>
           <w:p>
             <w:pPr>
               <w:pStyle w:val="BodyText"/>
-              <w:rPr>
-                <w:color w:val="FFC000"/>
-              </w:rPr>
-            </w:pPr>
-            <w:r>
-              <w:rPr>
-                <w:color w:val="FFC000"/>
-              </w:rPr>
-              <w:t xml:space="preserve">{%p if </w:t>
-            </w:r>
-            <w:r>
-              <w:rPr>
-                <w:color w:val="FFC000"/>
-              </w:rPr>
-              <w:t>standing_order</w:t>
-            </w:r>
-            <w:r>
-              <w:rPr>
-                <w:color w:val="FFC000"/>
-              </w:rPr>
-              <w:t xml:space="preserve"> %}</w:t>
+            </w:pPr>
+            <w:r>
+              <w:t xml:space="preserve"> You can mail or hand deliver it.</w:t>
             </w:r>
           </w:p>
           <w:p>
@@ -9570,8 +9741,21 @@
               <w:pStyle w:val="BodyText"/>
             </w:pPr>
             <w:r>
-              <w:t>File the original with the court.</w:t>
-            </w:r>
+              <w:t>Do this the day you file your motion. This is called “serving” the other side.</w:t>
+            </w:r>
+          </w:p>
+          <w:p>
+            <w:pPr>
+              <w:pStyle w:val="BodyText"/>
+            </w:pPr>
+            <w:r>
+              <w:t xml:space="preserve">You have to write how you serve the other parent on your </w:t>
+            </w:r>
+            <w:commentRangeStart w:id="28"/>
+            <w:r>
+              <w:t>motion</w:t>
+            </w:r>
+            <w:commentRangeEnd w:id="28"/>
             <w:r>
               <w:rPr>
                 <w:rStyle w:val="CommentReference"/>
@@ -9579,6 +9763,86 @@
                 <w:color w:val="auto"/>
                 <w:spacing w:val="0"/>
               </w:rPr>
+              <w:commentReference w:id="28"/>
+            </w:r>
+            <w:r>
+              <w:t>.</w:t>
+            </w:r>
+          </w:p>
+          <w:p>
+            <w:pPr>
+              <w:pStyle w:val="BodyText"/>
+              <w:rPr>
+                <w:color w:val="FFC000"/>
+              </w:rPr>
+            </w:pPr>
+            <w:r>
+              <w:rPr>
+                <w:color w:val="FFC000"/>
+              </w:rPr>
+              <w:t xml:space="preserve">{%p if </w:t>
+            </w:r>
+            <w:proofErr w:type="spellStart"/>
+            <w:r>
+              <w:rPr>
+                <w:color w:val="FFC000"/>
+              </w:rPr>
+              <w:t>type_of_interim_order</w:t>
+            </w:r>
+            <w:proofErr w:type="spellEnd"/>
+            <w:r>
+              <w:rPr>
+                <w:color w:val="FFC000"/>
+              </w:rPr>
+              <w:t xml:space="preserve"> </w:t>
+            </w:r>
+            <w:proofErr w:type="gramStart"/>
+            <w:r>
+              <w:rPr>
+                <w:color w:val="FFC000"/>
+              </w:rPr>
+              <w:t>in(</w:t>
+            </w:r>
+            <w:proofErr w:type="gramEnd"/>
+            <w:r>
+              <w:rPr>
+                <w:color w:val="FFC000"/>
+              </w:rPr>
+              <w:t>'motion', 'standing</w:t>
+            </w:r>
+            <w:r>
+              <w:rPr>
+                <w:color w:val="FFC000"/>
+              </w:rPr>
+              <w:t xml:space="preserve"> </w:t>
+            </w:r>
+            <w:r>
+              <w:rPr>
+                <w:color w:val="FFC000"/>
+              </w:rPr>
+              <w:t xml:space="preserve">order') </w:t>
+            </w:r>
+            <w:r>
+              <w:rPr>
+                <w:color w:val="FFC000"/>
+              </w:rPr>
+              <w:t>%}</w:t>
+            </w:r>
+          </w:p>
+          <w:p>
+            <w:pPr>
+              <w:pStyle w:val="BodyText"/>
+            </w:pPr>
+            <w:r>
+              <w:t>File the original with the court.</w:t>
+            </w:r>
+            <w:r>
+              <w:rPr>
+                <w:rStyle w:val="CommentReference"/>
+                <w:rFonts w:ascii="Arial" w:eastAsia="Arial" w:hAnsi="Arial" w:cs="Arial"/>
+                <w:color w:val="auto"/>
+                <w:spacing w:val="0"/>
+              </w:rPr>
               <w:commentReference w:id="29"/>
             </w:r>
           </w:p>
@@ -9618,8 +9882,14 @@
               <w:rPr>
                 <w:b/>
               </w:rPr>
+              <w:t xml:space="preserve">How do I serve answers motions oppositions and other </w:t>
+            </w:r>
+            <w:r>
+              <w:rPr>
+                <w:b/>
+              </w:rPr>
               <w:lastRenderedPageBreak/>
-              <w:t>How do I serve answers motions oppositions and other documents?</w:t>
+              <w:t>documents?</w:t>
             </w:r>
             <w:r>
               <w:br/>
@@ -9997,7 +10267,11 @@
               <w:t xml:space="preserve">{%tr if </w:t>
             </w:r>
             <w:r>
-              <w:t xml:space="preserve">motion_decision or motion_for_reconsideration </w:t>
+              <w:t>motion_decision or motion_for_reconsiderati</w:t>
+            </w:r>
+            <w:r>
+              <w:lastRenderedPageBreak/>
+              <w:t xml:space="preserve">on </w:t>
             </w:r>
             <w:r>
               <w:t>%}</w:t>
@@ -10072,11 +10346,7 @@
               <w:t>:</w:t>
             </w:r>
             <w:r>
-              <w:t xml:space="preserve"> What to expect after you </w:t>
-            </w:r>
-            <w:r>
-              <w:lastRenderedPageBreak/>
-              <w:t xml:space="preserve">file your </w:t>
+              <w:t xml:space="preserve"> What to expect after you file your </w:t>
             </w:r>
             <w:r>
               <w:rPr>
@@ -10113,7 +10383,6 @@
               <w:ind w:left="420"/>
             </w:pPr>
             <w:r>
-              <w:lastRenderedPageBreak/>
               <w:t xml:space="preserve">The other parent should not respond to a </w:t>
             </w:r>
             <w:r>
@@ -10132,7 +10401,6 @@
               <w:ind w:left="420"/>
             </w:pPr>
             <w:r>
-              <w:lastRenderedPageBreak/>
               <w:t>There will not be a hearing.</w:t>
             </w:r>
           </w:p>
@@ -10207,7 +10475,6 @@
               <w:rPr>
                 <w:shd w:val="clear" w:color="auto" w:fill="FFFFFF"/>
               </w:rPr>
-              <w:lastRenderedPageBreak/>
               <w:t>{%tr endif %}</w:t>
             </w:r>
           </w:p>
@@ -10366,7 +10633,10 @@
               <w:ind w:left="418"/>
             </w:pPr>
             <w:r>
-              <w:t>If the </w:t>
+              <w:t>If the</w:t>
+            </w:r>
+            <w:r>
+              <w:t xml:space="preserve"> </w:t>
             </w:r>
             <w:r>
               <w:rPr>
@@ -10376,7 +10646,7 @@
               <w:t>Motion to Set Aside Judgment or Order</w:t>
             </w:r>
             <w:r>
-              <w:t> </w:t>
+              <w:t xml:space="preserve"> </w:t>
             </w:r>
             <w:r>
               <w:rPr>
@@ -10395,7 +10665,10 @@
               <w:ind w:left="418"/>
             </w:pPr>
             <w:r>
-              <w:t>If the </w:t>
+              <w:t>If the</w:t>
+            </w:r>
+            <w:r>
+              <w:t xml:space="preserve"> </w:t>
             </w:r>
             <w:r>
               <w:rPr>
@@ -10405,7 +10678,7 @@
               <w:t>Motion to Set Aside Judgment or Order</w:t>
             </w:r>
             <w:r>
-              <w:t> </w:t>
+              <w:t xml:space="preserve"> </w:t>
             </w:r>
             <w:r>
               <w:rPr>
@@ -10424,7 +10697,10 @@
               <w:ind w:left="418"/>
             </w:pPr>
             <w:r>
-              <w:t>Either parent can appeal the decision about the </w:t>
+              <w:t>Either parent can appeal the decision about the</w:t>
+            </w:r>
+            <w:r>
+              <w:t xml:space="preserve"> </w:t>
             </w:r>
             <w:r>
               <w:rPr>
@@ -10434,7 +10710,10 @@
               <w:t>Motion to Set Aside Judgment or Order</w:t>
             </w:r>
             <w:r>
-              <w:t> if they believe the judge made a legal mistake.</w:t>
+              <w:t xml:space="preserve"> </w:t>
+            </w:r>
+            <w:r>
+              <w:t>if they believe the judge made a legal mistake.</w:t>
             </w:r>
           </w:p>
           <w:p>
@@ -10514,7 +10793,15 @@
               <w:t>motion</w:t>
             </w:r>
             <w:r>
-              <w:t xml:space="preserve">_decision or motion_for_reconsideration or set_aside or </w:t>
+              <w:t xml:space="preserve">_decision or </w:t>
+            </w:r>
+            <w:r>
+              <w:t xml:space="preserve">standing_order or </w:t>
+            </w:r>
+            <w:bookmarkStart w:id="32" w:name="_GoBack"/>
+            <w:bookmarkEnd w:id="32"/>
+            <w:r>
+              <w:t xml:space="preserve">motion_for_reconsideration or set_aside or </w:t>
             </w:r>
             <w:r>
               <w:t xml:space="preserve">appeal or </w:t>
@@ -10531,13 +10818,15 @@
             <w:r>
               <w:t xml:space="preserve">_within_15 or modify_after_15 </w:t>
             </w:r>
-            <w:proofErr w:type="gramStart"/>
             <w:r>
               <w:t>in(</w:t>
             </w:r>
-            <w:proofErr w:type="gramEnd"/>
-            <w:r>
-              <w:t>'AK order'</w:t>
+            <w:r>
+              <w:t xml:space="preserve">'AK </w:t>
+            </w:r>
+            <w:r>
+              <w:lastRenderedPageBreak/>
+              <w:t>order'</w:t>
             </w:r>
             <w:r>
               <w:t>, 'foreign order')</w:t>
@@ -10636,14 +10925,7 @@
               <w:rPr>
                 <w:shd w:val="clear" w:color="auto" w:fill="FFFFFF"/>
               </w:rPr>
-              <w:t xml:space="preserve">You </w:t>
-            </w:r>
-            <w:r>
-              <w:rPr>
-                <w:shd w:val="clear" w:color="auto" w:fill="FFFFFF"/>
-              </w:rPr>
-              <w:lastRenderedPageBreak/>
-              <w:t>can file a reply if the other parent responds</w:t>
+              <w:t>You can file a reply if the other parent responds</w:t>
             </w:r>
           </w:p>
         </w:tc>
@@ -10662,7 +10944,6 @@
               <w:ind w:left="420"/>
             </w:pPr>
             <w:r>
-              <w:lastRenderedPageBreak/>
               <w:t xml:space="preserve">{% if </w:t>
             </w:r>
             <w:r>
@@ -10686,14 +10967,10 @@
               <w:t>{% elif</w:t>
             </w:r>
             <w:r>
-              <w:t> </w:t>
-            </w:r>
-            <w:r>
-              <w:t xml:space="preserve">standing_order or appeal or set_aside or </w:t>
-            </w:r>
-            <w:r>
-              <w:lastRenderedPageBreak/>
-              <w:t xml:space="preserve">modify_within_15 or modify_after_15 </w:t>
+              <w:t xml:space="preserve"> </w:t>
+            </w:r>
+            <w:r>
+              <w:t xml:space="preserve">standing_order or appeal or set_aside or modify_within_15 or modify_after_15 </w:t>
             </w:r>
             <w:r>
               <w:t>in(</w:t>
@@ -10752,7 +11029,7 @@
             <w:r>
               <w:t>If the 5th day is a</w:t>
             </w:r>
-            <w:del w:id="32" w:author="Caroline Robinson" w:date="2023-02-02T15:41:00Z">
+            <w:del w:id="33" w:author="Caroline Robinson" w:date="2023-02-02T15:41:00Z">
               <w:r>
                 <w:delText xml:space="preserve"> Friday</w:delText>
               </w:r>
@@ -10760,7 +11037,7 @@
             <w:r>
               <w:t>, weekend, or holiday, your Reply is due the next day that is not a</w:t>
             </w:r>
-            <w:del w:id="33" w:author="Caroline Robinson" w:date="2023-02-02T15:41:00Z">
+            <w:del w:id="34" w:author="Caroline Robinson" w:date="2023-02-02T15:41:00Z">
               <w:r>
                 <w:delText xml:space="preserve"> Friday</w:delText>
               </w:r>
@@ -10768,11 +11045,11 @@
             <w:r>
               <w:t>, weekend or holiday</w:t>
             </w:r>
-            <w:commentRangeStart w:id="34"/>
+            <w:commentRangeStart w:id="35"/>
             <w:r>
               <w:t xml:space="preserve">.  For example, if the 5th day was Thursday, November 23rd, and it was Thanksgiving, your Reply would not be due until the following Monday.  </w:t>
             </w:r>
-            <w:commentRangeEnd w:id="34"/>
+            <w:commentRangeEnd w:id="35"/>
             <w:r>
               <w:rPr>
                 <w:rStyle w:val="CommentReference"/>
@@ -10780,7 +11057,7 @@
                 <w:color w:val="auto"/>
                 <w:spacing w:val="0"/>
               </w:rPr>
-              <w:commentReference w:id="34"/>
+              <w:commentReference w:id="35"/>
             </w:r>
           </w:p>
           <w:p>
@@ -10848,7 +11125,7 @@
               <w:pStyle w:val="ListParagraph"/>
               <w:ind w:left="420"/>
             </w:pPr>
-            <w:commentRangeStart w:id="35"/>
+            <w:commentRangeStart w:id="36"/>
             <w:r>
               <w:t>Make 2 copies of your reply.  Keep 1 copy for your own records.</w:t>
             </w:r>
@@ -10870,7 +11147,7 @@
             <w:r>
               <w:t>File the original with the court.</w:t>
             </w:r>
-            <w:commentRangeEnd w:id="35"/>
+            <w:commentRangeEnd w:id="36"/>
             <w:r>
               <w:rPr>
                 <w:rStyle w:val="CommentReference"/>
@@ -10878,7 +11155,7 @@
                 <w:color w:val="auto"/>
                 <w:spacing w:val="0"/>
               </w:rPr>
-              <w:commentReference w:id="35"/>
+              <w:commentReference w:id="36"/>
             </w:r>
           </w:p>
           <w:p>
@@ -10886,18 +11163,10 @@
               <w:t xml:space="preserve">{%p if </w:t>
             </w:r>
             <w:r>
-              <w:t>standing_</w:t>
-            </w:r>
-            <w:proofErr w:type="gramStart"/>
-            <w:r>
-              <w:t>order</w:t>
-            </w:r>
-            <w:r>
-              <w:t xml:space="preserve">  %</w:t>
-            </w:r>
-            <w:proofErr w:type="gramEnd"/>
-            <w:r>
-              <w:t>}</w:t>
+              <w:t>standing_order</w:t>
+            </w:r>
+            <w:r>
+              <w:t xml:space="preserve"> %}</w:t>
             </w:r>
           </w:p>
           <w:p>
@@ -10931,7 +11200,7 @@
             <w:pPr>
               <w:pStyle w:val="BodyText"/>
             </w:pPr>
-            <w:ins w:id="36" w:author="CRobinson" w:date="2022-07-14T16:34:00Z">
+            <w:ins w:id="37" w:author="CRobinson" w:date="2022-07-14T16:34:00Z">
               <w:r>
                 <w:fldChar w:fldCharType="begin"/>
               </w:r>
@@ -10962,8 +11231,17 @@
                   <w:rStyle w:val="Hyperlink"/>
                   <w:rFonts w:eastAsia="Times New Roman"/>
                 </w:rPr>
-                <w:t xml:space="preserve"> Something </w:t>
-              </w:r>
+                <w:t xml:space="preserve"> Something</w:t>
+              </w:r>
+            </w:ins>
+            <w:r>
+              <w:rPr>
+                <w:rStyle w:val="Hyperlink"/>
+                <w:rFonts w:eastAsia="Times New Roman"/>
+              </w:rPr>
+              <w:t xml:space="preserve"> </w:t>
+            </w:r>
+            <w:ins w:id="38" w:author="CRobinson" w:date="2022-07-14T16:34:00Z">
               <w:r>
                 <w:fldChar w:fldCharType="end"/>
               </w:r>
@@ -10973,7 +11251,7 @@
             <w:pPr>
               <w:pStyle w:val="BodyText"/>
             </w:pPr>
-            <w:ins w:id="37" w:author="CRobinson" w:date="2022-07-14T16:34:00Z">
+            <w:ins w:id="39" w:author="CRobinson" w:date="2022-07-14T16:34:00Z">
               <w:r>
                 <w:fldChar w:fldCharType="begin"/>
               </w:r>
@@ -10988,8 +11266,17 @@
                   <w:rStyle w:val="Hyperlink"/>
                   <w:rFonts w:eastAsia="Times New Roman"/>
                 </w:rPr>
-                <w:t>Motions Part 3: Preparing a Reply </w:t>
-              </w:r>
+                <w:t>Motions Part 3: Preparing a Reply</w:t>
+              </w:r>
+            </w:ins>
+            <w:r>
+              <w:rPr>
+                <w:rStyle w:val="Hyperlink"/>
+                <w:rFonts w:eastAsia="Times New Roman"/>
+              </w:rPr>
+              <w:t xml:space="preserve"> </w:t>
+            </w:r>
+            <w:ins w:id="40" w:author="CRobinson" w:date="2022-07-14T16:34:00Z">
               <w:r>
                 <w:fldChar w:fldCharType="end"/>
               </w:r>
@@ -10999,7 +11286,7 @@
             <w:pPr>
               <w:pStyle w:val="BodyText"/>
             </w:pPr>
-            <w:ins w:id="38" w:author="CRobinson" w:date="2022-07-14T16:35:00Z">
+            <w:ins w:id="41" w:author="CRobinson" w:date="2022-07-14T16:35:00Z">
               <w:r>
                 <w:rPr>
                   <w:color w:val="000000" w:themeColor="text1"/>
@@ -11036,16 +11323,52 @@
               <w:rPr>
                 <w:color w:val="000000" w:themeColor="text1"/>
               </w:rPr>
-              <w:t xml:space="preserve">.  </w:t>
-            </w:r>
-            <w:commentRangeStart w:id="39"/>
+              <w:t>.</w:t>
+            </w:r>
             <w:r>
               <w:rPr>
                 <w:color w:val="000000" w:themeColor="text1"/>
               </w:rPr>
-              <w:t xml:space="preserve">Note - Because the court system now closes at noon on Fridays, if a deadline falls on a Saturday, Sunday, holiday, OR FRIDAY, the deadline is the next business day.  The discussion about deadlines in the video is no longer accurate because it was made before the Friday noon closures.  </w:t>
-            </w:r>
-            <w:commentRangeEnd w:id="39"/>
+              <w:t xml:space="preserve"> </w:t>
+            </w:r>
+            <w:r>
+              <w:rPr>
+                <w:color w:val="000000" w:themeColor="text1"/>
+              </w:rPr>
+              <w:t xml:space="preserve"> </w:t>
+            </w:r>
+            <w:commentRangeStart w:id="42"/>
+            <w:r>
+              <w:rPr>
+                <w:color w:val="000000" w:themeColor="text1"/>
+              </w:rPr>
+              <w:t>Note - Because the court system now closes at noon on Fridays, if a deadline falls on a Saturday, Sunday, holiday, OR FRIDAY, the deadline is the next business day.</w:t>
+            </w:r>
+            <w:r>
+              <w:rPr>
+                <w:color w:val="000000" w:themeColor="text1"/>
+              </w:rPr>
+              <w:t xml:space="preserve"> </w:t>
+            </w:r>
+            <w:r>
+              <w:rPr>
+                <w:color w:val="000000" w:themeColor="text1"/>
+              </w:rPr>
+              <w:t xml:space="preserve"> The discussion about deadlines in the video is no longer accurate because it was made before the Friday noon closures.</w:t>
+            </w:r>
+            <w:r>
+              <w:rPr>
+                <w:color w:val="000000" w:themeColor="text1"/>
+              </w:rPr>
+              <w:t xml:space="preserve"> </w:t>
+            </w:r>
+            <w:r>
+              <w:rPr>
+                <w:color w:val="000000" w:themeColor="text1"/>
+              </w:rPr>
+              <w:t xml:space="preserve"> </w:t>
+            </w:r>
+            <w:commentRangeEnd w:id="42"/>
             <w:r>
               <w:rPr>
                 <w:rStyle w:val="CommentReference"/>
@@ -11053,20 +11376,12 @@
                 <w:color w:val="auto"/>
                 <w:spacing w:val="0"/>
               </w:rPr>
-              <w:commentReference w:id="39"/>
-            </w:r>
-          </w:p>
-          <w:p>
-            <w:r>
-              <w:t xml:space="preserve">{%p </w:t>
-            </w:r>
-            <w:proofErr w:type="gramStart"/>
-            <w:r>
-              <w:t>endif  %</w:t>
-            </w:r>
-            <w:proofErr w:type="gramEnd"/>
-            <w:r>
-              <w:t>}</w:t>
+              <w:commentReference w:id="42"/>
+            </w:r>
+          </w:p>
+          <w:p>
+            <w:r>
+              <w:t>{%p endif %}</w:t>
             </w:r>
           </w:p>
           <w:p>
@@ -11111,6 +11426,7 @@
               <w:br/>
             </w:r>
             <w:r>
+              <w:lastRenderedPageBreak/>
               <w:t>youtu.be/</w:t>
             </w:r>
             <w:proofErr w:type="spellStart"/>
@@ -11163,7 +11479,6 @@
               <w:br/>
             </w:r>
             <w:r>
-              <w:lastRenderedPageBreak/>
               <w:t xml:space="preserve"> as a </w:t>
             </w:r>
             <w:hyperlink r:id="rId86" w:history="1">
@@ -11262,7 +11577,7 @@
               <w:t xml:space="preserve"> Something</w:t>
             </w:r>
             <w:r>
-              <w:t> </w:t>
+              <w:t xml:space="preserve"> </w:t>
             </w:r>
             <w:r>
               <w:br/>
@@ -11290,7 +11605,7 @@
               <w:t>Motions Part 3: Preparing a Reply</w:t>
             </w:r>
             <w:r>
-              <w:t> </w:t>
+              <w:t xml:space="preserve"> </w:t>
             </w:r>
             <w:r>
               <w:br/>
@@ -11454,7 +11769,7 @@
               <w:rPr>
                 <w:shd w:val="clear" w:color="auto" w:fill="FFFFFF"/>
               </w:rPr>
-              <w:t xml:space="preserve">= 'agree' </w:t>
+              <w:t>= 'agree'</w:t>
             </w:r>
             <w:r>
               <w:rPr>
@@ -11716,7 +12031,10 @@
               <w:pStyle w:val="BodyText"/>
             </w:pPr>
             <w:r>
-              <w:t>A </w:t>
+              <w:t>A</w:t>
+            </w:r>
+            <w:r>
+              <w:t xml:space="preserve"> </w:t>
             </w:r>
             <w:r>
               <w:rPr>
@@ -11726,7 +12044,14 @@
               <w:t>Motion to Set Aside Judgment or Order</w:t>
             </w:r>
             <w:r>
-              <w:t> asks the trial court to set aside or "undo" a judgment or final order in a case.  If granted, the case will move ahead as if the judgment had not been made.  If you agree with what the other parent asked to set aside in the motion, you have options.  Whichever option you choose</w:t>
+              <w:t xml:space="preserve"> </w:t>
+            </w:r>
+            <w:r>
+              <w:t xml:space="preserve">asks the trial court to set aside or "undo" a judgment or final order in a case.  If granted, the case will move ahead as if the judgment had not been made.  If you agree with what the other parent asked to set aside in the motion, you </w:t>
+            </w:r>
+            <w:r>
+              <w:lastRenderedPageBreak/>
+              <w:t>have options.  Whichever option you choose</w:t>
             </w:r>
             <w:r>
               <w:t>,</w:t>
@@ -11744,17 +12069,13 @@
             <w:pPr>
               <w:pStyle w:val="BodyText"/>
             </w:pPr>
-            <w:del w:id="40" w:author="Caroline Robinson" w:date="2023-02-21T14:36:00Z">
+            <w:del w:id="43" w:author="Caroline Robinson" w:date="2023-02-21T14:36:00Z">
               <w:r>
                 <w:delText xml:space="preserve">remember </w:delText>
               </w:r>
             </w:del>
             <w:r>
-              <w:t xml:space="preserve">you must file all documents with the court within 10 days from the day the motion was hand delivered to you or 13 days from the </w:t>
-            </w:r>
-            <w:r>
-              <w:lastRenderedPageBreak/>
-              <w:t xml:space="preserve">day it was mailed to you (you can see this date on the postmark of the envelope).  </w:t>
+              <w:t xml:space="preserve">you must file all documents with the court within 10 days from the day the motion was hand delivered to you or 13 days from the day it was mailed to you (you can see this date on the postmark of the envelope).  </w:t>
             </w:r>
           </w:p>
           <w:p>
@@ -11762,13 +12083,13 @@
               <w:pStyle w:val="ListParagraph"/>
               <w:ind w:left="422"/>
               <w:rPr>
-                <w:ins w:id="41" w:author="Caroline Robinson" w:date="2023-02-21T10:12:00Z"/>
+                <w:ins w:id="44" w:author="Caroline Robinson" w:date="2023-02-21T10:12:00Z"/>
               </w:rPr>
             </w:pPr>
             <w:r>
               <w:t>You can fill out a response stating you agree, file it with the court, and give the other parent a copy.</w:t>
             </w:r>
-            <w:ins w:id="42" w:author="Caroline Robinson" w:date="2023-02-21T10:11:00Z">
+            <w:ins w:id="45" w:author="Caroline Robinson" w:date="2023-02-21T10:11:00Z">
               <w:r>
                 <w:t xml:space="preserve"> See Steps </w:t>
               </w:r>
@@ -11781,7 +12102,7 @@
                 <w:t>22</w:t>
               </w:r>
             </w:fldSimple>
-            <w:ins w:id="43" w:author="Caroline Robinson" w:date="2023-02-21T10:11:00Z">
+            <w:ins w:id="46" w:author="Caroline Robinson" w:date="2023-02-21T10:11:00Z">
               <w:r>
                 <w:rPr>
                   <w:shd w:val="clear" w:color="auto" w:fill="FFFFFF"/>
@@ -11837,7 +12158,7 @@
               </w:rPr>
               <w:fldChar w:fldCharType="end"/>
             </w:r>
-            <w:ins w:id="44" w:author="Caroline Robinson" w:date="2023-02-21T10:12:00Z">
+            <w:ins w:id="47" w:author="Caroline Robinson" w:date="2023-02-21T10:12:00Z">
               <w:r>
                 <w:rPr>
                   <w:shd w:val="clear" w:color="auto" w:fill="FFFFFF"/>
@@ -11847,7 +12168,7 @@
             </w:ins>
           </w:p>
           <w:p>
-            <w:ins w:id="45" w:author="Caroline Robinson" w:date="2023-02-21T10:12:00Z">
+            <w:ins w:id="48" w:author="Caroline Robinson" w:date="2023-02-21T10:12:00Z">
               <w:r>
                 <w:t>Or</w:t>
               </w:r>
@@ -11861,7 +12182,7 @@
             <w:r>
               <w:t>You can contact the other parent and put your agreement in writing together to file with the court.</w:t>
             </w:r>
-            <w:ins w:id="46" w:author="Caroline Robinson" w:date="2023-02-21T10:12:00Z">
+            <w:ins w:id="49" w:author="Caroline Robinson" w:date="2023-02-21T10:12:00Z">
               <w:r>
                 <w:t xml:space="preserve"> See Steps </w:t>
               </w:r>
@@ -11897,7 +12218,7 @@
               </w:rPr>
               <w:fldChar w:fldCharType="end"/>
             </w:r>
-            <w:ins w:id="47" w:author="Caroline Robinson" w:date="2023-02-21T10:12:00Z">
+            <w:ins w:id="50" w:author="Caroline Robinson" w:date="2023-02-21T10:12:00Z">
               <w:r>
                 <w:rPr>
                   <w:shd w:val="clear" w:color="auto" w:fill="FFFFFF"/>
@@ -11905,7 +12226,7 @@
                 <w:t xml:space="preserve"> and</w:t>
               </w:r>
             </w:ins>
-            <w:ins w:id="48" w:author="Caroline Robinson" w:date="2023-02-21T10:13:00Z">
+            <w:ins w:id="51" w:author="Caroline Robinson" w:date="2023-02-21T10:13:00Z">
               <w:r>
                 <w:rPr>
                   <w:shd w:val="clear" w:color="auto" w:fill="FFFFFF"/>
@@ -11944,7 +12265,7 @@
               </w:rPr>
               <w:fldChar w:fldCharType="end"/>
             </w:r>
-            <w:ins w:id="49" w:author="Caroline Robinson" w:date="2023-02-21T10:13:00Z">
+            <w:ins w:id="52" w:author="Caroline Robinson" w:date="2023-02-21T10:13:00Z">
               <w:r>
                 <w:rPr>
                   <w:shd w:val="clear" w:color="auto" w:fill="FFFFFF"/>
@@ -12097,7 +12418,7 @@
               </w:rPr>
               <w:t xml:space="preserve">Step </w:t>
             </w:r>
-            <w:bookmarkStart w:id="50" w:name="RespondCustody"/>
+            <w:bookmarkStart w:id="53" w:name="RespondCustody"/>
             <w:r>
               <w:rPr>
                 <w:shd w:val="clear" w:color="auto" w:fill="FFFFFF"/>
@@ -12129,7 +12450,7 @@
               </w:rPr>
               <w:fldChar w:fldCharType="end"/>
             </w:r>
-            <w:bookmarkEnd w:id="50"/>
+            <w:bookmarkEnd w:id="53"/>
             <w:r>
               <w:rPr>
                 <w:shd w:val="clear" w:color="auto" w:fill="FFFFFF"/>
@@ -12246,7 +12567,11 @@
               <w:t>hanges</w:t>
             </w:r>
             <w:r>
-              <w:t>{% e</w:t>
+              <w:t xml:space="preserve">{% </w:t>
+            </w:r>
+            <w:r>
+              <w:lastRenderedPageBreak/>
+              <w:t>e</w:t>
             </w:r>
             <w:r>
               <w:t xml:space="preserve">ndif </w:t>
@@ -12270,6 +12595,7 @@
               <w:pStyle w:val="BodyText"/>
             </w:pPr>
             <w:r>
+              <w:lastRenderedPageBreak/>
               <w:t xml:space="preserve">{%p </w:t>
             </w:r>
             <w:r>
@@ -12412,7 +12738,13 @@
               <w:rPr>
                 <w:color w:val="000000"/>
               </w:rPr>
-              <w:t>, </w:t>
+              <w:t>,</w:t>
+            </w:r>
+            <w:r>
+              <w:rPr>
+                <w:color w:val="000000"/>
+              </w:rPr>
+              <w:t xml:space="preserve"> </w:t>
             </w:r>
             <w:hyperlink r:id="rId89" w:tgtFrame="_blank" w:history="1">
               <w:r>
@@ -12427,7 +12759,7 @@
               <w:rPr>
                 <w:color w:val="000000"/>
               </w:rPr>
-              <w:t> </w:t>
+              <w:t xml:space="preserve"> </w:t>
             </w:r>
             <w:r>
               <w:rPr>
@@ -12456,7 +12788,13 @@
               <w:rPr>
                 <w:color w:val="000000"/>
               </w:rPr>
-              <w:t>public.courts.alaska.gov/web/forms/docs/dr-305.pdf </w:t>
+              <w:t>public.courts.alaska.gov/web/forms/docs/dr-305.pdf</w:t>
+            </w:r>
+            <w:r>
+              <w:rPr>
+                <w:color w:val="000000"/>
+              </w:rPr>
+              <w:t xml:space="preserve"> </w:t>
             </w:r>
             <w:r>
               <w:br/>
@@ -12481,7 +12819,13 @@
               <w:rPr>
                 <w:color w:val="000000"/>
               </w:rPr>
-              <w:t>, </w:t>
+              <w:t>,</w:t>
+            </w:r>
+            <w:r>
+              <w:rPr>
+                <w:color w:val="000000"/>
+              </w:rPr>
+              <w:t xml:space="preserve"> </w:t>
             </w:r>
             <w:hyperlink r:id="rId90" w:tgtFrame="_blank" w:history="1">
               <w:r>
@@ -12496,7 +12840,7 @@
               <w:rPr>
                 <w:color w:val="000000"/>
               </w:rPr>
-              <w:t> </w:t>
+              <w:t xml:space="preserve"> </w:t>
             </w:r>
             <w:r>
               <w:rPr>
@@ -12518,7 +12862,14 @@
               <w:rPr>
                 <w:color w:val="000000"/>
               </w:rPr>
-              <w:t>public.courts.alaska.gov/web/forms/docs/dr-150.pdf </w:t>
+              <w:lastRenderedPageBreak/>
+              <w:t>public.courts.alaska.gov/web/forms/docs/dr-150.pdf</w:t>
+            </w:r>
+            <w:r>
+              <w:rPr>
+                <w:color w:val="000000"/>
+              </w:rPr>
+              <w:t xml:space="preserve"> </w:t>
             </w:r>
             <w:r>
               <w:rPr>
@@ -12558,7 +12909,6 @@
                 <w:sz w:val="25"/>
                 <w:szCs w:val="25"/>
               </w:rPr>
-              <w:lastRenderedPageBreak/>
               <w:t>C</w:t>
             </w:r>
             <w:r>
@@ -12603,7 +12953,13 @@
               <w:rPr>
                 <w:color w:val="000000"/>
               </w:rPr>
-              <w:t>, </w:t>
+              <w:t>,</w:t>
+            </w:r>
+            <w:r>
+              <w:rPr>
+                <w:color w:val="000000"/>
+              </w:rPr>
+              <w:t xml:space="preserve"> </w:t>
             </w:r>
             <w:hyperlink r:id="rId91" w:tgtFrame="_blank" w:history="1">
               <w:r>
@@ -12618,7 +12974,7 @@
               <w:rPr>
                 <w:color w:val="000000"/>
               </w:rPr>
-              <w:t> </w:t>
+              <w:t xml:space="preserve"> </w:t>
             </w:r>
             <w:r>
               <w:t>[Fill-In PDF]</w:t>
@@ -12655,7 +13011,13 @@
               <w:rPr>
                 <w:color w:val="000000"/>
               </w:rPr>
-              <w:t>, </w:t>
+              <w:t>,</w:t>
+            </w:r>
+            <w:r>
+              <w:rPr>
+                <w:color w:val="000000"/>
+              </w:rPr>
+              <w:t xml:space="preserve"> </w:t>
             </w:r>
             <w:hyperlink r:id="rId92" w:tgtFrame="_blank" w:history="1">
               <w:r>
@@ -12670,7 +13032,7 @@
               <w:rPr>
                 <w:color w:val="000000"/>
               </w:rPr>
-              <w:t> </w:t>
+              <w:t xml:space="preserve"> </w:t>
             </w:r>
             <w:r>
               <w:t>[Fill-In PDF]</w:t>
@@ -12907,7 +13269,7 @@
               </w:rPr>
               <w:t xml:space="preserve">Step </w:t>
             </w:r>
-            <w:bookmarkStart w:id="51" w:name="FileCustodyResponse"/>
+            <w:bookmarkStart w:id="54" w:name="FileCustodyResponse"/>
             <w:r>
               <w:rPr>
                 <w:shd w:val="clear" w:color="auto" w:fill="FFFFFF"/>
@@ -12945,7 +13307,7 @@
               </w:rPr>
               <w:t>:</w:t>
             </w:r>
-            <w:bookmarkEnd w:id="51"/>
+            <w:bookmarkEnd w:id="54"/>
             <w:r>
               <w:rPr>
                 <w:shd w:val="clear" w:color="auto" w:fill="FFFFFF"/>
@@ -13073,6 +13435,7 @@
               <w:rPr>
                 <w:shd w:val="clear" w:color="auto" w:fill="FFFFFF"/>
               </w:rPr>
+              <w:lastRenderedPageBreak/>
               <w:t xml:space="preserve">{%tr if </w:t>
             </w:r>
             <w:proofErr w:type="spellStart"/>
@@ -13093,7 +13456,6 @@
               <w:rPr>
                 <w:shd w:val="clear" w:color="auto" w:fill="FFFFFF"/>
               </w:rPr>
-              <w:lastRenderedPageBreak/>
               <w:t>'agree'</w:t>
             </w:r>
             <w:r>
@@ -13149,7 +13511,7 @@
               </w:rPr>
               <w:t xml:space="preserve">Step </w:t>
             </w:r>
-            <w:bookmarkStart w:id="52" w:name="CustodyContactParent"/>
+            <w:bookmarkStart w:id="55" w:name="CustodyContactParent"/>
             <w:r>
               <w:rPr>
                 <w:shd w:val="clear" w:color="auto" w:fill="FFFFFF"/>
@@ -13181,7 +13543,7 @@
               </w:rPr>
               <w:fldChar w:fldCharType="end"/>
             </w:r>
-            <w:bookmarkEnd w:id="52"/>
+            <w:bookmarkEnd w:id="55"/>
             <w:r>
               <w:rPr>
                 <w:shd w:val="clear" w:color="auto" w:fill="FFFFFF"/>
@@ -13312,7 +13674,7 @@
               <w:rPr>
                 <w:color w:val="000000"/>
               </w:rPr>
-              <w:t> </w:t>
+              <w:t xml:space="preserve"> </w:t>
             </w:r>
             <w:hyperlink r:id="rId94" w:tgtFrame="_blank" w:history="1">
               <w:r>
@@ -13392,7 +13754,7 @@
               <w:rPr>
                 <w:color w:val="000000"/>
               </w:rPr>
-              <w:t> </w:t>
+              <w:t xml:space="preserve"> </w:t>
             </w:r>
             <w:hyperlink r:id="rId96" w:tgtFrame="_blank" w:history="1">
               <w:r>
@@ -13485,7 +13847,7 @@
               <w:t>to Put Settlement on the Record, SHC-1063</w:t>
             </w:r>
             <w:r>
-              <w:t> </w:t>
+              <w:t xml:space="preserve"> </w:t>
             </w:r>
             <w:r>
               <w:br/>
@@ -13545,7 +13907,7 @@
               <w:t>as a</w:t>
             </w:r>
             <w:r>
-              <w:t> </w:t>
+              <w:t xml:space="preserve"> </w:t>
             </w:r>
             <w:hyperlink r:id="rId100" w:tgtFrame="_blank" w:history="1">
               <w:r>
@@ -13595,7 +13957,13 @@
               <w:rPr>
                 <w:color w:val="000000"/>
               </w:rPr>
-              <w:t>, </w:t>
+              <w:t>,</w:t>
+            </w:r>
+            <w:r>
+              <w:rPr>
+                <w:color w:val="000000"/>
+              </w:rPr>
+              <w:t xml:space="preserve"> </w:t>
             </w:r>
             <w:hyperlink r:id="rId101" w:tgtFrame="_blank" w:history="1">
               <w:r>
@@ -13607,7 +13975,10 @@
               </w:r>
             </w:hyperlink>
             <w:r>
-              <w:t> [Fill-In PDF]</w:t>
+              <w:t xml:space="preserve"> </w:t>
+            </w:r>
+            <w:r>
+              <w:t>[Fill-In PDF]</w:t>
             </w:r>
             <w:r>
               <w:br/>
@@ -13624,7 +13995,7 @@
               </w:rPr>
               <w:br/>
             </w:r>
-            <w:commentRangeStart w:id="53"/>
+            <w:commentRangeStart w:id="56"/>
             <w:r>
               <w:rPr>
                 <w:color w:val="000000"/>
@@ -13637,7 +14008,7 @@
               </w:rPr>
               <w:t>f you are changing child support</w:t>
             </w:r>
-            <w:commentRangeEnd w:id="53"/>
+            <w:commentRangeEnd w:id="56"/>
             <w:r>
               <w:rPr>
                 <w:rStyle w:val="CommentReference"/>
@@ -13645,7 +14016,7 @@
                 <w:color w:val="auto"/>
                 <w:spacing w:val="0"/>
               </w:rPr>
-              <w:commentReference w:id="53"/>
+              <w:commentReference w:id="56"/>
             </w:r>
             <w:r>
               <w:rPr>
@@ -13688,7 +14059,13 @@
               <w:rPr>
                 <w:color w:val="000000"/>
               </w:rPr>
-              <w:t>, </w:t>
+              <w:t>,</w:t>
+            </w:r>
+            <w:r>
+              <w:rPr>
+                <w:color w:val="000000"/>
+              </w:rPr>
+              <w:t xml:space="preserve"> </w:t>
             </w:r>
             <w:hyperlink r:id="rId102" w:tgtFrame="_blank" w:history="1">
               <w:r>
@@ -13703,7 +14080,7 @@
               <w:rPr>
                 <w:color w:val="000000"/>
               </w:rPr>
-              <w:t> </w:t>
+              <w:t xml:space="preserve"> </w:t>
             </w:r>
             <w:r>
               <w:rPr>
@@ -13732,7 +14109,13 @@
               <w:rPr>
                 <w:color w:val="000000"/>
               </w:rPr>
-              <w:t>public.courts.alaska.gov/web/forms/docs/dr-305.pdf </w:t>
+              <w:t>public.courts.alaska.gov/web/forms/docs/dr-305.pdf</w:t>
+            </w:r>
+            <w:r>
+              <w:rPr>
+                <w:color w:val="000000"/>
+              </w:rPr>
+              <w:t xml:space="preserve"> </w:t>
             </w:r>
             <w:r>
               <w:rPr>
@@ -13763,7 +14146,13 @@
               <w:rPr>
                 <w:color w:val="000000"/>
               </w:rPr>
-              <w:t>, </w:t>
+              <w:t>,</w:t>
+            </w:r>
+            <w:r>
+              <w:rPr>
+                <w:color w:val="000000"/>
+              </w:rPr>
+              <w:t xml:space="preserve"> </w:t>
             </w:r>
             <w:hyperlink r:id="rId103" w:tgtFrame="_blank" w:history="1">
               <w:r>
@@ -13778,7 +14167,7 @@
               <w:rPr>
                 <w:color w:val="000000"/>
               </w:rPr>
-              <w:t> </w:t>
+              <w:t xml:space="preserve"> </w:t>
             </w:r>
             <w:r>
               <w:rPr>
@@ -13800,7 +14189,13 @@
               <w:rPr>
                 <w:color w:val="000000"/>
               </w:rPr>
-              <w:t>public.courts.alaska.gov/web/forms/docs/dr-150.pdf </w:t>
+              <w:t>public.courts.alaska.gov/web/forms/docs/dr-150.pdf</w:t>
+            </w:r>
+            <w:r>
+              <w:rPr>
+                <w:color w:val="000000"/>
+              </w:rPr>
+              <w:t xml:space="preserve"> </w:t>
             </w:r>
             <w:r>
               <w:rPr>
@@ -13859,7 +14254,13 @@
               <w:rPr>
                 <w:color w:val="000000"/>
               </w:rPr>
-              <w:t>, </w:t>
+              <w:t>,</w:t>
+            </w:r>
+            <w:r>
+              <w:rPr>
+                <w:color w:val="000000"/>
+              </w:rPr>
+              <w:t xml:space="preserve"> </w:t>
             </w:r>
             <w:hyperlink r:id="rId104" w:tgtFrame="_blank" w:history="1">
               <w:r>
@@ -13873,7 +14274,13 @@
               <w:rPr>
                 <w:color w:val="000000"/>
               </w:rPr>
-              <w:t> [Fill-In PDF]</w:t>
+              <w:t xml:space="preserve"> </w:t>
+            </w:r>
+            <w:r>
+              <w:rPr>
+                <w:color w:val="000000"/>
+              </w:rPr>
+              <w:t>[Fill-In PDF]</w:t>
             </w:r>
             <w:r>
               <w:br/>
@@ -13899,13 +14306,20 @@
                 <w:b/>
                 <w:color w:val="000000"/>
               </w:rPr>
+              <w:lastRenderedPageBreak/>
               <w:t>Divided Custody Support Calculation</w:t>
             </w:r>
             <w:r>
               <w:rPr>
                 <w:color w:val="000000"/>
               </w:rPr>
-              <w:t>, </w:t>
+              <w:t>,</w:t>
+            </w:r>
+            <w:r>
+              <w:rPr>
+                <w:color w:val="000000"/>
+              </w:rPr>
+              <w:t xml:space="preserve"> </w:t>
             </w:r>
             <w:hyperlink r:id="rId105" w:tgtFrame="_blank" w:history="1">
               <w:r>
@@ -13919,7 +14333,13 @@
               <w:rPr>
                 <w:color w:val="000000"/>
               </w:rPr>
-              <w:t> [Fill-In PDF]</w:t>
+              <w:t xml:space="preserve"> </w:t>
+            </w:r>
+            <w:r>
+              <w:rPr>
+                <w:color w:val="000000"/>
+              </w:rPr>
+              <w:t>[Fill-In PDF]</w:t>
             </w:r>
             <w:r>
               <w:br/>
@@ -13943,7 +14363,6 @@
                 <w:b/>
                 <w:color w:val="000000"/>
               </w:rPr>
-              <w:lastRenderedPageBreak/>
               <w:t>Hybrid Custody Child Support Calculation</w:t>
             </w:r>
             <w:r>
@@ -14014,7 +14433,7 @@
               <w:lastRenderedPageBreak/>
               <w:t xml:space="preserve">Step </w:t>
             </w:r>
-            <w:bookmarkStart w:id="54" w:name="FileCustodyAgreement"/>
+            <w:bookmarkStart w:id="57" w:name="FileCustodyAgreement"/>
             <w:r>
               <w:rPr>
                 <w:shd w:val="clear" w:color="auto" w:fill="FFFFFF"/>
@@ -14046,7 +14465,7 @@
               </w:rPr>
               <w:fldChar w:fldCharType="end"/>
             </w:r>
-            <w:bookmarkEnd w:id="54"/>
+            <w:bookmarkEnd w:id="57"/>
             <w:r>
               <w:rPr>
                 <w:shd w:val="clear" w:color="auto" w:fill="FFFFFF"/>
@@ -14588,6 +15007,7 @@
               <w:ind w:left="420"/>
             </w:pPr>
             <w:r>
+              <w:lastRenderedPageBreak/>
               <w:t>There will not be a hearing.</w:t>
             </w:r>
           </w:p>
@@ -14597,11 +15017,7 @@
               <w:ind w:left="420"/>
             </w:pPr>
             <w:r>
-              <w:t xml:space="preserve">The court may write a decision, but if the court does not issue a </w:t>
-            </w:r>
-            <w:r>
-              <w:lastRenderedPageBreak/>
-              <w:t xml:space="preserve">decision 30 days after the motion or response was filed, </w:t>
+              <w:t xml:space="preserve">The court may write a decision, but if the court does not issue a decision 30 days after the motion or response was filed, </w:t>
             </w:r>
             <w:r>
               <w:rPr>
@@ -14683,7 +15099,10 @@
               </w:r>
             </w:hyperlink>
             <w:r>
-              <w:t> Response to Motion</w:t>
+              <w:t xml:space="preserve"> </w:t>
+            </w:r>
+            <w:r>
+              <w:t>Response to Motion</w:t>
             </w:r>
             <w:r>
               <w:br/>
@@ -14710,7 +15129,10 @@
               </w:r>
             </w:hyperlink>
             <w:r>
-              <w:t> Order on Motion</w:t>
+              <w:t xml:space="preserve"> </w:t>
+            </w:r>
+            <w:r>
+              <w:t>Order on Motion</w:t>
             </w:r>
             <w:r>
               <w:br/>
@@ -15074,7 +15496,10 @@
               <w:pStyle w:val="BodyText"/>
             </w:pPr>
             <w:r>
-              <w:t>A </w:t>
+              <w:t>A</w:t>
+            </w:r>
+            <w:r>
+              <w:t xml:space="preserve"> </w:t>
             </w:r>
             <w:r>
               <w:rPr>
@@ -15084,7 +15509,10 @@
               <w:t>Motion to Set Aside Judgment or Order</w:t>
             </w:r>
             <w:r>
-              <w:t> asks the trial court to set aside or "undo" a judgment or final order in a case.  If granted, the case will move ahead as if the judgment had not been made.  If you agree with what the other parent asked to set aside in the motion, you have options.  Whichever option you choose</w:t>
+              <w:t xml:space="preserve"> </w:t>
+            </w:r>
+            <w:r>
+              <w:t>asks the trial court to set aside or "undo" a judgment or final order in a case.  If granted, the case will move ahead as if the judgment had not been made.  If you agree with what the other parent asked to set aside in the motion, you have options.  Whichever option you choose</w:t>
             </w:r>
             <w:r>
               <w:t>,</w:t>
@@ -15094,7 +15522,7 @@
             <w:pPr>
               <w:pStyle w:val="BodyText"/>
             </w:pPr>
-            <w:del w:id="55" w:author="Caroline Robinson" w:date="2023-02-21T14:36:00Z">
+            <w:del w:id="58" w:author="Caroline Robinson" w:date="2023-02-21T14:36:00Z">
               <w:r>
                 <w:delText xml:space="preserve">remember </w:delText>
               </w:r>
@@ -15108,13 +15536,13 @@
               <w:pStyle w:val="ListParagraph"/>
               <w:ind w:left="422"/>
               <w:rPr>
-                <w:ins w:id="56" w:author="Caroline Robinson" w:date="2023-02-21T10:12:00Z"/>
+                <w:ins w:id="59" w:author="Caroline Robinson" w:date="2023-02-21T10:12:00Z"/>
               </w:rPr>
             </w:pPr>
             <w:r>
               <w:t>You can fill out a response stating you agree, file it with the court, and give the other parent a copy.</w:t>
             </w:r>
-            <w:ins w:id="57" w:author="Caroline Robinson" w:date="2023-02-21T10:11:00Z">
+            <w:ins w:id="60" w:author="Caroline Robinson" w:date="2023-02-21T10:11:00Z">
               <w:r>
                 <w:t xml:space="preserve"> See Steps </w:t>
               </w:r>
@@ -15150,7 +15578,7 @@
               </w:rPr>
               <w:fldChar w:fldCharType="end"/>
             </w:r>
-            <w:ins w:id="58" w:author="Caroline Robinson" w:date="2023-02-21T10:11:00Z">
+            <w:ins w:id="61" w:author="Caroline Robinson" w:date="2023-02-21T10:11:00Z">
               <w:r>
                 <w:rPr>
                   <w:shd w:val="clear" w:color="auto" w:fill="FFFFFF"/>
@@ -15195,7 +15623,7 @@
               </w:rPr>
               <w:fldChar w:fldCharType="end"/>
             </w:r>
-            <w:ins w:id="59" w:author="Caroline Robinson" w:date="2023-02-21T10:12:00Z">
+            <w:ins w:id="62" w:author="Caroline Robinson" w:date="2023-02-21T10:12:00Z">
               <w:r>
                 <w:rPr>
                   <w:shd w:val="clear" w:color="auto" w:fill="FFFFFF"/>
@@ -15205,7 +15633,7 @@
             </w:ins>
           </w:p>
           <w:p>
-            <w:ins w:id="60" w:author="Caroline Robinson" w:date="2023-02-21T10:12:00Z">
+            <w:ins w:id="63" w:author="Caroline Robinson" w:date="2023-02-21T10:12:00Z">
               <w:r>
                 <w:t>Or</w:t>
               </w:r>
@@ -15219,7 +15647,7 @@
             <w:r>
               <w:t>You can contact the other parent and put your agreement in writing together to file with the court.</w:t>
             </w:r>
-            <w:ins w:id="61" w:author="Caroline Robinson" w:date="2023-02-21T10:12:00Z">
+            <w:ins w:id="64" w:author="Caroline Robinson" w:date="2023-02-21T10:12:00Z">
               <w:r>
                 <w:t xml:space="preserve"> See Steps </w:t>
               </w:r>
@@ -15255,7 +15683,7 @@
               </w:rPr>
               <w:fldChar w:fldCharType="end"/>
             </w:r>
-            <w:ins w:id="62" w:author="Caroline Robinson" w:date="2023-02-21T10:12:00Z">
+            <w:ins w:id="65" w:author="Caroline Robinson" w:date="2023-02-21T10:12:00Z">
               <w:r>
                 <w:rPr>
                   <w:shd w:val="clear" w:color="auto" w:fill="FFFFFF"/>
@@ -15263,7 +15691,7 @@
                 <w:t xml:space="preserve"> and</w:t>
               </w:r>
             </w:ins>
-            <w:ins w:id="63" w:author="Caroline Robinson" w:date="2023-02-21T10:13:00Z">
+            <w:ins w:id="66" w:author="Caroline Robinson" w:date="2023-02-21T10:13:00Z">
               <w:r>
                 <w:rPr>
                   <w:shd w:val="clear" w:color="auto" w:fill="FFFFFF"/>
@@ -15302,7 +15730,7 @@
               </w:rPr>
               <w:fldChar w:fldCharType="end"/>
             </w:r>
-            <w:ins w:id="64" w:author="Caroline Robinson" w:date="2023-02-21T10:13:00Z">
+            <w:ins w:id="67" w:author="Caroline Robinson" w:date="2023-02-21T10:13:00Z">
               <w:r>
                 <w:rPr>
                   <w:shd w:val="clear" w:color="auto" w:fill="FFFFFF"/>
@@ -15448,7 +15876,7 @@
               </w:rPr>
               <w:t xml:space="preserve">Step </w:t>
             </w:r>
-            <w:bookmarkStart w:id="65" w:name="RespondSetAside"/>
+            <w:bookmarkStart w:id="68" w:name="RespondSetAside"/>
             <w:r>
               <w:rPr>
                 <w:shd w:val="clear" w:color="auto" w:fill="FFFFFF"/>
@@ -15480,7 +15908,7 @@
               </w:rPr>
               <w:fldChar w:fldCharType="end"/>
             </w:r>
-            <w:bookmarkEnd w:id="65"/>
+            <w:bookmarkEnd w:id="68"/>
             <w:r>
               <w:rPr>
                 <w:shd w:val="clear" w:color="auto" w:fill="FFFFFF"/>
@@ -15903,7 +16331,7 @@
               <w:lastRenderedPageBreak/>
               <w:t xml:space="preserve">Step </w:t>
             </w:r>
-            <w:bookmarkStart w:id="66" w:name="FileSetAsideResponse"/>
+            <w:bookmarkStart w:id="69" w:name="FileSetAsideResponse"/>
             <w:r>
               <w:rPr>
                 <w:shd w:val="clear" w:color="auto" w:fill="FFFFFF"/>
@@ -15935,7 +16363,7 @@
               </w:rPr>
               <w:fldChar w:fldCharType="end"/>
             </w:r>
-            <w:bookmarkEnd w:id="66"/>
+            <w:bookmarkEnd w:id="69"/>
             <w:r>
               <w:rPr>
                 <w:shd w:val="clear" w:color="auto" w:fill="FFFFFF"/>
@@ -16133,7 +16561,7 @@
               </w:rPr>
               <w:t xml:space="preserve">Step </w:t>
             </w:r>
-            <w:bookmarkStart w:id="67" w:name="SetAsideContactParent"/>
+            <w:bookmarkStart w:id="70" w:name="SetAsideContactParent"/>
             <w:r>
               <w:rPr>
                 <w:shd w:val="clear" w:color="auto" w:fill="FFFFFF"/>
@@ -16165,7 +16593,7 @@
               </w:rPr>
               <w:fldChar w:fldCharType="end"/>
             </w:r>
-            <w:bookmarkEnd w:id="67"/>
+            <w:bookmarkEnd w:id="70"/>
             <w:r>
               <w:rPr>
                 <w:shd w:val="clear" w:color="auto" w:fill="FFFFFF"/>
@@ -16263,7 +16691,7 @@
               <w:t>to Put Settlement on the Record, SHC-1063</w:t>
             </w:r>
             <w:r>
-              <w:t> </w:t>
+              <w:t xml:space="preserve"> </w:t>
             </w:r>
             <w:r>
               <w:br/>
@@ -16323,7 +16751,7 @@
               <w:t>as a</w:t>
             </w:r>
             <w:r>
-              <w:t> </w:t>
+              <w:t xml:space="preserve"> </w:t>
             </w:r>
             <w:hyperlink r:id="rId113" w:tgtFrame="_blank" w:history="1">
               <w:r>
@@ -16422,7 +16850,7 @@
               <w:t>as a</w:t>
             </w:r>
             <w:r>
-              <w:t> </w:t>
+              <w:t xml:space="preserve"> </w:t>
             </w:r>
             <w:hyperlink r:id="rId116" w:tgtFrame="_blank" w:history="1">
               <w:r>
@@ -16481,7 +16909,7 @@
               <w:lastRenderedPageBreak/>
               <w:t xml:space="preserve">Step </w:t>
             </w:r>
-            <w:bookmarkStart w:id="68" w:name="FileSetAsideAgreement"/>
+            <w:bookmarkStart w:id="71" w:name="FileSetAsideAgreement"/>
             <w:r>
               <w:rPr>
                 <w:shd w:val="clear" w:color="auto" w:fill="FFFFFF"/>
@@ -16513,7 +16941,7 @@
               </w:rPr>
               <w:fldChar w:fldCharType="end"/>
             </w:r>
-            <w:bookmarkEnd w:id="68"/>
+            <w:bookmarkEnd w:id="71"/>
             <w:r>
               <w:rPr>
                 <w:shd w:val="clear" w:color="auto" w:fill="FFFFFF"/>
@@ -17391,7 +17819,31 @@
               <w:ind w:left="510"/>
             </w:pPr>
             <w:r>
-              <w:t>the audio recording of the hearing or trial in the lower court</w:t>
+              <w:t>the audio recording of the</w:t>
+            </w:r>
+            <w:r>
+              <w:t xml:space="preserve"> </w:t>
+            </w:r>
+            <w:r>
+              <w:t>hearing</w:t>
+            </w:r>
+            <w:r>
+              <w:t xml:space="preserve"> </w:t>
+            </w:r>
+            <w:r>
+              <w:t>or</w:t>
+            </w:r>
+            <w:r>
+              <w:t xml:space="preserve"> </w:t>
+            </w:r>
+            <w:r>
+              <w:t>trial</w:t>
+            </w:r>
+            <w:r>
+              <w:t xml:space="preserve"> </w:t>
+            </w:r>
+            <w:r>
+              <w:t>in the lower court</w:t>
             </w:r>
             <w:r>
               <w:t xml:space="preserve"> (or a written transcript of the recording)</w:t>
@@ -17415,7 +17867,13 @@
               <w:ind w:left="510"/>
             </w:pPr>
             <w:r>
-              <w:t>the documents in the lower court or agency record; and</w:t>
+              <w:t>the documents in the lower court or agency</w:t>
+            </w:r>
+            <w:r>
+              <w:t xml:space="preserve"> </w:t>
+            </w:r>
+            <w:r>
+              <w:t>record; and</w:t>
             </w:r>
           </w:p>
           <w:p>
@@ -17430,7 +17888,19 @@
               <w:t xml:space="preserve"> that are the written arguments why the trial judge made a </w:t>
             </w:r>
             <w:r>
-              <w:t xml:space="preserve">mistake filed in the appeal to the Supreme Court. </w:t>
+              <w:t>mistake</w:t>
+            </w:r>
+            <w:r>
+              <w:t xml:space="preserve"> </w:t>
+            </w:r>
+            <w:r>
+              <w:t>filed in the appeal to the</w:t>
+            </w:r>
+            <w:r>
+              <w:t xml:space="preserve"> </w:t>
+            </w:r>
+            <w:r>
+              <w:t xml:space="preserve">Supreme Court. </w:t>
             </w:r>
           </w:p>
           <w:p>
@@ -17453,7 +17923,7 @@
             <w:pPr>
               <w:pStyle w:val="BodyText"/>
             </w:pPr>
-            <w:bookmarkStart w:id="69" w:name="_Hlk17728586"/>
+            <w:bookmarkStart w:id="72" w:name="_Hlk17728586"/>
             <w:r>
               <w:rPr>
                 <w:rFonts w:ascii="Arial" w:hAnsi="Arial" w:cs="Arial"/>
@@ -17477,7 +17947,7 @@
               </w:rPr>
               <w:t xml:space="preserve"> </w:t>
             </w:r>
-            <w:bookmarkEnd w:id="69"/>
+            <w:bookmarkEnd w:id="72"/>
             <w:r>
               <w:rPr>
                 <w:rFonts w:ascii="Arial" w:hAnsi="Arial" w:cs="Arial"/>
@@ -17742,7 +18212,13 @@
               <w:ind w:left="510"/>
             </w:pPr>
             <w:r>
-              <w:t>after receiving the papers from the other parent that start the appeal;</w:t>
+              <w:t>after receiving the papers from the</w:t>
+            </w:r>
+            <w:r>
+              <w:t xml:space="preserve"> </w:t>
+            </w:r>
+            <w:r>
+              <w:t>other parent that start the appeal;</w:t>
             </w:r>
           </w:p>
           <w:p>
@@ -17751,7 +18227,13 @@
               <w:ind w:left="510"/>
             </w:pPr>
             <w:r>
-              <w:t>when deciding whether to file your own appeal too which is called a “cross appeal;”</w:t>
+              <w:t>when deciding whether to</w:t>
+            </w:r>
+            <w:r>
+              <w:t xml:space="preserve"> </w:t>
+            </w:r>
+            <w:r>
+              <w:t>file your own appeal too which is called a “cross appeal;”</w:t>
             </w:r>
           </w:p>
           <w:p>
@@ -17769,7 +18251,19 @@
               <w:ind w:left="510"/>
             </w:pPr>
             <w:r>
-              <w:t xml:space="preserve">when preparing for oral argument where both sides appear in the </w:t>
+              <w:t>when preparing for</w:t>
+            </w:r>
+            <w:r>
+              <w:t xml:space="preserve"> </w:t>
+            </w:r>
+            <w:r>
+              <w:t>oral argument</w:t>
+            </w:r>
+            <w:r>
+              <w:t xml:space="preserve"> </w:t>
+            </w:r>
+            <w:r>
+              <w:t xml:space="preserve">where both sides appear in the </w:t>
             </w:r>
             <w:hyperlink r:id="rId122" w:anchor="supremecourt" w:tgtFrame="_blank" w:history="1">
               <w:r>
@@ -17830,7 +18324,21 @@
                 <w:rFonts w:ascii="Arial" w:hAnsi="Arial" w:cs="Arial"/>
                 <w:color w:val="000000"/>
               </w:rPr>
-              <w:t xml:space="preserve"> has information about each of these steps and how you can prepare your side of the case.</w:t>
+              <w:t xml:space="preserve"> has information about each of these steps and how you can prepare</w:t>
+            </w:r>
+            <w:r>
+              <w:rPr>
+                <w:rFonts w:ascii="Arial" w:hAnsi="Arial" w:cs="Arial"/>
+                <w:color w:val="000000"/>
+              </w:rPr>
+              <w:t xml:space="preserve"> </w:t>
+            </w:r>
+            <w:r>
+              <w:rPr>
+                <w:rFonts w:ascii="Arial" w:hAnsi="Arial" w:cs="Arial"/>
+                <w:color w:val="000000"/>
+              </w:rPr>
+              <w:t>your side of the case.</w:t>
             </w:r>
             <w:r>
               <w:rPr>
@@ -18105,7 +18613,7 @@
               </w:rPr>
               <w:t xml:space="preserve">Step </w:t>
             </w:r>
-            <w:bookmarkStart w:id="70" w:name="AppealContactParent"/>
+            <w:bookmarkStart w:id="73" w:name="AppealContactParent"/>
             <w:r>
               <w:rPr>
                 <w:shd w:val="clear" w:color="auto" w:fill="FFFFFF"/>
@@ -18137,7 +18645,7 @@
               </w:rPr>
               <w:fldChar w:fldCharType="end"/>
             </w:r>
-            <w:bookmarkEnd w:id="70"/>
+            <w:bookmarkEnd w:id="73"/>
             <w:r>
               <w:rPr>
                 <w:shd w:val="clear" w:color="auto" w:fill="FFFFFF"/>
@@ -18296,7 +18804,10 @@
               </w:r>
             </w:hyperlink>
             <w:r>
-              <w:t xml:space="preserve"> telling the court the case can be dismissed.  </w:t>
+              <w:t xml:space="preserve"> </w:t>
+            </w:r>
+            <w:r>
+              <w:t xml:space="preserve">telling the court the case can be dismissed.  </w:t>
             </w:r>
           </w:p>
           <w:p>
@@ -18439,7 +18950,7 @@
               <w:t>as a</w:t>
             </w:r>
             <w:r>
-              <w:t> </w:t>
+              <w:t xml:space="preserve"> </w:t>
             </w:r>
             <w:hyperlink r:id="rId133" w:tgtFrame="_blank" w:history="1">
               <w:r>
@@ -18492,7 +19003,7 @@
               <w:t>to Put Settlement on the Record, SHC-1063</w:t>
             </w:r>
             <w:r>
-              <w:t> </w:t>
+              <w:t xml:space="preserve"> </w:t>
             </w:r>
             <w:r>
               <w:br/>
@@ -18552,7 +19063,7 @@
               <w:t>as a</w:t>
             </w:r>
             <w:r>
-              <w:t> </w:t>
+              <w:t xml:space="preserve"> </w:t>
             </w:r>
             <w:hyperlink r:id="rId136" w:tgtFrame="_blank" w:history="1">
               <w:r>
@@ -18603,7 +19114,7 @@
               </w:rPr>
               <w:t xml:space="preserve">Step </w:t>
             </w:r>
-            <w:bookmarkStart w:id="71" w:name="TellSupremeCourt"/>
+            <w:bookmarkStart w:id="74" w:name="TellSupremeCourt"/>
             <w:r>
               <w:rPr>
                 <w:shd w:val="clear" w:color="auto" w:fill="FFFFFF"/>
@@ -18635,7 +19146,7 @@
               </w:rPr>
               <w:fldChar w:fldCharType="end"/>
             </w:r>
-            <w:bookmarkEnd w:id="71"/>
+            <w:bookmarkEnd w:id="74"/>
             <w:r>
               <w:rPr>
                 <w:shd w:val="clear" w:color="auto" w:fill="FFFFFF"/>
@@ -18691,7 +19202,14 @@
                 <w:color w:val="000000"/>
                 <w:shd w:val="clear" w:color="auto" w:fill="FFFFFF"/>
               </w:rPr>
-              <w:t>, </w:t>
+              <w:t>,</w:t>
+            </w:r>
+            <w:r>
+              <w:rPr>
+                <w:color w:val="000000"/>
+                <w:shd w:val="clear" w:color="auto" w:fill="FFFFFF"/>
+              </w:rPr>
+              <w:t xml:space="preserve"> </w:t>
             </w:r>
             <w:hyperlink r:id="rId137" w:tgtFrame="_blank" w:history="1">
               <w:r>
@@ -18702,7 +19220,7 @@
               </w:r>
             </w:hyperlink>
             <w:r>
-              <w:t> </w:t>
+              <w:t xml:space="preserve"> </w:t>
             </w:r>
             <w:r>
               <w:t xml:space="preserve">(Word document).  </w:t>
@@ -18800,7 +19318,14 @@
                 <w:color w:val="000000"/>
                 <w:shd w:val="clear" w:color="auto" w:fill="FFFFFF"/>
               </w:rPr>
-              <w:t>, </w:t>
+              <w:t>,</w:t>
+            </w:r>
+            <w:r>
+              <w:rPr>
+                <w:color w:val="000000"/>
+                <w:shd w:val="clear" w:color="auto" w:fill="FFFFFF"/>
+              </w:rPr>
+              <w:t xml:space="preserve"> </w:t>
             </w:r>
             <w:hyperlink r:id="rId138" w:tgtFrame="_blank" w:history="1">
               <w:r>
@@ -18917,8 +19442,8 @@
               <w:pStyle w:val="Heading2"/>
               <w:outlineLvl w:val="1"/>
             </w:pPr>
-            <w:commentRangeStart w:id="72"/>
-            <w:del w:id="73" w:author="Caroline Robinson" w:date="2023-02-21T16:39:00Z">
+            <w:commentRangeStart w:id="75"/>
+            <w:del w:id="76" w:author="Caroline Robinson" w:date="2023-02-21T16:39:00Z">
               <w:r>
                 <w:rPr>
                   <w:shd w:val="clear" w:color="auto" w:fill="FFFFFF"/>
@@ -19073,39 +19598,55 @@
           <w:p>
             <w:pPr>
               <w:rPr>
-                <w:del w:id="74" w:author="Caroline Robinson" w:date="2023-02-21T16:39:00Z"/>
-              </w:rPr>
-            </w:pPr>
-            <w:bookmarkStart w:id="75" w:name="_Hlk17716581"/>
-            <w:del w:id="76" w:author="Caroline Robinson" w:date="2023-02-21T16:39:00Z">
+                <w:del w:id="77" w:author="Caroline Robinson" w:date="2023-02-21T16:39:00Z"/>
+              </w:rPr>
+            </w:pPr>
+            <w:bookmarkStart w:id="78" w:name="_Hlk17716581"/>
+            <w:del w:id="79" w:author="Caroline Robinson" w:date="2023-02-21T16:39:00Z">
               <w:r>
                 <w:delText>You can answer more questions to get information about ot</w:delText>
               </w:r>
               <w:r>
                 <w:delText xml:space="preserve">her </w:delText>
               </w:r>
-              <w:bookmarkEnd w:id="75"/>
+              <w:bookmarkEnd w:id="78"/>
               <w:r>
                 <w:delText>Child Custody &amp; Parenting Plan</w:delText>
               </w:r>
               <w:r>
-                <w:delText xml:space="preserve"> topics.  </w:delText>
-              </w:r>
-              <w:bookmarkStart w:id="77" w:name="_Hlk17716590"/>
-              <w:r>
-                <w:delText xml:space="preserve">If you want to save this Action Plan, be sure to download, save, or print it.  Then return to the Guided Assist page and use the </w:delText>
+                <w:delText xml:space="preserve"> topics.</w:delText>
               </w:r>
             </w:del>
-            <w:del w:id="78" w:author="Caroline Robinson" w:date="2022-07-14T15:35:00Z">
+            <w:r>
+              <w:t xml:space="preserve"> </w:t>
+            </w:r>
+            <w:del w:id="80" w:author="Caroline Robinson" w:date="2023-02-21T16:39:00Z">
+              <w:r>
+                <w:delText xml:space="preserve"> </w:delText>
+              </w:r>
+              <w:bookmarkStart w:id="81" w:name="_Hlk17716590"/>
+              <w:r>
+                <w:delText>If you want to save this Action Plan, be sure to download, save, or print it.</w:delText>
+              </w:r>
+            </w:del>
+            <w:r>
+              <w:t xml:space="preserve"> </w:t>
+            </w:r>
+            <w:del w:id="82" w:author="Caroline Robinson" w:date="2023-02-21T16:39:00Z">
+              <w:r>
+                <w:delText xml:space="preserve"> Then return to the Guided Assist page and use the </w:delText>
+              </w:r>
+            </w:del>
+            <w:del w:id="83" w:author="Caroline Robinson" w:date="2022-07-14T15:35:00Z">
               <w:r>
                 <w:delText>Guided Assist</w:delText>
               </w:r>
             </w:del>
-            <w:del w:id="79" w:author="Caroline Robinson" w:date="2023-02-21T16:39:00Z">
+            <w:del w:id="84" w:author="Caroline Robinson" w:date="2023-02-21T16:39:00Z">
               <w:r>
                 <w:delText xml:space="preserve"> search box to find one of the topics listed below.</w:delText>
               </w:r>
-              <w:bookmarkEnd w:id="77"/>
+              <w:bookmarkEnd w:id="81"/>
             </w:del>
           </w:p>
           <w:p>
@@ -19116,10 +19657,10 @@
               </w:numPr>
               <w:shd w:val="clear" w:color="auto" w:fill="FFFFFF"/>
               <w:rPr>
-                <w:del w:id="80" w:author="Caroline Robinson" w:date="2023-02-21T16:39:00Z"/>
-              </w:rPr>
-            </w:pPr>
-            <w:del w:id="81" w:author="Caroline Robinson" w:date="2023-02-21T16:39:00Z">
+                <w:del w:id="85" w:author="Caroline Robinson" w:date="2023-02-21T16:39:00Z"/>
+              </w:rPr>
+            </w:pPr>
+            <w:del w:id="86" w:author="Caroline Robinson" w:date="2023-02-21T16:39:00Z">
               <w:r>
                 <w:delText>Starting a Custody Case</w:delText>
               </w:r>
@@ -19133,10 +19674,10 @@
               </w:numPr>
               <w:shd w:val="clear" w:color="auto" w:fill="FFFFFF"/>
               <w:rPr>
-                <w:del w:id="82" w:author="Caroline Robinson" w:date="2023-02-21T16:39:00Z"/>
-              </w:rPr>
-            </w:pPr>
-            <w:del w:id="83" w:author="Caroline Robinson" w:date="2023-02-21T16:39:00Z">
+                <w:del w:id="87" w:author="Caroline Robinson" w:date="2023-02-21T16:39:00Z"/>
+              </w:rPr>
+            </w:pPr>
+            <w:del w:id="88" w:author="Caroline Robinson" w:date="2023-02-21T16:39:00Z">
               <w:r>
                 <w:fldChar w:fldCharType="begin"/>
               </w:r>
@@ -19165,10 +19706,10 @@
               </w:numPr>
               <w:shd w:val="clear" w:color="auto" w:fill="FFFFFF"/>
               <w:rPr>
-                <w:del w:id="84" w:author="Caroline Robinson" w:date="2023-02-21T16:39:00Z"/>
-              </w:rPr>
-            </w:pPr>
-            <w:del w:id="85" w:author="Caroline Robinson" w:date="2023-02-21T16:39:00Z">
+                <w:del w:id="89" w:author="Caroline Robinson" w:date="2023-02-21T16:39:00Z"/>
+              </w:rPr>
+            </w:pPr>
+            <w:del w:id="90" w:author="Caroline Robinson" w:date="2023-02-21T16:39:00Z">
               <w:r>
                 <w:fldChar w:fldCharType="begin"/>
               </w:r>
@@ -19197,10 +19738,10 @@
               </w:numPr>
               <w:shd w:val="clear" w:color="auto" w:fill="FFFFFF"/>
               <w:rPr>
-                <w:del w:id="86" w:author="Caroline Robinson" w:date="2023-02-21T16:39:00Z"/>
-              </w:rPr>
-            </w:pPr>
-            <w:del w:id="87" w:author="Caroline Robinson" w:date="2023-02-21T16:39:00Z">
+                <w:del w:id="91" w:author="Caroline Robinson" w:date="2023-02-21T16:39:00Z"/>
+              </w:rPr>
+            </w:pPr>
+            <w:del w:id="92" w:author="Caroline Robinson" w:date="2023-02-21T16:39:00Z">
               <w:r>
                 <w:fldChar w:fldCharType="begin"/>
               </w:r>
@@ -19229,10 +19770,10 @@
               </w:numPr>
               <w:shd w:val="clear" w:color="auto" w:fill="FFFFFF"/>
               <w:rPr>
-                <w:del w:id="88" w:author="Caroline Robinson" w:date="2023-02-21T16:39:00Z"/>
-              </w:rPr>
-            </w:pPr>
-            <w:del w:id="89" w:author="Caroline Robinson" w:date="2023-02-21T16:39:00Z">
+                <w:del w:id="93" w:author="Caroline Robinson" w:date="2023-02-21T16:39:00Z"/>
+              </w:rPr>
+            </w:pPr>
+            <w:del w:id="94" w:author="Caroline Robinson" w:date="2023-02-21T16:39:00Z">
               <w:r>
                 <w:fldChar w:fldCharType="begin"/>
               </w:r>
@@ -19262,10 +19803,10 @@
               </w:numPr>
               <w:spacing w:after="0"/>
               <w:rPr>
-                <w:del w:id="90" w:author="Caroline Robinson" w:date="2023-02-21T16:39:00Z"/>
-              </w:rPr>
-            </w:pPr>
-            <w:del w:id="91" w:author="Caroline Robinson" w:date="2023-02-21T16:39:00Z">
+                <w:del w:id="95" w:author="Caroline Robinson" w:date="2023-02-21T16:39:00Z"/>
+              </w:rPr>
+            </w:pPr>
+            <w:del w:id="96" w:author="Caroline Robinson" w:date="2023-02-21T16:39:00Z">
               <w:r>
                 <w:fldChar w:fldCharType="begin"/>
               </w:r>
@@ -19294,10 +19835,10 @@
               </w:numPr>
               <w:shd w:val="clear" w:color="auto" w:fill="FFFFFF"/>
               <w:rPr>
-                <w:del w:id="92" w:author="Caroline Robinson" w:date="2023-02-21T16:39:00Z"/>
-              </w:rPr>
-            </w:pPr>
-            <w:del w:id="93" w:author="Caroline Robinson" w:date="2023-02-21T16:39:00Z">
+                <w:del w:id="97" w:author="Caroline Robinson" w:date="2023-02-21T16:39:00Z"/>
+              </w:rPr>
+            </w:pPr>
+            <w:del w:id="98" w:author="Caroline Robinson" w:date="2023-02-21T16:39:00Z">
               <w:r>
                 <w:fldChar w:fldCharType="begin"/>
               </w:r>
@@ -19326,7 +19867,7 @@
               </w:numPr>
               <w:shd w:val="clear" w:color="auto" w:fill="FFFFFF"/>
             </w:pPr>
-            <w:del w:id="94" w:author="Caroline Robinson" w:date="2023-02-21T16:39:00Z">
+            <w:del w:id="99" w:author="Caroline Robinson" w:date="2023-02-21T16:39:00Z">
               <w:r>
                 <w:fldChar w:fldCharType="begin"/>
               </w:r>
@@ -19343,14 +19884,14 @@
                 <w:fldChar w:fldCharType="end"/>
               </w:r>
             </w:del>
-            <w:commentRangeEnd w:id="72"/>
-            <w:del w:id="95" w:author="Caroline Robinson" w:date="2023-02-22T11:15:00Z">
+            <w:commentRangeEnd w:id="75"/>
+            <w:del w:id="100" w:author="Caroline Robinson" w:date="2023-02-22T11:15:00Z">
               <w:r>
                 <w:rPr>
                   <w:rStyle w:val="CommentReference"/>
                   <w:rFonts w:eastAsia="Arial"/>
                 </w:rPr>
-                <w:commentReference w:id="72"/>
+                <w:commentReference w:id="75"/>
               </w:r>
             </w:del>
           </w:p>
@@ -19411,7 +19952,7 @@
             <w:r>
               <w:t xml:space="preserve">Step </w:t>
             </w:r>
-            <w:bookmarkStart w:id="96" w:name="LastStep"/>
+            <w:bookmarkStart w:id="101" w:name="LastStep"/>
             <w:r>
               <w:rPr>
                 <w:rStyle w:val="NumChar"/>
@@ -19443,7 +19984,7 @@
               </w:rPr>
               <w:fldChar w:fldCharType="end"/>
             </w:r>
-            <w:bookmarkEnd w:id="96"/>
+            <w:bookmarkEnd w:id="101"/>
             <w:r>
               <w:t xml:space="preserve">: Get more </w:t>
             </w:r>
@@ -19680,7 +20221,7 @@
 
 <file path=word/comments.xml><?xml version="1.0" encoding="utf-8"?>
 <w:comments xmlns:wpc="http://schemas.microsoft.com/office/word/2010/wordprocessingCanvas" xmlns:cx="http://schemas.microsoft.com/office/drawing/2014/chartex" xmlns:cx1="http://schemas.microsoft.com/office/drawing/2015/9/8/chartex" xmlns:cx2="http://schemas.microsoft.com/office/drawing/2015/10/21/chartex" xmlns:cx3="http://schemas.microsoft.com/office/drawing/2016/5/9/chartex" xmlns:cx4="http://schemas.microsoft.com/office/drawing/2016/5/10/chartex" xmlns:cx5="http://schemas.microsoft.com/office/drawing/2016/5/11/chartex" xmlns:cx6="http://schemas.microsoft.com/office/drawing/2016/5/12/chartex" xmlns:cx7="http://schemas.microsoft.com/office/drawing/2016/5/13/chartex" xmlns:cx8="http://schemas.microsoft.com/office/drawing/2016/5/14/chartex" xmlns:mc="http://schemas.openxmlformats.org/markup-compatibility/2006" xmlns:aink="http://schemas.microsoft.com/office/drawing/2016/ink" xmlns:am3d="http://schemas.microsoft.com/office/drawing/2017/model3d" xmlns:o="urn:schemas-microsoft-com:office:office" xmlns:r="http://schemas.openxmlformats.org/officeDocument/2006/relationships" xmlns:m="http://schemas.openxmlformats.org/officeDocument/2006/math" xmlns:v="urn:schemas-microsoft-com:vml" xmlns:wp14="http://schemas.microsoft.com/office/word/2010/wordprocessingDrawing" xmlns:wp="http://schemas.openxmlformats.org/drawingml/2006/wordprocessingDrawing" xmlns:w10="urn:schemas-microsoft-com:office:word" xmlns:w="http://schemas.openxmlformats.org/wordprocessingml/2006/main" xmlns:w14="http://schemas.microsoft.com/office/word/2010/wordml" xmlns:w15="http://schemas.microsoft.com/office/word/2012/wordml" xmlns:w16cid="http://schemas.microsoft.com/office/word/2016/wordml/cid" xmlns:w16se="http://schemas.microsoft.com/office/word/2015/wordml/symex" xmlns:wpg="http://schemas.microsoft.com/office/word/2010/wordprocessingGroup" xmlns:wpi="http://schemas.microsoft.com/office/word/2010/wordprocessingInk" xmlns:wne="http://schemas.microsoft.com/office/word/2006/wordml" xmlns:wps="http://schemas.microsoft.com/office/word/2010/wordprocessingShape" mc:Ignorable="w14 w15 w16se w16cid wp14">
-  <w:comment w:id="1" w:author="Caroline Robinson" w:date="2022-07-14T15:26:00Z" w:initials="C">
+  <w:comment w:id="0" w:author="Caroline Robinson" w:date="2022-07-14T15:26:00Z" w:initials="C">
     <w:p>
       <w:pPr>
         <w:pStyle w:val="CommentText"/>
@@ -19715,7 +20256,7 @@
       </w:r>
     </w:p>
   </w:comment>
-  <w:comment w:id="2" w:author="Caroline Robinson" w:date="2022-07-14T15:32:00Z" w:initials="C">
+  <w:comment w:id="1" w:author="Caroline Robinson" w:date="2022-07-14T15:32:00Z" w:initials="C">
     <w:p>
       <w:pPr>
         <w:pStyle w:val="CommentText"/>
@@ -19731,7 +20272,7 @@
       </w:r>
     </w:p>
   </w:comment>
-  <w:comment w:id="3" w:author="Caroline Robinson" w:date="2022-07-14T15:34:00Z" w:initials="C">
+  <w:comment w:id="2" w:author="Caroline Robinson" w:date="2022-07-14T15:34:00Z" w:initials="C">
     <w:p>
       <w:pPr>
         <w:pStyle w:val="CommentText"/>
@@ -19747,7 +20288,7 @@
       </w:r>
     </w:p>
   </w:comment>
-  <w:comment w:id="4" w:author="Caroline Robinson" w:date="2022-07-14T15:59:00Z" w:initials="C">
+  <w:comment w:id="3" w:author="Caroline Robinson" w:date="2022-07-14T15:59:00Z" w:initials="C">
     <w:p>
       <w:pPr>
         <w:pStyle w:val="CommentText"/>
@@ -19763,7 +20304,7 @@
       </w:r>
     </w:p>
   </w:comment>
-  <w:comment w:id="5" w:author="Caroline Robinson" w:date="2022-07-14T16:06:00Z" w:initials="C">
+  <w:comment w:id="4" w:author="Caroline Robinson" w:date="2022-07-14T16:06:00Z" w:initials="C">
     <w:p>
       <w:pPr>
         <w:pStyle w:val="CommentText"/>
@@ -19790,7 +20331,7 @@
       </w:r>
     </w:p>
   </w:comment>
-  <w:comment w:id="6" w:author="Caroline Robinson" w:date="2022-07-14T16:07:00Z" w:initials="C">
+  <w:comment w:id="5" w:author="Caroline Robinson" w:date="2022-07-14T16:07:00Z" w:initials="C">
     <w:p>
       <w:pPr>
         <w:pStyle w:val="CommentText"/>
@@ -19817,7 +20358,7 @@
       </w:r>
     </w:p>
   </w:comment>
-  <w:comment w:id="7" w:author="Caroline Robinson" w:date="2022-07-14T16:01:00Z" w:initials="C">
+  <w:comment w:id="6" w:author="Caroline Robinson" w:date="2022-07-14T16:01:00Z" w:initials="C">
     <w:p>
       <w:pPr>
         <w:pStyle w:val="CommentText"/>
@@ -19852,7 +20393,7 @@
       </w:r>
     </w:p>
   </w:comment>
-  <w:comment w:id="10" w:author="Caroline Robinson" w:date="2023-02-24T06:59:00Z" w:initials="CR">
+  <w:comment w:id="9" w:author="Caroline Robinson" w:date="2023-02-24T06:59:00Z" w:initials="CR">
     <w:p>
       <w:pPr>
         <w:pStyle w:val="CommentText"/>
@@ -19868,7 +20409,7 @@
       </w:r>
     </w:p>
   </w:comment>
-  <w:comment w:id="11" w:author="Jeannie Sato" w:date="2019-07-15T11:50:00Z" w:initials="JS">
+  <w:comment w:id="10" w:author="Jeannie Sato" w:date="2019-07-15T11:50:00Z" w:initials="JS">
     <w:p>
       <w:pPr>
         <w:pStyle w:val="CommentText"/>
@@ -19884,7 +20425,7 @@
       </w:r>
     </w:p>
   </w:comment>
-  <w:comment w:id="17" w:author="Caroline Robinson" w:date="2023-02-03T07:29:00Z" w:initials="CR">
+  <w:comment w:id="16" w:author="Caroline Robinson" w:date="2023-02-03T07:29:00Z" w:initials="CR">
     <w:p>
       <w:pPr>
         <w:pStyle w:val="CommentText"/>
@@ -19898,6 +20439,35 @@
       <w:r>
         <w:t>Talk to a lawyer – see language in changing child support</w:t>
       </w:r>
+    </w:p>
+  </w:comment>
+  <w:comment w:id="28" w:author="Caroline Robinson" w:date="2023-03-14T13:05:00Z" w:initials="CR">
+    <w:p>
+      <w:pPr>
+        <w:pStyle w:val="CommentText"/>
+      </w:pPr>
+      <w:r>
+        <w:rPr>
+          <w:rStyle w:val="CommentReference"/>
+        </w:rPr>
+        <w:annotationRef/>
+      </w:r>
+      <w:r>
+        <w:t xml:space="preserve">Shouldn't file original w court, and How do </w:t>
+      </w:r>
+      <w:proofErr w:type="spellStart"/>
+      <w:r>
+        <w:t>Iserve</w:t>
+      </w:r>
+      <w:proofErr w:type="spellEnd"/>
+      <w:r>
+        <w:t xml:space="preserve"> on website link be included in set aside and motion for </w:t>
+      </w:r>
+      <w:proofErr w:type="gramStart"/>
+      <w:r>
+        <w:t>reconsideration,?</w:t>
+      </w:r>
+      <w:proofErr w:type="gramEnd"/>
     </w:p>
   </w:comment>
   <w:comment w:id="29" w:author="Caroline Robinson" w:date="2023-02-02T15:00:00Z" w:initials="CR">
@@ -19956,7 +20526,7 @@
       </w:r>
     </w:p>
   </w:comment>
-  <w:comment w:id="34" w:author="Caroline Robinson" w:date="2023-02-02T15:42:00Z" w:initials="CR">
+  <w:comment w:id="35" w:author="Caroline Robinson" w:date="2023-02-02T15:42:00Z" w:initials="CR">
     <w:p>
       <w:pPr>
         <w:pStyle w:val="CommentText"/>
@@ -19972,7 +20542,7 @@
       </w:r>
     </w:p>
   </w:comment>
-  <w:comment w:id="35" w:author="Caroline Robinson" w:date="2023-02-02T15:16:00Z" w:initials="CR">
+  <w:comment w:id="36" w:author="Caroline Robinson" w:date="2023-02-02T15:16:00Z" w:initials="CR">
     <w:p>
       <w:pPr>
         <w:pStyle w:val="CommentText"/>
@@ -20004,7 +20574,7 @@
       </w:r>
     </w:p>
   </w:comment>
-  <w:comment w:id="39" w:author="Caroline Robinson" w:date="2023-02-02T15:51:00Z" w:initials="CR">
+  <w:comment w:id="42" w:author="Caroline Robinson" w:date="2023-02-02T15:51:00Z" w:initials="CR">
     <w:p>
       <w:pPr>
         <w:pStyle w:val="CommentText"/>
@@ -20020,7 +20590,7 @@
       </w:r>
     </w:p>
   </w:comment>
-  <w:comment w:id="53" w:author="Caroline Robinson" w:date="2023-02-21T10:26:00Z" w:initials="CR">
+  <w:comment w:id="56" w:author="Caroline Robinson" w:date="2023-02-21T10:26:00Z" w:initials="CR">
     <w:p>
       <w:pPr>
         <w:pStyle w:val="CommentText"/>
@@ -20036,7 +20606,7 @@
       </w:r>
     </w:p>
   </w:comment>
-  <w:comment w:id="72" w:author="Caroline Robinson" w:date="2023-02-21T16:39:00Z" w:initials="CR">
+  <w:comment w:id="75" w:author="Caroline Robinson" w:date="2023-02-21T16:39:00Z" w:initials="CR">
     <w:p>
       <w:pPr>
         <w:pStyle w:val="CommentText"/>
@@ -20067,6 +20637,7 @@
   <w15:commentEx w15:paraId="690C4A4D" w15:done="0"/>
   <w15:commentEx w15:paraId="26681ED9" w15:done="0"/>
   <w15:commentEx w15:paraId="326D6D53" w15:done="0"/>
+  <w15:commentEx w15:paraId="6E5DF766" w15:done="0"/>
   <w15:commentEx w15:paraId="34DC2968" w15:done="0"/>
   <w15:commentEx w15:paraId="6CE98A44" w15:done="0"/>
   <w15:commentEx w15:paraId="566A5740" w15:done="0"/>
@@ -20090,6 +20661,7 @@
   <w16cid:commentId w16cid:paraId="690C4A4D" w16cid:durableId="27A2DEED"/>
   <w16cid:commentId w16cid:paraId="26681ED9" w16cid:durableId="20DACB1B"/>
   <w16cid:commentId w16cid:paraId="326D6D53" w16cid:durableId="27873650"/>
+  <w16cid:commentId w16cid:paraId="6E5DF766" w16cid:durableId="27BAEF8A"/>
   <w16cid:commentId w16cid:paraId="566A5740" w16cid:durableId="27874F5B"/>
   <w16cid:commentId w16cid:paraId="1FDAC3DC" w16cid:durableId="2786584B"/>
   <w16cid:commentId w16cid:paraId="03DD862A" w16cid:durableId="27865267"/>
@@ -22923,7 +23495,6 @@
   <w:style w:type="character" w:default="1" w:styleId="DefaultParagraphFont">
     <w:name w:val="Default Paragraph Font"/>
     <w:uiPriority w:val="1"/>
-    <w:semiHidden/>
     <w:unhideWhenUsed/>
   </w:style>
   <w:style w:type="table" w:default="1" w:styleId="TableNormal">
@@ -23857,7 +24428,7 @@
 </file>
 
 <file path=customXml/itemProps1.xml><?xml version="1.0" encoding="utf-8"?>
-<ds:datastoreItem xmlns:ds="http://schemas.openxmlformats.org/officeDocument/2006/customXml" ds:itemID="{046841C9-BDB8-481E-9DDC-04220770E6C6}">
+<ds:datastoreItem xmlns:ds="http://schemas.openxmlformats.org/officeDocument/2006/customXml" ds:itemID="{1C350CBF-A02E-4199-A806-063AA4916DD2}">
   <ds:schemaRefs>
     <ds:schemaRef ds:uri="http://schemas.openxmlformats.org/officeDocument/2006/bibliography"/>
   </ds:schemaRefs>

</xml_diff>

<commit_message>
filing fee for foreign mods
</commit_message>
<xml_diff>
--- a/docassemble/ChangingChildCustody/data/templates/changing_child_custody_action_plan.docx
+++ b/docassemble/ChangingChildCustody/data/templates/changing_child_custody_action_plan.docx
@@ -8987,7 +8987,7 @@
               <w:t>user_need  == 'change foreign custody order'</w:t>
             </w:r>
             <w:r>
-              <w:t xml:space="preserve">  or why_change in('review', 'schedule')</w:t>
+              <w:t xml:space="preserve"> or why_change in('review', 'schedule')</w:t>
             </w:r>
             <w:r>
               <w:t xml:space="preserve"> or (middle_of_case and </w:t>
@@ -9263,7 +9263,37 @@
               <w:rPr>
                 <w:color w:val="FF0000"/>
               </w:rPr>
-              <w:t>{% if not middle_of_case %}</w:t>
+              <w:t xml:space="preserve">{% if </w:t>
+            </w:r>
+            <w:r>
+              <w:rPr>
+                <w:color w:val="FF0000"/>
+              </w:rPr>
+              <w:t>user_need == 'change foreign custody order'</w:t>
+            </w:r>
+            <w:r>
+              <w:rPr>
+                <w:color w:val="FF0000"/>
+              </w:rPr>
+              <w:t xml:space="preserve"> or</w:t>
+            </w:r>
+            <w:r>
+              <w:rPr>
+                <w:color w:val="FF0000"/>
+              </w:rPr>
+              <w:t xml:space="preserve"> </w:t>
+            </w:r>
+            <w:r>
+              <w:rPr>
+                <w:color w:val="FF0000"/>
+              </w:rPr>
+              <w:t xml:space="preserve">not </w:t>
+            </w:r>
+            <w:r>
+              <w:rPr>
+                <w:color w:val="FF0000"/>
+              </w:rPr>
+              <w:t>middle_of_case %}</w:t>
             </w:r>
           </w:p>
           <w:p>
@@ -15972,7 +16002,21 @@
                 <w:color w:val="FFC000"/>
                 <w:shd w:val="clear" w:color="auto" w:fill="FFFFFF"/>
               </w:rPr>
-              <w:t xml:space="preserve">if respond_to_custody == 'agree' </w:t>
+              <w:t xml:space="preserve">if </w:t>
+            </w:r>
+            <w:r>
+              <w:rPr>
+                <w:color w:val="FFC000"/>
+                <w:shd w:val="clear" w:color="auto" w:fill="FFFFFF"/>
+              </w:rPr>
+              <w:t xml:space="preserve">not </w:t>
+            </w:r>
+            <w:r>
+              <w:rPr>
+                <w:color w:val="FFC000"/>
+                <w:shd w:val="clear" w:color="auto" w:fill="FFFFFF"/>
+              </w:rPr>
+              <w:t xml:space="preserve">respond_to_custody == 'agree' </w:t>
             </w:r>
             <w:r>
               <w:rPr>

</xml_diff>

<commit_message>
all templates now in branding package and docx PDFS ready for testing round 3
</commit_message>
<xml_diff>
--- a/docassemble/ChangingChildCustody/data/templates/changing_child_custody_action_plan.docx
+++ b/docassemble/ChangingChildCustody/data/templates/changing_child_custody_action_plan.docx
@@ -933,7 +933,15 @@
               <w:t xml:space="preserve">or </w:t>
             </w:r>
             <w:r>
-              <w:t xml:space="preserve">(unknown_final_date.true_values())|list|length &gt; 1 </w:t>
+              <w:t>(unknown_final_date.true_values())|</w:t>
+            </w:r>
+            <w:proofErr w:type="spellStart"/>
+            <w:r>
+              <w:t>list|length</w:t>
+            </w:r>
+            <w:proofErr w:type="spellEnd"/>
+            <w:r>
+              <w:t xml:space="preserve"> &gt; 1 </w:t>
             </w:r>
             <w:r>
               <w:t>%}</w:t>
@@ -3725,7 +3733,15 @@
               <w:br/>
             </w:r>
             <w:r>
-              <w:t>youtube.com/watch?v=2irmxT0_0EA</w:t>
+              <w:t>youtube.com/</w:t>
+            </w:r>
+            <w:proofErr w:type="spellStart"/>
+            <w:r>
+              <w:t>watch?v</w:t>
+            </w:r>
+            <w:proofErr w:type="spellEnd"/>
+            <w:r>
+              <w:t>=2irmxT0_0EA</w:t>
             </w:r>
           </w:p>
         </w:tc>
@@ -5249,31 +5265,37 @@
               <w:t xml:space="preserve">{%tr if </w:t>
             </w:r>
             <w:r>
-              <w:t>user_need == "change custody order" and</w:t>
-            </w:r>
-            <w:r>
-              <w:t xml:space="preserve"> why_change == 'problem' and </w:t>
+              <w:t xml:space="preserve">user_need == "change custody order" </w:t>
+            </w:r>
+            <w:r>
+              <w:t xml:space="preserve">and why_change == 'problem' and not final_order_date_within_10_days and </w:t>
+            </w:r>
+            <w:r>
+              <w:t>(</w:t>
+            </w:r>
+            <w:r>
+              <w:t>not defined('unknown_final_date')</w:t>
             </w:r>
             <w:r>
               <w:t xml:space="preserve"> </w:t>
             </w:r>
             <w:r>
-              <w:t xml:space="preserve">not </w:t>
-            </w:r>
-            <w:r>
-              <w:t>final_order_date_within_1</w:t>
-            </w:r>
-            <w:r>
-              <w:t>0</w:t>
-            </w:r>
-            <w:r>
-              <w:t>_days</w:t>
+              <w:t xml:space="preserve">or </w:t>
+            </w:r>
+            <w:r>
+              <w:t>unknown_final_date</w:t>
+            </w:r>
+            <w:r>
+              <w:t>['</w:t>
+            </w:r>
+            <w:r>
+              <w:t>set aside'</w:t>
+            </w:r>
+            <w:r>
+              <w:t>])</w:t>
             </w:r>
             <w:r>
               <w:t xml:space="preserve"> </w:t>
-            </w:r>
-            <w:r>
-              <w:t xml:space="preserve">or unknown_final_date['set aside'] </w:t>
             </w:r>
             <w:r>
               <w:t>%}</w:t>
@@ -5523,7 +5545,11 @@
               <w:pStyle w:val="BodyText"/>
             </w:pPr>
             <w:r>
-              <w:t>The date the court sent the order to you is in at the bottom of the last page of your order.</w:t>
+              <w:t xml:space="preserve">The date the court sent the order to you is in at the bottom of the last </w:t>
+            </w:r>
+            <w:r>
+              <w:lastRenderedPageBreak/>
+              <w:t>page of your order.</w:t>
             </w:r>
           </w:p>
           <w:p>
@@ -5537,7 +5563,6 @@
               <w:rPr>
                 <w:noProof/>
               </w:rPr>
-              <w:lastRenderedPageBreak/>
               <w:t xml:space="preserve">{% for image_data in </w:t>
             </w:r>
             <w:r>
@@ -5991,6 +6016,7 @@
               </w:numPr>
             </w:pPr>
             <w:r>
+              <w:lastRenderedPageBreak/>
               <w:t>Y</w:t>
             </w:r>
             <w:r>
@@ -6012,7 +6038,6 @@
               </w:numPr>
             </w:pPr>
             <w:r>
-              <w:lastRenderedPageBreak/>
               <w:t xml:space="preserve">You </w:t>
             </w:r>
             <w:r>
@@ -6493,7 +6518,11 @@
               <w:pStyle w:val="BodyText"/>
             </w:pPr>
             <w:r>
-              <w:t>You may be able to come up with a different good reason the judge should start the case over again. But your reason</w:t>
+              <w:t xml:space="preserve">You may be able to come up with a different good reason the judge </w:t>
+            </w:r>
+            <w:r>
+              <w:lastRenderedPageBreak/>
+              <w:t>should start the case over again. But your reason</w:t>
             </w:r>
             <w:r>
               <w:t xml:space="preserve"> </w:t>
@@ -6515,7 +6544,6 @@
               <w:t xml:space="preserve"> of the </w:t>
             </w:r>
             <w:r>
-              <w:lastRenderedPageBreak/>
               <w:t>6</w:t>
             </w:r>
             <w:r>
@@ -7095,6 +7123,7 @@
               <w:t xml:space="preserve">s a </w:t>
             </w:r>
             <w:hyperlink r:id="rId55" w:history="1">
+              <w:proofErr w:type="spellStart"/>
               <w:r>
                 <w:rPr>
                   <w:rStyle w:val="Hyperlink"/>
@@ -7105,7 +7134,14 @@
                 <w:rPr>
                   <w:rStyle w:val="Hyperlink"/>
                 </w:rPr>
-                <w:t>f file</w:t>
+                <w:t>f</w:t>
+              </w:r>
+              <w:proofErr w:type="spellEnd"/>
+              <w:r>
+                <w:rPr>
+                  <w:rStyle w:val="Hyperlink"/>
+                </w:rPr>
+                <w:t xml:space="preserve"> file</w:t>
               </w:r>
             </w:hyperlink>
             <w:r>
@@ -7131,7 +7167,15 @@
             </w:r>
             <w:r>
               <w:lastRenderedPageBreak/>
-              <w:t>youtube.com/watch?v=2irmxT0_0EA</w:t>
+              <w:t>youtube.com/</w:t>
+            </w:r>
+            <w:proofErr w:type="spellStart"/>
+            <w:r>
+              <w:t>watch?v</w:t>
+            </w:r>
+            <w:proofErr w:type="spellEnd"/>
+            <w:r>
+              <w:t>=2irmxT0_0EA</w:t>
             </w:r>
           </w:p>
         </w:tc>
@@ -8990,7 +9034,13 @@
               <w:t xml:space="preserve"> or why_change in('review', 'schedule')</w:t>
             </w:r>
             <w:r>
-              <w:t xml:space="preserve"> or (middle_of_case and </w:t>
+              <w:t xml:space="preserve"> or (middle_of_case</w:t>
+            </w:r>
+            <w:r>
+              <w:t xml:space="preserve"> == 'yes'</w:t>
+            </w:r>
+            <w:r>
+              <w:t xml:space="preserve"> and </w:t>
             </w:r>
             <w:r>
               <w:t>type_of_interim_order</w:t>
@@ -9114,14 +9164,14 @@
               <w:rPr>
                 <w:shd w:val="clear" w:color="auto" w:fill="FFFFFF"/>
               </w:rPr>
-              <w:t xml:space="preserve">Learn about motions to </w:t>
+              <w:t xml:space="preserve">Learn </w:t>
             </w:r>
             <w:r>
               <w:rPr>
                 <w:shd w:val="clear" w:color="auto" w:fill="FFFFFF"/>
               </w:rPr>
               <w:lastRenderedPageBreak/>
-              <w:t>modify</w:t>
+              <w:t>about motions to modify</w:t>
             </w:r>
           </w:p>
         </w:tc>
@@ -9293,7 +9343,19 @@
               <w:rPr>
                 <w:color w:val="FF0000"/>
               </w:rPr>
-              <w:t>middle_of_case %}</w:t>
+              <w:t xml:space="preserve">middle_of_case </w:t>
+            </w:r>
+            <w:r>
+              <w:rPr>
+                <w:color w:val="FF0000"/>
+              </w:rPr>
+              <w:t xml:space="preserve">== 'no' </w:t>
+            </w:r>
+            <w:r>
+              <w:rPr>
+                <w:color w:val="FF0000"/>
+              </w:rPr>
+              <w:t>%}</w:t>
             </w:r>
           </w:p>
           <w:p>
@@ -9698,7 +9760,15 @@
               <w:br/>
             </w:r>
             <w:r>
-              <w:t>youtube.com/watch?v=2irmxT0_0EA</w:t>
+              <w:t>youtube.com/</w:t>
+            </w:r>
+            <w:proofErr w:type="spellStart"/>
+            <w:r>
+              <w:t>watch?v</w:t>
+            </w:r>
+            <w:proofErr w:type="spellEnd"/>
+            <w:r>
+              <w:t>=2irmxT0_0EA</w:t>
             </w:r>
           </w:p>
         </w:tc>
@@ -10262,7 +10332,10 @@
               <w:fldChar w:fldCharType="begin"/>
             </w:r>
             <w:r>
-              <w:instrText xml:space="preserve"> SEQ stepList \* MERGEFORMAT </w:instrText>
+              <w:instrText xml:space="preserve"> SEQ stepList \* M</w:instrText>
+            </w:r>
+            <w:r>
+              <w:instrText xml:space="preserve">ERGEFORMAT </w:instrText>
             </w:r>
             <w:r>
               <w:fldChar w:fldCharType="separate"/>
@@ -10571,13 +10644,50 @@
               <w:rPr>
                 <w:shd w:val="clear" w:color="auto" w:fill="FFFFFF"/>
               </w:rPr>
-              <w:t>{%tr if user_need in('change custody order', 'change foreign custody order'</w:t>
-            </w:r>
-            <w:r>
-              <w:rPr>
-                <w:shd w:val="clear" w:color="auto" w:fill="FFFFFF"/>
-              </w:rPr>
-              <w:t xml:space="preserve">) </w:t>
+              <w:t xml:space="preserve">{%tr if user_need </w:t>
+            </w:r>
+            <w:r>
+              <w:rPr>
+                <w:shd w:val="clear" w:color="auto" w:fill="FFFFFF"/>
+              </w:rPr>
+              <w:t xml:space="preserve">== </w:t>
+            </w:r>
+            <w:r>
+              <w:rPr>
+                <w:shd w:val="clear" w:color="auto" w:fill="FFFFFF"/>
+              </w:rPr>
+              <w:t>'change foreign custody order'</w:t>
+            </w:r>
+            <w:r>
+              <w:rPr>
+                <w:shd w:val="clear" w:color="auto" w:fill="FFFFFF"/>
+              </w:rPr>
+              <w:t xml:space="preserve"> or </w:t>
+            </w:r>
+            <w:r>
+              <w:rPr>
+                <w:color w:val="FF0000"/>
+                <w:shd w:val="clear" w:color="auto" w:fill="FFFFFF"/>
+              </w:rPr>
+              <w:t>(</w:t>
+            </w:r>
+            <w:r>
+              <w:rPr>
+                <w:shd w:val="clear" w:color="auto" w:fill="FFFFFF"/>
+              </w:rPr>
+              <w:t xml:space="preserve">user_need == </w:t>
+            </w:r>
+            <w:r>
+              <w:rPr>
+                <w:shd w:val="clear" w:color="auto" w:fill="FFFFFF"/>
+              </w:rPr>
+              <w:t>'change custody order'</w:t>
+            </w:r>
+            <w:r>
+              <w:rPr>
+                <w:shd w:val="clear" w:color="auto" w:fill="FFFFFF"/>
+              </w:rPr>
+              <w:t xml:space="preserve"> </w:t>
             </w:r>
             <w:r>
               <w:rPr>
@@ -10589,70 +10699,43 @@
               <w:rPr>
                 <w:shd w:val="clear" w:color="auto" w:fill="FFFFFF"/>
               </w:rPr>
-              <w:t>(not d</w:t>
-            </w:r>
-            <w:r>
-              <w:rPr>
-                <w:shd w:val="clear" w:color="auto" w:fill="FFFFFF"/>
-              </w:rPr>
-              <w:t>efined(</w:t>
-            </w:r>
-            <w:r>
-              <w:rPr>
-                <w:shd w:val="clear" w:color="auto" w:fill="FFFFFF"/>
-              </w:rPr>
-              <w:t>'</w:t>
-            </w:r>
-            <w:r>
-              <w:rPr>
-                <w:shd w:val="clear" w:color="auto" w:fill="FFFFFF"/>
-              </w:rPr>
-              <w:t>unknown_final_date</w:t>
-            </w:r>
-            <w:r>
-              <w:rPr>
-                <w:shd w:val="clear" w:color="auto" w:fill="FFFFFF"/>
-              </w:rPr>
-              <w:t>'</w:t>
-            </w:r>
-            <w:r>
-              <w:rPr>
+              <w:t xml:space="preserve">not </w:t>
+            </w:r>
+            <w:r>
+              <w:rPr>
+                <w:shd w:val="clear" w:color="auto" w:fill="FFFFFF"/>
+              </w:rPr>
+              <w:t>unknown_final_date.</w:t>
+            </w:r>
+            <w:r>
+              <w:rPr>
+                <w:shd w:val="clear" w:color="auto" w:fill="FFFFFF"/>
+              </w:rPr>
+              <w:t>all_true</w:t>
+            </w:r>
+            <w:r>
+              <w:rPr>
+                <w:color w:val="00B050"/>
+                <w:shd w:val="clear" w:color="auto" w:fill="FFFFFF"/>
+              </w:rPr>
+              <w:t>(</w:t>
+            </w:r>
+            <w:r>
+              <w:rPr>
+                <w:shd w:val="clear" w:color="auto" w:fill="FFFFFF"/>
+              </w:rPr>
+              <w:t xml:space="preserve">'appeal', exclusive = True </w:t>
+            </w:r>
+            <w:r>
+              <w:rPr>
+                <w:color w:val="00B050"/>
                 <w:shd w:val="clear" w:color="auto" w:fill="FFFFFF"/>
               </w:rPr>
               <w:t>)</w:t>
             </w:r>
             <w:r>
               <w:rPr>
-                <w:shd w:val="clear" w:color="auto" w:fill="FFFFFF"/>
-              </w:rPr>
-              <w:t xml:space="preserve"> </w:t>
-            </w:r>
-            <w:r>
-              <w:rPr>
-                <w:shd w:val="clear" w:color="auto" w:fill="FFFFFF"/>
-              </w:rPr>
-              <w:t>or (</w:t>
-            </w:r>
-            <w:r>
-              <w:rPr>
-                <w:shd w:val="clear" w:color="auto" w:fill="FFFFFF"/>
-              </w:rPr>
-              <w:t>(unknown_final_date.true_values())|list|length =</w:t>
-            </w:r>
-            <w:r>
-              <w:rPr>
-                <w:shd w:val="clear" w:color="auto" w:fill="FFFFFF"/>
-              </w:rPr>
-              <w:t>=</w:t>
-            </w:r>
-            <w:r>
-              <w:rPr>
-                <w:shd w:val="clear" w:color="auto" w:fill="FFFFFF"/>
-              </w:rPr>
-              <w:t xml:space="preserve"> 1 and not unknown_final_date['appeal'])</w:t>
-            </w:r>
-            <w:r>
-              <w:rPr>
+                <w:color w:val="FF0000"/>
                 <w:shd w:val="clear" w:color="auto" w:fill="FFFFFF"/>
               </w:rPr>
               <w:t>)</w:t>
@@ -10861,11 +10944,7 @@
               </w:numPr>
             </w:pPr>
             <w:r>
-              <w:t xml:space="preserve">Fill out the Certificate of Service at the end of your court forms. </w:t>
-            </w:r>
-            <w:r>
-              <w:lastRenderedPageBreak/>
-              <w:t xml:space="preserve">The "certificate" tells the court how you are giving a copy of all the documents you file with the court to the other parent.  </w:t>
+              <w:t xml:space="preserve">Fill out the Certificate of Service at the end of your court forms. The "certificate" tells the court how you are giving a copy of all the documents you file with the court to the other parent.  </w:t>
             </w:r>
           </w:p>
           <w:p>
@@ -10874,6 +10953,7 @@
               <w:outlineLvl w:val="3"/>
             </w:pPr>
             <w:r>
+              <w:lastRenderedPageBreak/>
               <w:t>Important</w:t>
             </w:r>
             <w:r>
@@ -10989,7 +11069,23 @@
               <w:t>{%</w:t>
             </w:r>
             <w:r>
-              <w:t xml:space="preserve"> for image_data in images_list </w:t>
+              <w:t xml:space="preserve"> for </w:t>
+            </w:r>
+            <w:proofErr w:type="spellStart"/>
+            <w:r>
+              <w:t>image_data</w:t>
+            </w:r>
+            <w:proofErr w:type="spellEnd"/>
+            <w:r>
+              <w:t xml:space="preserve"> in </w:t>
+            </w:r>
+            <w:proofErr w:type="spellStart"/>
+            <w:r>
+              <w:t>images_list</w:t>
+            </w:r>
+            <w:proofErr w:type="spellEnd"/>
+            <w:r>
+              <w:t xml:space="preserve"> </w:t>
             </w:r>
             <w:r>
               <w:t>%}</w:t>
@@ -11006,7 +11102,15 @@
               <w:t>{</w:t>
             </w:r>
             <w:r>
-              <w:t>{  image_data[</w:t>
+              <w:t xml:space="preserve">{  </w:t>
+            </w:r>
+            <w:proofErr w:type="spellStart"/>
+            <w:r>
+              <w:t>image_data</w:t>
+            </w:r>
+            <w:proofErr w:type="spellEnd"/>
+            <w:r>
+              <w:t>[</w:t>
             </w:r>
             <w:r>
               <w:t>'text'</w:t>
@@ -11026,7 +11130,15 @@
               <w:jc w:val="both"/>
             </w:pPr>
             <w:r>
-              <w:t>{{ image_data['image'].show(width='5in%') }}</w:t>
+              <w:t xml:space="preserve">{{ </w:t>
+            </w:r>
+            <w:proofErr w:type="spellStart"/>
+            <w:r>
+              <w:t>image_data</w:t>
+            </w:r>
+            <w:proofErr w:type="spellEnd"/>
+            <w:r>
+              <w:t>['image'].show(width='5in%') }}</w:t>
             </w:r>
           </w:p>
           <w:p>
@@ -11037,7 +11149,15 @@
               <w:t>{%</w:t>
             </w:r>
             <w:r>
-              <w:t xml:space="preserve"> endfor </w:t>
+              <w:t xml:space="preserve"> </w:t>
+            </w:r>
+            <w:proofErr w:type="spellStart"/>
+            <w:r>
+              <w:t>endfor</w:t>
+            </w:r>
+            <w:proofErr w:type="spellEnd"/>
+            <w:r>
+              <w:t xml:space="preserve"> </w:t>
             </w:r>
             <w:r>
               <w:t>%}</w:t>
@@ -11116,14 +11236,33 @@
               <w:rPr>
                 <w:color w:val="FF0000"/>
               </w:rPr>
-              <w:t>if defined('file_step_heading') %}</w:t>
+              <w:t>if defined('</w:t>
+            </w:r>
+            <w:proofErr w:type="spellStart"/>
+            <w:r>
+              <w:rPr>
+                <w:color w:val="FF0000"/>
+              </w:rPr>
+              <w:t>file_step_heading</w:t>
+            </w:r>
+            <w:proofErr w:type="spellEnd"/>
+            <w:r>
+              <w:rPr>
+                <w:color w:val="FF0000"/>
+              </w:rPr>
+              <w:t>') %}</w:t>
             </w:r>
             <w:r>
               <w:t xml:space="preserve"> </w:t>
             </w:r>
             <w:r>
-              <w:t>{{ file_step_heading</w:t>
-            </w:r>
+              <w:t xml:space="preserve">{{ </w:t>
+            </w:r>
+            <w:proofErr w:type="spellStart"/>
+            <w:r>
+              <w:t>file_step_heading</w:t>
+            </w:r>
+            <w:proofErr w:type="spellEnd"/>
             <w:r>
               <w:t xml:space="preserve"> </w:t>
             </w:r>
@@ -11174,7 +11313,15 @@
               </w:rPr>
             </w:pPr>
             <w:r>
-              <w:t>{{ file_motion_to_enforce }}</w:t>
+              <w:t xml:space="preserve">{{ </w:t>
+            </w:r>
+            <w:proofErr w:type="spellStart"/>
+            <w:r>
+              <w:t>file_motion_to_enforce</w:t>
+            </w:r>
+            <w:proofErr w:type="spellEnd"/>
+            <w:r>
+              <w:t xml:space="preserve"> }}</w:t>
             </w:r>
             <w:r>
               <w:rPr>
@@ -11198,7 +11345,7 @@
               <w:rPr>
                 <w:color w:val="00B0F0"/>
               </w:rPr>
-              <w:t>(user_need == 'change foreign custody order' or middle</w:t>
+              <w:t>(user_need == 'change foreign custody order' or final_order_within</w:t>
             </w:r>
             <w:r>
               <w:rPr>
@@ -11210,7 +11357,7 @@
               <w:rPr>
                 <w:color w:val="00B0F0"/>
               </w:rPr>
-              <w:t>of</w:t>
+              <w:t>10</w:t>
             </w:r>
             <w:r>
               <w:rPr>
@@ -11222,43 +11369,25 @@
               <w:rPr>
                 <w:color w:val="00B0F0"/>
               </w:rPr>
-              <w:t>case or final_order_within</w:t>
+              <w:t xml:space="preserve">days or </w:t>
             </w:r>
             <w:r>
               <w:rPr>
                 <w:color w:val="00B0F0"/>
               </w:rPr>
-              <w:t>_</w:t>
+              <w:t>why_change in ('review', 'schedule', 'income')</w:t>
             </w:r>
             <w:r>
               <w:rPr>
                 <w:color w:val="00B0F0"/>
               </w:rPr>
-              <w:t>10</w:t>
+              <w:t>)</w:t>
             </w:r>
             <w:r>
               <w:rPr>
                 <w:color w:val="00B0F0"/>
               </w:rPr>
-              <w:t>_</w:t>
-            </w:r>
-            <w:r>
-              <w:rPr>
-                <w:color w:val="00B0F0"/>
-              </w:rPr>
-              <w:t xml:space="preserve">days or </w:t>
-            </w:r>
-            <w:r>
-              <w:rPr>
-                <w:color w:val="00B0F0"/>
-              </w:rPr>
-              <w:t>why_change in ('review', 'schedule', 'income')</w:t>
-            </w:r>
-            <w:r>
-              <w:rPr>
-                <w:color w:val="00B0F0"/>
-              </w:rPr>
-              <w:t>)</w:t>
+              <w:t xml:space="preserve"> or middle_of_case == 'no'</w:t>
             </w:r>
             <w:r>
               <w:rPr>
@@ -11565,9 +11694,6 @@
             </w:r>
             <w:r>
               <w:br/>
-            </w:r>
-            <w:r>
-              <w:lastRenderedPageBreak/>
               <w:t xml:space="preserve">Read Step </w:t>
             </w:r>
             <w:r>
@@ -11613,6 +11739,7 @@
               <w:rPr>
                 <w:b/>
               </w:rPr>
+              <w:lastRenderedPageBreak/>
               <w:t>Exemption From the Payment of Fees, </w:t>
             </w:r>
             <w:hyperlink r:id="rId89" w:tgtFrame="_blank" w:history="1">
@@ -11664,8 +11791,13 @@
               <w:br/>
             </w:r>
             <w:r>
-              <w:t>courts.alaska.gov/efile</w:t>
-            </w:r>
+              <w:t>courts.alaska.gov/</w:t>
+            </w:r>
+            <w:proofErr w:type="spellStart"/>
+            <w:r>
+              <w:t>efile</w:t>
+            </w:r>
+            <w:proofErr w:type="spellEnd"/>
           </w:p>
           <w:p>
             <w:pPr>
@@ -12141,23 +12273,23 @@
               <w:pStyle w:val="Body"/>
             </w:pPr>
             <w:r>
-              <w:t xml:space="preserve">If the judge agrees to reconsider their decision, they may ask the other parent to respond in writing or they may change the decision.  Usually, </w:t>
+              <w:t xml:space="preserve">If the judge agrees to reconsider their decision, they may ask the other parent to respond in writing or they may change the decision.  Usually, the judge only changes their decision after they ask the other parent for a written response.    </w:t>
+            </w:r>
+          </w:p>
+          <w:p>
+            <w:pPr>
+              <w:pStyle w:val="Body"/>
+              <w:rPr>
+                <w:rFonts w:cs="Calibri"/>
+              </w:rPr>
+            </w:pPr>
+            <w:bookmarkStart w:id="17" w:name="_Hlk137719597"/>
+            <w:r>
+              <w:t xml:space="preserve">If the judge does nothing for 30 days, it means the judge is not going </w:t>
             </w:r>
             <w:r>
               <w:lastRenderedPageBreak/>
-              <w:t xml:space="preserve">the judge only changes their decision after they ask the other parent for a written response.    </w:t>
-            </w:r>
-          </w:p>
-          <w:p>
-            <w:pPr>
-              <w:pStyle w:val="Body"/>
-              <w:rPr>
-                <w:rFonts w:cs="Calibri"/>
-              </w:rPr>
-            </w:pPr>
-            <w:bookmarkStart w:id="17" w:name="_Hlk137719597"/>
-            <w:r>
-              <w:t xml:space="preserve">If the judge does nothing for 30 days, it means the judge is not going to grant your </w:t>
+              <w:t xml:space="preserve">to grant your </w:t>
             </w:r>
             <w:r>
               <w:rPr>
@@ -12382,7 +12514,14 @@
               <w:rPr>
                 <w:shd w:val="clear" w:color="auto" w:fill="FFFFFF"/>
               </w:rPr>
-              <w:t>'change custody order'</w:t>
+              <w:t xml:space="preserve">'change custody </w:t>
+            </w:r>
+            <w:proofErr w:type="spellStart"/>
+            <w:r>
+              <w:rPr>
+                <w:shd w:val="clear" w:color="auto" w:fill="FFFFFF"/>
+              </w:rPr>
+              <w:t>order'</w:t>
             </w:r>
             <w:r>
               <w:rPr>
@@ -12394,7 +12533,14 @@
               <w:rPr>
                 <w:shd w:val="clear" w:color="auto" w:fill="FFFFFF"/>
               </w:rPr>
-              <w:t>change foreign custody order</w:t>
+              <w:t>change</w:t>
+            </w:r>
+            <w:proofErr w:type="spellEnd"/>
+            <w:r>
+              <w:rPr>
+                <w:shd w:val="clear" w:color="auto" w:fill="FFFFFF"/>
+              </w:rPr>
+              <w:t xml:space="preserve"> foreign custody order</w:t>
             </w:r>
             <w:r>
               <w:rPr>
@@ -12541,7 +12687,31 @@
                 <w:szCs w:val="21"/>
                 <w:shd w:val="clear" w:color="auto" w:fill="FFFFFF"/>
               </w:rPr>
-              <w:t>|list|length == 1  and not (unknown_final_date['reconsider'] or unknown_final_date['appeal'])</w:t>
+              <w:t>|</w:t>
+            </w:r>
+            <w:proofErr w:type="spellStart"/>
+            <w:r>
+              <w:rPr>
+                <w:rFonts w:ascii="Roboto" w:hAnsi="Roboto"/>
+                <w:color w:val="3C4043"/>
+                <w:spacing w:val="3"/>
+                <w:sz w:val="21"/>
+                <w:szCs w:val="21"/>
+                <w:shd w:val="clear" w:color="auto" w:fill="FFFFFF"/>
+              </w:rPr>
+              <w:t>list|length</w:t>
+            </w:r>
+            <w:proofErr w:type="spellEnd"/>
+            <w:r>
+              <w:rPr>
+                <w:rFonts w:ascii="Roboto" w:hAnsi="Roboto"/>
+                <w:color w:val="3C4043"/>
+                <w:spacing w:val="3"/>
+                <w:sz w:val="21"/>
+                <w:szCs w:val="21"/>
+                <w:shd w:val="clear" w:color="auto" w:fill="FFFFFF"/>
+              </w:rPr>
+              <w:t xml:space="preserve"> == 1  and not (unknown_final_date['reconsider'] or unknown_final_date['appeal'])</w:t>
             </w:r>
             <w:r>
               <w:rPr>
@@ -12610,7 +12780,31 @@
                 <w:szCs w:val="21"/>
                 <w:shd w:val="clear" w:color="auto" w:fill="FFFFFF"/>
               </w:rPr>
-              <w:t>|list|length &gt;= 2  and</w:t>
+              <w:t>|</w:t>
+            </w:r>
+            <w:proofErr w:type="spellStart"/>
+            <w:r>
+              <w:rPr>
+                <w:rFonts w:ascii="Roboto" w:hAnsi="Roboto"/>
+                <w:color w:val="3C4043"/>
+                <w:spacing w:val="3"/>
+                <w:sz w:val="21"/>
+                <w:szCs w:val="21"/>
+                <w:shd w:val="clear" w:color="auto" w:fill="FFFFFF"/>
+              </w:rPr>
+              <w:t>list|length</w:t>
+            </w:r>
+            <w:proofErr w:type="spellEnd"/>
+            <w:r>
+              <w:rPr>
+                <w:rFonts w:ascii="Roboto" w:hAnsi="Roboto"/>
+                <w:color w:val="3C4043"/>
+                <w:spacing w:val="3"/>
+                <w:sz w:val="21"/>
+                <w:szCs w:val="21"/>
+                <w:shd w:val="clear" w:color="auto" w:fill="FFFFFF"/>
+              </w:rPr>
+              <w:t xml:space="preserve"> &gt;= 2  and</w:t>
             </w:r>
             <w:r>
               <w:rPr>
@@ -12755,9 +12949,13 @@
             <w:r>
               <w:t xml:space="preserve">{{ </w:t>
             </w:r>
-            <w:r>
-              <w:lastRenderedPageBreak/>
-              <w:t>motion_type }}</w:t>
+            <w:proofErr w:type="spellStart"/>
+            <w:r>
+              <w:t>motion_type</w:t>
+            </w:r>
+            <w:proofErr w:type="spellEnd"/>
+            <w:r>
+              <w:t xml:space="preserve"> }}</w:t>
             </w:r>
           </w:p>
         </w:tc>
@@ -12777,7 +12975,6 @@
               <w:outlineLvl w:val="2"/>
             </w:pPr>
             <w:r>
-              <w:lastRenderedPageBreak/>
               <w:t>{{</w:t>
             </w:r>
             <w:r>
@@ -12786,9 +12983,11 @@
             <w:r>
               <w:t xml:space="preserve"> </w:t>
             </w:r>
+            <w:proofErr w:type="spellStart"/>
             <w:r>
               <w:t>other_party_in_case</w:t>
             </w:r>
+            <w:proofErr w:type="spellEnd"/>
             <w:r>
               <w:t>)</w:t>
             </w:r>
@@ -12804,12 +13003,13 @@
               <w:pStyle w:val="Body"/>
             </w:pPr>
             <w:r>
-              <w:lastRenderedPageBreak/>
               <w:t xml:space="preserve">If you serve {{ </w:t>
             </w:r>
+            <w:proofErr w:type="spellStart"/>
             <w:r>
               <w:t>other_party_in_case</w:t>
             </w:r>
+            <w:proofErr w:type="spellEnd"/>
             <w:r>
               <w:t xml:space="preserve"> }}:</w:t>
             </w:r>
@@ -12843,6 +13043,7 @@
               <w:ind w:left="405"/>
             </w:pPr>
             <w:r>
+              <w:lastRenderedPageBreak/>
               <w:t>by mail, they have 1</w:t>
             </w:r>
             <w:r>
@@ -12865,9 +13066,11 @@
             <w:r>
               <w:t xml:space="preserve">{{ </w:t>
             </w:r>
+            <w:proofErr w:type="spellStart"/>
             <w:r>
               <w:t>other_party_in_case</w:t>
             </w:r>
+            <w:proofErr w:type="spellEnd"/>
             <w:r>
               <w:t xml:space="preserve"> }} f</w:t>
             </w:r>
@@ -12894,9 +13097,11 @@
             <w:r>
               <w:t xml:space="preserve"> {{ </w:t>
             </w:r>
+            <w:proofErr w:type="spellStart"/>
             <w:r>
               <w:t>other_party_in_case</w:t>
             </w:r>
+            <w:proofErr w:type="spellEnd"/>
             <w:r>
               <w:t xml:space="preserve"> }} </w:t>
             </w:r>
@@ -13026,7 +13231,15 @@
               </w:numPr>
             </w:pPr>
             <w:r>
-              <w:t>Remember to fil out the section that tells the court how and when you deliver your reply to {{ other_party_in_case }}.</w:t>
+              <w:t xml:space="preserve">Remember to fil out the section that tells the court how and when you deliver your reply to {{ </w:t>
+            </w:r>
+            <w:proofErr w:type="spellStart"/>
+            <w:r>
+              <w:t>other_party_in_case</w:t>
+            </w:r>
+            <w:proofErr w:type="spellEnd"/>
+            <w:r>
+              <w:t xml:space="preserve"> }}.</w:t>
             </w:r>
           </w:p>
           <w:p>
@@ -13125,7 +13338,15 @@
               </w:numPr>
             </w:pPr>
             <w:r>
-              <w:t>On the same day you file your reply, try to give  {{ other_party_in_case}}, or their lawyer, 1 copy of everything you file with the court.</w:t>
+              <w:t xml:space="preserve">On the same day you file your reply, try to give  {{ </w:t>
+            </w:r>
+            <w:proofErr w:type="spellStart"/>
+            <w:r>
+              <w:t>other_party_in_case</w:t>
+            </w:r>
+            <w:proofErr w:type="spellEnd"/>
+            <w:r>
+              <w:t>}}, or their lawyer, 1 copy of everything you file with the court.</w:t>
             </w:r>
           </w:p>
           <w:p>
@@ -13167,7 +13388,23 @@
                 <w:b/>
                 <w:bCs/>
               </w:rPr>
-              <w:t xml:space="preserve">{{ motion_type }} </w:t>
+              <w:t xml:space="preserve">{{ </w:t>
+            </w:r>
+            <w:proofErr w:type="spellStart"/>
+            <w:r>
+              <w:rPr>
+                <w:b/>
+                <w:bCs/>
+              </w:rPr>
+              <w:t>motion_type</w:t>
+            </w:r>
+            <w:proofErr w:type="spellEnd"/>
+            <w:r>
+              <w:rPr>
+                <w:b/>
+                <w:bCs/>
+              </w:rPr>
+              <w:t xml:space="preserve"> }} </w:t>
             </w:r>
             <w:r>
               <w:rPr>
@@ -13225,7 +13462,23 @@
                 <w:b/>
                 <w:bCs/>
               </w:rPr>
-              <w:t>{{ motion_type }}</w:t>
+              <w:t xml:space="preserve">{{ </w:t>
+            </w:r>
+            <w:proofErr w:type="spellStart"/>
+            <w:r>
+              <w:rPr>
+                <w:b/>
+                <w:bCs/>
+              </w:rPr>
+              <w:t>motion_type</w:t>
+            </w:r>
+            <w:proofErr w:type="spellEnd"/>
+            <w:r>
+              <w:rPr>
+                <w:b/>
+                <w:bCs/>
+              </w:rPr>
+              <w:t xml:space="preserve"> }}</w:t>
             </w:r>
             <w:r>
               <w:t xml:space="preserve"> if </w:t>
@@ -13234,11 +13487,7 @@
               <w:t>you</w:t>
             </w:r>
             <w:r>
-              <w:t xml:space="preserve"> believe the judge made a legal mistake. Learn </w:t>
-            </w:r>
-            <w:r>
-              <w:lastRenderedPageBreak/>
-              <w:t xml:space="preserve">more about </w:t>
+              <w:t xml:space="preserve"> believe the judge made a legal mistake. Learn more about </w:t>
             </w:r>
             <w:hyperlink r:id="rId100" w:history="1">
               <w:r>
@@ -13298,6 +13547,7 @@
               <w:outlineLvl w:val="2"/>
             </w:pPr>
             <w:r>
+              <w:lastRenderedPageBreak/>
               <w:t>Links in this step</w:t>
             </w:r>
           </w:p>
@@ -13320,8 +13570,21 @@
               <w:br/>
             </w:r>
             <w:r>
-              <w:t>youtube.com/watch?v=egoBeRFB_Uw</w:t>
-            </w:r>
+              <w:t>youtube.com/</w:t>
+            </w:r>
+            <w:proofErr w:type="spellStart"/>
+            <w:r>
+              <w:t>watch?v</w:t>
+            </w:r>
+            <w:proofErr w:type="spellEnd"/>
+            <w:r>
+              <w:t>=</w:t>
+            </w:r>
+            <w:proofErr w:type="spellStart"/>
+            <w:r>
+              <w:t>egoBeRFB_Uw</w:t>
+            </w:r>
+            <w:proofErr w:type="spellEnd"/>
           </w:p>
           <w:p>
             <w:pPr>
@@ -13343,7 +13606,15 @@
               <w:br/>
             </w:r>
             <w:r>
-              <w:t>youtube.com/watch?v=YQvG7GEGeoo</w:t>
+              <w:t>youtube.com/</w:t>
+            </w:r>
+            <w:proofErr w:type="spellStart"/>
+            <w:r>
+              <w:t>watch?v</w:t>
+            </w:r>
+            <w:proofErr w:type="spellEnd"/>
+            <w:r>
+              <w:t>=YQvG7GEGeoo</w:t>
             </w:r>
           </w:p>
           <w:p>
@@ -13374,8 +13645,13 @@
             </w:r>
             <w:r>
               <w:br/>
-              <w:t>courts.alaska.gov/shc/family/motions.htm#reply</w:t>
-            </w:r>
+              <w:t>courts.alaska.gov/shc/family/</w:t>
+            </w:r>
+            <w:proofErr w:type="spellStart"/>
+            <w:r>
+              <w:t>motions.htm#reply</w:t>
+            </w:r>
+            <w:proofErr w:type="spellEnd"/>
           </w:p>
           <w:p>
             <w:pPr>
@@ -13442,8 +13718,13 @@
               <w:br/>
             </w:r>
             <w:r>
-              <w:t>courts.alaska.gov/shc/family/after-judgment.htm#options</w:t>
-            </w:r>
+              <w:t>courts.alaska.gov/shc/family/</w:t>
+            </w:r>
+            <w:proofErr w:type="spellStart"/>
+            <w:r>
+              <w:t>after-judgment.htm#options</w:t>
+            </w:r>
+            <w:proofErr w:type="spellEnd"/>
           </w:p>
           <w:p>
             <w:pPr>
@@ -13868,7 +14149,6 @@
               <w:ind w:left="420"/>
             </w:pPr>
             <w:r>
-              <w:lastRenderedPageBreak/>
               <w:t xml:space="preserve">If the court grants the </w:t>
             </w:r>
             <w:r>
@@ -13899,6 +14179,7 @@
               <w:outlineLvl w:val="2"/>
             </w:pPr>
             <w:r>
+              <w:lastRenderedPageBreak/>
               <w:t>If the court asks for a response</w:t>
             </w:r>
           </w:p>
@@ -14387,11 +14668,7 @@
               <w:ind w:left="422"/>
             </w:pPr>
             <w:r>
-              <w:t xml:space="preserve">You can contact the other parent and put your agreement in </w:t>
-            </w:r>
-            <w:r>
-              <w:lastRenderedPageBreak/>
-              <w:t>writing together to file with the court.</w:t>
+              <w:t>You can contact the other parent and put your agreement in writing together to file with the court.</w:t>
             </w:r>
             <w:r>
               <w:t xml:space="preserve"> See Steps </w:t>
@@ -14822,9 +15099,6 @@
               </w:rPr>
               <w:t xml:space="preserve"> else %}</w:t>
             </w:r>
-            <w:r>
-              <w:t>I</w:t>
-            </w:r>
           </w:p>
           <w:p>
             <w:pPr>
@@ -14871,7 +15145,35 @@
               <w:rPr>
                 <w:color w:val="00B050"/>
               </w:rPr>
-              <w:t>esponse in('custody','child support','all divorce'</w:t>
+              <w:t>esponse in('</w:t>
+            </w:r>
+            <w:proofErr w:type="spellStart"/>
+            <w:r>
+              <w:rPr>
+                <w:color w:val="00B050"/>
+              </w:rPr>
+              <w:t>custody','child</w:t>
+            </w:r>
+            <w:proofErr w:type="spellEnd"/>
+            <w:r>
+              <w:rPr>
+                <w:color w:val="00B050"/>
+              </w:rPr>
+              <w:t xml:space="preserve"> </w:t>
+            </w:r>
+            <w:proofErr w:type="spellStart"/>
+            <w:r>
+              <w:rPr>
+                <w:color w:val="00B050"/>
+              </w:rPr>
+              <w:t>support','all</w:t>
+            </w:r>
+            <w:proofErr w:type="spellEnd"/>
+            <w:r>
+              <w:rPr>
+                <w:color w:val="00B050"/>
+              </w:rPr>
+              <w:t xml:space="preserve"> divorce'</w:t>
             </w:r>
             <w:r>
               <w:rPr>
@@ -15042,7 +15344,21 @@
               <w:rPr>
                 <w:color w:val="00B0F0"/>
               </w:rPr>
-              <w:t>response in('custody','all divorce')</w:t>
+              <w:t>response in('</w:t>
+            </w:r>
+            <w:proofErr w:type="spellStart"/>
+            <w:r>
+              <w:rPr>
+                <w:color w:val="00B0F0"/>
+              </w:rPr>
+              <w:t>custody','all</w:t>
+            </w:r>
+            <w:proofErr w:type="spellEnd"/>
+            <w:r>
+              <w:rPr>
+                <w:color w:val="00B0F0"/>
+              </w:rPr>
+              <w:t xml:space="preserve"> divorce')</w:t>
             </w:r>
             <w:r>
               <w:rPr>
@@ -15085,11 +15401,7 @@
               <w:ind w:left="422"/>
             </w:pPr>
             <w:r>
-              <w:t xml:space="preserve">The parent the children were living with 4 days a week went to jail, </w:t>
-            </w:r>
-            <w:r>
-              <w:lastRenderedPageBreak/>
-              <w:t>so the existing schedule is impossible.</w:t>
+              <w:t>The parent the children were living with 4 days a week went to jail, so the existing schedule is impossible.</w:t>
             </w:r>
           </w:p>
           <w:p>
@@ -15110,6 +15422,7 @@
               <w:rPr>
                 <w:color w:val="00B0F0"/>
               </w:rPr>
+              <w:lastRenderedPageBreak/>
               <w:t>{%</w:t>
             </w:r>
             <w:r>
@@ -15164,7 +15477,35 @@
               <w:rPr>
                 <w:color w:val="0070C0"/>
               </w:rPr>
-              <w:t>esponse in('custody','child support','all divorce')</w:t>
+              <w:t>esponse in('</w:t>
+            </w:r>
+            <w:proofErr w:type="spellStart"/>
+            <w:r>
+              <w:rPr>
+                <w:color w:val="0070C0"/>
+              </w:rPr>
+              <w:t>custody','child</w:t>
+            </w:r>
+            <w:proofErr w:type="spellEnd"/>
+            <w:r>
+              <w:rPr>
+                <w:color w:val="0070C0"/>
+              </w:rPr>
+              <w:t xml:space="preserve"> </w:t>
+            </w:r>
+            <w:proofErr w:type="spellStart"/>
+            <w:r>
+              <w:rPr>
+                <w:color w:val="0070C0"/>
+              </w:rPr>
+              <w:t>support','all</w:t>
+            </w:r>
+            <w:proofErr w:type="spellEnd"/>
+            <w:r>
+              <w:rPr>
+                <w:color w:val="0070C0"/>
+              </w:rPr>
+              <w:t xml:space="preserve"> divorce')</w:t>
             </w:r>
             <w:r>
               <w:rPr>
@@ -15348,12 +15689,26 @@
               <w:rPr>
                 <w:color w:val="9A57CD"/>
               </w:rPr>
-              <w:t>response in('custody','all divorce')</w:t>
-            </w:r>
+              <w:t>response in('</w:t>
+            </w:r>
+            <w:proofErr w:type="spellStart"/>
             <w:r>
               <w:rPr>
                 <w:color w:val="9A57CD"/>
               </w:rPr>
+              <w:t>custody','all</w:t>
+            </w:r>
+            <w:proofErr w:type="spellEnd"/>
+            <w:r>
+              <w:rPr>
+                <w:color w:val="9A57CD"/>
+              </w:rPr>
+              <w:t xml:space="preserve"> divorce')</w:t>
+            </w:r>
+            <w:r>
+              <w:rPr>
+                <w:color w:val="9A57CD"/>
+              </w:rPr>
               <w:t>%}</w:t>
             </w:r>
             <w:r>
@@ -15399,7 +15754,35 @@
               <w:rPr>
                 <w:color w:val="9A57CD"/>
               </w:rPr>
-              <w:t>esponse in('custody','child support','all divorce</w:t>
+              <w:t>esponse in('</w:t>
+            </w:r>
+            <w:proofErr w:type="spellStart"/>
+            <w:r>
+              <w:rPr>
+                <w:color w:val="9A57CD"/>
+              </w:rPr>
+              <w:t>custody','child</w:t>
+            </w:r>
+            <w:proofErr w:type="spellEnd"/>
+            <w:r>
+              <w:rPr>
+                <w:color w:val="9A57CD"/>
+              </w:rPr>
+              <w:t xml:space="preserve"> </w:t>
+            </w:r>
+            <w:proofErr w:type="spellStart"/>
+            <w:r>
+              <w:rPr>
+                <w:color w:val="9A57CD"/>
+              </w:rPr>
+              <w:t>support','all</w:t>
+            </w:r>
+            <w:proofErr w:type="spellEnd"/>
+            <w:r>
+              <w:rPr>
+                <w:color w:val="9A57CD"/>
+              </w:rPr>
+              <w:t xml:space="preserve"> divorce</w:t>
             </w:r>
             <w:r>
               <w:rPr>
@@ -15523,11 +15906,7 @@
               <w:spacing w:before="240"/>
             </w:pPr>
             <w:r>
-              <w:t>You must respond within 10 days from the day the motion  was hand-</w:t>
-            </w:r>
-            <w:r>
-              <w:lastRenderedPageBreak/>
-              <w:t xml:space="preserve">delivered to you or 13 days from the day it was mailed. You can see this date on the postmark of the envelope. </w:t>
+              <w:t xml:space="preserve">You must respond within 10 days from the day the motion  was hand-delivered to you or 13 days from the day it was mailed. You can see this date on the postmark of the envelope. </w:t>
             </w:r>
           </w:p>
           <w:p>
@@ -15569,6 +15948,7 @@
               <w:outlineLvl w:val="2"/>
             </w:pPr>
             <w:r>
+              <w:lastRenderedPageBreak/>
               <w:t>Forms</w:t>
             </w:r>
           </w:p>
@@ -16086,8 +16466,16 @@
               <w:rPr>
                 <w:color w:val="000000"/>
               </w:rPr>
-              <w:t>courts.alaska.gov/shc/family/shclaws.htm#cases</w:t>
-            </w:r>
+              <w:t>courts.alaska.gov/shc/family/</w:t>
+            </w:r>
+            <w:proofErr w:type="spellStart"/>
+            <w:r>
+              <w:rPr>
+                <w:color w:val="000000"/>
+              </w:rPr>
+              <w:t>shclaws.htm#cases</w:t>
+            </w:r>
+            <w:proofErr w:type="spellEnd"/>
           </w:p>
           <w:p>
             <w:pPr>
@@ -16231,57 +16619,63 @@
               <w:rPr>
                 <w:shd w:val="clear" w:color="auto" w:fill="FFFFFF"/>
               </w:rPr>
+              <w:t xml:space="preserve">Step </w:t>
+            </w:r>
+            <w:r>
+              <w:rPr>
+                <w:shd w:val="clear" w:color="auto" w:fill="FFFFFF"/>
+              </w:rPr>
+              <w:fldChar w:fldCharType="begin"/>
+            </w:r>
+            <w:r>
+              <w:rPr>
+                <w:shd w:val="clear" w:color="auto" w:fill="FFFFFF"/>
+              </w:rPr>
+              <w:instrText xml:space="preserve"> SEQ stepList \* Arabic \* MERGEFORMAT </w:instrText>
+            </w:r>
+            <w:r>
+              <w:rPr>
+                <w:shd w:val="clear" w:color="auto" w:fill="FFFFFF"/>
+              </w:rPr>
+              <w:fldChar w:fldCharType="separate"/>
+            </w:r>
+            <w:r>
+              <w:rPr>
+                <w:noProof/>
+                <w:shd w:val="clear" w:color="auto" w:fill="FFFFFF"/>
+              </w:rPr>
+              <w:t>26</w:t>
+            </w:r>
+            <w:r>
+              <w:rPr>
+                <w:shd w:val="clear" w:color="auto" w:fill="FFFFFF"/>
+              </w:rPr>
+              <w:fldChar w:fldCharType="end"/>
+            </w:r>
+            <w:r>
+              <w:rPr>
+                <w:shd w:val="clear" w:color="auto" w:fill="FFFFFF"/>
+              </w:rPr>
+              <w:t>:</w:t>
+            </w:r>
+            <w:r>
+              <w:rPr>
+                <w:shd w:val="clear" w:color="auto" w:fill="FFFFFF"/>
+              </w:rPr>
+              <w:t xml:space="preserve"> L</w:t>
+            </w:r>
+            <w:r>
+              <w:rPr>
+                <w:shd w:val="clear" w:color="auto" w:fill="FFFFFF"/>
+              </w:rPr>
+              <w:t xml:space="preserve">et the other parent and </w:t>
+            </w:r>
+            <w:r>
+              <w:rPr>
+                <w:shd w:val="clear" w:color="auto" w:fill="FFFFFF"/>
+              </w:rPr>
               <w:lastRenderedPageBreak/>
-              <w:t xml:space="preserve">Step </w:t>
-            </w:r>
-            <w:r>
-              <w:rPr>
-                <w:shd w:val="clear" w:color="auto" w:fill="FFFFFF"/>
-              </w:rPr>
-              <w:fldChar w:fldCharType="begin"/>
-            </w:r>
-            <w:r>
-              <w:rPr>
-                <w:shd w:val="clear" w:color="auto" w:fill="FFFFFF"/>
-              </w:rPr>
-              <w:instrText xml:space="preserve"> SEQ stepList \* Arabic \* MERGEFORMAT </w:instrText>
-            </w:r>
-            <w:r>
-              <w:rPr>
-                <w:shd w:val="clear" w:color="auto" w:fill="FFFFFF"/>
-              </w:rPr>
-              <w:fldChar w:fldCharType="separate"/>
-            </w:r>
-            <w:r>
-              <w:rPr>
-                <w:noProof/>
-                <w:shd w:val="clear" w:color="auto" w:fill="FFFFFF"/>
-              </w:rPr>
-              <w:t>26</w:t>
-            </w:r>
-            <w:r>
-              <w:rPr>
-                <w:shd w:val="clear" w:color="auto" w:fill="FFFFFF"/>
-              </w:rPr>
-              <w:fldChar w:fldCharType="end"/>
-            </w:r>
-            <w:r>
-              <w:rPr>
-                <w:shd w:val="clear" w:color="auto" w:fill="FFFFFF"/>
-              </w:rPr>
-              <w:t>:</w:t>
-            </w:r>
-            <w:r>
-              <w:rPr>
-                <w:shd w:val="clear" w:color="auto" w:fill="FFFFFF"/>
-              </w:rPr>
-              <w:t xml:space="preserve"> L</w:t>
-            </w:r>
-            <w:r>
-              <w:rPr>
-                <w:shd w:val="clear" w:color="auto" w:fill="FFFFFF"/>
-              </w:rPr>
-              <w:t xml:space="preserve">et the other parent and the court know you agree with </w:t>
+              <w:t xml:space="preserve">the court know you agree with </w:t>
             </w:r>
             <w:r>
               <w:rPr>
@@ -16306,6 +16700,7 @@
               <w:outlineLvl w:val="2"/>
             </w:pPr>
             <w:r>
+              <w:lastRenderedPageBreak/>
               <w:t>Options</w:t>
             </w:r>
           </w:p>
@@ -16330,7 +16725,11 @@
               <w:t xml:space="preserve"> </w:t>
             </w:r>
             <w:r>
-              <w:t>asks the trial court to set aside or "undo" a judgment or final order in a case.  If granted, the case will move ahead as if the judgment had not been made.  If you agree with what the other parent asked to set aside in the motion, you have options.  Whichever option you choose</w:t>
+              <w:t xml:space="preserve">asks the trial court to set aside or "undo" a judgment or final order in a case.  If granted, the </w:t>
+            </w:r>
+            <w:r>
+              <w:lastRenderedPageBreak/>
+              <w:t>case will move ahead as if the judgment had not been made.  If you agree with what the other parent asked to set aside in the motion, you have options.  Whichever option you choose</w:t>
             </w:r>
             <w:r>
               <w:t>,</w:t>
@@ -16564,6 +16963,7 @@
               <w:rPr>
                 <w:shd w:val="clear" w:color="auto" w:fill="FFFFFF"/>
               </w:rPr>
+              <w:lastRenderedPageBreak/>
               <w:t>{%tr endif %}</w:t>
             </w:r>
           </w:p>
@@ -16821,14 +17221,14 @@
               <w:rPr>
                 <w:shd w:val="clear" w:color="auto" w:fill="FFFFFF"/>
               </w:rPr>
-              <w:t xml:space="preserve">{% else %}do not agree with the </w:t>
+              <w:t xml:space="preserve">{% else %}do not agree with the Motion to Set Aside Judgment </w:t>
             </w:r>
             <w:r>
               <w:rPr>
                 <w:shd w:val="clear" w:color="auto" w:fill="FFFFFF"/>
               </w:rPr>
               <w:lastRenderedPageBreak/>
-              <w:t>Motion to Set Aside Judgment or Order {% endif %}</w:t>
+              <w:t>or Order {% endif %}</w:t>
             </w:r>
           </w:p>
         </w:tc>
@@ -17025,6 +17425,7 @@
               <w:br/>
             </w:r>
             <w:r>
+              <w:lastRenderedPageBreak/>
               <w:t>public.courts.alaska.gov/web/forms/docs/civ-820.pdf</w:t>
             </w:r>
           </w:p>
@@ -17126,7 +17527,14 @@
               <w:rPr>
                 <w:shd w:val="clear" w:color="auto" w:fill="FFFFFF"/>
               </w:rPr>
-              <w:t>respond_to_custody in('agree',</w:t>
+              <w:t>respond_to_custody in('</w:t>
+            </w:r>
+            <w:proofErr w:type="spellStart"/>
+            <w:r>
+              <w:rPr>
+                <w:shd w:val="clear" w:color="auto" w:fill="FFFFFF"/>
+              </w:rPr>
+              <w:t>agree',</w:t>
             </w:r>
             <w:r>
               <w:rPr>
@@ -17140,6 +17548,7 @@
               </w:rPr>
               <w:t>some</w:t>
             </w:r>
+            <w:proofErr w:type="spellEnd"/>
             <w:r>
               <w:rPr>
                 <w:shd w:val="clear" w:color="auto" w:fill="FFFFFF"/>
@@ -17434,7 +17843,6 @@
               <w:rPr>
                 <w:shd w:val="clear" w:color="auto" w:fill="FFFFFF"/>
               </w:rPr>
-              <w:lastRenderedPageBreak/>
               <w:t>{%tr endif %}</w:t>
             </w:r>
           </w:p>
@@ -17496,7 +17904,14 @@
               <w:rPr>
                 <w:shd w:val="clear" w:color="auto" w:fill="FFFFFF"/>
               </w:rPr>
-              <w:t>in('custody', 'set aside') %}</w:t>
+              <w:t xml:space="preserve">in('custody', 'set aside') </w:t>
+            </w:r>
+            <w:r>
+              <w:rPr>
+                <w:shd w:val="clear" w:color="auto" w:fill="FFFFFF"/>
+              </w:rPr>
+              <w:lastRenderedPageBreak/>
+              <w:t>%}</w:t>
             </w:r>
           </w:p>
         </w:tc>
@@ -17654,7 +18069,21 @@
               <w:rPr>
                 <w:shd w:val="clear" w:color="auto" w:fill="FFFFFF"/>
               </w:rPr>
-              <w:t>{{ motion_type }}</w:t>
+              <w:t xml:space="preserve">{{ </w:t>
+            </w:r>
+            <w:proofErr w:type="spellStart"/>
+            <w:r>
+              <w:rPr>
+                <w:shd w:val="clear" w:color="auto" w:fill="FFFFFF"/>
+              </w:rPr>
+              <w:t>motion_type</w:t>
+            </w:r>
+            <w:proofErr w:type="spellEnd"/>
+            <w:r>
+              <w:rPr>
+                <w:shd w:val="clear" w:color="auto" w:fill="FFFFFF"/>
+              </w:rPr>
+              <w:t xml:space="preserve"> }}</w:t>
             </w:r>
           </w:p>
         </w:tc>
@@ -18269,7 +18698,6 @@
               <w:br/>
             </w:r>
             <w:r>
-              <w:lastRenderedPageBreak/>
               <w:t>courts.alaska.gov/shc/family/docs/shc-1063n.pdf</w:t>
             </w:r>
           </w:p>
@@ -18343,6 +18771,7 @@
               <w:rPr>
                 <w:color w:val="000000"/>
               </w:rPr>
+              <w:lastRenderedPageBreak/>
               <w:t>D</w:t>
             </w:r>
             <w:r>
@@ -19104,12 +19533,6 @@
                 <w:rStyle w:val="BodyTextChar"/>
               </w:rPr>
               <w:br/>
-            </w:r>
-            <w:r>
-              <w:rPr>
-                <w:rStyle w:val="BodyTextChar"/>
-              </w:rPr>
-              <w:lastRenderedPageBreak/>
               <w:t>courts.alaska.gov/shc/family/docs/shc-1</w:t>
             </w:r>
             <w:r>
@@ -19471,6 +19894,7 @@
               </w:rPr>
               <w:t xml:space="preserve">{%tr if </w:t>
             </w:r>
+            <w:proofErr w:type="spellStart"/>
             <w:r>
               <w:rPr>
                 <w:shd w:val="clear" w:color="auto" w:fill="FFFFFF"/>
@@ -19478,6 +19902,7 @@
               </w:rPr>
               <w:t>respond_to_appeal</w:t>
             </w:r>
+            <w:proofErr w:type="spellEnd"/>
             <w:r>
               <w:rPr>
                 <w:shd w:val="clear" w:color="auto" w:fill="FFFFFF"/>
@@ -19488,7 +19913,21 @@
               <w:rPr>
                 <w:shd w:val="clear" w:color="auto" w:fill="FFFFFF"/>
               </w:rPr>
-              <w:t>in ('agree','some', 'none') %}</w:t>
+              <w:t>in ('</w:t>
+            </w:r>
+            <w:proofErr w:type="spellStart"/>
+            <w:r>
+              <w:rPr>
+                <w:shd w:val="clear" w:color="auto" w:fill="FFFFFF"/>
+              </w:rPr>
+              <w:t>agree','some</w:t>
+            </w:r>
+            <w:proofErr w:type="spellEnd"/>
+            <w:r>
+              <w:rPr>
+                <w:shd w:val="clear" w:color="auto" w:fill="FFFFFF"/>
+              </w:rPr>
+              <w:t>', 'none') %}</w:t>
             </w:r>
           </w:p>
         </w:tc>
@@ -19572,7 +20011,21 @@
               <w:rPr>
                 <w:shd w:val="clear" w:color="auto" w:fill="FFFFFF"/>
               </w:rPr>
-              <w:t xml:space="preserve">{% if respond_to_appeal == 'agree' %}Let the </w:t>
+              <w:t xml:space="preserve">{% if </w:t>
+            </w:r>
+            <w:proofErr w:type="spellStart"/>
+            <w:r>
+              <w:rPr>
+                <w:shd w:val="clear" w:color="auto" w:fill="FFFFFF"/>
+              </w:rPr>
+              <w:t>respond_to_appeal</w:t>
+            </w:r>
+            <w:proofErr w:type="spellEnd"/>
+            <w:r>
+              <w:rPr>
+                <w:shd w:val="clear" w:color="auto" w:fill="FFFFFF"/>
+              </w:rPr>
+              <w:t xml:space="preserve"> == 'agree' %}Let the </w:t>
             </w:r>
             <w:r>
               <w:rPr>
@@ -19626,43 +20079,43 @@
               <w:rPr>
                 <w:shd w:val="clear" w:color="auto" w:fill="FFFFFF"/>
               </w:rPr>
+              <w:t>a</w:t>
+            </w:r>
+            <w:r>
+              <w:rPr>
+                <w:shd w:val="clear" w:color="auto" w:fill="FFFFFF"/>
+              </w:rPr>
+              <w:t xml:space="preserve">gree with the Appeal and </w:t>
+            </w:r>
+            <w:r>
+              <w:rPr>
+                <w:shd w:val="clear" w:color="auto" w:fill="FFFFFF"/>
+              </w:rPr>
+              <w:t>d</w:t>
+            </w:r>
+            <w:r>
+              <w:rPr>
+                <w:shd w:val="clear" w:color="auto" w:fill="FFFFFF"/>
+              </w:rPr>
+              <w:t xml:space="preserve">ecide if </w:t>
+            </w:r>
+            <w:r>
+              <w:rPr>
+                <w:shd w:val="clear" w:color="auto" w:fill="FFFFFF"/>
+              </w:rPr>
+              <w:t>y</w:t>
+            </w:r>
+            <w:r>
+              <w:rPr>
+                <w:shd w:val="clear" w:color="auto" w:fill="FFFFFF"/>
+              </w:rPr>
+              <w:t xml:space="preserve">ou </w:t>
+            </w:r>
+            <w:r>
+              <w:rPr>
+                <w:shd w:val="clear" w:color="auto" w:fill="FFFFFF"/>
+              </w:rPr>
               <w:lastRenderedPageBreak/>
-              <w:t>a</w:t>
-            </w:r>
-            <w:r>
-              <w:rPr>
-                <w:shd w:val="clear" w:color="auto" w:fill="FFFFFF"/>
-              </w:rPr>
-              <w:t xml:space="preserve">gree with the Appeal and </w:t>
-            </w:r>
-            <w:r>
-              <w:rPr>
-                <w:shd w:val="clear" w:color="auto" w:fill="FFFFFF"/>
-              </w:rPr>
-              <w:t>d</w:t>
-            </w:r>
-            <w:r>
-              <w:rPr>
-                <w:shd w:val="clear" w:color="auto" w:fill="FFFFFF"/>
-              </w:rPr>
-              <w:t xml:space="preserve">ecide if </w:t>
-            </w:r>
-            <w:r>
-              <w:rPr>
-                <w:shd w:val="clear" w:color="auto" w:fill="FFFFFF"/>
-              </w:rPr>
-              <w:t>y</w:t>
-            </w:r>
-            <w:r>
-              <w:rPr>
-                <w:shd w:val="clear" w:color="auto" w:fill="FFFFFF"/>
-              </w:rPr>
-              <w:t xml:space="preserve">ou </w:t>
-            </w:r>
-            <w:r>
-              <w:rPr>
-                <w:shd w:val="clear" w:color="auto" w:fill="FFFFFF"/>
-              </w:rPr>
               <w:t>w</w:t>
             </w:r>
             <w:r>
@@ -19764,7 +20217,6 @@
               <w:pStyle w:val="BodyText"/>
             </w:pPr>
             <w:r>
-              <w:lastRenderedPageBreak/>
               <w:t>The only information the Supreme Court looks at is:</w:t>
             </w:r>
           </w:p>
@@ -19813,7 +20265,11 @@
               <w:ind w:left="510"/>
             </w:pPr>
             <w:r>
-              <w:t>any items offered as evidence at the hearing or trial in the lower court;</w:t>
+              <w:t xml:space="preserve">any items offered as evidence at the hearing or trial in the lower </w:t>
+            </w:r>
+            <w:r>
+              <w:lastRenderedPageBreak/>
+              <w:t>court;</w:t>
             </w:r>
           </w:p>
           <w:p>
@@ -19865,7 +20321,21 @@
               <w:rPr>
                 <w:color w:val="FF0000"/>
               </w:rPr>
-              <w:t>{% if respond_to_appeal == 'agree' %}</w:t>
+              <w:t xml:space="preserve">{% if </w:t>
+            </w:r>
+            <w:proofErr w:type="spellStart"/>
+            <w:r>
+              <w:rPr>
+                <w:color w:val="FF0000"/>
+              </w:rPr>
+              <w:t>respond_to_appeal</w:t>
+            </w:r>
+            <w:proofErr w:type="spellEnd"/>
+            <w:r>
+              <w:rPr>
+                <w:color w:val="FF0000"/>
+              </w:rPr>
+              <w:t xml:space="preserve"> == 'agree' %}</w:t>
             </w:r>
             <w:bookmarkStart w:id="25" w:name="_Hlk17728586"/>
           </w:p>
@@ -20250,7 +20720,6 @@
               <w:ind w:left="510"/>
             </w:pPr>
             <w:r>
-              <w:lastRenderedPageBreak/>
               <w:t>when writing a response called a brief to the other parent’s opening brief (written argument why the trial court decision should be changed); and</w:t>
             </w:r>
           </w:p>
@@ -20401,8 +20870,13 @@
               <w:br/>
             </w:r>
             <w:r>
-              <w:t>courts.alaska.gov/shc/appeals/appealsglossary.htm#supremecourt</w:t>
-            </w:r>
+              <w:t>courts.alaska.gov/shc/appeals/</w:t>
+            </w:r>
+            <w:proofErr w:type="spellStart"/>
+            <w:r>
+              <w:t>appealsglossary.htm#supremecourt</w:t>
+            </w:r>
+            <w:proofErr w:type="spellEnd"/>
           </w:p>
           <w:p>
             <w:pPr>
@@ -20418,8 +20892,13 @@
               <w:br/>
             </w:r>
             <w:r>
-              <w:t>courts.alaska.gov/shc/appeals/appealsglossary.htm#justice</w:t>
-            </w:r>
+              <w:t>courts.alaska.gov/shc/appeals/</w:t>
+            </w:r>
+            <w:proofErr w:type="spellStart"/>
+            <w:r>
+              <w:t>appealsglossary.htm#justice</w:t>
+            </w:r>
+            <w:proofErr w:type="spellEnd"/>
           </w:p>
           <w:p>
             <w:pPr>
@@ -20534,6 +21013,7 @@
               </w:rPr>
               <w:t xml:space="preserve">{%tr if </w:t>
             </w:r>
+            <w:proofErr w:type="spellStart"/>
             <w:r>
               <w:rPr>
                 <w:shd w:val="clear" w:color="auto" w:fill="FFFFFF"/>
@@ -20541,6 +21021,7 @@
               </w:rPr>
               <w:t>respond_to_appeal</w:t>
             </w:r>
+            <w:proofErr w:type="spellEnd"/>
             <w:r>
               <w:rPr>
                 <w:shd w:val="clear" w:color="auto" w:fill="FFFFFF"/>
@@ -20782,11 +21263,7 @@
               <w:t xml:space="preserve"> </w:t>
             </w:r>
             <w:r>
-              <w:t xml:space="preserve">telling the court the case can be </w:t>
-            </w:r>
-            <w:r>
-              <w:lastRenderedPageBreak/>
-              <w:t xml:space="preserve">dismissed.  </w:t>
+              <w:t xml:space="preserve">telling the court the case can be dismissed.  </w:t>
             </w:r>
           </w:p>
           <w:p>
@@ -21426,7 +21903,6 @@
               <w:t xml:space="preserve">: Get more </w:t>
             </w:r>
             <w:r>
-              <w:lastRenderedPageBreak/>
               <w:t>information</w:t>
             </w:r>
             <w:r>
@@ -21449,7 +21925,6 @@
               <w:spacing w:before="240"/>
             </w:pPr>
             <w:r>
-              <w:lastRenderedPageBreak/>
               <w:t>For help with forms or understanding the process,</w:t>
             </w:r>
           </w:p>
@@ -21476,7 +21951,6 @@
               <w:br/>
             </w:r>
             <w:r>
-              <w:lastRenderedPageBreak/>
               <w:t>(907) 264-0851 or</w:t>
             </w:r>
             <w:r>
@@ -21518,6 +21992,7 @@
               <w:pStyle w:val="BodyText"/>
             </w:pPr>
             <w:r>
+              <w:lastRenderedPageBreak/>
               <w:t xml:space="preserve">Many lawyers offer free or flat fee consultation. You do not have to hire them for the whole case. </w:t>
             </w:r>
             <w:r>

</xml_diff>

<commit_message>
Fixing references to bookmarks in Word docx
</commit_message>
<xml_diff>
--- a/docassemble/ChangingChildCustody/data/templates/changing_child_custody_action_plan.docx
+++ b/docassemble/ChangingChildCustody/data/templates/changing_child_custody_action_plan.docx
@@ -933,15 +933,7 @@
               <w:t xml:space="preserve">or </w:t>
             </w:r>
             <w:r>
-              <w:t>(unknown_final_date.true_values())|</w:t>
-            </w:r>
-            <w:proofErr w:type="spellStart"/>
-            <w:r>
-              <w:t>list|length</w:t>
-            </w:r>
-            <w:proofErr w:type="spellEnd"/>
-            <w:r>
-              <w:t xml:space="preserve"> &gt; 1 </w:t>
+              <w:t xml:space="preserve">(unknown_final_date.true_values())|list|length &gt; 1 </w:t>
             </w:r>
             <w:r>
               <w:t>%}</w:t>
@@ -985,14 +977,27 @@
             <w:r>
               <w:t xml:space="preserve">Step </w:t>
             </w:r>
-            <w:fldSimple w:instr=" SEQ stepList  \* MERGEFORMAT  \* MERGEFORMAT ">
-              <w:r>
-                <w:rPr>
-                  <w:noProof/>
-                </w:rPr>
-                <w:t>1</w:t>
-              </w:r>
-            </w:fldSimple>
+            <w:r>
+              <w:fldChar w:fldCharType="begin"/>
+            </w:r>
+            <w:r>
+              <w:instrText xml:space="preserve"> SEQ stepList  \* MERGEFORMAT  \* MERGEFORMAT </w:instrText>
+            </w:r>
+            <w:r>
+              <w:fldChar w:fldCharType="separate"/>
+            </w:r>
+            <w:r>
+              <w:rPr>
+                <w:noProof/>
+              </w:rPr>
+              <w:t>1</w:t>
+            </w:r>
+            <w:r>
+              <w:rPr>
+                <w:noProof/>
+              </w:rPr>
+              <w:fldChar w:fldCharType="end"/>
+            </w:r>
             <w:r>
               <w:t xml:space="preserve">: </w:t>
             </w:r>
@@ -2324,27 +2329,14 @@
             <w:r>
               <w:t xml:space="preserve">Step </w:t>
             </w:r>
-            <w:r>
-              <w:fldChar w:fldCharType="begin"/>
-            </w:r>
-            <w:r>
-              <w:instrText xml:space="preserve"> SEQ stepList \* Arabic \* MERGEFORMAT </w:instrText>
-            </w:r>
-            <w:r>
-              <w:fldChar w:fldCharType="separate"/>
-            </w:r>
-            <w:r>
-              <w:rPr>
-                <w:noProof/>
-              </w:rPr>
-              <w:t>4</w:t>
-            </w:r>
-            <w:r>
-              <w:rPr>
-                <w:noProof/>
-              </w:rPr>
-              <w:fldChar w:fldCharType="end"/>
-            </w:r>
+            <w:fldSimple w:instr=" SEQ stepList \* Arabic \* MERGEFORMAT ">
+              <w:r>
+                <w:rPr>
+                  <w:noProof/>
+                </w:rPr>
+                <w:t>4</w:t>
+              </w:r>
+            </w:fldSimple>
             <w:r>
               <w:t xml:space="preserve">: </w:t>
             </w:r>
@@ -3733,15 +3725,7 @@
               <w:br/>
             </w:r>
             <w:r>
-              <w:t>youtube.com/</w:t>
-            </w:r>
-            <w:proofErr w:type="spellStart"/>
-            <w:r>
-              <w:t>watch?v</w:t>
-            </w:r>
-            <w:proofErr w:type="spellEnd"/>
-            <w:r>
-              <w:t>=2irmxT0_0EA</w:t>
+              <w:t>youtube.com/watch?v=2irmxT0_0EA</w:t>
             </w:r>
           </w:p>
         </w:tc>
@@ -5274,16 +5258,10 @@
               <w:t>(</w:t>
             </w:r>
             <w:r>
-              <w:t>not defined('unknown_final_date')</w:t>
-            </w:r>
-            <w:r>
-              <w:t xml:space="preserve"> </w:t>
-            </w:r>
-            <w:r>
-              <w:t xml:space="preserve">or </w:t>
-            </w:r>
-            <w:r>
-              <w:t>unknown_final_date</w:t>
+              <w:t xml:space="preserve">not defined('unknown_final_date') </w:t>
+            </w:r>
+            <w:r>
+              <w:t>or unknown_final_date</w:t>
             </w:r>
             <w:r>
               <w:t>['</w:t>
@@ -7123,7 +7101,6 @@
               <w:t xml:space="preserve">s a </w:t>
             </w:r>
             <w:hyperlink r:id="rId55" w:history="1">
-              <w:proofErr w:type="spellStart"/>
               <w:r>
                 <w:rPr>
                   <w:rStyle w:val="Hyperlink"/>
@@ -7134,14 +7111,7 @@
                 <w:rPr>
                   <w:rStyle w:val="Hyperlink"/>
                 </w:rPr>
-                <w:t>f</w:t>
-              </w:r>
-              <w:proofErr w:type="spellEnd"/>
-              <w:r>
-                <w:rPr>
-                  <w:rStyle w:val="Hyperlink"/>
-                </w:rPr>
-                <w:t xml:space="preserve"> file</w:t>
+                <w:t>f file</w:t>
               </w:r>
             </w:hyperlink>
             <w:r>
@@ -7167,15 +7137,7 @@
             </w:r>
             <w:r>
               <w:lastRenderedPageBreak/>
-              <w:t>youtube.com/</w:t>
-            </w:r>
-            <w:proofErr w:type="spellStart"/>
-            <w:r>
-              <w:t>watch?v</w:t>
-            </w:r>
-            <w:proofErr w:type="spellEnd"/>
-            <w:r>
-              <w:t>=2irmxT0_0EA</w:t>
+              <w:t>youtube.com/watch?v=2irmxT0_0EA</w:t>
             </w:r>
           </w:p>
         </w:tc>
@@ -9760,15 +9722,7 @@
               <w:br/>
             </w:r>
             <w:r>
-              <w:t>youtube.com/</w:t>
-            </w:r>
-            <w:proofErr w:type="spellStart"/>
-            <w:r>
-              <w:t>watch?v</w:t>
-            </w:r>
-            <w:proofErr w:type="spellEnd"/>
-            <w:r>
-              <w:t>=2irmxT0_0EA</w:t>
+              <w:t>youtube.com/watch?v=2irmxT0_0EA</w:t>
             </w:r>
           </w:p>
         </w:tc>
@@ -10328,30 +10282,14 @@
               <w:lastRenderedPageBreak/>
               <w:t xml:space="preserve">Step </w:t>
             </w:r>
-            <w:r>
-              <w:fldChar w:fldCharType="begin"/>
-            </w:r>
-            <w:r>
-              <w:instrText xml:space="preserve"> SEQ stepList \* M</w:instrText>
-            </w:r>
-            <w:r>
-              <w:instrText xml:space="preserve">ERGEFORMAT </w:instrText>
-            </w:r>
-            <w:r>
-              <w:fldChar w:fldCharType="separate"/>
-            </w:r>
-            <w:r>
-              <w:rPr>
-                <w:noProof/>
-              </w:rPr>
-              <w:t>17</w:t>
-            </w:r>
-            <w:r>
-              <w:rPr>
-                <w:noProof/>
-              </w:rPr>
-              <w:fldChar w:fldCharType="end"/>
-            </w:r>
+            <w:fldSimple w:instr=" SEQ stepList \* MERGEFORMAT ">
+              <w:r>
+                <w:rPr>
+                  <w:noProof/>
+                </w:rPr>
+                <w:t>17</w:t>
+              </w:r>
+            </w:fldSimple>
             <w:r>
               <w:t xml:space="preserve">: </w:t>
             </w:r>
@@ -10650,19 +10588,7 @@
               <w:rPr>
                 <w:shd w:val="clear" w:color="auto" w:fill="FFFFFF"/>
               </w:rPr>
-              <w:t xml:space="preserve">== </w:t>
-            </w:r>
-            <w:r>
-              <w:rPr>
-                <w:shd w:val="clear" w:color="auto" w:fill="FFFFFF"/>
-              </w:rPr>
-              <w:t>'change foreign custody order'</w:t>
-            </w:r>
-            <w:r>
-              <w:rPr>
-                <w:shd w:val="clear" w:color="auto" w:fill="FFFFFF"/>
-              </w:rPr>
-              <w:t xml:space="preserve"> or </w:t>
+              <w:t xml:space="preserve">== 'change foreign custody order' or </w:t>
             </w:r>
             <w:r>
               <w:rPr>
@@ -11069,23 +10995,7 @@
               <w:t>{%</w:t>
             </w:r>
             <w:r>
-              <w:t xml:space="preserve"> for </w:t>
-            </w:r>
-            <w:proofErr w:type="spellStart"/>
-            <w:r>
-              <w:t>image_data</w:t>
-            </w:r>
-            <w:proofErr w:type="spellEnd"/>
-            <w:r>
-              <w:t xml:space="preserve"> in </w:t>
-            </w:r>
-            <w:proofErr w:type="spellStart"/>
-            <w:r>
-              <w:t>images_list</w:t>
-            </w:r>
-            <w:proofErr w:type="spellEnd"/>
-            <w:r>
-              <w:t xml:space="preserve"> </w:t>
+              <w:t xml:space="preserve"> for image_data in images_list </w:t>
             </w:r>
             <w:r>
               <w:t>%}</w:t>
@@ -11102,15 +11012,7 @@
               <w:t>{</w:t>
             </w:r>
             <w:r>
-              <w:t xml:space="preserve">{  </w:t>
-            </w:r>
-            <w:proofErr w:type="spellStart"/>
-            <w:r>
-              <w:t>image_data</w:t>
-            </w:r>
-            <w:proofErr w:type="spellEnd"/>
-            <w:r>
-              <w:t>[</w:t>
+              <w:t>{  image_data[</w:t>
             </w:r>
             <w:r>
               <w:t>'text'</w:t>
@@ -11130,15 +11032,7 @@
               <w:jc w:val="both"/>
             </w:pPr>
             <w:r>
-              <w:t xml:space="preserve">{{ </w:t>
-            </w:r>
-            <w:proofErr w:type="spellStart"/>
-            <w:r>
-              <w:t>image_data</w:t>
-            </w:r>
-            <w:proofErr w:type="spellEnd"/>
-            <w:r>
-              <w:t>['image'].show(width='5in%') }}</w:t>
+              <w:t>{{ image_data['image'].show(width='5in%') }}</w:t>
             </w:r>
           </w:p>
           <w:p>
@@ -11149,15 +11043,7 @@
               <w:t>{%</w:t>
             </w:r>
             <w:r>
-              <w:t xml:space="preserve"> </w:t>
-            </w:r>
-            <w:proofErr w:type="spellStart"/>
-            <w:r>
-              <w:t>endfor</w:t>
-            </w:r>
-            <w:proofErr w:type="spellEnd"/>
-            <w:r>
-              <w:t xml:space="preserve"> </w:t>
+              <w:t xml:space="preserve"> endfor </w:t>
             </w:r>
             <w:r>
               <w:t>%}</w:t>
@@ -11236,33 +11122,14 @@
               <w:rPr>
                 <w:color w:val="FF0000"/>
               </w:rPr>
-              <w:t>if defined('</w:t>
-            </w:r>
-            <w:proofErr w:type="spellStart"/>
-            <w:r>
-              <w:rPr>
-                <w:color w:val="FF0000"/>
-              </w:rPr>
-              <w:t>file_step_heading</w:t>
-            </w:r>
-            <w:proofErr w:type="spellEnd"/>
-            <w:r>
-              <w:rPr>
-                <w:color w:val="FF0000"/>
-              </w:rPr>
-              <w:t>') %}</w:t>
+              <w:t>if defined('file_step_heading') %}</w:t>
             </w:r>
             <w:r>
               <w:t xml:space="preserve"> </w:t>
             </w:r>
             <w:r>
-              <w:t xml:space="preserve">{{ </w:t>
-            </w:r>
-            <w:proofErr w:type="spellStart"/>
-            <w:r>
-              <w:t>file_step_heading</w:t>
-            </w:r>
-            <w:proofErr w:type="spellEnd"/>
+              <w:t>{{ file_step_heading</w:t>
+            </w:r>
             <w:r>
               <w:t xml:space="preserve"> </w:t>
             </w:r>
@@ -11313,15 +11180,7 @@
               </w:rPr>
             </w:pPr>
             <w:r>
-              <w:t xml:space="preserve">{{ </w:t>
-            </w:r>
-            <w:proofErr w:type="spellStart"/>
-            <w:r>
-              <w:t>file_motion_to_enforce</w:t>
-            </w:r>
-            <w:proofErr w:type="spellEnd"/>
-            <w:r>
-              <w:t xml:space="preserve"> }}</w:t>
+              <w:t>{{ file_motion_to_enforce }}</w:t>
             </w:r>
             <w:r>
               <w:rPr>
@@ -11791,13 +11650,8 @@
               <w:br/>
             </w:r>
             <w:r>
-              <w:t>courts.alaska.gov/</w:t>
-            </w:r>
-            <w:proofErr w:type="spellStart"/>
-            <w:r>
-              <w:t>efile</w:t>
-            </w:r>
-            <w:proofErr w:type="spellEnd"/>
+              <w:t>courts.alaska.gov/efile</w:t>
+            </w:r>
           </w:p>
           <w:p>
             <w:pPr>
@@ -12514,14 +12368,7 @@
               <w:rPr>
                 <w:shd w:val="clear" w:color="auto" w:fill="FFFFFF"/>
               </w:rPr>
-              <w:t xml:space="preserve">'change custody </w:t>
-            </w:r>
-            <w:proofErr w:type="spellStart"/>
-            <w:r>
-              <w:rPr>
-                <w:shd w:val="clear" w:color="auto" w:fill="FFFFFF"/>
-              </w:rPr>
-              <w:t>order'</w:t>
+              <w:t>'change custody order'</w:t>
             </w:r>
             <w:r>
               <w:rPr>
@@ -12533,14 +12380,7 @@
               <w:rPr>
                 <w:shd w:val="clear" w:color="auto" w:fill="FFFFFF"/>
               </w:rPr>
-              <w:t>change</w:t>
-            </w:r>
-            <w:proofErr w:type="spellEnd"/>
-            <w:r>
-              <w:rPr>
-                <w:shd w:val="clear" w:color="auto" w:fill="FFFFFF"/>
-              </w:rPr>
-              <w:t xml:space="preserve"> foreign custody order</w:t>
+              <w:t>change foreign custody order</w:t>
             </w:r>
             <w:r>
               <w:rPr>
@@ -12687,9 +12527,44 @@
                 <w:szCs w:val="21"/>
                 <w:shd w:val="clear" w:color="auto" w:fill="FFFFFF"/>
               </w:rPr>
-              <w:t>|</w:t>
-            </w:r>
-            <w:proofErr w:type="spellStart"/>
+              <w:t>|list|length == 1  and not (unknown_final_date['reconsider'] or unknown_final_date['appeal'])</w:t>
+            </w:r>
+            <w:r>
+              <w:rPr>
+                <w:rFonts w:ascii="Roboto" w:hAnsi="Roboto"/>
+                <w:color w:val="FFC000"/>
+                <w:spacing w:val="3"/>
+                <w:sz w:val="21"/>
+                <w:szCs w:val="21"/>
+                <w:shd w:val="clear" w:color="auto" w:fill="FFFFFF"/>
+              </w:rPr>
+              <w:t>)</w:t>
+            </w:r>
+            <w:r>
+              <w:rPr>
+                <w:rFonts w:ascii="Roboto" w:hAnsi="Roboto"/>
+                <w:color w:val="FFC000"/>
+                <w:spacing w:val="3"/>
+                <w:sz w:val="21"/>
+                <w:szCs w:val="21"/>
+                <w:shd w:val="clear" w:color="auto" w:fill="FFFFFF"/>
+              </w:rPr>
+              <w:t xml:space="preserve"> or </w:t>
+            </w:r>
+            <w:r>
+              <w:rPr>
+                <w:color w:val="FFC000"/>
+                <w:shd w:val="clear" w:color="auto" w:fill="FFFFFF"/>
+              </w:rPr>
+              <w:t>(</w:t>
+            </w:r>
+            <w:r>
+              <w:rPr>
+                <w:color w:val="FF0000"/>
+                <w:shd w:val="clear" w:color="auto" w:fill="FFFFFF"/>
+              </w:rPr>
+              <w:t>(</w:t>
+            </w:r>
             <w:r>
               <w:rPr>
                 <w:rFonts w:ascii="Roboto" w:hAnsi="Roboto"/>
@@ -12699,9 +12574,19 @@
                 <w:szCs w:val="21"/>
                 <w:shd w:val="clear" w:color="auto" w:fill="FFFFFF"/>
               </w:rPr>
-              <w:t>list|length</w:t>
-            </w:r>
-            <w:proofErr w:type="spellEnd"/>
+              <w:t>unknown_final_date.true_values()</w:t>
+            </w:r>
+            <w:r>
+              <w:rPr>
+                <w:rFonts w:ascii="Roboto" w:hAnsi="Roboto"/>
+                <w:color w:val="FF0000"/>
+                <w:spacing w:val="3"/>
+                <w:sz w:val="21"/>
+                <w:szCs w:val="21"/>
+                <w:shd w:val="clear" w:color="auto" w:fill="FFFFFF"/>
+              </w:rPr>
+              <w:t>)</w:t>
+            </w:r>
             <w:r>
               <w:rPr>
                 <w:rFonts w:ascii="Roboto" w:hAnsi="Roboto"/>
@@ -12711,100 +12596,7 @@
                 <w:szCs w:val="21"/>
                 <w:shd w:val="clear" w:color="auto" w:fill="FFFFFF"/>
               </w:rPr>
-              <w:t xml:space="preserve"> == 1  and not (unknown_final_date['reconsider'] or unknown_final_date['appeal'])</w:t>
-            </w:r>
-            <w:r>
-              <w:rPr>
-                <w:rFonts w:ascii="Roboto" w:hAnsi="Roboto"/>
-                <w:color w:val="FFC000"/>
-                <w:spacing w:val="3"/>
-                <w:sz w:val="21"/>
-                <w:szCs w:val="21"/>
-                <w:shd w:val="clear" w:color="auto" w:fill="FFFFFF"/>
-              </w:rPr>
-              <w:t>)</w:t>
-            </w:r>
-            <w:r>
-              <w:rPr>
-                <w:rFonts w:ascii="Roboto" w:hAnsi="Roboto"/>
-                <w:color w:val="FFC000"/>
-                <w:spacing w:val="3"/>
-                <w:sz w:val="21"/>
-                <w:szCs w:val="21"/>
-                <w:shd w:val="clear" w:color="auto" w:fill="FFFFFF"/>
-              </w:rPr>
-              <w:t xml:space="preserve"> or </w:t>
-            </w:r>
-            <w:r>
-              <w:rPr>
-                <w:color w:val="FFC000"/>
-                <w:shd w:val="clear" w:color="auto" w:fill="FFFFFF"/>
-              </w:rPr>
-              <w:t>(</w:t>
-            </w:r>
-            <w:r>
-              <w:rPr>
-                <w:color w:val="FF0000"/>
-                <w:shd w:val="clear" w:color="auto" w:fill="FFFFFF"/>
-              </w:rPr>
-              <w:t>(</w:t>
-            </w:r>
-            <w:r>
-              <w:rPr>
-                <w:rFonts w:ascii="Roboto" w:hAnsi="Roboto"/>
-                <w:color w:val="3C4043"/>
-                <w:spacing w:val="3"/>
-                <w:sz w:val="21"/>
-                <w:szCs w:val="21"/>
-                <w:shd w:val="clear" w:color="auto" w:fill="FFFFFF"/>
-              </w:rPr>
-              <w:t>unknown_final_date.true_values()</w:t>
-            </w:r>
-            <w:r>
-              <w:rPr>
-                <w:rFonts w:ascii="Roboto" w:hAnsi="Roboto"/>
-                <w:color w:val="FF0000"/>
-                <w:spacing w:val="3"/>
-                <w:sz w:val="21"/>
-                <w:szCs w:val="21"/>
-                <w:shd w:val="clear" w:color="auto" w:fill="FFFFFF"/>
-              </w:rPr>
-              <w:t>)</w:t>
-            </w:r>
-            <w:r>
-              <w:rPr>
-                <w:rFonts w:ascii="Roboto" w:hAnsi="Roboto"/>
-                <w:color w:val="3C4043"/>
-                <w:spacing w:val="3"/>
-                <w:sz w:val="21"/>
-                <w:szCs w:val="21"/>
-                <w:shd w:val="clear" w:color="auto" w:fill="FFFFFF"/>
-              </w:rPr>
-              <w:t>|</w:t>
-            </w:r>
-            <w:proofErr w:type="spellStart"/>
-            <w:r>
-              <w:rPr>
-                <w:rFonts w:ascii="Roboto" w:hAnsi="Roboto"/>
-                <w:color w:val="3C4043"/>
-                <w:spacing w:val="3"/>
-                <w:sz w:val="21"/>
-                <w:szCs w:val="21"/>
-                <w:shd w:val="clear" w:color="auto" w:fill="FFFFFF"/>
-              </w:rPr>
-              <w:t>list|length</w:t>
-            </w:r>
-            <w:proofErr w:type="spellEnd"/>
-            <w:r>
-              <w:rPr>
-                <w:rFonts w:ascii="Roboto" w:hAnsi="Roboto"/>
-                <w:color w:val="3C4043"/>
-                <w:spacing w:val="3"/>
-                <w:sz w:val="21"/>
-                <w:szCs w:val="21"/>
-                <w:shd w:val="clear" w:color="auto" w:fill="FFFFFF"/>
-              </w:rPr>
-              <w:t xml:space="preserve"> &gt;= 2  and</w:t>
+              <w:t>|list|length &gt;= 2  and</w:t>
             </w:r>
             <w:r>
               <w:rPr>
@@ -12947,15 +12739,7 @@
               <w:t xml:space="preserve">a </w:t>
             </w:r>
             <w:r>
-              <w:t xml:space="preserve">{{ </w:t>
-            </w:r>
-            <w:proofErr w:type="spellStart"/>
-            <w:r>
-              <w:t>motion_type</w:t>
-            </w:r>
-            <w:proofErr w:type="spellEnd"/>
-            <w:r>
-              <w:t xml:space="preserve"> }}</w:t>
+              <w:t>{{ motion_type }}</w:t>
             </w:r>
           </w:p>
         </w:tc>
@@ -12983,11 +12767,9 @@
             <w:r>
               <w:t xml:space="preserve"> </w:t>
             </w:r>
-            <w:proofErr w:type="spellStart"/>
             <w:r>
               <w:t>other_party_in_case</w:t>
             </w:r>
-            <w:proofErr w:type="spellEnd"/>
             <w:r>
               <w:t>)</w:t>
             </w:r>
@@ -13005,11 +12787,9 @@
             <w:r>
               <w:t xml:space="preserve">If you serve {{ </w:t>
             </w:r>
-            <w:proofErr w:type="spellStart"/>
             <w:r>
               <w:t>other_party_in_case</w:t>
             </w:r>
-            <w:proofErr w:type="spellEnd"/>
             <w:r>
               <w:t xml:space="preserve"> }}:</w:t>
             </w:r>
@@ -13066,11 +12846,9 @@
             <w:r>
               <w:t xml:space="preserve">{{ </w:t>
             </w:r>
-            <w:proofErr w:type="spellStart"/>
             <w:r>
               <w:t>other_party_in_case</w:t>
             </w:r>
-            <w:proofErr w:type="spellEnd"/>
             <w:r>
               <w:t xml:space="preserve"> }} f</w:t>
             </w:r>
@@ -13097,11 +12875,9 @@
             <w:r>
               <w:t xml:space="preserve"> {{ </w:t>
             </w:r>
-            <w:proofErr w:type="spellStart"/>
             <w:r>
               <w:t>other_party_in_case</w:t>
             </w:r>
-            <w:proofErr w:type="spellEnd"/>
             <w:r>
               <w:t xml:space="preserve"> }} </w:t>
             </w:r>
@@ -13231,15 +13007,7 @@
               </w:numPr>
             </w:pPr>
             <w:r>
-              <w:t xml:space="preserve">Remember to fil out the section that tells the court how and when you deliver your reply to {{ </w:t>
-            </w:r>
-            <w:proofErr w:type="spellStart"/>
-            <w:r>
-              <w:t>other_party_in_case</w:t>
-            </w:r>
-            <w:proofErr w:type="spellEnd"/>
-            <w:r>
-              <w:t xml:space="preserve"> }}.</w:t>
+              <w:t>Remember to fil out the section that tells the court how and when you deliver your reply to {{ other_party_in_case }}.</w:t>
             </w:r>
           </w:p>
           <w:p>
@@ -13338,15 +13106,7 @@
               </w:numPr>
             </w:pPr>
             <w:r>
-              <w:t xml:space="preserve">On the same day you file your reply, try to give  {{ </w:t>
-            </w:r>
-            <w:proofErr w:type="spellStart"/>
-            <w:r>
-              <w:t>other_party_in_case</w:t>
-            </w:r>
-            <w:proofErr w:type="spellEnd"/>
-            <w:r>
-              <w:t>}}, or their lawyer, 1 copy of everything you file with the court.</w:t>
+              <w:t>On the same day you file your reply, try to give  {{ other_party_in_case}}, or their lawyer, 1 copy of everything you file with the court.</w:t>
             </w:r>
           </w:p>
           <w:p>
@@ -13388,23 +13148,7 @@
                 <w:b/>
                 <w:bCs/>
               </w:rPr>
-              <w:t xml:space="preserve">{{ </w:t>
-            </w:r>
-            <w:proofErr w:type="spellStart"/>
-            <w:r>
-              <w:rPr>
-                <w:b/>
-                <w:bCs/>
-              </w:rPr>
-              <w:t>motion_type</w:t>
-            </w:r>
-            <w:proofErr w:type="spellEnd"/>
-            <w:r>
-              <w:rPr>
-                <w:b/>
-                <w:bCs/>
-              </w:rPr>
-              <w:t xml:space="preserve"> }} </w:t>
+              <w:t xml:space="preserve">{{ motion_type }} </w:t>
             </w:r>
             <w:r>
               <w:rPr>
@@ -13462,23 +13206,7 @@
                 <w:b/>
                 <w:bCs/>
               </w:rPr>
-              <w:t xml:space="preserve">{{ </w:t>
-            </w:r>
-            <w:proofErr w:type="spellStart"/>
-            <w:r>
-              <w:rPr>
-                <w:b/>
-                <w:bCs/>
-              </w:rPr>
-              <w:t>motion_type</w:t>
-            </w:r>
-            <w:proofErr w:type="spellEnd"/>
-            <w:r>
-              <w:rPr>
-                <w:b/>
-                <w:bCs/>
-              </w:rPr>
-              <w:t xml:space="preserve"> }}</w:t>
+              <w:t>{{ motion_type }}</w:t>
             </w:r>
             <w:r>
               <w:t xml:space="preserve"> if </w:t>
@@ -13570,21 +13298,8 @@
               <w:br/>
             </w:r>
             <w:r>
-              <w:t>youtube.com/</w:t>
-            </w:r>
-            <w:proofErr w:type="spellStart"/>
-            <w:r>
-              <w:t>watch?v</w:t>
-            </w:r>
-            <w:proofErr w:type="spellEnd"/>
-            <w:r>
-              <w:t>=</w:t>
-            </w:r>
-            <w:proofErr w:type="spellStart"/>
-            <w:r>
-              <w:t>egoBeRFB_Uw</w:t>
-            </w:r>
-            <w:proofErr w:type="spellEnd"/>
+              <w:t>youtube.com/watch?v=egoBeRFB_Uw</w:t>
+            </w:r>
           </w:p>
           <w:p>
             <w:pPr>
@@ -13606,15 +13321,7 @@
               <w:br/>
             </w:r>
             <w:r>
-              <w:t>youtube.com/</w:t>
-            </w:r>
-            <w:proofErr w:type="spellStart"/>
-            <w:r>
-              <w:t>watch?v</w:t>
-            </w:r>
-            <w:proofErr w:type="spellEnd"/>
-            <w:r>
-              <w:t>=YQvG7GEGeoo</w:t>
+              <w:t>youtube.com/watch?v=YQvG7GEGeoo</w:t>
             </w:r>
           </w:p>
           <w:p>
@@ -13645,13 +13352,8 @@
             </w:r>
             <w:r>
               <w:br/>
-              <w:t>courts.alaska.gov/shc/family/</w:t>
-            </w:r>
-            <w:proofErr w:type="spellStart"/>
-            <w:r>
-              <w:t>motions.htm#reply</w:t>
-            </w:r>
-            <w:proofErr w:type="spellEnd"/>
+              <w:t>courts.alaska.gov/shc/family/motions.htm#reply</w:t>
+            </w:r>
           </w:p>
           <w:p>
             <w:pPr>
@@ -13718,13 +13420,8 @@
               <w:br/>
             </w:r>
             <w:r>
-              <w:t>courts.alaska.gov/shc/family/</w:t>
-            </w:r>
-            <w:proofErr w:type="spellStart"/>
-            <w:r>
-              <w:t>after-judgment.htm#options</w:t>
-            </w:r>
-            <w:proofErr w:type="spellEnd"/>
+              <w:t>courts.alaska.gov/shc/family/after-judgment.htm#options</w:t>
+            </w:r>
           </w:p>
           <w:p>
             <w:pPr>
@@ -14593,14 +14290,27 @@
             <w:r>
               <w:t xml:space="preserve"> See Steps </w:t>
             </w:r>
-            <w:fldSimple w:instr=" REF  RespondCustody  \* MERGEFORMAT ">
-              <w:r>
-                <w:rPr>
-                  <w:rStyle w:val="NumChar"/>
-                </w:rPr>
-                <w:t>25</w:t>
-              </w:r>
-            </w:fldSimple>
+            <w:r>
+              <w:fldChar w:fldCharType="begin"/>
+            </w:r>
+            <w:r>
+              <w:instrText xml:space="preserve"> REF  RespondCustody  \* MERGEFORMAT </w:instrText>
+            </w:r>
+            <w:r>
+              <w:fldChar w:fldCharType="separate"/>
+            </w:r>
+            <w:r>
+              <w:rPr>
+                <w:rStyle w:val="NumChar"/>
+              </w:rPr>
+              <w:t>25</w:t>
+            </w:r>
+            <w:r>
+              <w:rPr>
+                <w:rStyle w:val="NumChar"/>
+              </w:rPr>
+              <w:fldChar w:fldCharType="end"/>
+            </w:r>
             <w:r>
               <w:rPr>
                 <w:shd w:val="clear" w:color="auto" w:fill="FFFFFF"/>
@@ -14615,7 +14325,7 @@
             </w:r>
             <w:r>
               <w:rPr>
-                <w:rFonts w:eastAsia="Arial"/>
+                <w:shd w:val="clear" w:color="auto" w:fill="FFFFFF"/>
               </w:rPr>
               <w:fldChar w:fldCharType="begin"/>
             </w:r>
@@ -14623,30 +14333,29 @@
               <w:rPr>
                 <w:shd w:val="clear" w:color="auto" w:fill="FFFFFF"/>
               </w:rPr>
-              <w:instrText xml:space="preserve"> REF FileCustodyResponse \h </w:instrText>
-            </w:r>
-            <w:r>
-              <w:rPr>
-                <w:rFonts w:eastAsia="Arial"/>
-              </w:rPr>
-            </w:r>
-            <w:r>
-              <w:rPr>
-                <w:rFonts w:eastAsia="Arial"/>
+              <w:instrText xml:space="preserve"> REF FileSetAsideResponse \h </w:instrText>
+            </w:r>
+            <w:r>
+              <w:rPr>
+                <w:shd w:val="clear" w:color="auto" w:fill="FFFFFF"/>
+              </w:rPr>
+            </w:r>
+            <w:r>
+              <w:rPr>
+                <w:shd w:val="clear" w:color="auto" w:fill="FFFFFF"/>
               </w:rPr>
               <w:fldChar w:fldCharType="separate"/>
             </w:r>
             <w:r>
               <w:rPr>
-                <w:rFonts w:eastAsia="Arial"/>
-                <w:b/>
-                <w:bCs/>
-              </w:rPr>
-              <w:t>Error! Reference source not found.</w:t>
-            </w:r>
-            <w:r>
-              <w:rPr>
-                <w:rFonts w:eastAsia="Arial"/>
+                <w:noProof/>
+                <w:shd w:val="clear" w:color="auto" w:fill="FFFFFF"/>
+              </w:rPr>
+              <w:t>28</w:t>
+            </w:r>
+            <w:r>
+              <w:rPr>
+                <w:shd w:val="clear" w:color="auto" w:fill="FFFFFF"/>
               </w:rPr>
               <w:fldChar w:fldCharType="end"/>
             </w:r>
@@ -14718,33 +14427,37 @@
             </w:r>
             <w:r>
               <w:rPr>
-                <w:rFonts w:eastAsia="Arial"/>
+                <w:shd w:val="clear" w:color="auto" w:fill="FFFFFF"/>
               </w:rPr>
               <w:fldChar w:fldCharType="begin"/>
             </w:r>
             <w:r>
               <w:rPr>
-                <w:rFonts w:eastAsia="Arial"/>
-              </w:rPr>
-              <w:instrText xml:space="preserve"> REF  FileCustodyAgreement  \* MERGEFORMAT </w:instrText>
-            </w:r>
-            <w:r>
-              <w:rPr>
-                <w:rFonts w:eastAsia="Arial"/>
+                <w:shd w:val="clear" w:color="auto" w:fill="FFFFFF"/>
+              </w:rPr>
+              <w:instrText xml:space="preserve"> REF FileSetAsideAgreement \h </w:instrText>
+            </w:r>
+            <w:r>
+              <w:rPr>
+                <w:shd w:val="clear" w:color="auto" w:fill="FFFFFF"/>
+              </w:rPr>
+            </w:r>
+            <w:r>
+              <w:rPr>
+                <w:shd w:val="clear" w:color="auto" w:fill="FFFFFF"/>
               </w:rPr>
               <w:fldChar w:fldCharType="separate"/>
             </w:r>
             <w:r>
               <w:rPr>
-                <w:rFonts w:eastAsia="Arial"/>
-                <w:b/>
-                <w:bCs/>
-              </w:rPr>
-              <w:t>Error! Reference source not found.</w:t>
-            </w:r>
-            <w:r>
-              <w:rPr>
-                <w:rFonts w:eastAsia="Arial"/>
+                <w:noProof/>
+                <w:shd w:val="clear" w:color="auto" w:fill="FFFFFF"/>
+              </w:rPr>
+              <w:t>32</w:t>
+            </w:r>
+            <w:r>
+              <w:rPr>
+                <w:shd w:val="clear" w:color="auto" w:fill="FFFFFF"/>
               </w:rPr>
               <w:fldChar w:fldCharType="end"/>
             </w:r>
@@ -14781,7 +14494,6 @@
               <w:rPr>
                 <w:shd w:val="clear" w:color="auto" w:fill="FFFFFF"/>
               </w:rPr>
-              <w:lastRenderedPageBreak/>
               <w:t>{%tr endif %}</w:t>
             </w:r>
           </w:p>
@@ -14822,6 +14534,7 @@
               <w:rPr>
                 <w:shd w:val="clear" w:color="auto" w:fill="FFFFFF"/>
               </w:rPr>
+              <w:lastRenderedPageBreak/>
               <w:t xml:space="preserve">{%tr if </w:t>
             </w:r>
             <w:r>
@@ -15145,35 +14858,7 @@
               <w:rPr>
                 <w:color w:val="00B050"/>
               </w:rPr>
-              <w:t>esponse in('</w:t>
-            </w:r>
-            <w:proofErr w:type="spellStart"/>
-            <w:r>
-              <w:rPr>
-                <w:color w:val="00B050"/>
-              </w:rPr>
-              <w:t>custody','child</w:t>
-            </w:r>
-            <w:proofErr w:type="spellEnd"/>
-            <w:r>
-              <w:rPr>
-                <w:color w:val="00B050"/>
-              </w:rPr>
-              <w:t xml:space="preserve"> </w:t>
-            </w:r>
-            <w:proofErr w:type="spellStart"/>
-            <w:r>
-              <w:rPr>
-                <w:color w:val="00B050"/>
-              </w:rPr>
-              <w:t>support','all</w:t>
-            </w:r>
-            <w:proofErr w:type="spellEnd"/>
-            <w:r>
-              <w:rPr>
-                <w:color w:val="00B050"/>
-              </w:rPr>
-              <w:t xml:space="preserve"> divorce'</w:t>
+              <w:t>esponse in('custody','child support','all divorce'</w:t>
             </w:r>
             <w:r>
               <w:rPr>
@@ -15344,21 +15029,7 @@
               <w:rPr>
                 <w:color w:val="00B0F0"/>
               </w:rPr>
-              <w:t>response in('</w:t>
-            </w:r>
-            <w:proofErr w:type="spellStart"/>
-            <w:r>
-              <w:rPr>
-                <w:color w:val="00B0F0"/>
-              </w:rPr>
-              <w:t>custody','all</w:t>
-            </w:r>
-            <w:proofErr w:type="spellEnd"/>
-            <w:r>
-              <w:rPr>
-                <w:color w:val="00B0F0"/>
-              </w:rPr>
-              <w:t xml:space="preserve"> divorce')</w:t>
+              <w:t>response in('custody','all divorce')</w:t>
             </w:r>
             <w:r>
               <w:rPr>
@@ -15422,7 +15093,6 @@
               <w:rPr>
                 <w:color w:val="00B0F0"/>
               </w:rPr>
-              <w:lastRenderedPageBreak/>
               <w:t>{%</w:t>
             </w:r>
             <w:r>
@@ -15477,40 +15147,12 @@
               <w:rPr>
                 <w:color w:val="0070C0"/>
               </w:rPr>
-              <w:t>esponse in('</w:t>
-            </w:r>
-            <w:proofErr w:type="spellStart"/>
+              <w:t>esponse in('custody','child support','all divorce')</w:t>
+            </w:r>
             <w:r>
               <w:rPr>
                 <w:color w:val="0070C0"/>
               </w:rPr>
-              <w:t>custody','child</w:t>
-            </w:r>
-            <w:proofErr w:type="spellEnd"/>
-            <w:r>
-              <w:rPr>
-                <w:color w:val="0070C0"/>
-              </w:rPr>
-              <w:t xml:space="preserve"> </w:t>
-            </w:r>
-            <w:proofErr w:type="spellStart"/>
-            <w:r>
-              <w:rPr>
-                <w:color w:val="0070C0"/>
-              </w:rPr>
-              <w:t>support','all</w:t>
-            </w:r>
-            <w:proofErr w:type="spellEnd"/>
-            <w:r>
-              <w:rPr>
-                <w:color w:val="0070C0"/>
-              </w:rPr>
-              <w:t xml:space="preserve"> divorce')</w:t>
-            </w:r>
-            <w:r>
-              <w:rPr>
-                <w:color w:val="0070C0"/>
-              </w:rPr>
               <w:t xml:space="preserve"> %}</w:t>
             </w:r>
             <w:r>
@@ -15518,7 +15160,15 @@
                 <w:b/>
                 <w:bCs/>
               </w:rPr>
-              <w:t>For child support,</w:t>
+              <w:t xml:space="preserve">For </w:t>
+            </w:r>
+            <w:r>
+              <w:rPr>
+                <w:b/>
+                <w:bCs/>
+              </w:rPr>
+              <w:lastRenderedPageBreak/>
+              <w:t>child support,</w:t>
             </w:r>
             <w:r>
               <w:t xml:space="preserve"> there needs to be:</w:t>
@@ -15689,100 +15339,58 @@
               <w:rPr>
                 <w:color w:val="9A57CD"/>
               </w:rPr>
-              <w:t>response in('</w:t>
-            </w:r>
-            <w:proofErr w:type="spellStart"/>
+              <w:t>response in('custody','all divorce')</w:t>
+            </w:r>
             <w:r>
               <w:rPr>
                 <w:color w:val="9A57CD"/>
               </w:rPr>
-              <w:t>custody','all</w:t>
-            </w:r>
-            <w:proofErr w:type="spellEnd"/>
+              <w:t>%}</w:t>
+            </w:r>
+            <w:r>
+              <w:t xml:space="preserve"> </w:t>
+            </w:r>
+            <w:r>
+              <w:t>or you think the proposed changes to your new parenting plan are not in your children's best intere</w:t>
+            </w:r>
+            <w:r>
+              <w:t>st,</w:t>
+            </w:r>
             <w:r>
               <w:rPr>
                 <w:color w:val="9A57CD"/>
               </w:rPr>
-              <w:t xml:space="preserve"> divorce')</w:t>
+              <w:t>{</w:t>
             </w:r>
             <w:r>
               <w:rPr>
                 <w:color w:val="9A57CD"/>
               </w:rPr>
-              <w:t>%}</w:t>
-            </w:r>
-            <w:r>
-              <w:t xml:space="preserve"> </w:t>
-            </w:r>
-            <w:r>
-              <w:t>or you think the proposed changes to your new parenting plan are not in your children's best intere</w:t>
-            </w:r>
-            <w:r>
-              <w:t>st,</w:t>
+              <w:t>% elif type</w:t>
             </w:r>
             <w:r>
               <w:rPr>
                 <w:color w:val="9A57CD"/>
               </w:rPr>
-              <w:t>{</w:t>
+              <w:t>_</w:t>
             </w:r>
             <w:r>
               <w:rPr>
                 <w:color w:val="9A57CD"/>
               </w:rPr>
-              <w:t>% elif type</w:t>
+              <w:t>of</w:t>
             </w:r>
             <w:r>
               <w:rPr>
                 <w:color w:val="9A57CD"/>
               </w:rPr>
-              <w:t>_</w:t>
+              <w:t>_r</w:t>
             </w:r>
             <w:r>
               <w:rPr>
                 <w:color w:val="9A57CD"/>
               </w:rPr>
-              <w:t>of</w:t>
-            </w:r>
-            <w:r>
-              <w:rPr>
-                <w:color w:val="9A57CD"/>
-              </w:rPr>
-              <w:t>_r</w:t>
-            </w:r>
-            <w:r>
-              <w:rPr>
-                <w:color w:val="9A57CD"/>
-              </w:rPr>
-              <w:t>esponse in('</w:t>
-            </w:r>
-            <w:proofErr w:type="spellStart"/>
-            <w:r>
-              <w:rPr>
-                <w:color w:val="9A57CD"/>
-              </w:rPr>
-              <w:t>custody','child</w:t>
-            </w:r>
-            <w:proofErr w:type="spellEnd"/>
-            <w:r>
-              <w:rPr>
-                <w:color w:val="9A57CD"/>
-              </w:rPr>
-              <w:t xml:space="preserve"> </w:t>
-            </w:r>
-            <w:proofErr w:type="spellStart"/>
-            <w:r>
-              <w:rPr>
-                <w:color w:val="9A57CD"/>
-              </w:rPr>
-              <w:t>support','all</w:t>
-            </w:r>
-            <w:proofErr w:type="spellEnd"/>
-            <w:r>
-              <w:rPr>
-                <w:color w:val="9A57CD"/>
-              </w:rPr>
-              <w:t xml:space="preserve"> divorce</w:t>
+              <w:t>esponse in('custody','child support','all divorce</w:t>
             </w:r>
             <w:r>
               <w:rPr>
@@ -15948,7 +15556,6 @@
               <w:outlineLvl w:val="2"/>
             </w:pPr>
             <w:r>
-              <w:lastRenderedPageBreak/>
               <w:t>Forms</w:t>
             </w:r>
           </w:p>
@@ -15984,7 +15591,14 @@
               <w:rPr>
                 <w:color w:val="000000"/>
               </w:rPr>
-              <w:t xml:space="preserve"> public.courts.alaska.gov/web/forms/docs/dr-725.pdf</w:t>
+              <w:t xml:space="preserve"> </w:t>
+            </w:r>
+            <w:r>
+              <w:rPr>
+                <w:color w:val="000000"/>
+              </w:rPr>
+              <w:lastRenderedPageBreak/>
+              <w:t>public.courts.alaska.gov/web/forms/docs/dr-725.pdf</w:t>
             </w:r>
           </w:p>
           <w:p>
@@ -16466,16 +16080,8 @@
               <w:rPr>
                 <w:color w:val="000000"/>
               </w:rPr>
-              <w:t>courts.alaska.gov/shc/family/</w:t>
-            </w:r>
-            <w:proofErr w:type="spellStart"/>
-            <w:r>
-              <w:rPr>
-                <w:color w:val="000000"/>
-              </w:rPr>
-              <w:t>shclaws.htm#cases</w:t>
-            </w:r>
-            <w:proofErr w:type="spellEnd"/>
+              <w:t>courts.alaska.gov/shc/family/shclaws.htm#cases</w:t>
+            </w:r>
           </w:p>
           <w:p>
             <w:pPr>
@@ -16668,19 +16274,13 @@
               <w:rPr>
                 <w:shd w:val="clear" w:color="auto" w:fill="FFFFFF"/>
               </w:rPr>
-              <w:t xml:space="preserve">et the other parent and </w:t>
+              <w:t xml:space="preserve">et the other parent and the court know you agree with </w:t>
             </w:r>
             <w:r>
               <w:rPr>
                 <w:shd w:val="clear" w:color="auto" w:fill="FFFFFF"/>
               </w:rPr>
               <w:lastRenderedPageBreak/>
-              <w:t xml:space="preserve">the court know you agree with </w:t>
-            </w:r>
-            <w:r>
-              <w:rPr>
-                <w:shd w:val="clear" w:color="auto" w:fill="FFFFFF"/>
-              </w:rPr>
               <w:t>the Motion to Set Aside Judgment or Order</w:t>
             </w:r>
           </w:p>
@@ -16725,11 +16325,11 @@
               <w:t xml:space="preserve"> </w:t>
             </w:r>
             <w:r>
-              <w:t xml:space="preserve">asks the trial court to set aside or "undo" a judgment or final order in a case.  If granted, the </w:t>
+              <w:t xml:space="preserve">asks the trial court to set aside or "undo" a judgment or final order in a case.  If granted, the case will move ahead as if the judgment had not been made.  If you agree with what the other parent asked to set aside in the motion, you </w:t>
             </w:r>
             <w:r>
               <w:lastRenderedPageBreak/>
-              <w:t>case will move ahead as if the judgment had not been made.  If you agree with what the other parent asked to set aside in the motion, you have options.  Whichever option you choose</w:t>
+              <w:t>have options.  Whichever option you choose</w:t>
             </w:r>
             <w:r>
               <w:t>,</w:t>
@@ -17221,14 +16821,14 @@
               <w:rPr>
                 <w:shd w:val="clear" w:color="auto" w:fill="FFFFFF"/>
               </w:rPr>
-              <w:t xml:space="preserve">{% else %}do not agree with the Motion to Set Aside Judgment </w:t>
+              <w:t xml:space="preserve">{% else %}do not agree with the Motion to Set Aside Judgment or Order {% </w:t>
             </w:r>
             <w:r>
               <w:rPr>
                 <w:shd w:val="clear" w:color="auto" w:fill="FFFFFF"/>
               </w:rPr>
               <w:lastRenderedPageBreak/>
-              <w:t>or Order {% endif %}</w:t>
+              <w:t>endif %}</w:t>
             </w:r>
           </w:p>
         </w:tc>
@@ -17425,7 +17025,6 @@
               <w:br/>
             </w:r>
             <w:r>
-              <w:lastRenderedPageBreak/>
               <w:t>public.courts.alaska.gov/web/forms/docs/civ-820.pdf</w:t>
             </w:r>
           </w:p>
@@ -17527,14 +17126,7 @@
               <w:rPr>
                 <w:shd w:val="clear" w:color="auto" w:fill="FFFFFF"/>
               </w:rPr>
-              <w:t>respond_to_custody in('</w:t>
-            </w:r>
-            <w:proofErr w:type="spellStart"/>
-            <w:r>
-              <w:rPr>
-                <w:shd w:val="clear" w:color="auto" w:fill="FFFFFF"/>
-              </w:rPr>
-              <w:t>agree',</w:t>
+              <w:t>respond_to_custody in('agree',</w:t>
             </w:r>
             <w:r>
               <w:rPr>
@@ -17548,7 +17140,6 @@
               </w:rPr>
               <w:t>some</w:t>
             </w:r>
-            <w:proofErr w:type="spellEnd"/>
             <w:r>
               <w:rPr>
                 <w:shd w:val="clear" w:color="auto" w:fill="FFFFFF"/>
@@ -17904,14 +17495,7 @@
               <w:rPr>
                 <w:shd w:val="clear" w:color="auto" w:fill="FFFFFF"/>
               </w:rPr>
-              <w:t xml:space="preserve">in('custody', 'set aside') </w:t>
-            </w:r>
-            <w:r>
-              <w:rPr>
-                <w:shd w:val="clear" w:color="auto" w:fill="FFFFFF"/>
-              </w:rPr>
-              <w:lastRenderedPageBreak/>
-              <w:t>%}</w:t>
+              <w:t>in('custody', 'set aside') %}</w:t>
             </w:r>
           </w:p>
         </w:tc>
@@ -17969,6 +17553,7 @@
               <w:rPr>
                 <w:shd w:val="clear" w:color="auto" w:fill="FFFFFF"/>
               </w:rPr>
+              <w:lastRenderedPageBreak/>
               <w:t xml:space="preserve">Step </w:t>
             </w:r>
             <w:r>
@@ -18069,21 +17654,7 @@
               <w:rPr>
                 <w:shd w:val="clear" w:color="auto" w:fill="FFFFFF"/>
               </w:rPr>
-              <w:t xml:space="preserve">{{ </w:t>
-            </w:r>
-            <w:proofErr w:type="spellStart"/>
-            <w:r>
-              <w:rPr>
-                <w:shd w:val="clear" w:color="auto" w:fill="FFFFFF"/>
-              </w:rPr>
-              <w:t>motion_type</w:t>
-            </w:r>
-            <w:proofErr w:type="spellEnd"/>
-            <w:r>
-              <w:rPr>
-                <w:shd w:val="clear" w:color="auto" w:fill="FFFFFF"/>
-              </w:rPr>
-              <w:t xml:space="preserve"> }}</w:t>
+              <w:t>{{ motion_type }}</w:t>
             </w:r>
           </w:p>
         </w:tc>
@@ -18771,7 +18342,6 @@
               <w:rPr>
                 <w:color w:val="000000"/>
               </w:rPr>
-              <w:lastRenderedPageBreak/>
               <w:t>D</w:t>
             </w:r>
             <w:r>
@@ -18800,6 +18370,7 @@
                 <w:b/>
                 <w:color w:val="000000"/>
               </w:rPr>
+              <w:lastRenderedPageBreak/>
               <w:t>Child Support Guidelines Affidavit</w:t>
             </w:r>
             <w:r>
@@ -19612,7 +19183,6 @@
               <w:rPr>
                 <w:shd w:val="clear" w:color="auto" w:fill="FFFFFF"/>
               </w:rPr>
-              <w:lastRenderedPageBreak/>
               <w:t>{%tr endif %}</w:t>
             </w:r>
           </w:p>
@@ -19655,6 +19225,7 @@
               </w:rPr>
             </w:pPr>
             <w:r>
+              <w:lastRenderedPageBreak/>
               <w:t>{%</w:t>
             </w:r>
             <w:r>
@@ -19894,7 +19465,6 @@
               </w:rPr>
               <w:t xml:space="preserve">{%tr if </w:t>
             </w:r>
-            <w:proofErr w:type="spellStart"/>
             <w:r>
               <w:rPr>
                 <w:shd w:val="clear" w:color="auto" w:fill="FFFFFF"/>
@@ -19902,7 +19472,6 @@
               </w:rPr>
               <w:t>respond_to_appeal</w:t>
             </w:r>
-            <w:proofErr w:type="spellEnd"/>
             <w:r>
               <w:rPr>
                 <w:shd w:val="clear" w:color="auto" w:fill="FFFFFF"/>
@@ -19913,21 +19482,7 @@
               <w:rPr>
                 <w:shd w:val="clear" w:color="auto" w:fill="FFFFFF"/>
               </w:rPr>
-              <w:t>in ('</w:t>
-            </w:r>
-            <w:proofErr w:type="spellStart"/>
-            <w:r>
-              <w:rPr>
-                <w:shd w:val="clear" w:color="auto" w:fill="FFFFFF"/>
-              </w:rPr>
-              <w:t>agree','some</w:t>
-            </w:r>
-            <w:proofErr w:type="spellEnd"/>
-            <w:r>
-              <w:rPr>
-                <w:shd w:val="clear" w:color="auto" w:fill="FFFFFF"/>
-              </w:rPr>
-              <w:t>', 'none') %}</w:t>
+              <w:t>in ('agree','some', 'none') %}</w:t>
             </w:r>
           </w:p>
         </w:tc>
@@ -20011,21 +19566,7 @@
               <w:rPr>
                 <w:shd w:val="clear" w:color="auto" w:fill="FFFFFF"/>
               </w:rPr>
-              <w:t xml:space="preserve">{% if </w:t>
-            </w:r>
-            <w:proofErr w:type="spellStart"/>
-            <w:r>
-              <w:rPr>
-                <w:shd w:val="clear" w:color="auto" w:fill="FFFFFF"/>
-              </w:rPr>
-              <w:t>respond_to_appeal</w:t>
-            </w:r>
-            <w:proofErr w:type="spellEnd"/>
-            <w:r>
-              <w:rPr>
-                <w:shd w:val="clear" w:color="auto" w:fill="FFFFFF"/>
-              </w:rPr>
-              <w:t xml:space="preserve"> == 'agree' %}Let the </w:t>
+              <w:t xml:space="preserve">{% if respond_to_appeal == 'agree' %}Let the </w:t>
             </w:r>
             <w:r>
               <w:rPr>
@@ -20115,44 +19656,50 @@
               <w:rPr>
                 <w:shd w:val="clear" w:color="auto" w:fill="FFFFFF"/>
               </w:rPr>
+              <w:t>w</w:t>
+            </w:r>
+            <w:r>
+              <w:rPr>
+                <w:shd w:val="clear" w:color="auto" w:fill="FFFFFF"/>
+              </w:rPr>
+              <w:t xml:space="preserve">ant to </w:t>
+            </w:r>
+            <w:r>
+              <w:rPr>
+                <w:shd w:val="clear" w:color="auto" w:fill="FFFFFF"/>
+              </w:rPr>
+              <w:t>r</w:t>
+            </w:r>
+            <w:r>
+              <w:rPr>
+                <w:shd w:val="clear" w:color="auto" w:fill="FFFFFF"/>
+              </w:rPr>
+              <w:t xml:space="preserve">espond in </w:t>
+            </w:r>
+            <w:r>
+              <w:rPr>
+                <w:shd w:val="clear" w:color="auto" w:fill="FFFFFF"/>
+              </w:rPr>
+              <w:t>w</w:t>
+            </w:r>
+            <w:r>
+              <w:rPr>
+                <w:shd w:val="clear" w:color="auto" w:fill="FFFFFF"/>
+              </w:rPr>
+              <w:t xml:space="preserve">riting </w:t>
+            </w:r>
+            <w:r>
+              <w:rPr>
+                <w:shd w:val="clear" w:color="auto" w:fill="FFFFFF"/>
+              </w:rPr>
+              <w:t xml:space="preserve">{% </w:t>
+            </w:r>
+            <w:r>
+              <w:rPr>
+                <w:shd w:val="clear" w:color="auto" w:fill="FFFFFF"/>
+              </w:rPr>
               <w:lastRenderedPageBreak/>
-              <w:t>w</w:t>
-            </w:r>
-            <w:r>
-              <w:rPr>
-                <w:shd w:val="clear" w:color="auto" w:fill="FFFFFF"/>
-              </w:rPr>
-              <w:t xml:space="preserve">ant to </w:t>
-            </w:r>
-            <w:r>
-              <w:rPr>
-                <w:shd w:val="clear" w:color="auto" w:fill="FFFFFF"/>
-              </w:rPr>
-              <w:t>r</w:t>
-            </w:r>
-            <w:r>
-              <w:rPr>
-                <w:shd w:val="clear" w:color="auto" w:fill="FFFFFF"/>
-              </w:rPr>
-              <w:t xml:space="preserve">espond in </w:t>
-            </w:r>
-            <w:r>
-              <w:rPr>
-                <w:shd w:val="clear" w:color="auto" w:fill="FFFFFF"/>
-              </w:rPr>
-              <w:t>w</w:t>
-            </w:r>
-            <w:r>
-              <w:rPr>
-                <w:shd w:val="clear" w:color="auto" w:fill="FFFFFF"/>
-              </w:rPr>
-              <w:t xml:space="preserve">riting </w:t>
-            </w:r>
-            <w:r>
-              <w:rPr>
-                <w:shd w:val="clear" w:color="auto" w:fill="FFFFFF"/>
-              </w:rPr>
-              <w:t>{% else %}R</w:t>
+              <w:t>else %}R</w:t>
             </w:r>
             <w:r>
               <w:rPr>
@@ -20265,11 +19812,7 @@
               <w:ind w:left="510"/>
             </w:pPr>
             <w:r>
-              <w:t xml:space="preserve">any items offered as evidence at the hearing or trial in the lower </w:t>
-            </w:r>
-            <w:r>
-              <w:lastRenderedPageBreak/>
-              <w:t>court;</w:t>
+              <w:t>any items offered as evidence at the hearing or trial in the lower court;</w:t>
             </w:r>
           </w:p>
           <w:p>
@@ -20297,6 +19840,7 @@
               </w:rPr>
             </w:pPr>
             <w:r>
+              <w:lastRenderedPageBreak/>
               <w:t>appeal briefs</w:t>
             </w:r>
             <w:r>
@@ -20321,21 +19865,7 @@
               <w:rPr>
                 <w:color w:val="FF0000"/>
               </w:rPr>
-              <w:t xml:space="preserve">{% if </w:t>
-            </w:r>
-            <w:proofErr w:type="spellStart"/>
-            <w:r>
-              <w:rPr>
-                <w:color w:val="FF0000"/>
-              </w:rPr>
-              <w:t>respond_to_appeal</w:t>
-            </w:r>
-            <w:proofErr w:type="spellEnd"/>
-            <w:r>
-              <w:rPr>
-                <w:color w:val="FF0000"/>
-              </w:rPr>
-              <w:t xml:space="preserve"> == 'agree' %}</w:t>
+              <w:t>{% if respond_to_appeal == 'agree' %}</w:t>
             </w:r>
             <w:bookmarkStart w:id="25" w:name="_Hlk17728586"/>
           </w:p>
@@ -20802,7 +20332,15 @@
                 <w:rFonts w:ascii="Arial" w:hAnsi="Arial" w:cs="Arial"/>
                 <w:color w:val="000000"/>
               </w:rPr>
-              <w:t xml:space="preserve"> has information about each of these steps and how you can prepare</w:t>
+              <w:t xml:space="preserve"> has information about </w:t>
+            </w:r>
+            <w:r>
+              <w:rPr>
+                <w:rFonts w:ascii="Arial" w:hAnsi="Arial" w:cs="Arial"/>
+                <w:color w:val="000000"/>
+              </w:rPr>
+              <w:lastRenderedPageBreak/>
+              <w:t>each of these steps and how you can prepare</w:t>
             </w:r>
             <w:r>
               <w:rPr>
@@ -20870,13 +20408,8 @@
               <w:br/>
             </w:r>
             <w:r>
-              <w:t>courts.alaska.gov/shc/appeals/</w:t>
-            </w:r>
-            <w:proofErr w:type="spellStart"/>
-            <w:r>
-              <w:t>appealsglossary.htm#supremecourt</w:t>
-            </w:r>
-            <w:proofErr w:type="spellEnd"/>
+              <w:t>courts.alaska.gov/shc/appeals/appealsglossary.htm#supremecourt</w:t>
+            </w:r>
           </w:p>
           <w:p>
             <w:pPr>
@@ -20892,13 +20425,8 @@
               <w:br/>
             </w:r>
             <w:r>
-              <w:t>courts.alaska.gov/shc/appeals/</w:t>
-            </w:r>
-            <w:proofErr w:type="spellStart"/>
-            <w:r>
-              <w:t>appealsglossary.htm#justice</w:t>
-            </w:r>
-            <w:proofErr w:type="spellEnd"/>
+              <w:t>courts.alaska.gov/shc/appeals/appealsglossary.htm#justice</w:t>
+            </w:r>
           </w:p>
           <w:p>
             <w:pPr>
@@ -21013,7 +20541,6 @@
               </w:rPr>
               <w:t xml:space="preserve">{%tr if </w:t>
             </w:r>
-            <w:proofErr w:type="spellStart"/>
             <w:r>
               <w:rPr>
                 <w:shd w:val="clear" w:color="auto" w:fill="FFFFFF"/>
@@ -21021,7 +20548,6 @@
               </w:rPr>
               <w:t>respond_to_appeal</w:t>
             </w:r>
-            <w:proofErr w:type="spellEnd"/>
             <w:r>
               <w:rPr>
                 <w:shd w:val="clear" w:color="auto" w:fill="FFFFFF"/>
@@ -21324,7 +20850,11 @@
               <w:pStyle w:val="BodyText"/>
             </w:pPr>
             <w:r>
-              <w:t xml:space="preserve"> If your agreement about the appeal changes the current court order, you both should fill out and file: </w:t>
+              <w:t xml:space="preserve"> If your agreement about the appeal changes the current court order, </w:t>
+            </w:r>
+            <w:r>
+              <w:lastRenderedPageBreak/>
+              <w:t xml:space="preserve">you both should fill out and file: </w:t>
             </w:r>
           </w:p>
           <w:p>
@@ -21992,7 +21522,6 @@
               <w:pStyle w:val="BodyText"/>
             </w:pPr>
             <w:r>
-              <w:lastRenderedPageBreak/>
               <w:t xml:space="preserve">Many lawyers offer free or flat fee consultation. You do not have to hire them for the whole case. </w:t>
             </w:r>
             <w:r>
@@ -22023,7 +21552,14 @@
                 <w:rPr>
                   <w:b/>
                 </w:rPr>
-                <w:t>Alaska Free Legal Answers</w:t>
+                <w:t xml:space="preserve">Alaska Free Legal </w:t>
+              </w:r>
+              <w:r>
+                <w:rPr>
+                  <w:b/>
+                </w:rPr>
+                <w:lastRenderedPageBreak/>
+                <w:t>Answers</w:t>
               </w:r>
             </w:hyperlink>
             <w:r>
@@ -22213,27 +21749,14 @@
     <w:r>
       <w:t xml:space="preserve"> of </w:t>
     </w:r>
-    <w:r>
-      <w:fldChar w:fldCharType="begin"/>
-    </w:r>
-    <w:r>
-      <w:instrText xml:space="preserve"> NUMPAGES  \* Arabic  \* MERGEFORMAT </w:instrText>
-    </w:r>
-    <w:r>
-      <w:fldChar w:fldCharType="separate"/>
-    </w:r>
-    <w:r>
-      <w:rPr>
-        <w:noProof/>
-      </w:rPr>
-      <w:t>26</w:t>
-    </w:r>
-    <w:r>
-      <w:rPr>
-        <w:noProof/>
-      </w:rPr>
-      <w:fldChar w:fldCharType="end"/>
-    </w:r>
+    <w:fldSimple w:instr=" NUMPAGES  \* Arabic  \* MERGEFORMAT ">
+      <w:r>
+        <w:rPr>
+          <w:noProof/>
+        </w:rPr>
+        <w:t>26</w:t>
+      </w:r>
+    </w:fldSimple>
     <w:r>
       <w:t xml:space="preserve"> pages</w:t>
     </w:r>

</xml_diff>

<commit_message>
forgot to include latest version number and edits to Learn about motions to modify in docx file
</commit_message>
<xml_diff>
--- a/docassemble/ChangingChildCustody/data/templates/changing_child_custody_action_plan.docx
+++ b/docassemble/ChangingChildCustody/data/templates/changing_child_custody_action_plan.docx
@@ -977,27 +977,14 @@
             <w:r>
               <w:t xml:space="preserve">Step </w:t>
             </w:r>
-            <w:r>
-              <w:fldChar w:fldCharType="begin"/>
-            </w:r>
-            <w:r>
-              <w:instrText xml:space="preserve"> SEQ stepList  \* MERGEFORMAT  \* MERGEFORMAT </w:instrText>
-            </w:r>
-            <w:r>
-              <w:fldChar w:fldCharType="separate"/>
-            </w:r>
-            <w:r>
-              <w:rPr>
-                <w:noProof/>
-              </w:rPr>
-              <w:t>1</w:t>
-            </w:r>
-            <w:r>
-              <w:rPr>
-                <w:noProof/>
-              </w:rPr>
-              <w:fldChar w:fldCharType="end"/>
-            </w:r>
+            <w:fldSimple w:instr=" SEQ stepList  \* MERGEFORMAT  \* MERGEFORMAT ">
+              <w:r>
+                <w:rPr>
+                  <w:noProof/>
+                </w:rPr>
+                <w:t>1</w:t>
+              </w:r>
+            </w:fldSimple>
             <w:r>
               <w:t xml:space="preserve">: </w:t>
             </w:r>
@@ -2329,14 +2316,27 @@
             <w:r>
               <w:t xml:space="preserve">Step </w:t>
             </w:r>
-            <w:fldSimple w:instr=" SEQ stepList \* Arabic \* MERGEFORMAT ">
-              <w:r>
-                <w:rPr>
-                  <w:noProof/>
-                </w:rPr>
-                <w:t>4</w:t>
-              </w:r>
-            </w:fldSimple>
+            <w:r>
+              <w:fldChar w:fldCharType="begin"/>
+            </w:r>
+            <w:r>
+              <w:instrText xml:space="preserve"> SEQ stepList \* Arabic \* MERGEFORMAT </w:instrText>
+            </w:r>
+            <w:r>
+              <w:fldChar w:fldCharType="separate"/>
+            </w:r>
+            <w:r>
+              <w:rPr>
+                <w:noProof/>
+              </w:rPr>
+              <w:t>4</w:t>
+            </w:r>
+            <w:r>
+              <w:rPr>
+                <w:noProof/>
+              </w:rPr>
+              <w:fldChar w:fldCharType="end"/>
+            </w:r>
             <w:r>
               <w:t xml:space="preserve">: </w:t>
             </w:r>
@@ -9299,12 +9299,6 @@
               <w:rPr>
                 <w:color w:val="FF0000"/>
               </w:rPr>
-              <w:t xml:space="preserve">not </w:t>
-            </w:r>
-            <w:r>
-              <w:rPr>
-                <w:color w:val="FF0000"/>
-              </w:rPr>
               <w:t xml:space="preserve">middle_of_case </w:t>
             </w:r>
             <w:r>
@@ -10282,14 +10276,30 @@
               <w:lastRenderedPageBreak/>
               <w:t xml:space="preserve">Step </w:t>
             </w:r>
-            <w:fldSimple w:instr=" SEQ stepList \* MERGEFORMAT ">
-              <w:r>
-                <w:rPr>
-                  <w:noProof/>
-                </w:rPr>
-                <w:t>17</w:t>
-              </w:r>
-            </w:fldSimple>
+            <w:r>
+              <w:fldChar w:fldCharType="begin"/>
+            </w:r>
+            <w:r>
+              <w:instrText xml:space="preserve"> SEQ stepList \* M</w:instrText>
+            </w:r>
+            <w:r>
+              <w:instrText xml:space="preserve">ERGEFORMAT </w:instrText>
+            </w:r>
+            <w:r>
+              <w:fldChar w:fldCharType="separate"/>
+            </w:r>
+            <w:r>
+              <w:rPr>
+                <w:noProof/>
+              </w:rPr>
+              <w:t>17</w:t>
+            </w:r>
+            <w:r>
+              <w:rPr>
+                <w:noProof/>
+              </w:rPr>
+              <w:fldChar w:fldCharType="end"/>
+            </w:r>
             <w:r>
               <w:t xml:space="preserve">: </w:t>
             </w:r>
@@ -14290,27 +14300,14 @@
             <w:r>
               <w:t xml:space="preserve"> See Steps </w:t>
             </w:r>
-            <w:r>
-              <w:fldChar w:fldCharType="begin"/>
-            </w:r>
-            <w:r>
-              <w:instrText xml:space="preserve"> REF  RespondCustody  \* MERGEFORMAT </w:instrText>
-            </w:r>
-            <w:r>
-              <w:fldChar w:fldCharType="separate"/>
-            </w:r>
-            <w:r>
-              <w:rPr>
-                <w:rStyle w:val="NumChar"/>
-              </w:rPr>
-              <w:t>25</w:t>
-            </w:r>
-            <w:r>
-              <w:rPr>
-                <w:rStyle w:val="NumChar"/>
-              </w:rPr>
-              <w:fldChar w:fldCharType="end"/>
-            </w:r>
+            <w:fldSimple w:instr=" REF  RespondCustody  \* MERGEFORMAT ">
+              <w:r>
+                <w:rPr>
+                  <w:rStyle w:val="NumChar"/>
+                </w:rPr>
+                <w:t>25</w:t>
+              </w:r>
+            </w:fldSimple>
             <w:r>
               <w:rPr>
                 <w:shd w:val="clear" w:color="auto" w:fill="FFFFFF"/>
@@ -17054,7 +17051,6 @@
               <w:rPr>
                 <w:shd w:val="clear" w:color="auto" w:fill="FFFFFF"/>
               </w:rPr>
-              <w:lastRenderedPageBreak/>
               <w:t>{%tr endif %}</w:t>
             </w:r>
           </w:p>
@@ -21749,14 +21745,27 @@
     <w:r>
       <w:t xml:space="preserve"> of </w:t>
     </w:r>
-    <w:fldSimple w:instr=" NUMPAGES  \* Arabic  \* MERGEFORMAT ">
-      <w:r>
-        <w:rPr>
-          <w:noProof/>
-        </w:rPr>
-        <w:t>26</w:t>
-      </w:r>
-    </w:fldSimple>
+    <w:r>
+      <w:fldChar w:fldCharType="begin"/>
+    </w:r>
+    <w:r>
+      <w:instrText xml:space="preserve"> NUMPAGES  \* Arabic  \* MERGEFORMAT </w:instrText>
+    </w:r>
+    <w:r>
+      <w:fldChar w:fldCharType="separate"/>
+    </w:r>
+    <w:r>
+      <w:rPr>
+        <w:noProof/>
+      </w:rPr>
+      <w:t>26</w:t>
+    </w:r>
+    <w:r>
+      <w:rPr>
+        <w:noProof/>
+      </w:rPr>
+      <w:fldChar w:fldCharType="end"/>
+    </w:r>
     <w:r>
       <w:t xml:space="preserve"> pages</w:t>
     </w:r>

</xml_diff>

<commit_message>
Tell the Court about your agreement fee condition
Added condition to docx template so people would not see the fee if they are filing an agreement in the middle of a case.
</commit_message>
<xml_diff>
--- a/docassemble/ChangingChildCustody/data/templates/changing_child_custody_action_plan.docx
+++ b/docassemble/ChangingChildCustody/data/templates/changing_child_custody_action_plan.docx
@@ -933,7 +933,15 @@
               <w:t xml:space="preserve">or </w:t>
             </w:r>
             <w:r>
-              <w:t xml:space="preserve">(unknown_final_date.true_values())|list|length &gt; 1 </w:t>
+              <w:t>(unknown_final_date.true_values())|</w:t>
+            </w:r>
+            <w:proofErr w:type="spellStart"/>
+            <w:r>
+              <w:t>list|length</w:t>
+            </w:r>
+            <w:proofErr w:type="spellEnd"/>
+            <w:r>
+              <w:t xml:space="preserve"> &gt; 1 </w:t>
             </w:r>
             <w:r>
               <w:t>%}</w:t>
@@ -977,14 +985,27 @@
             <w:r>
               <w:t xml:space="preserve">Step </w:t>
             </w:r>
-            <w:fldSimple w:instr=" SEQ stepList  \* MERGEFORMAT  \* MERGEFORMAT ">
-              <w:r>
-                <w:rPr>
-                  <w:noProof/>
-                </w:rPr>
-                <w:t>1</w:t>
-              </w:r>
-            </w:fldSimple>
+            <w:r>
+              <w:fldChar w:fldCharType="begin"/>
+            </w:r>
+            <w:r>
+              <w:instrText xml:space="preserve"> SEQ stepList  \* MERGEFORMAT  \* MERGEFORMAT </w:instrText>
+            </w:r>
+            <w:r>
+              <w:fldChar w:fldCharType="separate"/>
+            </w:r>
+            <w:r>
+              <w:rPr>
+                <w:noProof/>
+              </w:rPr>
+              <w:t>1</w:t>
+            </w:r>
+            <w:r>
+              <w:rPr>
+                <w:noProof/>
+              </w:rPr>
+              <w:fldChar w:fldCharType="end"/>
+            </w:r>
             <w:r>
               <w:t xml:space="preserve">: </w:t>
             </w:r>
@@ -2163,6 +2184,9 @@
             <w:r>
               <w:t>.pdf</w:t>
             </w:r>
+            <w:r>
+              <w:t>{% if middle_of_case == 'no' %}</w:t>
+            </w:r>
           </w:p>
           <w:p>
             <w:pPr>
@@ -2188,6 +2212,18 @@
             </w:r>
             <w:r>
               <w:t>.</w:t>
+            </w:r>
+            <w:r>
+              <w:t xml:space="preserve"> </w:t>
+            </w:r>
+            <w:r>
+              <w:t>{%</w:t>
+            </w:r>
+            <w:r>
+              <w:t xml:space="preserve"> endif </w:t>
+            </w:r>
+            <w:r>
+              <w:t>%}</w:t>
             </w:r>
           </w:p>
         </w:tc>
@@ -2260,17 +2296,17 @@
               <w:t xml:space="preserve"> </w:t>
             </w:r>
             <w:r>
-              <w:t>interim_order_date_within_10_days</w:t>
+              <w:t>interim_order_date_withi</w:t>
+            </w:r>
+            <w:r>
+              <w:lastRenderedPageBreak/>
+              <w:t>n_10_days</w:t>
             </w:r>
             <w:r>
               <w:t xml:space="preserve"> or  </w:t>
             </w:r>
             <w:r>
-              <w:t>final_order_date_within_</w:t>
-            </w:r>
-            <w:r>
-              <w:lastRenderedPageBreak/>
-              <w:t>10_days</w:t>
+              <w:t>final_order_date_within_10_days</w:t>
             </w:r>
             <w:r>
               <w:t xml:space="preserve"> or unknown_final_date['reconsider']</w:t>
@@ -2316,27 +2352,14 @@
             <w:r>
               <w:t xml:space="preserve">Step </w:t>
             </w:r>
-            <w:r>
-              <w:fldChar w:fldCharType="begin"/>
-            </w:r>
-            <w:r>
-              <w:instrText xml:space="preserve"> SEQ stepList \* Arabic \* MERGEFORMAT </w:instrText>
-            </w:r>
-            <w:r>
-              <w:fldChar w:fldCharType="separate"/>
-            </w:r>
-            <w:r>
-              <w:rPr>
-                <w:noProof/>
-              </w:rPr>
-              <w:t>4</w:t>
-            </w:r>
-            <w:r>
-              <w:rPr>
-                <w:noProof/>
-              </w:rPr>
-              <w:fldChar w:fldCharType="end"/>
-            </w:r>
+            <w:fldSimple w:instr=" SEQ stepList \* Arabic \* MERGEFORMAT ">
+              <w:r>
+                <w:rPr>
+                  <w:noProof/>
+                </w:rPr>
+                <w:t>4</w:t>
+              </w:r>
+            </w:fldSimple>
             <w:r>
               <w:t xml:space="preserve">: </w:t>
             </w:r>
@@ -2689,6 +2712,7 @@
               <w:ind w:left="405"/>
             </w:pPr>
             <w:r>
+              <w:lastRenderedPageBreak/>
               <w:t xml:space="preserve">The </w:t>
             </w:r>
             <w:r>
@@ -2710,7 +2734,6 @@
               <w:outlineLvl w:val="3"/>
             </w:pPr>
             <w:r>
-              <w:lastRenderedPageBreak/>
               <w:t>For example</w:t>
             </w:r>
           </w:p>
@@ -3160,6 +3183,7 @@
               <w:outlineLvl w:val="2"/>
             </w:pPr>
             <w:r>
+              <w:lastRenderedPageBreak/>
               <w:t>Links in this step</w:t>
             </w:r>
           </w:p>
@@ -3725,7 +3749,15 @@
               <w:br/>
             </w:r>
             <w:r>
-              <w:t>youtube.com/watch?v=2irmxT0_0EA</w:t>
+              <w:t>youtube.com/</w:t>
+            </w:r>
+            <w:proofErr w:type="spellStart"/>
+            <w:r>
+              <w:t>watch?v</w:t>
+            </w:r>
+            <w:proofErr w:type="spellEnd"/>
+            <w:r>
+              <w:t>=2irmxT0_0EA</w:t>
             </w:r>
           </w:p>
         </w:tc>
@@ -3754,6 +3786,7 @@
               <w:rPr>
                 <w:shd w:val="clear" w:color="auto" w:fill="FFFFFF"/>
               </w:rPr>
+              <w:lastRenderedPageBreak/>
               <w:t>{%tr endif %}</w:t>
             </w:r>
           </w:p>
@@ -3806,7 +3839,6 @@
               <w:rPr>
                 <w:shd w:val="clear" w:color="auto" w:fill="FFFFFF"/>
               </w:rPr>
-              <w:lastRenderedPageBreak/>
               <w:t>type_of_interim_order</w:t>
             </w:r>
             <w:r>
@@ -4449,6 +4481,7 @@
               <w:br/>
             </w:r>
             <w:r>
+              <w:lastRenderedPageBreak/>
               <w:t>courts.alaska.gov/shc/family/docs/shc-1302n.pdf</w:t>
             </w:r>
           </w:p>
@@ -5042,6 +5075,7 @@
                 <w:b/>
                 <w:shd w:val="clear" w:color="auto" w:fill="FFFFFF"/>
               </w:rPr>
+              <w:lastRenderedPageBreak/>
               <w:t xml:space="preserve">Talk to </w:t>
             </w:r>
             <w:r>
@@ -5074,7 +5108,6 @@
                 <w:b/>
                 <w:shd w:val="clear" w:color="auto" w:fill="FFFFFF"/>
               </w:rPr>
-              <w:lastRenderedPageBreak/>
               <w:t xml:space="preserve">the </w:t>
             </w:r>
             <w:r>
@@ -5515,7 +5548,11 @@
               <w:t>1 year</w:t>
             </w:r>
             <w:r>
-              <w:t xml:space="preserve"> of the date the court sent the order to you.</w:t>
+              <w:t xml:space="preserve"> of the date the court </w:t>
+            </w:r>
+            <w:r>
+              <w:lastRenderedPageBreak/>
+              <w:t>sent the order to you.</w:t>
             </w:r>
           </w:p>
           <w:p>
@@ -5523,11 +5560,7 @@
               <w:pStyle w:val="BodyText"/>
             </w:pPr>
             <w:r>
-              <w:t xml:space="preserve">The date the court sent the order to you is in at the bottom of the last </w:t>
-            </w:r>
-            <w:r>
-              <w:lastRenderedPageBreak/>
-              <w:t>page of your order.</w:t>
+              <w:t>The date the court sent the order to you is in at the bottom of the last page of your order.</w:t>
             </w:r>
           </w:p>
           <w:p>
@@ -5967,6 +6000,7 @@
               <w:ind w:left="405"/>
             </w:pPr>
             <w:r>
+              <w:lastRenderedPageBreak/>
               <w:t>Y</w:t>
             </w:r>
             <w:r>
@@ -5994,7 +6028,6 @@
               </w:numPr>
             </w:pPr>
             <w:r>
-              <w:lastRenderedPageBreak/>
               <w:t>Y</w:t>
             </w:r>
             <w:r>
@@ -6482,6 +6515,7 @@
               <w:ind w:left="402"/>
             </w:pPr>
             <w:r>
+              <w:lastRenderedPageBreak/>
               <w:t>Any other reason justifying</w:t>
             </w:r>
             <w:r>
@@ -6496,11 +6530,7 @@
               <w:pStyle w:val="BodyText"/>
             </w:pPr>
             <w:r>
-              <w:t xml:space="preserve">You may be able to come up with a different good reason the judge </w:t>
-            </w:r>
-            <w:r>
-              <w:lastRenderedPageBreak/>
-              <w:t>should start the case over again. But your reason</w:t>
+              <w:t>You may be able to come up with a different good reason the judge should start the case over again. But your reason</w:t>
             </w:r>
             <w:r>
               <w:t xml:space="preserve"> </w:t>
@@ -7101,6 +7131,7 @@
               <w:t xml:space="preserve">s a </w:t>
             </w:r>
             <w:hyperlink r:id="rId55" w:history="1">
+              <w:proofErr w:type="spellStart"/>
               <w:r>
                 <w:rPr>
                   <w:rStyle w:val="Hyperlink"/>
@@ -7111,11 +7142,21 @@
                 <w:rPr>
                   <w:rStyle w:val="Hyperlink"/>
                 </w:rPr>
-                <w:t>f file</w:t>
+                <w:t>f</w:t>
+              </w:r>
+              <w:proofErr w:type="spellEnd"/>
+              <w:r>
+                <w:rPr>
+                  <w:rStyle w:val="Hyperlink"/>
+                </w:rPr>
+                <w:t xml:space="preserve"> file</w:t>
               </w:r>
             </w:hyperlink>
             <w:r>
               <w:br/>
+            </w:r>
+            <w:r>
+              <w:lastRenderedPageBreak/>
               <w:t>courts.alaska.gov/shc/family/docs/shc-1302n</w:t>
             </w:r>
             <w:r>
@@ -7136,8 +7177,15 @@
               <w:t xml:space="preserve"> </w:t>
             </w:r>
             <w:r>
-              <w:lastRenderedPageBreak/>
-              <w:t>youtube.com/watch?v=2irmxT0_0EA</w:t>
+              <w:t>youtube.com/</w:t>
+            </w:r>
+            <w:proofErr w:type="spellStart"/>
+            <w:r>
+              <w:t>watch?v</w:t>
+            </w:r>
+            <w:proofErr w:type="spellEnd"/>
+            <w:r>
+              <w:t>=2irmxT0_0EA</w:t>
             </w:r>
           </w:p>
         </w:tc>
@@ -7711,6 +7759,7 @@
               <w:rPr>
                 <w:shd w:val="clear" w:color="auto" w:fill="FFFFFF"/>
               </w:rPr>
+              <w:lastRenderedPageBreak/>
               <w:t xml:space="preserve">Step </w:t>
             </w:r>
             <w:bookmarkStart w:id="11" w:name="Register"/>
@@ -7762,7 +7811,6 @@
               <w:rPr>
                 <w:shd w:val="clear" w:color="auto" w:fill="FFFFFF"/>
               </w:rPr>
-              <w:lastRenderedPageBreak/>
               <w:t xml:space="preserve">Register the </w:t>
             </w:r>
             <w:r>
@@ -7819,7 +7867,6 @@
               <w:outlineLvl w:val="2"/>
             </w:pPr>
             <w:r>
-              <w:lastRenderedPageBreak/>
               <w:t>Submit the following packet to the Alaska court</w:t>
             </w:r>
           </w:p>
@@ -7833,7 +7880,6 @@
               <w:ind w:left="510"/>
             </w:pPr>
             <w:r>
-              <w:lastRenderedPageBreak/>
               <w:t>1</w:t>
             </w:r>
             <w:r>
@@ -8362,6 +8408,7 @@
               <w:rPr>
                 <w:b/>
               </w:rPr>
+              <w:lastRenderedPageBreak/>
               <w:t xml:space="preserve">Confidential Information Sheet - Support Order from Another State, </w:t>
             </w:r>
             <w:hyperlink r:id="rId67" w:history="1">
@@ -8382,7 +8429,6 @@
               <w:br/>
             </w:r>
             <w:r>
-              <w:lastRenderedPageBreak/>
               <w:t>public.courts.alaska.gov/web/forms/docs/dr-343.pdf</w:t>
             </w:r>
           </w:p>
@@ -8716,7 +8762,11 @@
             </w:pPr>
             <w:r>
               <w:tab/>
-              <w:t>a copy of all documents you are filling PLUS a Request for Hearing form for the opposing party</w:t>
+              <w:t xml:space="preserve">a copy of all documents you are filling PLUS a Request </w:t>
+            </w:r>
+            <w:r>
+              <w:lastRenderedPageBreak/>
+              <w:t>for Hearing form for the opposing party</w:t>
             </w:r>
           </w:p>
           <w:p>
@@ -8729,7 +8779,6 @@
               <w:ind w:left="1320"/>
             </w:pPr>
             <w:r>
-              <w:lastRenderedPageBreak/>
               <w:t xml:space="preserve">the filled-out mailing forms for certified mail, restricted delivery, return receipt requested from the Post Office for each of the people listed in the certificate of distribution on the Notice of Registration Order. </w:t>
             </w:r>
             <w:r>
@@ -9076,6 +9125,7 @@
               <w:rPr>
                 <w:shd w:val="clear" w:color="auto" w:fill="FFFFFF"/>
               </w:rPr>
+              <w:lastRenderedPageBreak/>
               <w:t xml:space="preserve">Step </w:t>
             </w:r>
             <w:bookmarkStart w:id="12" w:name="Modify"/>
@@ -9126,14 +9176,7 @@
               <w:rPr>
                 <w:shd w:val="clear" w:color="auto" w:fill="FFFFFF"/>
               </w:rPr>
-              <w:t xml:space="preserve">Learn </w:t>
-            </w:r>
-            <w:r>
-              <w:rPr>
-                <w:shd w:val="clear" w:color="auto" w:fill="FFFFFF"/>
-              </w:rPr>
-              <w:lastRenderedPageBreak/>
-              <w:t>about motions to modify</w:t>
+              <w:t>Learn about motions to modify</w:t>
             </w:r>
           </w:p>
         </w:tc>
@@ -9152,7 +9195,6 @@
               <w:spacing w:before="240"/>
             </w:pPr>
             <w:r>
-              <w:lastRenderedPageBreak/>
               <w:t xml:space="preserve">Changing your parenting plan or child support order is called "modifying" it. To ask the judge to change your order, file a </w:t>
             </w:r>
             <w:r>
@@ -9160,15 +9202,7 @@
                 <w:b/>
                 <w:bCs/>
               </w:rPr>
-              <w:t xml:space="preserve">Motion to </w:t>
-            </w:r>
-            <w:r>
-              <w:rPr>
-                <w:b/>
-                <w:bCs/>
-              </w:rPr>
-              <w:lastRenderedPageBreak/>
-              <w:t>Modify</w:t>
+              <w:t>Motion to Modify</w:t>
             </w:r>
             <w:r>
               <w:t>.</w:t>
@@ -9394,7 +9428,6 @@
               <w:rPr>
                 <w:shd w:val="clear" w:color="auto" w:fill="FFFFFF"/>
               </w:rPr>
-              <w:lastRenderedPageBreak/>
               <w:t xml:space="preserve">Step </w:t>
             </w:r>
             <w:r>
@@ -9590,6 +9623,7 @@
                 <w:b/>
                 <w:bCs/>
               </w:rPr>
+              <w:lastRenderedPageBreak/>
               <w:t xml:space="preserve">Self-Certification (No Notary Available) </w:t>
             </w:r>
             <w:hyperlink r:id="rId73" w:history="1">
@@ -9716,7 +9750,15 @@
               <w:br/>
             </w:r>
             <w:r>
-              <w:t>youtube.com/watch?v=2irmxT0_0EA</w:t>
+              <w:t>youtube.com/</w:t>
+            </w:r>
+            <w:proofErr w:type="spellStart"/>
+            <w:r>
+              <w:t>watch?v</w:t>
+            </w:r>
+            <w:proofErr w:type="spellEnd"/>
+            <w:r>
+              <w:t>=2irmxT0_0EA</w:t>
             </w:r>
           </w:p>
         </w:tc>
@@ -9997,7 +10039,11 @@
               </w:r>
             </w:hyperlink>
             <w:r>
-              <w:t>] Us this if the children spend at least 110 overnights with each parent.</w:t>
+              <w:t xml:space="preserve">] Us this if the children spend at least 110 overnights with each </w:t>
+            </w:r>
+            <w:r>
+              <w:lastRenderedPageBreak/>
+              <w:t>parent.</w:t>
             </w:r>
           </w:p>
           <w:p>
@@ -10029,11 +10075,7 @@
               <w:t>Child Support Calculation, DR-308</w:t>
             </w:r>
             <w:r>
-              <w:t xml:space="preserve">.  Use </w:t>
-            </w:r>
-            <w:r>
-              <w:lastRenderedPageBreak/>
-              <w:t>this if both parents have shared custody of 1 or more children and 1 or both parents have primary custody of 1 or more children.</w:t>
+              <w:t>.  Use this if both parents have shared custody of 1 or more children and 1 or both parents have primary custody of 1 or more children.</w:t>
             </w:r>
           </w:p>
           <w:p>
@@ -10276,30 +10318,14 @@
               <w:lastRenderedPageBreak/>
               <w:t xml:space="preserve">Step </w:t>
             </w:r>
-            <w:r>
-              <w:fldChar w:fldCharType="begin"/>
-            </w:r>
-            <w:r>
-              <w:instrText xml:space="preserve"> SEQ stepList \* M</w:instrText>
-            </w:r>
-            <w:r>
-              <w:instrText xml:space="preserve">ERGEFORMAT </w:instrText>
-            </w:r>
-            <w:r>
-              <w:fldChar w:fldCharType="separate"/>
-            </w:r>
-            <w:r>
-              <w:rPr>
-                <w:noProof/>
-              </w:rPr>
-              <w:t>17</w:t>
-            </w:r>
-            <w:r>
-              <w:rPr>
-                <w:noProof/>
-              </w:rPr>
-              <w:fldChar w:fldCharType="end"/>
-            </w:r>
+            <w:fldSimple w:instr=" SEQ stepList \* MERGEFORMAT ">
+              <w:r>
+                <w:rPr>
+                  <w:noProof/>
+                </w:rPr>
+                <w:t>17</w:t>
+              </w:r>
+            </w:fldSimple>
             <w:r>
               <w:t xml:space="preserve">: </w:t>
             </w:r>
@@ -10435,7 +10461,11 @@
               </w:numPr>
             </w:pPr>
             <w:r>
-              <w:t>Child support will probably change because the percentage of overnights the children spend with each parent has changed.</w:t>
+              <w:t xml:space="preserve">Child support will probably change because the percentage of </w:t>
+            </w:r>
+            <w:r>
+              <w:lastRenderedPageBreak/>
+              <w:t>overnights the children spend with each parent has changed.</w:t>
             </w:r>
           </w:p>
           <w:p>
@@ -10454,15 +10484,7 @@
                 <w:b/>
                 <w:bCs/>
               </w:rPr>
-              <w:t xml:space="preserve">Uncontested Motion to Modify Custody and </w:t>
-            </w:r>
-            <w:r>
-              <w:rPr>
-                <w:b/>
-                <w:bCs/>
-              </w:rPr>
-              <w:lastRenderedPageBreak/>
-              <w:t xml:space="preserve">Child </w:t>
+              <w:t xml:space="preserve">Uncontested Motion to Modify Custody and Child </w:t>
             </w:r>
             <w:r>
               <w:rPr>
@@ -10880,7 +10902,11 @@
               </w:numPr>
             </w:pPr>
             <w:r>
-              <w:t xml:space="preserve">Fill out the Certificate of Service at the end of your court forms. The "certificate" tells the court how you are giving a copy of all the documents you file with the court to the other parent.  </w:t>
+              <w:t xml:space="preserve">Fill out the Certificate of Service at the end of your court forms. </w:t>
+            </w:r>
+            <w:r>
+              <w:lastRenderedPageBreak/>
+              <w:t xml:space="preserve">The "certificate" tells the court how you are giving a copy of all the documents you file with the court to the other parent.  </w:t>
             </w:r>
           </w:p>
           <w:p>
@@ -10889,7 +10915,6 @@
               <w:outlineLvl w:val="3"/>
             </w:pPr>
             <w:r>
-              <w:lastRenderedPageBreak/>
               <w:t>Important</w:t>
             </w:r>
             <w:r>
@@ -11005,7 +11030,23 @@
               <w:t>{%</w:t>
             </w:r>
             <w:r>
-              <w:t xml:space="preserve"> for image_data in images_list </w:t>
+              <w:t xml:space="preserve"> for </w:t>
+            </w:r>
+            <w:proofErr w:type="spellStart"/>
+            <w:r>
+              <w:t>image_data</w:t>
+            </w:r>
+            <w:proofErr w:type="spellEnd"/>
+            <w:r>
+              <w:t xml:space="preserve"> in </w:t>
+            </w:r>
+            <w:proofErr w:type="spellStart"/>
+            <w:r>
+              <w:t>images_list</w:t>
+            </w:r>
+            <w:proofErr w:type="spellEnd"/>
+            <w:r>
+              <w:t xml:space="preserve"> </w:t>
             </w:r>
             <w:r>
               <w:t>%}</w:t>
@@ -11022,7 +11063,15 @@
               <w:t>{</w:t>
             </w:r>
             <w:r>
-              <w:t>{  image_data[</w:t>
+              <w:t xml:space="preserve">{  </w:t>
+            </w:r>
+            <w:proofErr w:type="spellStart"/>
+            <w:r>
+              <w:t>image_data</w:t>
+            </w:r>
+            <w:proofErr w:type="spellEnd"/>
+            <w:r>
+              <w:t>[</w:t>
             </w:r>
             <w:r>
               <w:t>'text'</w:t>
@@ -11042,7 +11091,15 @@
               <w:jc w:val="both"/>
             </w:pPr>
             <w:r>
-              <w:t>{{ image_data['image'].show(width='5in%') }}</w:t>
+              <w:t xml:space="preserve">{{ </w:t>
+            </w:r>
+            <w:proofErr w:type="spellStart"/>
+            <w:r>
+              <w:t>image_data</w:t>
+            </w:r>
+            <w:proofErr w:type="spellEnd"/>
+            <w:r>
+              <w:t>['image'].show(width='5in%') }}</w:t>
             </w:r>
           </w:p>
           <w:p>
@@ -11053,7 +11110,15 @@
               <w:t>{%</w:t>
             </w:r>
             <w:r>
-              <w:t xml:space="preserve"> endfor </w:t>
+              <w:t xml:space="preserve"> </w:t>
+            </w:r>
+            <w:proofErr w:type="spellStart"/>
+            <w:r>
+              <w:t>endfor</w:t>
+            </w:r>
+            <w:proofErr w:type="spellEnd"/>
+            <w:r>
+              <w:t xml:space="preserve"> </w:t>
             </w:r>
             <w:r>
               <w:t>%}</w:t>
@@ -11132,14 +11197,33 @@
               <w:rPr>
                 <w:color w:val="FF0000"/>
               </w:rPr>
-              <w:t>if defined('file_step_heading') %}</w:t>
+              <w:t>if defined('</w:t>
+            </w:r>
+            <w:proofErr w:type="spellStart"/>
+            <w:r>
+              <w:rPr>
+                <w:color w:val="FF0000"/>
+              </w:rPr>
+              <w:t>file_step_heading</w:t>
+            </w:r>
+            <w:proofErr w:type="spellEnd"/>
+            <w:r>
+              <w:rPr>
+                <w:color w:val="FF0000"/>
+              </w:rPr>
+              <w:t>') %}</w:t>
             </w:r>
             <w:r>
               <w:t xml:space="preserve"> </w:t>
             </w:r>
             <w:r>
-              <w:t>{{ file_step_heading</w:t>
-            </w:r>
+              <w:t xml:space="preserve">{{ </w:t>
+            </w:r>
+            <w:proofErr w:type="spellStart"/>
+            <w:r>
+              <w:t>file_step_heading</w:t>
+            </w:r>
+            <w:proofErr w:type="spellEnd"/>
             <w:r>
               <w:t xml:space="preserve"> </w:t>
             </w:r>
@@ -11190,7 +11274,15 @@
               </w:rPr>
             </w:pPr>
             <w:r>
-              <w:t>{{ file_motion_to_enforce }}</w:t>
+              <w:t xml:space="preserve">{{ </w:t>
+            </w:r>
+            <w:proofErr w:type="spellStart"/>
+            <w:r>
+              <w:t>file_motion_to_enforce</w:t>
+            </w:r>
+            <w:proofErr w:type="spellEnd"/>
+            <w:r>
+              <w:t xml:space="preserve"> }}</w:t>
             </w:r>
             <w:r>
               <w:rPr>
@@ -11563,6 +11655,9 @@
             </w:r>
             <w:r>
               <w:br/>
+            </w:r>
+            <w:r>
+              <w:lastRenderedPageBreak/>
               <w:t xml:space="preserve">Read Step </w:t>
             </w:r>
             <w:r>
@@ -11608,7 +11703,6 @@
               <w:rPr>
                 <w:b/>
               </w:rPr>
-              <w:lastRenderedPageBreak/>
               <w:t>Exemption From the Payment of Fees, </w:t>
             </w:r>
             <w:hyperlink r:id="rId89" w:tgtFrame="_blank" w:history="1">
@@ -11660,8 +11754,13 @@
               <w:br/>
             </w:r>
             <w:r>
-              <w:t>courts.alaska.gov/efile</w:t>
-            </w:r>
+              <w:t>courts.alaska.gov/</w:t>
+            </w:r>
+            <w:proofErr w:type="spellStart"/>
+            <w:r>
+              <w:t>efile</w:t>
+            </w:r>
+            <w:proofErr w:type="spellEnd"/>
           </w:p>
           <w:p>
             <w:pPr>
@@ -12137,7 +12236,11 @@
               <w:pStyle w:val="Body"/>
             </w:pPr>
             <w:r>
-              <w:t xml:space="preserve">If the judge agrees to reconsider their decision, they may ask the other parent to respond in writing or they may change the decision.  Usually, the judge only changes their decision after they ask the other parent for a written response.    </w:t>
+              <w:t xml:space="preserve">If the judge agrees to reconsider their decision, they may ask the other parent to respond in writing or they may change the decision.  Usually, </w:t>
+            </w:r>
+            <w:r>
+              <w:lastRenderedPageBreak/>
+              <w:t xml:space="preserve">the judge only changes their decision after they ask the other parent for a written response.    </w:t>
             </w:r>
           </w:p>
           <w:p>
@@ -12149,11 +12252,7 @@
             </w:pPr>
             <w:bookmarkStart w:id="17" w:name="_Hlk137719597"/>
             <w:r>
-              <w:t xml:space="preserve">If the judge does nothing for 30 days, it means the judge is not going </w:t>
-            </w:r>
-            <w:r>
-              <w:lastRenderedPageBreak/>
-              <w:t xml:space="preserve">to grant your </w:t>
+              <w:t xml:space="preserve">If the judge does nothing for 30 days, it means the judge is not going to grant your </w:t>
             </w:r>
             <w:r>
               <w:rPr>
@@ -12378,7 +12477,14 @@
               <w:rPr>
                 <w:shd w:val="clear" w:color="auto" w:fill="FFFFFF"/>
               </w:rPr>
-              <w:t>'change custody order'</w:t>
+              <w:t xml:space="preserve">'change custody </w:t>
+            </w:r>
+            <w:proofErr w:type="spellStart"/>
+            <w:r>
+              <w:rPr>
+                <w:shd w:val="clear" w:color="auto" w:fill="FFFFFF"/>
+              </w:rPr>
+              <w:t>order'</w:t>
             </w:r>
             <w:r>
               <w:rPr>
@@ -12390,7 +12496,14 @@
               <w:rPr>
                 <w:shd w:val="clear" w:color="auto" w:fill="FFFFFF"/>
               </w:rPr>
-              <w:t>change foreign custody order</w:t>
+              <w:t>change</w:t>
+            </w:r>
+            <w:proofErr w:type="spellEnd"/>
+            <w:r>
+              <w:rPr>
+                <w:shd w:val="clear" w:color="auto" w:fill="FFFFFF"/>
+              </w:rPr>
+              <w:t xml:space="preserve"> foreign custody order</w:t>
             </w:r>
             <w:r>
               <w:rPr>
@@ -12537,7 +12650,31 @@
                 <w:szCs w:val="21"/>
                 <w:shd w:val="clear" w:color="auto" w:fill="FFFFFF"/>
               </w:rPr>
-              <w:t>|list|length == 1  and not (unknown_final_date['reconsider'] or unknown_final_date['appeal'])</w:t>
+              <w:t>|</w:t>
+            </w:r>
+            <w:proofErr w:type="spellStart"/>
+            <w:r>
+              <w:rPr>
+                <w:rFonts w:ascii="Roboto" w:hAnsi="Roboto"/>
+                <w:color w:val="3C4043"/>
+                <w:spacing w:val="3"/>
+                <w:sz w:val="21"/>
+                <w:szCs w:val="21"/>
+                <w:shd w:val="clear" w:color="auto" w:fill="FFFFFF"/>
+              </w:rPr>
+              <w:t>list|length</w:t>
+            </w:r>
+            <w:proofErr w:type="spellEnd"/>
+            <w:r>
+              <w:rPr>
+                <w:rFonts w:ascii="Roboto" w:hAnsi="Roboto"/>
+                <w:color w:val="3C4043"/>
+                <w:spacing w:val="3"/>
+                <w:sz w:val="21"/>
+                <w:szCs w:val="21"/>
+                <w:shd w:val="clear" w:color="auto" w:fill="FFFFFF"/>
+              </w:rPr>
+              <w:t xml:space="preserve"> == 1  and not (unknown_final_date['reconsider'] or unknown_final_date['appeal'])</w:t>
             </w:r>
             <w:r>
               <w:rPr>
@@ -12606,7 +12743,31 @@
                 <w:szCs w:val="21"/>
                 <w:shd w:val="clear" w:color="auto" w:fill="FFFFFF"/>
               </w:rPr>
-              <w:t>|list|length &gt;= 2  and</w:t>
+              <w:t>|</w:t>
+            </w:r>
+            <w:proofErr w:type="spellStart"/>
+            <w:r>
+              <w:rPr>
+                <w:rFonts w:ascii="Roboto" w:hAnsi="Roboto"/>
+                <w:color w:val="3C4043"/>
+                <w:spacing w:val="3"/>
+                <w:sz w:val="21"/>
+                <w:szCs w:val="21"/>
+                <w:shd w:val="clear" w:color="auto" w:fill="FFFFFF"/>
+              </w:rPr>
+              <w:t>list|length</w:t>
+            </w:r>
+            <w:proofErr w:type="spellEnd"/>
+            <w:r>
+              <w:rPr>
+                <w:rFonts w:ascii="Roboto" w:hAnsi="Roboto"/>
+                <w:color w:val="3C4043"/>
+                <w:spacing w:val="3"/>
+                <w:sz w:val="21"/>
+                <w:szCs w:val="21"/>
+                <w:shd w:val="clear" w:color="auto" w:fill="FFFFFF"/>
+              </w:rPr>
+              <w:t xml:space="preserve"> &gt;= 2  and</w:t>
             </w:r>
             <w:r>
               <w:rPr>
@@ -12749,7 +12910,16 @@
               <w:t xml:space="preserve">a </w:t>
             </w:r>
             <w:r>
-              <w:t>{{ motion_type }}</w:t>
+              <w:t xml:space="preserve">{{ </w:t>
+            </w:r>
+            <w:proofErr w:type="spellStart"/>
+            <w:r>
+              <w:lastRenderedPageBreak/>
+              <w:t>motion_type</w:t>
+            </w:r>
+            <w:proofErr w:type="spellEnd"/>
+            <w:r>
+              <w:t xml:space="preserve"> }}</w:t>
             </w:r>
           </w:p>
         </w:tc>
@@ -12769,6 +12939,7 @@
               <w:outlineLvl w:val="2"/>
             </w:pPr>
             <w:r>
+              <w:lastRenderedPageBreak/>
               <w:t>{{</w:t>
             </w:r>
             <w:r>
@@ -12795,6 +12966,7 @@
               <w:pStyle w:val="Body"/>
             </w:pPr>
             <w:r>
+              <w:lastRenderedPageBreak/>
               <w:t xml:space="preserve">If you serve {{ </w:t>
             </w:r>
             <w:r>
@@ -12833,7 +13005,6 @@
               <w:ind w:left="405"/>
             </w:pPr>
             <w:r>
-              <w:lastRenderedPageBreak/>
               <w:t>by mail, they have 1</w:t>
             </w:r>
             <w:r>
@@ -13158,7 +13329,23 @@
                 <w:b/>
                 <w:bCs/>
               </w:rPr>
-              <w:t xml:space="preserve">{{ motion_type }} </w:t>
+              <w:t xml:space="preserve">{{ </w:t>
+            </w:r>
+            <w:proofErr w:type="spellStart"/>
+            <w:r>
+              <w:rPr>
+                <w:b/>
+                <w:bCs/>
+              </w:rPr>
+              <w:t>motion_type</w:t>
+            </w:r>
+            <w:proofErr w:type="spellEnd"/>
+            <w:r>
+              <w:rPr>
+                <w:b/>
+                <w:bCs/>
+              </w:rPr>
+              <w:t xml:space="preserve"> }} </w:t>
             </w:r>
             <w:r>
               <w:rPr>
@@ -13216,7 +13403,23 @@
                 <w:b/>
                 <w:bCs/>
               </w:rPr>
-              <w:t>{{ motion_type }}</w:t>
+              <w:t xml:space="preserve">{{ </w:t>
+            </w:r>
+            <w:proofErr w:type="spellStart"/>
+            <w:r>
+              <w:rPr>
+                <w:b/>
+                <w:bCs/>
+              </w:rPr>
+              <w:t>motion_type</w:t>
+            </w:r>
+            <w:proofErr w:type="spellEnd"/>
+            <w:r>
+              <w:rPr>
+                <w:b/>
+                <w:bCs/>
+              </w:rPr>
+              <w:t xml:space="preserve"> }}</w:t>
             </w:r>
             <w:r>
               <w:t xml:space="preserve"> if </w:t>
@@ -13225,7 +13428,11 @@
               <w:t>you</w:t>
             </w:r>
             <w:r>
-              <w:t xml:space="preserve"> believe the judge made a legal mistake. Learn more about </w:t>
+              <w:t xml:space="preserve"> believe the judge made a legal mistake. Learn </w:t>
+            </w:r>
+            <w:r>
+              <w:lastRenderedPageBreak/>
+              <w:t xml:space="preserve">more about </w:t>
             </w:r>
             <w:hyperlink r:id="rId100" w:history="1">
               <w:r>
@@ -13285,7 +13492,6 @@
               <w:outlineLvl w:val="2"/>
             </w:pPr>
             <w:r>
-              <w:lastRenderedPageBreak/>
               <w:t>Links in this step</w:t>
             </w:r>
           </w:p>
@@ -13308,8 +13514,21 @@
               <w:br/>
             </w:r>
             <w:r>
-              <w:t>youtube.com/watch?v=egoBeRFB_Uw</w:t>
-            </w:r>
+              <w:t>youtube.com/</w:t>
+            </w:r>
+            <w:proofErr w:type="spellStart"/>
+            <w:r>
+              <w:t>watch?v</w:t>
+            </w:r>
+            <w:proofErr w:type="spellEnd"/>
+            <w:r>
+              <w:t>=</w:t>
+            </w:r>
+            <w:proofErr w:type="spellStart"/>
+            <w:r>
+              <w:t>egoBeRFB_Uw</w:t>
+            </w:r>
+            <w:proofErr w:type="spellEnd"/>
           </w:p>
           <w:p>
             <w:pPr>
@@ -13331,7 +13550,15 @@
               <w:br/>
             </w:r>
             <w:r>
-              <w:t>youtube.com/watch?v=YQvG7GEGeoo</w:t>
+              <w:t>youtube.com/</w:t>
+            </w:r>
+            <w:proofErr w:type="spellStart"/>
+            <w:r>
+              <w:t>watch?v</w:t>
+            </w:r>
+            <w:proofErr w:type="spellEnd"/>
+            <w:r>
+              <w:t>=YQvG7GEGeoo</w:t>
             </w:r>
           </w:p>
           <w:p>
@@ -13362,8 +13589,13 @@
             </w:r>
             <w:r>
               <w:br/>
-              <w:t>courts.alaska.gov/shc/family/motions.htm#reply</w:t>
-            </w:r>
+              <w:t>courts.alaska.gov/shc/family/</w:t>
+            </w:r>
+            <w:proofErr w:type="spellStart"/>
+            <w:r>
+              <w:t>motions.htm#reply</w:t>
+            </w:r>
+            <w:proofErr w:type="spellEnd"/>
           </w:p>
           <w:p>
             <w:pPr>
@@ -13430,8 +13662,13 @@
               <w:br/>
             </w:r>
             <w:r>
-              <w:t>courts.alaska.gov/shc/family/after-judgment.htm#options</w:t>
-            </w:r>
+              <w:t>courts.alaska.gov/shc/family/</w:t>
+            </w:r>
+            <w:proofErr w:type="spellStart"/>
+            <w:r>
+              <w:t>after-judgment.htm#options</w:t>
+            </w:r>
+            <w:proofErr w:type="spellEnd"/>
           </w:p>
           <w:p>
             <w:pPr>
@@ -13856,6 +14093,7 @@
               <w:ind w:left="420"/>
             </w:pPr>
             <w:r>
+              <w:lastRenderedPageBreak/>
               <w:t xml:space="preserve">If the court grants the </w:t>
             </w:r>
             <w:r>
@@ -13886,7 +14124,6 @@
               <w:outlineLvl w:val="2"/>
             </w:pPr>
             <w:r>
-              <w:lastRenderedPageBreak/>
               <w:t>If the court asks for a response</w:t>
             </w:r>
           </w:p>
@@ -14300,14 +14537,27 @@
             <w:r>
               <w:t xml:space="preserve"> See Steps </w:t>
             </w:r>
-            <w:fldSimple w:instr=" REF  RespondCustody  \* MERGEFORMAT ">
-              <w:r>
-                <w:rPr>
-                  <w:rStyle w:val="NumChar"/>
-                </w:rPr>
-                <w:t>25</w:t>
-              </w:r>
-            </w:fldSimple>
+            <w:r>
+              <w:fldChar w:fldCharType="begin"/>
+            </w:r>
+            <w:r>
+              <w:instrText xml:space="preserve"> REF  RespondCustody  \* MERGEFORMAT </w:instrText>
+            </w:r>
+            <w:r>
+              <w:fldChar w:fldCharType="separate"/>
+            </w:r>
+            <w:r>
+              <w:rPr>
+                <w:rStyle w:val="NumChar"/>
+              </w:rPr>
+              <w:t>25</w:t>
+            </w:r>
+            <w:r>
+              <w:rPr>
+                <w:rStyle w:val="NumChar"/>
+              </w:rPr>
+              <w:fldChar w:fldCharType="end"/>
+            </w:r>
             <w:r>
               <w:rPr>
                 <w:shd w:val="clear" w:color="auto" w:fill="FFFFFF"/>
@@ -14491,6 +14741,7 @@
               <w:rPr>
                 <w:shd w:val="clear" w:color="auto" w:fill="FFFFFF"/>
               </w:rPr>
+              <w:lastRenderedPageBreak/>
               <w:t>{%tr endif %}</w:t>
             </w:r>
           </w:p>
@@ -14531,7 +14782,6 @@
               <w:rPr>
                 <w:shd w:val="clear" w:color="auto" w:fill="FFFFFF"/>
               </w:rPr>
-              <w:lastRenderedPageBreak/>
               <w:t xml:space="preserve">{%tr if </w:t>
             </w:r>
             <w:r>
@@ -14855,7 +15105,35 @@
               <w:rPr>
                 <w:color w:val="00B050"/>
               </w:rPr>
-              <w:t>esponse in('custody','child support','all divorce'</w:t>
+              <w:t>esponse in('</w:t>
+            </w:r>
+            <w:proofErr w:type="spellStart"/>
+            <w:r>
+              <w:rPr>
+                <w:color w:val="00B050"/>
+              </w:rPr>
+              <w:t>custody','child</w:t>
+            </w:r>
+            <w:proofErr w:type="spellEnd"/>
+            <w:r>
+              <w:rPr>
+                <w:color w:val="00B050"/>
+              </w:rPr>
+              <w:t xml:space="preserve"> </w:t>
+            </w:r>
+            <w:proofErr w:type="spellStart"/>
+            <w:r>
+              <w:rPr>
+                <w:color w:val="00B050"/>
+              </w:rPr>
+              <w:t>support','all</w:t>
+            </w:r>
+            <w:proofErr w:type="spellEnd"/>
+            <w:r>
+              <w:rPr>
+                <w:color w:val="00B050"/>
+              </w:rPr>
+              <w:t xml:space="preserve"> divorce'</w:t>
             </w:r>
             <w:r>
               <w:rPr>
@@ -15026,7 +15304,21 @@
               <w:rPr>
                 <w:color w:val="00B0F0"/>
               </w:rPr>
-              <w:t>response in('custody','all divorce')</w:t>
+              <w:t>response in('</w:t>
+            </w:r>
+            <w:proofErr w:type="spellStart"/>
+            <w:r>
+              <w:rPr>
+                <w:color w:val="00B0F0"/>
+              </w:rPr>
+              <w:t>custody','all</w:t>
+            </w:r>
+            <w:proofErr w:type="spellEnd"/>
+            <w:r>
+              <w:rPr>
+                <w:color w:val="00B0F0"/>
+              </w:rPr>
+              <w:t xml:space="preserve"> divorce')</w:t>
             </w:r>
             <w:r>
               <w:rPr>
@@ -15090,6 +15382,7 @@
               <w:rPr>
                 <w:color w:val="00B0F0"/>
               </w:rPr>
+              <w:lastRenderedPageBreak/>
               <w:t>{%</w:t>
             </w:r>
             <w:r>
@@ -15144,12 +15437,40 @@
               <w:rPr>
                 <w:color w:val="0070C0"/>
               </w:rPr>
-              <w:t>esponse in('custody','child support','all divorce')</w:t>
-            </w:r>
+              <w:t>esponse in('</w:t>
+            </w:r>
+            <w:proofErr w:type="spellStart"/>
             <w:r>
               <w:rPr>
                 <w:color w:val="0070C0"/>
               </w:rPr>
+              <w:t>custody','child</w:t>
+            </w:r>
+            <w:proofErr w:type="spellEnd"/>
+            <w:r>
+              <w:rPr>
+                <w:color w:val="0070C0"/>
+              </w:rPr>
+              <w:t xml:space="preserve"> </w:t>
+            </w:r>
+            <w:proofErr w:type="spellStart"/>
+            <w:r>
+              <w:rPr>
+                <w:color w:val="0070C0"/>
+              </w:rPr>
+              <w:t>support','all</w:t>
+            </w:r>
+            <w:proofErr w:type="spellEnd"/>
+            <w:r>
+              <w:rPr>
+                <w:color w:val="0070C0"/>
+              </w:rPr>
+              <w:t xml:space="preserve"> divorce')</w:t>
+            </w:r>
+            <w:r>
+              <w:rPr>
+                <w:color w:val="0070C0"/>
+              </w:rPr>
               <w:t xml:space="preserve"> %}</w:t>
             </w:r>
             <w:r>
@@ -15157,15 +15478,7 @@
                 <w:b/>
                 <w:bCs/>
               </w:rPr>
-              <w:t xml:space="preserve">For </w:t>
-            </w:r>
-            <w:r>
-              <w:rPr>
-                <w:b/>
-                <w:bCs/>
-              </w:rPr>
-              <w:lastRenderedPageBreak/>
-              <w:t>child support,</w:t>
+              <w:t>For child support,</w:t>
             </w:r>
             <w:r>
               <w:t xml:space="preserve"> there needs to be:</w:t>
@@ -15336,12 +15649,26 @@
               <w:rPr>
                 <w:color w:val="9A57CD"/>
               </w:rPr>
-              <w:t>response in('custody','all divorce')</w:t>
-            </w:r>
+              <w:t>response in('</w:t>
+            </w:r>
+            <w:proofErr w:type="spellStart"/>
             <w:r>
               <w:rPr>
                 <w:color w:val="9A57CD"/>
               </w:rPr>
+              <w:t>custody','all</w:t>
+            </w:r>
+            <w:proofErr w:type="spellEnd"/>
+            <w:r>
+              <w:rPr>
+                <w:color w:val="9A57CD"/>
+              </w:rPr>
+              <w:t xml:space="preserve"> divorce')</w:t>
+            </w:r>
+            <w:r>
+              <w:rPr>
+                <w:color w:val="9A57CD"/>
+              </w:rPr>
               <w:t>%}</w:t>
             </w:r>
             <w:r>
@@ -15387,7 +15714,35 @@
               <w:rPr>
                 <w:color w:val="9A57CD"/>
               </w:rPr>
-              <w:t>esponse in('custody','child support','all divorce</w:t>
+              <w:t>esponse in('</w:t>
+            </w:r>
+            <w:proofErr w:type="spellStart"/>
+            <w:r>
+              <w:rPr>
+                <w:color w:val="9A57CD"/>
+              </w:rPr>
+              <w:t>custody','child</w:t>
+            </w:r>
+            <w:proofErr w:type="spellEnd"/>
+            <w:r>
+              <w:rPr>
+                <w:color w:val="9A57CD"/>
+              </w:rPr>
+              <w:t xml:space="preserve"> </w:t>
+            </w:r>
+            <w:proofErr w:type="spellStart"/>
+            <w:r>
+              <w:rPr>
+                <w:color w:val="9A57CD"/>
+              </w:rPr>
+              <w:t>support','all</w:t>
+            </w:r>
+            <w:proofErr w:type="spellEnd"/>
+            <w:r>
+              <w:rPr>
+                <w:color w:val="9A57CD"/>
+              </w:rPr>
+              <w:t xml:space="preserve"> divorce</w:t>
             </w:r>
             <w:r>
               <w:rPr>
@@ -15553,6 +15908,7 @@
               <w:outlineLvl w:val="2"/>
             </w:pPr>
             <w:r>
+              <w:lastRenderedPageBreak/>
               <w:t>Forms</w:t>
             </w:r>
           </w:p>
@@ -15588,14 +15944,7 @@
               <w:rPr>
                 <w:color w:val="000000"/>
               </w:rPr>
-              <w:t xml:space="preserve"> </w:t>
-            </w:r>
-            <w:r>
-              <w:rPr>
-                <w:color w:val="000000"/>
-              </w:rPr>
-              <w:lastRenderedPageBreak/>
-              <w:t>public.courts.alaska.gov/web/forms/docs/dr-725.pdf</w:t>
+              <w:t xml:space="preserve"> public.courts.alaska.gov/web/forms/docs/dr-725.pdf</w:t>
             </w:r>
           </w:p>
           <w:p>
@@ -16077,8 +16426,16 @@
               <w:rPr>
                 <w:color w:val="000000"/>
               </w:rPr>
-              <w:t>courts.alaska.gov/shc/family/shclaws.htm#cases</w:t>
-            </w:r>
+              <w:t>courts.alaska.gov/shc/family/</w:t>
+            </w:r>
+            <w:proofErr w:type="spellStart"/>
+            <w:r>
+              <w:rPr>
+                <w:color w:val="000000"/>
+              </w:rPr>
+              <w:t>shclaws.htm#cases</w:t>
+            </w:r>
+            <w:proofErr w:type="spellEnd"/>
           </w:p>
           <w:p>
             <w:pPr>
@@ -16271,13 +16628,19 @@
               <w:rPr>
                 <w:shd w:val="clear" w:color="auto" w:fill="FFFFFF"/>
               </w:rPr>
-              <w:t xml:space="preserve">et the other parent and the court know you agree with </w:t>
+              <w:t xml:space="preserve">et the other parent and </w:t>
             </w:r>
             <w:r>
               <w:rPr>
                 <w:shd w:val="clear" w:color="auto" w:fill="FFFFFF"/>
               </w:rPr>
               <w:lastRenderedPageBreak/>
+              <w:t xml:space="preserve">the court know you agree with </w:t>
+            </w:r>
+            <w:r>
+              <w:rPr>
+                <w:shd w:val="clear" w:color="auto" w:fill="FFFFFF"/>
+              </w:rPr>
               <w:t>the Motion to Set Aside Judgment or Order</w:t>
             </w:r>
           </w:p>
@@ -16322,11 +16685,11 @@
               <w:t xml:space="preserve"> </w:t>
             </w:r>
             <w:r>
-              <w:t xml:space="preserve">asks the trial court to set aside or "undo" a judgment or final order in a case.  If granted, the case will move ahead as if the judgment had not been made.  If you agree with what the other parent asked to set aside in the motion, you </w:t>
+              <w:t xml:space="preserve">asks the trial court to set aside or "undo" a judgment or final order in a case.  If granted, the </w:t>
             </w:r>
             <w:r>
               <w:lastRenderedPageBreak/>
-              <w:t>have options.  Whichever option you choose</w:t>
+              <w:t>case will move ahead as if the judgment had not been made.  If you agree with what the other parent asked to set aside in the motion, you have options.  Whichever option you choose</w:t>
             </w:r>
             <w:r>
               <w:t>,</w:t>
@@ -16818,14 +17181,14 @@
               <w:rPr>
                 <w:shd w:val="clear" w:color="auto" w:fill="FFFFFF"/>
               </w:rPr>
-              <w:t xml:space="preserve">{% else %}do not agree with the Motion to Set Aside Judgment or Order {% </w:t>
+              <w:t xml:space="preserve">{% else %}do not agree with the Motion to Set Aside Judgment </w:t>
             </w:r>
             <w:r>
               <w:rPr>
                 <w:shd w:val="clear" w:color="auto" w:fill="FFFFFF"/>
               </w:rPr>
               <w:lastRenderedPageBreak/>
-              <w:t>endif %}</w:t>
+              <w:t>or Order {% endif %}</w:t>
             </w:r>
           </w:p>
         </w:tc>
@@ -17022,6 +17385,7 @@
               <w:br/>
             </w:r>
             <w:r>
+              <w:lastRenderedPageBreak/>
               <w:t>public.courts.alaska.gov/web/forms/docs/civ-820.pdf</w:t>
             </w:r>
           </w:p>
@@ -17051,6 +17415,7 @@
               <w:rPr>
                 <w:shd w:val="clear" w:color="auto" w:fill="FFFFFF"/>
               </w:rPr>
+              <w:lastRenderedPageBreak/>
               <w:t>{%tr endif %}</w:t>
             </w:r>
           </w:p>
@@ -17122,7 +17487,14 @@
               <w:rPr>
                 <w:shd w:val="clear" w:color="auto" w:fill="FFFFFF"/>
               </w:rPr>
-              <w:t>respond_to_custody in('agree',</w:t>
+              <w:t>respond_to_custody in('</w:t>
+            </w:r>
+            <w:proofErr w:type="spellStart"/>
+            <w:r>
+              <w:rPr>
+                <w:shd w:val="clear" w:color="auto" w:fill="FFFFFF"/>
+              </w:rPr>
+              <w:t>agree',</w:t>
             </w:r>
             <w:r>
               <w:rPr>
@@ -17136,6 +17508,7 @@
               </w:rPr>
               <w:t>some</w:t>
             </w:r>
+            <w:proofErr w:type="spellEnd"/>
             <w:r>
               <w:rPr>
                 <w:shd w:val="clear" w:color="auto" w:fill="FFFFFF"/>
@@ -17491,7 +17864,14 @@
               <w:rPr>
                 <w:shd w:val="clear" w:color="auto" w:fill="FFFFFF"/>
               </w:rPr>
-              <w:t>in('custody', 'set aside') %}</w:t>
+              <w:t xml:space="preserve">in('custody', 'set aside') </w:t>
+            </w:r>
+            <w:r>
+              <w:rPr>
+                <w:shd w:val="clear" w:color="auto" w:fill="FFFFFF"/>
+              </w:rPr>
+              <w:lastRenderedPageBreak/>
+              <w:t>%}</w:t>
             </w:r>
           </w:p>
         </w:tc>
@@ -17549,7 +17929,6 @@
               <w:rPr>
                 <w:shd w:val="clear" w:color="auto" w:fill="FFFFFF"/>
               </w:rPr>
-              <w:lastRenderedPageBreak/>
               <w:t xml:space="preserve">Step </w:t>
             </w:r>
             <w:r>
@@ -17650,7 +18029,21 @@
               <w:rPr>
                 <w:shd w:val="clear" w:color="auto" w:fill="FFFFFF"/>
               </w:rPr>
-              <w:t>{{ motion_type }}</w:t>
+              <w:t xml:space="preserve">{{ </w:t>
+            </w:r>
+            <w:proofErr w:type="spellStart"/>
+            <w:r>
+              <w:rPr>
+                <w:shd w:val="clear" w:color="auto" w:fill="FFFFFF"/>
+              </w:rPr>
+              <w:t>motion_type</w:t>
+            </w:r>
+            <w:proofErr w:type="spellEnd"/>
+            <w:r>
+              <w:rPr>
+                <w:shd w:val="clear" w:color="auto" w:fill="FFFFFF"/>
+              </w:rPr>
+              <w:t xml:space="preserve"> }}</w:t>
             </w:r>
           </w:p>
         </w:tc>
@@ -18338,6 +18731,7 @@
               <w:rPr>
                 <w:color w:val="000000"/>
               </w:rPr>
+              <w:lastRenderedPageBreak/>
               <w:t>D</w:t>
             </w:r>
             <w:r>
@@ -18366,7 +18760,6 @@
                 <w:b/>
                 <w:color w:val="000000"/>
               </w:rPr>
-              <w:lastRenderedPageBreak/>
               <w:t>Child Support Guidelines Affidavit</w:t>
             </w:r>
             <w:r>
@@ -19179,6 +19572,7 @@
               <w:rPr>
                 <w:shd w:val="clear" w:color="auto" w:fill="FFFFFF"/>
               </w:rPr>
+              <w:lastRenderedPageBreak/>
               <w:t>{%tr endif %}</w:t>
             </w:r>
           </w:p>
@@ -19221,7 +19615,6 @@
               </w:rPr>
             </w:pPr>
             <w:r>
-              <w:lastRenderedPageBreak/>
               <w:t>{%</w:t>
             </w:r>
             <w:r>
@@ -19461,6 +19854,7 @@
               </w:rPr>
               <w:t xml:space="preserve">{%tr if </w:t>
             </w:r>
+            <w:proofErr w:type="spellStart"/>
             <w:r>
               <w:rPr>
                 <w:shd w:val="clear" w:color="auto" w:fill="FFFFFF"/>
@@ -19468,6 +19862,7 @@
               </w:rPr>
               <w:t>respond_to_appeal</w:t>
             </w:r>
+            <w:proofErr w:type="spellEnd"/>
             <w:r>
               <w:rPr>
                 <w:shd w:val="clear" w:color="auto" w:fill="FFFFFF"/>
@@ -19478,7 +19873,21 @@
               <w:rPr>
                 <w:shd w:val="clear" w:color="auto" w:fill="FFFFFF"/>
               </w:rPr>
-              <w:t>in ('agree','some', 'none') %}</w:t>
+              <w:t>in ('</w:t>
+            </w:r>
+            <w:proofErr w:type="spellStart"/>
+            <w:r>
+              <w:rPr>
+                <w:shd w:val="clear" w:color="auto" w:fill="FFFFFF"/>
+              </w:rPr>
+              <w:t>agree','some</w:t>
+            </w:r>
+            <w:proofErr w:type="spellEnd"/>
+            <w:r>
+              <w:rPr>
+                <w:shd w:val="clear" w:color="auto" w:fill="FFFFFF"/>
+              </w:rPr>
+              <w:t>', 'none') %}</w:t>
             </w:r>
           </w:p>
         </w:tc>
@@ -19562,7 +19971,21 @@
               <w:rPr>
                 <w:shd w:val="clear" w:color="auto" w:fill="FFFFFF"/>
               </w:rPr>
-              <w:t xml:space="preserve">{% if respond_to_appeal == 'agree' %}Let the </w:t>
+              <w:t xml:space="preserve">{% if </w:t>
+            </w:r>
+            <w:proofErr w:type="spellStart"/>
+            <w:r>
+              <w:rPr>
+                <w:shd w:val="clear" w:color="auto" w:fill="FFFFFF"/>
+              </w:rPr>
+              <w:t>respond_to_appeal</w:t>
+            </w:r>
+            <w:proofErr w:type="spellEnd"/>
+            <w:r>
+              <w:rPr>
+                <w:shd w:val="clear" w:color="auto" w:fill="FFFFFF"/>
+              </w:rPr>
+              <w:t xml:space="preserve"> == 'agree' %}Let the </w:t>
             </w:r>
             <w:r>
               <w:rPr>
@@ -19652,6 +20075,7 @@
               <w:rPr>
                 <w:shd w:val="clear" w:color="auto" w:fill="FFFFFF"/>
               </w:rPr>
+              <w:lastRenderedPageBreak/>
               <w:t>w</w:t>
             </w:r>
             <w:r>
@@ -19688,14 +20112,7 @@
               <w:rPr>
                 <w:shd w:val="clear" w:color="auto" w:fill="FFFFFF"/>
               </w:rPr>
-              <w:t xml:space="preserve">{% </w:t>
-            </w:r>
-            <w:r>
-              <w:rPr>
-                <w:shd w:val="clear" w:color="auto" w:fill="FFFFFF"/>
-              </w:rPr>
-              <w:lastRenderedPageBreak/>
-              <w:t>else %}R</w:t>
+              <w:t>{% else %}R</w:t>
             </w:r>
             <w:r>
               <w:rPr>
@@ -19808,7 +20225,11 @@
               <w:ind w:left="510"/>
             </w:pPr>
             <w:r>
-              <w:t>any items offered as evidence at the hearing or trial in the lower court;</w:t>
+              <w:t xml:space="preserve">any items offered as evidence at the hearing or trial in the lower </w:t>
+            </w:r>
+            <w:r>
+              <w:lastRenderedPageBreak/>
+              <w:t>court;</w:t>
             </w:r>
           </w:p>
           <w:p>
@@ -19836,7 +20257,6 @@
               </w:rPr>
             </w:pPr>
             <w:r>
-              <w:lastRenderedPageBreak/>
               <w:t>appeal briefs</w:t>
             </w:r>
             <w:r>
@@ -19861,7 +20281,21 @@
               <w:rPr>
                 <w:color w:val="FF0000"/>
               </w:rPr>
-              <w:t>{% if respond_to_appeal == 'agree' %}</w:t>
+              <w:t xml:space="preserve">{% if </w:t>
+            </w:r>
+            <w:proofErr w:type="spellStart"/>
+            <w:r>
+              <w:rPr>
+                <w:color w:val="FF0000"/>
+              </w:rPr>
+              <w:t>respond_to_appeal</w:t>
+            </w:r>
+            <w:proofErr w:type="spellEnd"/>
+            <w:r>
+              <w:rPr>
+                <w:color w:val="FF0000"/>
+              </w:rPr>
+              <w:t xml:space="preserve"> == 'agree' %}</w:t>
             </w:r>
             <w:bookmarkStart w:id="25" w:name="_Hlk17728586"/>
           </w:p>
@@ -20328,15 +20762,7 @@
                 <w:rFonts w:ascii="Arial" w:hAnsi="Arial" w:cs="Arial"/>
                 <w:color w:val="000000"/>
               </w:rPr>
-              <w:t xml:space="preserve"> has information about </w:t>
-            </w:r>
-            <w:r>
-              <w:rPr>
-                <w:rFonts w:ascii="Arial" w:hAnsi="Arial" w:cs="Arial"/>
-                <w:color w:val="000000"/>
-              </w:rPr>
-              <w:lastRenderedPageBreak/>
-              <w:t>each of these steps and how you can prepare</w:t>
+              <w:t xml:space="preserve"> has information about each of these steps and how you can prepare</w:t>
             </w:r>
             <w:r>
               <w:rPr>
@@ -20404,8 +20830,13 @@
               <w:br/>
             </w:r>
             <w:r>
-              <w:t>courts.alaska.gov/shc/appeals/appealsglossary.htm#supremecourt</w:t>
-            </w:r>
+              <w:t>courts.alaska.gov/shc/appeals/</w:t>
+            </w:r>
+            <w:proofErr w:type="spellStart"/>
+            <w:r>
+              <w:t>appealsglossary.htm#supremecourt</w:t>
+            </w:r>
+            <w:proofErr w:type="spellEnd"/>
           </w:p>
           <w:p>
             <w:pPr>
@@ -20421,8 +20852,13 @@
               <w:br/>
             </w:r>
             <w:r>
-              <w:t>courts.alaska.gov/shc/appeals/appealsglossary.htm#justice</w:t>
-            </w:r>
+              <w:t>courts.alaska.gov/shc/appeals/</w:t>
+            </w:r>
+            <w:proofErr w:type="spellStart"/>
+            <w:r>
+              <w:t>appealsglossary.htm#justice</w:t>
+            </w:r>
+            <w:proofErr w:type="spellEnd"/>
           </w:p>
           <w:p>
             <w:pPr>
@@ -20537,6 +20973,7 @@
               </w:rPr>
               <w:t xml:space="preserve">{%tr if </w:t>
             </w:r>
+            <w:proofErr w:type="spellStart"/>
             <w:r>
               <w:rPr>
                 <w:shd w:val="clear" w:color="auto" w:fill="FFFFFF"/>
@@ -20544,6 +20981,7 @@
               </w:rPr>
               <w:t>respond_to_appeal</w:t>
             </w:r>
+            <w:proofErr w:type="spellEnd"/>
             <w:r>
               <w:rPr>
                 <w:shd w:val="clear" w:color="auto" w:fill="FFFFFF"/>
@@ -20846,11 +21284,7 @@
               <w:pStyle w:val="BodyText"/>
             </w:pPr>
             <w:r>
-              <w:t xml:space="preserve"> If your agreement about the appeal changes the current court order, </w:t>
-            </w:r>
-            <w:r>
-              <w:lastRenderedPageBreak/>
-              <w:t xml:space="preserve">you both should fill out and file: </w:t>
+              <w:t xml:space="preserve"> If your agreement about the appeal changes the current court order, you both should fill out and file: </w:t>
             </w:r>
           </w:p>
           <w:p>
@@ -21518,6 +21952,7 @@
               <w:pStyle w:val="BodyText"/>
             </w:pPr>
             <w:r>
+              <w:lastRenderedPageBreak/>
               <w:t xml:space="preserve">Many lawyers offer free or flat fee consultation. You do not have to hire them for the whole case. </w:t>
             </w:r>
             <w:r>
@@ -21548,14 +21983,7 @@
                 <w:rPr>
                   <w:b/>
                 </w:rPr>
-                <w:t xml:space="preserve">Alaska Free Legal </w:t>
-              </w:r>
-              <w:r>
-                <w:rPr>
-                  <w:b/>
-                </w:rPr>
-                <w:lastRenderedPageBreak/>
-                <w:t>Answers</w:t>
+                <w:t>Alaska Free Legal Answers</w:t>
               </w:r>
             </w:hyperlink>
             <w:r>
@@ -21745,27 +22173,14 @@
     <w:r>
       <w:t xml:space="preserve"> of </w:t>
     </w:r>
-    <w:r>
-      <w:fldChar w:fldCharType="begin"/>
-    </w:r>
-    <w:r>
-      <w:instrText xml:space="preserve"> NUMPAGES  \* Arabic  \* MERGEFORMAT </w:instrText>
-    </w:r>
-    <w:r>
-      <w:fldChar w:fldCharType="separate"/>
-    </w:r>
-    <w:r>
-      <w:rPr>
-        <w:noProof/>
-      </w:rPr>
-      <w:t>26</w:t>
-    </w:r>
-    <w:r>
-      <w:rPr>
-        <w:noProof/>
-      </w:rPr>
-      <w:fldChar w:fldCharType="end"/>
-    </w:r>
+    <w:fldSimple w:instr=" NUMPAGES  \* Arabic  \* MERGEFORMAT ">
+      <w:r>
+        <w:rPr>
+          <w:noProof/>
+        </w:rPr>
+        <w:t>26</w:t>
+      </w:r>
+    </w:fldSimple>
     <w:r>
       <w:t xml:space="preserve"> pages</w:t>
     </w:r>

</xml_diff>

<commit_message>
Updated appeal step for help with missing deadline and edited code for dates of interim order date and final order date
</commit_message>
<xml_diff>
--- a/docassemble/ChangingChildCustody/data/templates/changing_child_custody_action_plan.docx
+++ b/docassemble/ChangingChildCustody/data/templates/changing_child_custody_action_plan.docx
@@ -933,15 +933,7 @@
               <w:t xml:space="preserve">or </w:t>
             </w:r>
             <w:r>
-              <w:t>(unknown_final_date.true_values())|</w:t>
-            </w:r>
-            <w:proofErr w:type="spellStart"/>
-            <w:r>
-              <w:t>list|length</w:t>
-            </w:r>
-            <w:proofErr w:type="spellEnd"/>
-            <w:r>
-              <w:t xml:space="preserve"> &gt; 1 </w:t>
+              <w:t xml:space="preserve">(unknown_final_date.true_values())|list|length &gt; 1 </w:t>
             </w:r>
             <w:r>
               <w:t>%}</w:t>
@@ -985,27 +977,14 @@
             <w:r>
               <w:t xml:space="preserve">Step </w:t>
             </w:r>
-            <w:r>
-              <w:fldChar w:fldCharType="begin"/>
-            </w:r>
-            <w:r>
-              <w:instrText xml:space="preserve"> SEQ stepList  \* MERGEFORMAT  \* MERGEFORMAT </w:instrText>
-            </w:r>
-            <w:r>
-              <w:fldChar w:fldCharType="separate"/>
-            </w:r>
-            <w:r>
-              <w:rPr>
-                <w:noProof/>
-              </w:rPr>
-              <w:t>1</w:t>
-            </w:r>
-            <w:r>
-              <w:rPr>
-                <w:noProof/>
-              </w:rPr>
-              <w:fldChar w:fldCharType="end"/>
-            </w:r>
+            <w:fldSimple w:instr=" SEQ stepList  \* MERGEFORMAT  \* MERGEFORMAT ">
+              <w:r>
+                <w:rPr>
+                  <w:noProof/>
+                </w:rPr>
+                <w:t>1</w:t>
+              </w:r>
+            </w:fldSimple>
             <w:r>
               <w:t xml:space="preserve">: </w:t>
             </w:r>
@@ -2214,16 +2193,7 @@
               <w:t>.</w:t>
             </w:r>
             <w:r>
-              <w:t xml:space="preserve"> </w:t>
-            </w:r>
-            <w:r>
-              <w:t>{%</w:t>
-            </w:r>
-            <w:r>
-              <w:t xml:space="preserve"> endif </w:t>
-            </w:r>
-            <w:r>
-              <w:t>%}</w:t>
+              <w:t xml:space="preserve"> {% endif %}</w:t>
             </w:r>
           </w:p>
         </w:tc>
@@ -2352,14 +2322,27 @@
             <w:r>
               <w:t xml:space="preserve">Step </w:t>
             </w:r>
-            <w:fldSimple w:instr=" SEQ stepList \* Arabic \* MERGEFORMAT ">
-              <w:r>
-                <w:rPr>
-                  <w:noProof/>
-                </w:rPr>
-                <w:t>4</w:t>
-              </w:r>
-            </w:fldSimple>
+            <w:r>
+              <w:fldChar w:fldCharType="begin"/>
+            </w:r>
+            <w:r>
+              <w:instrText xml:space="preserve"> SEQ stepList \* Arabic \* MERGEFORMAT </w:instrText>
+            </w:r>
+            <w:r>
+              <w:fldChar w:fldCharType="separate"/>
+            </w:r>
+            <w:r>
+              <w:rPr>
+                <w:noProof/>
+              </w:rPr>
+              <w:t>4</w:t>
+            </w:r>
+            <w:r>
+              <w:rPr>
+                <w:noProof/>
+              </w:rPr>
+              <w:fldChar w:fldCharType="end"/>
+            </w:r>
             <w:r>
               <w:t xml:space="preserve">: </w:t>
             </w:r>
@@ -3749,15 +3732,7 @@
               <w:br/>
             </w:r>
             <w:r>
-              <w:t>youtube.com/</w:t>
-            </w:r>
-            <w:proofErr w:type="spellStart"/>
-            <w:r>
-              <w:t>watch?v</w:t>
-            </w:r>
-            <w:proofErr w:type="spellEnd"/>
-            <w:r>
-              <w:t>=2irmxT0_0EA</w:t>
+              <w:t>youtube.com/watch?v=2irmxT0_0EA</w:t>
             </w:r>
           </w:p>
         </w:tc>
@@ -4685,23 +4660,43 @@
           </w:tcPr>
           <w:p>
             <w:pPr>
-              <w:pStyle w:val="Heading3"/>
-              <w:spacing w:before="240"/>
-              <w:outlineLvl w:val="2"/>
-            </w:pPr>
-            <w:r>
-              <w:t>Background</w:t>
-            </w:r>
-          </w:p>
-          <w:p>
-            <w:pPr>
               <w:pStyle w:val="Body"/>
             </w:pPr>
             <w:r>
-              <w:t xml:space="preserve">An appeal is the way to ask the Alaska Supreme Court to review the trial judge’s decision in your case. </w:t>
-            </w:r>
-            <w:r>
-              <w:t>It is not a new trial or a chance to give a judge new evidence or information.  In an appeal you argue that the trial judge made a legal mistake</w:t>
+              <w:t>To ask the Alaska Supreme Court to change the court order in your case, file an Appeal.</w:t>
+            </w:r>
+          </w:p>
+          <w:p>
+            <w:pPr>
+              <w:pStyle w:val="Body"/>
+            </w:pPr>
+            <w:r>
+              <w:t>You have only 15 days from the day the court sent the order to you.</w:t>
+            </w:r>
+          </w:p>
+          <w:p>
+            <w:pPr>
+              <w:pStyle w:val="Body"/>
+            </w:pPr>
+            <w:r>
+              <w:t>If you cannot file on time, call the Appellate Courts Customer Service: (907) 264-0612. They may be able to help you file late.</w:t>
+            </w:r>
+          </w:p>
+          <w:p>
+            <w:pPr>
+              <w:pStyle w:val="Body"/>
+            </w:pPr>
+            <w:r>
+              <w:t xml:space="preserve">An </w:t>
+            </w:r>
+            <w:r>
+              <w:t>is not a new trial or a chance to give a judge new evidence or information.  In an appeal</w:t>
+            </w:r>
+            <w:r>
+              <w:t>,</w:t>
+            </w:r>
+            <w:r>
+              <w:t xml:space="preserve"> you argue that the trial judge made a legal mistake</w:t>
             </w:r>
             <w:r>
               <w:t>.</w:t>
@@ -5046,7 +5041,14 @@
                 <w:rPr>
                   <w:rStyle w:val="Hyperlink"/>
                 </w:rPr>
-                <w:t>Alaska Court System Self-Help Appeal Page</w:t>
+                <w:t xml:space="preserve">Alaska Court System </w:t>
+              </w:r>
+              <w:r>
+                <w:rPr>
+                  <w:rStyle w:val="Hyperlink"/>
+                </w:rPr>
+                <w:lastRenderedPageBreak/>
+                <w:t>Self-Help Appeal Page</w:t>
               </w:r>
             </w:hyperlink>
             <w:r>
@@ -5075,7 +5077,6 @@
                 <w:b/>
                 <w:shd w:val="clear" w:color="auto" w:fill="FFFFFF"/>
               </w:rPr>
-              <w:lastRenderedPageBreak/>
               <w:t xml:space="preserve">Talk to </w:t>
             </w:r>
             <w:r>
@@ -5533,6 +5534,7 @@
               <w:ind w:left="405"/>
             </w:pPr>
             <w:r>
+              <w:lastRenderedPageBreak/>
               <w:t xml:space="preserve">You </w:t>
             </w:r>
             <w:r>
@@ -5548,11 +5550,7 @@
               <w:t>1 year</w:t>
             </w:r>
             <w:r>
-              <w:t xml:space="preserve"> of the date the court </w:t>
-            </w:r>
-            <w:r>
-              <w:lastRenderedPageBreak/>
-              <w:t>sent the order to you.</w:t>
+              <w:t xml:space="preserve"> of the date the court sent the order to you.</w:t>
             </w:r>
           </w:p>
           <w:p>
@@ -5979,6 +5977,7 @@
               <w:t xml:space="preserve"> - </w:t>
             </w:r>
             <w:r>
+              <w:lastRenderedPageBreak/>
               <w:t>excusable neglect</w:t>
             </w:r>
             <w:r>
@@ -6000,7 +5999,6 @@
               <w:ind w:left="405"/>
             </w:pPr>
             <w:r>
-              <w:lastRenderedPageBreak/>
               <w:t>Y</w:t>
             </w:r>
             <w:r>
@@ -6502,7 +6500,15 @@
                 <w:rFonts w:eastAsia="Times New Roman"/>
                 <w:color w:val="000000"/>
               </w:rPr>
-              <w:t>The court orders a parent to pay child support. The child files for Emancipation and the judge grants it. Parents do not have to support their emancipated child. The child support judgment  would be released or discharged.</w:t>
+              <w:t xml:space="preserve">The court orders a parent to pay child support. The child files </w:t>
+            </w:r>
+            <w:r>
+              <w:rPr>
+                <w:rFonts w:eastAsia="Times New Roman"/>
+                <w:color w:val="000000"/>
+              </w:rPr>
+              <w:lastRenderedPageBreak/>
+              <w:t>for Emancipation and the judge grants it. Parents do not have to support their emancipated child. The child support judgment  would be released or discharged.</w:t>
             </w:r>
           </w:p>
           <w:p>
@@ -6515,7 +6521,6 @@
               <w:ind w:left="402"/>
             </w:pPr>
             <w:r>
-              <w:lastRenderedPageBreak/>
               <w:t>Any other reason justifying</w:t>
             </w:r>
             <w:r>
@@ -7091,6 +7096,7 @@
               <w:rPr>
                 <w:b/>
               </w:rPr>
+              <w:lastRenderedPageBreak/>
               <w:t>Proposed Order on Motion, SHC-1302</w:t>
             </w:r>
             <w:r>
@@ -7131,7 +7137,6 @@
               <w:t xml:space="preserve">s a </w:t>
             </w:r>
             <w:hyperlink r:id="rId55" w:history="1">
-              <w:proofErr w:type="spellStart"/>
               <w:r>
                 <w:rPr>
                   <w:rStyle w:val="Hyperlink"/>
@@ -7142,21 +7147,11 @@
                 <w:rPr>
                   <w:rStyle w:val="Hyperlink"/>
                 </w:rPr>
-                <w:t>f</w:t>
-              </w:r>
-              <w:proofErr w:type="spellEnd"/>
-              <w:r>
-                <w:rPr>
-                  <w:rStyle w:val="Hyperlink"/>
-                </w:rPr>
-                <w:t xml:space="preserve"> file</w:t>
+                <w:t>f file</w:t>
               </w:r>
             </w:hyperlink>
             <w:r>
               <w:br/>
-            </w:r>
-            <w:r>
-              <w:lastRenderedPageBreak/>
               <w:t>courts.alaska.gov/shc/family/docs/shc-1302n</w:t>
             </w:r>
             <w:r>
@@ -7177,15 +7172,7 @@
               <w:t xml:space="preserve"> </w:t>
             </w:r>
             <w:r>
-              <w:t>youtube.com/</w:t>
-            </w:r>
-            <w:proofErr w:type="spellStart"/>
-            <w:r>
-              <w:t>watch?v</w:t>
-            </w:r>
-            <w:proofErr w:type="spellEnd"/>
-            <w:r>
-              <w:t>=2irmxT0_0EA</w:t>
+              <w:t>youtube.com/watch?v=2irmxT0_0EA</w:t>
             </w:r>
           </w:p>
         </w:tc>
@@ -7714,6 +7701,7 @@
               <w:rPr>
                 <w:b/>
               </w:rPr>
+              <w:lastRenderedPageBreak/>
               <w:t>Talking to a l</w:t>
             </w:r>
             <w:r>
@@ -8369,6 +8357,7 @@
               <w:rPr>
                 <w:b/>
               </w:rPr>
+              <w:lastRenderedPageBreak/>
               <w:t xml:space="preserve">Petition to Register a Support Order from Another State, </w:t>
             </w:r>
             <w:hyperlink r:id="rId66" w:history="1">
@@ -8408,7 +8397,6 @@
               <w:rPr>
                 <w:b/>
               </w:rPr>
-              <w:lastRenderedPageBreak/>
               <w:t xml:space="preserve">Confidential Information Sheet - Support Order from Another State, </w:t>
             </w:r>
             <w:hyperlink r:id="rId67" w:history="1">
@@ -8734,6 +8722,7 @@
               <w:ind w:left="1320"/>
             </w:pPr>
             <w:r>
+              <w:lastRenderedPageBreak/>
               <w:tab/>
               <w:t>the packet of forms to register a foreign order</w:t>
             </w:r>
@@ -8762,11 +8751,7 @@
             </w:pPr>
             <w:r>
               <w:tab/>
-              <w:t xml:space="preserve">a copy of all documents you are filling PLUS a Request </w:t>
-            </w:r>
-            <w:r>
-              <w:lastRenderedPageBreak/>
-              <w:t>for Hearing form for the opposing party</w:t>
+              <w:t>a copy of all documents you are filling PLUS a Request for Hearing form for the opposing party</w:t>
             </w:r>
           </w:p>
           <w:p>
@@ -9072,7 +9057,11 @@
               <w:t>interim</w:t>
             </w:r>
             <w:r>
-              <w:t>_order_date_within_10_days</w:t>
+              <w:t>_order_date_withi</w:t>
+            </w:r>
+            <w:r>
+              <w:lastRenderedPageBreak/>
+              <w:t>n_10_days</w:t>
             </w:r>
             <w:r>
               <w:t>)</w:t>
@@ -9125,7 +9114,6 @@
               <w:rPr>
                 <w:shd w:val="clear" w:color="auto" w:fill="FFFFFF"/>
               </w:rPr>
-              <w:lastRenderedPageBreak/>
               <w:t xml:space="preserve">Step </w:t>
             </w:r>
             <w:bookmarkStart w:id="12" w:name="Modify"/>
@@ -9600,6 +9588,7 @@
               <w:ind w:left="750"/>
             </w:pPr>
             <w:r>
+              <w:lastRenderedPageBreak/>
               <w:t>Bring a valid photo ID with you.</w:t>
             </w:r>
           </w:p>
@@ -9623,7 +9612,6 @@
                 <w:b/>
                 <w:bCs/>
               </w:rPr>
-              <w:lastRenderedPageBreak/>
               <w:t xml:space="preserve">Self-Certification (No Notary Available) </w:t>
             </w:r>
             <w:hyperlink r:id="rId73" w:history="1">
@@ -9750,15 +9738,7 @@
               <w:br/>
             </w:r>
             <w:r>
-              <w:t>youtube.com/</w:t>
-            </w:r>
-            <w:proofErr w:type="spellStart"/>
-            <w:r>
-              <w:t>watch?v</w:t>
-            </w:r>
-            <w:proofErr w:type="spellEnd"/>
-            <w:r>
-              <w:t>=2irmxT0_0EA</w:t>
+              <w:t>youtube.com/watch?v=2irmxT0_0EA</w:t>
             </w:r>
           </w:p>
         </w:tc>
@@ -10009,7 +9989,11 @@
               <w:t>primary custody child support</w:t>
             </w:r>
             <w:r>
-              <w:t xml:space="preserve"> schedule. A primary custody child support schedule is when the children spend 256 or more overnights with one parent.    If you do not have a primary custody child support schedule, use one of these forms:</w:t>
+              <w:t xml:space="preserve"> schedule. A primary custody child support schedule is when the children spend </w:t>
+            </w:r>
+            <w:r>
+              <w:lastRenderedPageBreak/>
+              <w:t>256 or more overnights with one parent.    If you do not have a primary custody child support schedule, use one of these forms:</w:t>
             </w:r>
           </w:p>
           <w:p>
@@ -10039,11 +10023,7 @@
               </w:r>
             </w:hyperlink>
             <w:r>
-              <w:t xml:space="preserve">] Us this if the children spend at least 110 overnights with each </w:t>
-            </w:r>
-            <w:r>
-              <w:lastRenderedPageBreak/>
-              <w:t>parent.</w:t>
+              <w:t>] Us this if the children spend at least 110 overnights with each parent.</w:t>
             </w:r>
           </w:p>
           <w:p>
@@ -10318,14 +10298,27 @@
               <w:lastRenderedPageBreak/>
               <w:t xml:space="preserve">Step </w:t>
             </w:r>
-            <w:fldSimple w:instr=" SEQ stepList \* MERGEFORMAT ">
-              <w:r>
-                <w:rPr>
-                  <w:noProof/>
-                </w:rPr>
-                <w:t>17</w:t>
-              </w:r>
-            </w:fldSimple>
+            <w:r>
+              <w:fldChar w:fldCharType="begin"/>
+            </w:r>
+            <w:r>
+              <w:instrText xml:space="preserve"> SEQ stepList \* MERGEFORMAT </w:instrText>
+            </w:r>
+            <w:r>
+              <w:fldChar w:fldCharType="separate"/>
+            </w:r>
+            <w:r>
+              <w:rPr>
+                <w:noProof/>
+              </w:rPr>
+              <w:t>17</w:t>
+            </w:r>
+            <w:r>
+              <w:rPr>
+                <w:noProof/>
+              </w:rPr>
+              <w:fldChar w:fldCharType="end"/>
+            </w:r>
             <w:r>
               <w:t xml:space="preserve">: </w:t>
             </w:r>
@@ -10449,6 +10442,7 @@
               </w:numPr>
             </w:pPr>
             <w:r>
+              <w:lastRenderedPageBreak/>
               <w:t>You decide to change to a schedule where the children will spend a week with you and then a week with the other parent.  You start March 1.</w:t>
             </w:r>
           </w:p>
@@ -10461,11 +10455,7 @@
               </w:numPr>
             </w:pPr>
             <w:r>
-              <w:t xml:space="preserve">Child support will probably change because the percentage of </w:t>
-            </w:r>
-            <w:r>
-              <w:lastRenderedPageBreak/>
-              <w:t>overnights the children spend with each parent has changed.</w:t>
+              <w:t>Child support will probably change because the percentage of overnights the children spend with each parent has changed.</w:t>
             </w:r>
           </w:p>
           <w:p>
@@ -10878,7 +10868,11 @@
               <w:t>TrueFile</w:t>
             </w:r>
             <w:r>
-              <w:t xml:space="preserve"> serves the other parent for you.</w:t>
+              <w:t xml:space="preserve"> serves </w:t>
+            </w:r>
+            <w:r>
+              <w:lastRenderedPageBreak/>
+              <w:t>the other parent for you.</w:t>
             </w:r>
           </w:p>
           <w:p>
@@ -10902,11 +10896,7 @@
               </w:numPr>
             </w:pPr>
             <w:r>
-              <w:t xml:space="preserve">Fill out the Certificate of Service at the end of your court forms. </w:t>
-            </w:r>
-            <w:r>
-              <w:lastRenderedPageBreak/>
-              <w:t xml:space="preserve">The "certificate" tells the court how you are giving a copy of all the documents you file with the court to the other parent.  </w:t>
+              <w:t xml:space="preserve">Fill out the Certificate of Service at the end of your court forms. The "certificate" tells the court how you are giving a copy of all the documents you file with the court to the other parent.  </w:t>
             </w:r>
           </w:p>
           <w:p>
@@ -11030,23 +11020,7 @@
               <w:t>{%</w:t>
             </w:r>
             <w:r>
-              <w:t xml:space="preserve"> for </w:t>
-            </w:r>
-            <w:proofErr w:type="spellStart"/>
-            <w:r>
-              <w:t>image_data</w:t>
-            </w:r>
-            <w:proofErr w:type="spellEnd"/>
-            <w:r>
-              <w:t xml:space="preserve"> in </w:t>
-            </w:r>
-            <w:proofErr w:type="spellStart"/>
-            <w:r>
-              <w:t>images_list</w:t>
-            </w:r>
-            <w:proofErr w:type="spellEnd"/>
-            <w:r>
-              <w:t xml:space="preserve"> </w:t>
+              <w:t xml:space="preserve"> for image_data in images_list </w:t>
             </w:r>
             <w:r>
               <w:t>%}</w:t>
@@ -11063,15 +11037,7 @@
               <w:t>{</w:t>
             </w:r>
             <w:r>
-              <w:t xml:space="preserve">{  </w:t>
-            </w:r>
-            <w:proofErr w:type="spellStart"/>
-            <w:r>
-              <w:t>image_data</w:t>
-            </w:r>
-            <w:proofErr w:type="spellEnd"/>
-            <w:r>
-              <w:t>[</w:t>
+              <w:t>{  image_data[</w:t>
             </w:r>
             <w:r>
               <w:t>'text'</w:t>
@@ -11091,15 +11057,7 @@
               <w:jc w:val="both"/>
             </w:pPr>
             <w:r>
-              <w:t xml:space="preserve">{{ </w:t>
-            </w:r>
-            <w:proofErr w:type="spellStart"/>
-            <w:r>
-              <w:t>image_data</w:t>
-            </w:r>
-            <w:proofErr w:type="spellEnd"/>
-            <w:r>
-              <w:t>['image'].show(width='5in%') }}</w:t>
+              <w:t>{{ image_data['image'].show(width='5in%') }}</w:t>
             </w:r>
           </w:p>
           <w:p>
@@ -11110,15 +11068,7 @@
               <w:t>{%</w:t>
             </w:r>
             <w:r>
-              <w:t xml:space="preserve"> </w:t>
-            </w:r>
-            <w:proofErr w:type="spellStart"/>
-            <w:r>
-              <w:t>endfor</w:t>
-            </w:r>
-            <w:proofErr w:type="spellEnd"/>
-            <w:r>
-              <w:t xml:space="preserve"> </w:t>
+              <w:t xml:space="preserve"> endfor </w:t>
             </w:r>
             <w:r>
               <w:t>%}</w:t>
@@ -11197,33 +11147,14 @@
               <w:rPr>
                 <w:color w:val="FF0000"/>
               </w:rPr>
-              <w:t>if defined('</w:t>
-            </w:r>
-            <w:proofErr w:type="spellStart"/>
-            <w:r>
-              <w:rPr>
-                <w:color w:val="FF0000"/>
-              </w:rPr>
-              <w:t>file_step_heading</w:t>
-            </w:r>
-            <w:proofErr w:type="spellEnd"/>
-            <w:r>
-              <w:rPr>
-                <w:color w:val="FF0000"/>
-              </w:rPr>
-              <w:t>') %}</w:t>
+              <w:t>if defined('file_step_heading') %}</w:t>
             </w:r>
             <w:r>
               <w:t xml:space="preserve"> </w:t>
             </w:r>
             <w:r>
-              <w:t xml:space="preserve">{{ </w:t>
-            </w:r>
-            <w:proofErr w:type="spellStart"/>
-            <w:r>
-              <w:t>file_step_heading</w:t>
-            </w:r>
-            <w:proofErr w:type="spellEnd"/>
+              <w:t>{{ file_step_heading</w:t>
+            </w:r>
             <w:r>
               <w:t xml:space="preserve"> </w:t>
             </w:r>
@@ -11274,15 +11205,7 @@
               </w:rPr>
             </w:pPr>
             <w:r>
-              <w:t xml:space="preserve">{{ </w:t>
-            </w:r>
-            <w:proofErr w:type="spellStart"/>
-            <w:r>
-              <w:t>file_motion_to_enforce</w:t>
-            </w:r>
-            <w:proofErr w:type="spellEnd"/>
-            <w:r>
-              <w:t xml:space="preserve"> }}</w:t>
+              <w:t>{{ file_motion_to_enforce }}</w:t>
             </w:r>
             <w:r>
               <w:rPr>
@@ -11607,7 +11530,14 @@
                 <w:rPr>
                   <w:rStyle w:val="Hyperlink"/>
                 </w:rPr>
-                <w:t>Fill-In PDF</w:t>
+                <w:t>Fill-</w:t>
+              </w:r>
+              <w:r>
+                <w:rPr>
+                  <w:rStyle w:val="Hyperlink"/>
+                </w:rPr>
+                <w:lastRenderedPageBreak/>
+                <w:t>In PDF</w:t>
               </w:r>
             </w:hyperlink>
             <w:r>
@@ -11655,9 +11585,6 @@
             </w:r>
             <w:r>
               <w:br/>
-            </w:r>
-            <w:r>
-              <w:lastRenderedPageBreak/>
               <w:t xml:space="preserve">Read Step </w:t>
             </w:r>
             <w:r>
@@ -11754,13 +11681,8 @@
               <w:br/>
             </w:r>
             <w:r>
-              <w:t>courts.alaska.gov/</w:t>
-            </w:r>
-            <w:proofErr w:type="spellStart"/>
-            <w:r>
-              <w:t>efile</w:t>
-            </w:r>
-            <w:proofErr w:type="spellEnd"/>
+              <w:t>courts.alaska.gov/efile</w:t>
+            </w:r>
           </w:p>
           <w:p>
             <w:pPr>
@@ -12138,7 +12060,11 @@
               <w:t>:</w:t>
             </w:r>
             <w:r>
-              <w:t xml:space="preserve"> What to expect after you file </w:t>
+              <w:t xml:space="preserve"> What to </w:t>
+            </w:r>
+            <w:r>
+              <w:lastRenderedPageBreak/>
+              <w:t xml:space="preserve">expect after you file </w:t>
             </w:r>
             <w:r>
               <w:t>a</w:t>
@@ -12180,6 +12106,7 @@
               <w:pStyle w:val="Body"/>
             </w:pPr>
             <w:r>
+              <w:lastRenderedPageBreak/>
               <w:t xml:space="preserve"> </w:t>
             </w:r>
             <w:r>
@@ -12204,6 +12131,7 @@
               <w:spacing w:before="240"/>
             </w:pPr>
             <w:r>
+              <w:lastRenderedPageBreak/>
               <w:t>The other parent</w:t>
             </w:r>
             <w:r>
@@ -12236,11 +12164,7 @@
               <w:pStyle w:val="Body"/>
             </w:pPr>
             <w:r>
-              <w:t xml:space="preserve">If the judge agrees to reconsider their decision, they may ask the other parent to respond in writing or they may change the decision.  Usually, </w:t>
-            </w:r>
-            <w:r>
-              <w:lastRenderedPageBreak/>
-              <w:t xml:space="preserve">the judge only changes their decision after they ask the other parent for a written response.    </w:t>
+              <w:t xml:space="preserve">If the judge agrees to reconsider their decision, they may ask the other parent to respond in writing or they may change the decision.  Usually, the judge only changes their decision after they ask the other parent for a written response.    </w:t>
             </w:r>
           </w:p>
           <w:p>
@@ -12477,14 +12401,7 @@
               <w:rPr>
                 <w:shd w:val="clear" w:color="auto" w:fill="FFFFFF"/>
               </w:rPr>
-              <w:t xml:space="preserve">'change custody </w:t>
-            </w:r>
-            <w:proofErr w:type="spellStart"/>
-            <w:r>
-              <w:rPr>
-                <w:shd w:val="clear" w:color="auto" w:fill="FFFFFF"/>
-              </w:rPr>
-              <w:t>order'</w:t>
+              <w:t>'change custody order'</w:t>
             </w:r>
             <w:r>
               <w:rPr>
@@ -12496,14 +12413,7 @@
               <w:rPr>
                 <w:shd w:val="clear" w:color="auto" w:fill="FFFFFF"/>
               </w:rPr>
-              <w:t>change</w:t>
-            </w:r>
-            <w:proofErr w:type="spellEnd"/>
-            <w:r>
-              <w:rPr>
-                <w:shd w:val="clear" w:color="auto" w:fill="FFFFFF"/>
-              </w:rPr>
-              <w:t xml:space="preserve"> foreign custody order</w:t>
+              <w:t>change foreign custody order</w:t>
             </w:r>
             <w:r>
               <w:rPr>
@@ -12650,9 +12560,44 @@
                 <w:szCs w:val="21"/>
                 <w:shd w:val="clear" w:color="auto" w:fill="FFFFFF"/>
               </w:rPr>
-              <w:t>|</w:t>
-            </w:r>
-            <w:proofErr w:type="spellStart"/>
+              <w:t>|list|length == 1  and not (unknown_final_date['reconsider'] or unknown_final_date['appeal'])</w:t>
+            </w:r>
+            <w:r>
+              <w:rPr>
+                <w:rFonts w:ascii="Roboto" w:hAnsi="Roboto"/>
+                <w:color w:val="FFC000"/>
+                <w:spacing w:val="3"/>
+                <w:sz w:val="21"/>
+                <w:szCs w:val="21"/>
+                <w:shd w:val="clear" w:color="auto" w:fill="FFFFFF"/>
+              </w:rPr>
+              <w:t>)</w:t>
+            </w:r>
+            <w:r>
+              <w:rPr>
+                <w:rFonts w:ascii="Roboto" w:hAnsi="Roboto"/>
+                <w:color w:val="FFC000"/>
+                <w:spacing w:val="3"/>
+                <w:sz w:val="21"/>
+                <w:szCs w:val="21"/>
+                <w:shd w:val="clear" w:color="auto" w:fill="FFFFFF"/>
+              </w:rPr>
+              <w:t xml:space="preserve"> or </w:t>
+            </w:r>
+            <w:r>
+              <w:rPr>
+                <w:color w:val="FFC000"/>
+                <w:shd w:val="clear" w:color="auto" w:fill="FFFFFF"/>
+              </w:rPr>
+              <w:t>(</w:t>
+            </w:r>
+            <w:r>
+              <w:rPr>
+                <w:color w:val="FF0000"/>
+                <w:shd w:val="clear" w:color="auto" w:fill="FFFFFF"/>
+              </w:rPr>
+              <w:t>(</w:t>
+            </w:r>
             <w:r>
               <w:rPr>
                 <w:rFonts w:ascii="Roboto" w:hAnsi="Roboto"/>
@@ -12662,9 +12607,19 @@
                 <w:szCs w:val="21"/>
                 <w:shd w:val="clear" w:color="auto" w:fill="FFFFFF"/>
               </w:rPr>
-              <w:t>list|length</w:t>
-            </w:r>
-            <w:proofErr w:type="spellEnd"/>
+              <w:t>unknown_final_date.true_values()</w:t>
+            </w:r>
+            <w:r>
+              <w:rPr>
+                <w:rFonts w:ascii="Roboto" w:hAnsi="Roboto"/>
+                <w:color w:val="FF0000"/>
+                <w:spacing w:val="3"/>
+                <w:sz w:val="21"/>
+                <w:szCs w:val="21"/>
+                <w:shd w:val="clear" w:color="auto" w:fill="FFFFFF"/>
+              </w:rPr>
+              <w:t>)</w:t>
+            </w:r>
             <w:r>
               <w:rPr>
                 <w:rFonts w:ascii="Roboto" w:hAnsi="Roboto"/>
@@ -12674,100 +12629,7 @@
                 <w:szCs w:val="21"/>
                 <w:shd w:val="clear" w:color="auto" w:fill="FFFFFF"/>
               </w:rPr>
-              <w:t xml:space="preserve"> == 1  and not (unknown_final_date['reconsider'] or unknown_final_date['appeal'])</w:t>
-            </w:r>
-            <w:r>
-              <w:rPr>
-                <w:rFonts w:ascii="Roboto" w:hAnsi="Roboto"/>
-                <w:color w:val="FFC000"/>
-                <w:spacing w:val="3"/>
-                <w:sz w:val="21"/>
-                <w:szCs w:val="21"/>
-                <w:shd w:val="clear" w:color="auto" w:fill="FFFFFF"/>
-              </w:rPr>
-              <w:t>)</w:t>
-            </w:r>
-            <w:r>
-              <w:rPr>
-                <w:rFonts w:ascii="Roboto" w:hAnsi="Roboto"/>
-                <w:color w:val="FFC000"/>
-                <w:spacing w:val="3"/>
-                <w:sz w:val="21"/>
-                <w:szCs w:val="21"/>
-                <w:shd w:val="clear" w:color="auto" w:fill="FFFFFF"/>
-              </w:rPr>
-              <w:t xml:space="preserve"> or </w:t>
-            </w:r>
-            <w:r>
-              <w:rPr>
-                <w:color w:val="FFC000"/>
-                <w:shd w:val="clear" w:color="auto" w:fill="FFFFFF"/>
-              </w:rPr>
-              <w:t>(</w:t>
-            </w:r>
-            <w:r>
-              <w:rPr>
-                <w:color w:val="FF0000"/>
-                <w:shd w:val="clear" w:color="auto" w:fill="FFFFFF"/>
-              </w:rPr>
-              <w:t>(</w:t>
-            </w:r>
-            <w:r>
-              <w:rPr>
-                <w:rFonts w:ascii="Roboto" w:hAnsi="Roboto"/>
-                <w:color w:val="3C4043"/>
-                <w:spacing w:val="3"/>
-                <w:sz w:val="21"/>
-                <w:szCs w:val="21"/>
-                <w:shd w:val="clear" w:color="auto" w:fill="FFFFFF"/>
-              </w:rPr>
-              <w:t>unknown_final_date.true_values()</w:t>
-            </w:r>
-            <w:r>
-              <w:rPr>
-                <w:rFonts w:ascii="Roboto" w:hAnsi="Roboto"/>
-                <w:color w:val="FF0000"/>
-                <w:spacing w:val="3"/>
-                <w:sz w:val="21"/>
-                <w:szCs w:val="21"/>
-                <w:shd w:val="clear" w:color="auto" w:fill="FFFFFF"/>
-              </w:rPr>
-              <w:t>)</w:t>
-            </w:r>
-            <w:r>
-              <w:rPr>
-                <w:rFonts w:ascii="Roboto" w:hAnsi="Roboto"/>
-                <w:color w:val="3C4043"/>
-                <w:spacing w:val="3"/>
-                <w:sz w:val="21"/>
-                <w:szCs w:val="21"/>
-                <w:shd w:val="clear" w:color="auto" w:fill="FFFFFF"/>
-              </w:rPr>
-              <w:t>|</w:t>
-            </w:r>
-            <w:proofErr w:type="spellStart"/>
-            <w:r>
-              <w:rPr>
-                <w:rFonts w:ascii="Roboto" w:hAnsi="Roboto"/>
-                <w:color w:val="3C4043"/>
-                <w:spacing w:val="3"/>
-                <w:sz w:val="21"/>
-                <w:szCs w:val="21"/>
-                <w:shd w:val="clear" w:color="auto" w:fill="FFFFFF"/>
-              </w:rPr>
-              <w:t>list|length</w:t>
-            </w:r>
-            <w:proofErr w:type="spellEnd"/>
-            <w:r>
-              <w:rPr>
-                <w:rFonts w:ascii="Roboto" w:hAnsi="Roboto"/>
-                <w:color w:val="3C4043"/>
-                <w:spacing w:val="3"/>
-                <w:sz w:val="21"/>
-                <w:szCs w:val="21"/>
-                <w:shd w:val="clear" w:color="auto" w:fill="FFFFFF"/>
-              </w:rPr>
-              <w:t xml:space="preserve"> &gt;= 2  and</w:t>
+              <w:t>|list|length &gt;= 2  and</w:t>
             </w:r>
             <w:r>
               <w:rPr>
@@ -12858,6 +12720,7 @@
               <w:rPr>
                 <w:shd w:val="clear" w:color="auto" w:fill="FFFFFF"/>
               </w:rPr>
+              <w:lastRenderedPageBreak/>
               <w:t xml:space="preserve">Step </w:t>
             </w:r>
             <w:r>
@@ -12910,16 +12773,7 @@
               <w:t xml:space="preserve">a </w:t>
             </w:r>
             <w:r>
-              <w:t xml:space="preserve">{{ </w:t>
-            </w:r>
-            <w:proofErr w:type="spellStart"/>
-            <w:r>
-              <w:lastRenderedPageBreak/>
-              <w:t>motion_type</w:t>
-            </w:r>
-            <w:proofErr w:type="spellEnd"/>
-            <w:r>
-              <w:t xml:space="preserve"> }}</w:t>
+              <w:t>{{ motion_type }}</w:t>
             </w:r>
           </w:p>
         </w:tc>
@@ -12939,7 +12793,6 @@
               <w:outlineLvl w:val="2"/>
             </w:pPr>
             <w:r>
-              <w:lastRenderedPageBreak/>
               <w:t>{{</w:t>
             </w:r>
             <w:r>
@@ -12966,7 +12819,6 @@
               <w:pStyle w:val="Body"/>
             </w:pPr>
             <w:r>
-              <w:lastRenderedPageBreak/>
               <w:t xml:space="preserve">If you serve {{ </w:t>
             </w:r>
             <w:r>
@@ -13329,23 +13181,7 @@
                 <w:b/>
                 <w:bCs/>
               </w:rPr>
-              <w:t xml:space="preserve">{{ </w:t>
-            </w:r>
-            <w:proofErr w:type="spellStart"/>
-            <w:r>
-              <w:rPr>
-                <w:b/>
-                <w:bCs/>
-              </w:rPr>
-              <w:t>motion_type</w:t>
-            </w:r>
-            <w:proofErr w:type="spellEnd"/>
-            <w:r>
-              <w:rPr>
-                <w:b/>
-                <w:bCs/>
-              </w:rPr>
-              <w:t xml:space="preserve"> }} </w:t>
+              <w:t xml:space="preserve">{{ motion_type }} </w:t>
             </w:r>
             <w:r>
               <w:rPr>
@@ -13379,6 +13215,7 @@
               <w:ind w:left="405"/>
             </w:pPr>
             <w:r>
+              <w:lastRenderedPageBreak/>
               <w:t xml:space="preserve">The  judge may deny your motion. </w:t>
             </w:r>
           </w:p>
@@ -13403,23 +13240,7 @@
                 <w:b/>
                 <w:bCs/>
               </w:rPr>
-              <w:t xml:space="preserve">{{ </w:t>
-            </w:r>
-            <w:proofErr w:type="spellStart"/>
-            <w:r>
-              <w:rPr>
-                <w:b/>
-                <w:bCs/>
-              </w:rPr>
-              <w:t>motion_type</w:t>
-            </w:r>
-            <w:proofErr w:type="spellEnd"/>
-            <w:r>
-              <w:rPr>
-                <w:b/>
-                <w:bCs/>
-              </w:rPr>
-              <w:t xml:space="preserve"> }}</w:t>
+              <w:t>{{ motion_type }}</w:t>
             </w:r>
             <w:r>
               <w:t xml:space="preserve"> if </w:t>
@@ -13428,11 +13249,7 @@
               <w:t>you</w:t>
             </w:r>
             <w:r>
-              <w:t xml:space="preserve"> believe the judge made a legal mistake. Learn </w:t>
-            </w:r>
-            <w:r>
-              <w:lastRenderedPageBreak/>
-              <w:t xml:space="preserve">more about </w:t>
+              <w:t xml:space="preserve"> believe the judge made a legal mistake. Learn more about </w:t>
             </w:r>
             <w:hyperlink r:id="rId100" w:history="1">
               <w:r>
@@ -13514,21 +13331,8 @@
               <w:br/>
             </w:r>
             <w:r>
-              <w:t>youtube.com/</w:t>
-            </w:r>
-            <w:proofErr w:type="spellStart"/>
-            <w:r>
-              <w:t>watch?v</w:t>
-            </w:r>
-            <w:proofErr w:type="spellEnd"/>
-            <w:r>
-              <w:t>=</w:t>
-            </w:r>
-            <w:proofErr w:type="spellStart"/>
-            <w:r>
-              <w:t>egoBeRFB_Uw</w:t>
-            </w:r>
-            <w:proofErr w:type="spellEnd"/>
+              <w:t>youtube.com/watch?v=egoBeRFB_Uw</w:t>
+            </w:r>
           </w:p>
           <w:p>
             <w:pPr>
@@ -13550,15 +13354,7 @@
               <w:br/>
             </w:r>
             <w:r>
-              <w:t>youtube.com/</w:t>
-            </w:r>
-            <w:proofErr w:type="spellStart"/>
-            <w:r>
-              <w:t>watch?v</w:t>
-            </w:r>
-            <w:proofErr w:type="spellEnd"/>
-            <w:r>
-              <w:t>=YQvG7GEGeoo</w:t>
+              <w:t>youtube.com/watch?v=YQvG7GEGeoo</w:t>
             </w:r>
           </w:p>
           <w:p>
@@ -13589,13 +13385,8 @@
             </w:r>
             <w:r>
               <w:br/>
-              <w:t>courts.alaska.gov/shc/family/</w:t>
-            </w:r>
-            <w:proofErr w:type="spellStart"/>
-            <w:r>
-              <w:t>motions.htm#reply</w:t>
-            </w:r>
-            <w:proofErr w:type="spellEnd"/>
+              <w:t>courts.alaska.gov/shc/family/motions.htm#reply</w:t>
+            </w:r>
           </w:p>
           <w:p>
             <w:pPr>
@@ -13662,13 +13453,8 @@
               <w:br/>
             </w:r>
             <w:r>
-              <w:t>courts.alaska.gov/shc/family/</w:t>
-            </w:r>
-            <w:proofErr w:type="spellStart"/>
-            <w:r>
-              <w:t>after-judgment.htm#options</w:t>
-            </w:r>
-            <w:proofErr w:type="spellEnd"/>
+              <w:t>courts.alaska.gov/shc/family/after-judgment.htm#options</w:t>
+            </w:r>
           </w:p>
           <w:p>
             <w:pPr>
@@ -14050,7 +13836,11 @@
               <w:ind w:left="420"/>
             </w:pPr>
             <w:r>
-              <w:t xml:space="preserve">The court may write a decision, but if the court does not issue a decision 30 days after the motion or response was filed, </w:t>
+              <w:t xml:space="preserve">The court may write a decision, but if the court does not issue a </w:t>
+            </w:r>
+            <w:r>
+              <w:lastRenderedPageBreak/>
+              <w:t xml:space="preserve">decision 30 days after the motion or response was filed, </w:t>
             </w:r>
             <w:r>
               <w:rPr>
@@ -14093,7 +13883,6 @@
               <w:ind w:left="420"/>
             </w:pPr>
             <w:r>
-              <w:lastRenderedPageBreak/>
               <w:t xml:space="preserve">If the court grants the </w:t>
             </w:r>
             <w:r>
@@ -14537,24 +14326,59 @@
             <w:r>
               <w:t xml:space="preserve"> See Steps </w:t>
             </w:r>
-            <w:r>
+            <w:fldSimple w:instr=" REF  RespondCustody  \* MERGEFORMAT ">
+              <w:r>
+                <w:rPr>
+                  <w:rStyle w:val="NumChar"/>
+                </w:rPr>
+                <w:t>25</w:t>
+              </w:r>
+            </w:fldSimple>
+            <w:r>
+              <w:rPr>
+                <w:shd w:val="clear" w:color="auto" w:fill="FFFFFF"/>
+              </w:rPr>
+              <w:t xml:space="preserve"> and</w:t>
+            </w:r>
+            <w:r>
+              <w:rPr>
+                <w:shd w:val="clear" w:color="auto" w:fill="FFFFFF"/>
+              </w:rPr>
+              <w:t xml:space="preserve"> </w:t>
+            </w:r>
+            <w:r>
+              <w:rPr>
+                <w:shd w:val="clear" w:color="auto" w:fill="FFFFFF"/>
+              </w:rPr>
               <w:fldChar w:fldCharType="begin"/>
             </w:r>
             <w:r>
-              <w:instrText xml:space="preserve"> REF  RespondCustody  \* MERGEFORMAT </w:instrText>
-            </w:r>
-            <w:r>
+              <w:rPr>
+                <w:shd w:val="clear" w:color="auto" w:fill="FFFFFF"/>
+              </w:rPr>
+              <w:instrText xml:space="preserve"> REF FileSetAsideResponse \h </w:instrText>
+            </w:r>
+            <w:r>
+              <w:rPr>
+                <w:shd w:val="clear" w:color="auto" w:fill="FFFFFF"/>
+              </w:rPr>
+            </w:r>
+            <w:r>
+              <w:rPr>
+                <w:shd w:val="clear" w:color="auto" w:fill="FFFFFF"/>
+              </w:rPr>
               <w:fldChar w:fldCharType="separate"/>
             </w:r>
             <w:r>
               <w:rPr>
-                <w:rStyle w:val="NumChar"/>
-              </w:rPr>
-              <w:t>25</w:t>
-            </w:r>
-            <w:r>
-              <w:rPr>
-                <w:rStyle w:val="NumChar"/>
+                <w:noProof/>
+                <w:shd w:val="clear" w:color="auto" w:fill="FFFFFF"/>
+              </w:rPr>
+              <w:t>28</w:t>
+            </w:r>
+            <w:r>
+              <w:rPr>
+                <w:shd w:val="clear" w:color="auto" w:fill="FFFFFF"/>
               </w:rPr>
               <w:fldChar w:fldCharType="end"/>
             </w:r>
@@ -14562,59 +14386,12 @@
               <w:rPr>
                 <w:shd w:val="clear" w:color="auto" w:fill="FFFFFF"/>
               </w:rPr>
-              <w:t xml:space="preserve"> and</w:t>
-            </w:r>
-            <w:r>
-              <w:rPr>
-                <w:shd w:val="clear" w:color="auto" w:fill="FFFFFF"/>
-              </w:rPr>
-              <w:t xml:space="preserve"> </w:t>
-            </w:r>
-            <w:r>
-              <w:rPr>
-                <w:shd w:val="clear" w:color="auto" w:fill="FFFFFF"/>
-              </w:rPr>
-              <w:fldChar w:fldCharType="begin"/>
-            </w:r>
-            <w:r>
-              <w:rPr>
-                <w:shd w:val="clear" w:color="auto" w:fill="FFFFFF"/>
-              </w:rPr>
-              <w:instrText xml:space="preserve"> REF FileSetAsideResponse \h </w:instrText>
-            </w:r>
-            <w:r>
-              <w:rPr>
-                <w:shd w:val="clear" w:color="auto" w:fill="FFFFFF"/>
-              </w:rPr>
-            </w:r>
-            <w:r>
-              <w:rPr>
-                <w:shd w:val="clear" w:color="auto" w:fill="FFFFFF"/>
-              </w:rPr>
-              <w:fldChar w:fldCharType="separate"/>
-            </w:r>
-            <w:r>
-              <w:rPr>
-                <w:noProof/>
-                <w:shd w:val="clear" w:color="auto" w:fill="FFFFFF"/>
-              </w:rPr>
-              <w:t>28</w:t>
-            </w:r>
-            <w:r>
-              <w:rPr>
-                <w:shd w:val="clear" w:color="auto" w:fill="FFFFFF"/>
-              </w:rPr>
-              <w:fldChar w:fldCharType="end"/>
-            </w:r>
-            <w:r>
-              <w:rPr>
-                <w:shd w:val="clear" w:color="auto" w:fill="FFFFFF"/>
-              </w:rPr>
               <w:t>.</w:t>
             </w:r>
           </w:p>
           <w:p>
             <w:r>
+              <w:lastRenderedPageBreak/>
               <w:t>Or</w:t>
             </w:r>
           </w:p>
@@ -15105,35 +14882,7 @@
               <w:rPr>
                 <w:color w:val="00B050"/>
               </w:rPr>
-              <w:t>esponse in('</w:t>
-            </w:r>
-            <w:proofErr w:type="spellStart"/>
-            <w:r>
-              <w:rPr>
-                <w:color w:val="00B050"/>
-              </w:rPr>
-              <w:t>custody','child</w:t>
-            </w:r>
-            <w:proofErr w:type="spellEnd"/>
-            <w:r>
-              <w:rPr>
-                <w:color w:val="00B050"/>
-              </w:rPr>
-              <w:t xml:space="preserve"> </w:t>
-            </w:r>
-            <w:proofErr w:type="spellStart"/>
-            <w:r>
-              <w:rPr>
-                <w:color w:val="00B050"/>
-              </w:rPr>
-              <w:t>support','all</w:t>
-            </w:r>
-            <w:proofErr w:type="spellEnd"/>
-            <w:r>
-              <w:rPr>
-                <w:color w:val="00B050"/>
-              </w:rPr>
-              <w:t xml:space="preserve"> divorce'</w:t>
+              <w:t>esponse in('custody','child support','all divorce'</w:t>
             </w:r>
             <w:r>
               <w:rPr>
@@ -15304,21 +15053,7 @@
               <w:rPr>
                 <w:color w:val="00B0F0"/>
               </w:rPr>
-              <w:t>response in('</w:t>
-            </w:r>
-            <w:proofErr w:type="spellStart"/>
-            <w:r>
-              <w:rPr>
-                <w:color w:val="00B0F0"/>
-              </w:rPr>
-              <w:t>custody','all</w:t>
-            </w:r>
-            <w:proofErr w:type="spellEnd"/>
-            <w:r>
-              <w:rPr>
-                <w:color w:val="00B0F0"/>
-              </w:rPr>
-              <w:t xml:space="preserve"> divorce')</w:t>
+              <w:t>response in('custody','all divorce')</w:t>
             </w:r>
             <w:r>
               <w:rPr>
@@ -15361,7 +15096,11 @@
               <w:ind w:left="422"/>
             </w:pPr>
             <w:r>
-              <w:t>The parent the children were living with 4 days a week went to jail, so the existing schedule is impossible.</w:t>
+              <w:t xml:space="preserve">The parent the children were living with 4 days a week went to jail, </w:t>
+            </w:r>
+            <w:r>
+              <w:lastRenderedPageBreak/>
+              <w:t>so the existing schedule is impossible.</w:t>
             </w:r>
           </w:p>
           <w:p>
@@ -15382,7 +15121,6 @@
               <w:rPr>
                 <w:color w:val="00B0F0"/>
               </w:rPr>
-              <w:lastRenderedPageBreak/>
               <w:t>{%</w:t>
             </w:r>
             <w:r>
@@ -15437,35 +15175,7 @@
               <w:rPr>
                 <w:color w:val="0070C0"/>
               </w:rPr>
-              <w:t>esponse in('</w:t>
-            </w:r>
-            <w:proofErr w:type="spellStart"/>
-            <w:r>
-              <w:rPr>
-                <w:color w:val="0070C0"/>
-              </w:rPr>
-              <w:t>custody','child</w:t>
-            </w:r>
-            <w:proofErr w:type="spellEnd"/>
-            <w:r>
-              <w:rPr>
-                <w:color w:val="0070C0"/>
-              </w:rPr>
-              <w:t xml:space="preserve"> </w:t>
-            </w:r>
-            <w:proofErr w:type="spellStart"/>
-            <w:r>
-              <w:rPr>
-                <w:color w:val="0070C0"/>
-              </w:rPr>
-              <w:t>support','all</w:t>
-            </w:r>
-            <w:proofErr w:type="spellEnd"/>
-            <w:r>
-              <w:rPr>
-                <w:color w:val="0070C0"/>
-              </w:rPr>
-              <w:t xml:space="preserve"> divorce')</w:t>
+              <w:t>esponse in('custody','child support','all divorce')</w:t>
             </w:r>
             <w:r>
               <w:rPr>
@@ -15649,100 +15359,58 @@
               <w:rPr>
                 <w:color w:val="9A57CD"/>
               </w:rPr>
-              <w:t>response in('</w:t>
-            </w:r>
-            <w:proofErr w:type="spellStart"/>
+              <w:t>response in('custody','all divorce')</w:t>
+            </w:r>
             <w:r>
               <w:rPr>
                 <w:color w:val="9A57CD"/>
               </w:rPr>
-              <w:t>custody','all</w:t>
-            </w:r>
-            <w:proofErr w:type="spellEnd"/>
+              <w:t>%}</w:t>
+            </w:r>
+            <w:r>
+              <w:t xml:space="preserve"> </w:t>
+            </w:r>
+            <w:r>
+              <w:t>or you think the proposed changes to your new parenting plan are not in your children's best intere</w:t>
+            </w:r>
+            <w:r>
+              <w:t>st,</w:t>
+            </w:r>
             <w:r>
               <w:rPr>
                 <w:color w:val="9A57CD"/>
               </w:rPr>
-              <w:t xml:space="preserve"> divorce')</w:t>
+              <w:t>{</w:t>
             </w:r>
             <w:r>
               <w:rPr>
                 <w:color w:val="9A57CD"/>
               </w:rPr>
-              <w:t>%}</w:t>
-            </w:r>
-            <w:r>
-              <w:t xml:space="preserve"> </w:t>
-            </w:r>
-            <w:r>
-              <w:t>or you think the proposed changes to your new parenting plan are not in your children's best intere</w:t>
-            </w:r>
-            <w:r>
-              <w:t>st,</w:t>
+              <w:t>% elif type</w:t>
             </w:r>
             <w:r>
               <w:rPr>
                 <w:color w:val="9A57CD"/>
               </w:rPr>
-              <w:t>{</w:t>
+              <w:t>_</w:t>
             </w:r>
             <w:r>
               <w:rPr>
                 <w:color w:val="9A57CD"/>
               </w:rPr>
-              <w:t>% elif type</w:t>
+              <w:t>of</w:t>
             </w:r>
             <w:r>
               <w:rPr>
                 <w:color w:val="9A57CD"/>
               </w:rPr>
-              <w:t>_</w:t>
+              <w:t>_r</w:t>
             </w:r>
             <w:r>
               <w:rPr>
                 <w:color w:val="9A57CD"/>
               </w:rPr>
-              <w:t>of</w:t>
-            </w:r>
-            <w:r>
-              <w:rPr>
-                <w:color w:val="9A57CD"/>
-              </w:rPr>
-              <w:t>_r</w:t>
-            </w:r>
-            <w:r>
-              <w:rPr>
-                <w:color w:val="9A57CD"/>
-              </w:rPr>
-              <w:t>esponse in('</w:t>
-            </w:r>
-            <w:proofErr w:type="spellStart"/>
-            <w:r>
-              <w:rPr>
-                <w:color w:val="9A57CD"/>
-              </w:rPr>
-              <w:t>custody','child</w:t>
-            </w:r>
-            <w:proofErr w:type="spellEnd"/>
-            <w:r>
-              <w:rPr>
-                <w:color w:val="9A57CD"/>
-              </w:rPr>
-              <w:t xml:space="preserve"> </w:t>
-            </w:r>
-            <w:proofErr w:type="spellStart"/>
-            <w:r>
-              <w:rPr>
-                <w:color w:val="9A57CD"/>
-              </w:rPr>
-              <w:t>support','all</w:t>
-            </w:r>
-            <w:proofErr w:type="spellEnd"/>
-            <w:r>
-              <w:rPr>
-                <w:color w:val="9A57CD"/>
-              </w:rPr>
-              <w:t xml:space="preserve"> divorce</w:t>
+              <w:t>esponse in('custody','child support','all divorce</w:t>
             </w:r>
             <w:r>
               <w:rPr>
@@ -15866,7 +15534,11 @@
               <w:spacing w:before="240"/>
             </w:pPr>
             <w:r>
-              <w:t xml:space="preserve">You must respond within 10 days from the day the motion  was hand-delivered to you or 13 days from the day it was mailed. You can see this date on the postmark of the envelope. </w:t>
+              <w:t>You must respond within 10 days from the day the motion  was hand-</w:t>
+            </w:r>
+            <w:r>
+              <w:lastRenderedPageBreak/>
+              <w:t xml:space="preserve">delivered to you or 13 days from the day it was mailed. You can see this date on the postmark of the envelope. </w:t>
             </w:r>
           </w:p>
           <w:p>
@@ -15908,7 +15580,6 @@
               <w:outlineLvl w:val="2"/>
             </w:pPr>
             <w:r>
-              <w:lastRenderedPageBreak/>
               <w:t>Forms</w:t>
             </w:r>
           </w:p>
@@ -16426,16 +16097,8 @@
               <w:rPr>
                 <w:color w:val="000000"/>
               </w:rPr>
-              <w:t>courts.alaska.gov/shc/family/</w:t>
-            </w:r>
-            <w:proofErr w:type="spellStart"/>
-            <w:r>
-              <w:rPr>
-                <w:color w:val="000000"/>
-              </w:rPr>
-              <w:t>shclaws.htm#cases</w:t>
-            </w:r>
-            <w:proofErr w:type="spellEnd"/>
+              <w:t>courts.alaska.gov/shc/family/shclaws.htm#cases</w:t>
+            </w:r>
           </w:p>
           <w:p>
             <w:pPr>
@@ -16579,6 +16242,7 @@
               <w:rPr>
                 <w:shd w:val="clear" w:color="auto" w:fill="FFFFFF"/>
               </w:rPr>
+              <w:lastRenderedPageBreak/>
               <w:t xml:space="preserve">Step </w:t>
             </w:r>
             <w:r>
@@ -16628,14 +16292,7 @@
               <w:rPr>
                 <w:shd w:val="clear" w:color="auto" w:fill="FFFFFF"/>
               </w:rPr>
-              <w:t xml:space="preserve">et the other parent and </w:t>
-            </w:r>
-            <w:r>
-              <w:rPr>
-                <w:shd w:val="clear" w:color="auto" w:fill="FFFFFF"/>
-              </w:rPr>
-              <w:lastRenderedPageBreak/>
-              <w:t xml:space="preserve">the court know you agree with </w:t>
+              <w:t xml:space="preserve">et the other parent and the court know you agree with </w:t>
             </w:r>
             <w:r>
               <w:rPr>
@@ -16660,7 +16317,6 @@
               <w:outlineLvl w:val="2"/>
             </w:pPr>
             <w:r>
-              <w:lastRenderedPageBreak/>
               <w:t>Options</w:t>
             </w:r>
           </w:p>
@@ -16685,11 +16341,7 @@
               <w:t xml:space="preserve"> </w:t>
             </w:r>
             <w:r>
-              <w:t xml:space="preserve">asks the trial court to set aside or "undo" a judgment or final order in a case.  If granted, the </w:t>
-            </w:r>
-            <w:r>
-              <w:lastRenderedPageBreak/>
-              <w:t>case will move ahead as if the judgment had not been made.  If you agree with what the other parent asked to set aside in the motion, you have options.  Whichever option you choose</w:t>
+              <w:t>asks the trial court to set aside or "undo" a judgment or final order in a case.  If granted, the case will move ahead as if the judgment had not been made.  If you agree with what the other parent asked to set aside in the motion, you have options.  Whichever option you choose</w:t>
             </w:r>
             <w:r>
               <w:t>,</w:t>
@@ -16923,7 +16575,6 @@
               <w:rPr>
                 <w:shd w:val="clear" w:color="auto" w:fill="FFFFFF"/>
               </w:rPr>
-              <w:lastRenderedPageBreak/>
               <w:t>{%tr endif %}</w:t>
             </w:r>
           </w:p>
@@ -17181,14 +16832,14 @@
               <w:rPr>
                 <w:shd w:val="clear" w:color="auto" w:fill="FFFFFF"/>
               </w:rPr>
-              <w:t xml:space="preserve">{% else %}do not agree with the Motion to Set Aside Judgment </w:t>
+              <w:t xml:space="preserve">{% else %}do not agree with the </w:t>
             </w:r>
             <w:r>
               <w:rPr>
                 <w:shd w:val="clear" w:color="auto" w:fill="FFFFFF"/>
               </w:rPr>
               <w:lastRenderedPageBreak/>
-              <w:t>or Order {% endif %}</w:t>
+              <w:t>Motion to Set Aside Judgment or Order {% endif %}</w:t>
             </w:r>
           </w:p>
         </w:tc>
@@ -17385,7 +17036,6 @@
               <w:br/>
             </w:r>
             <w:r>
-              <w:lastRenderedPageBreak/>
               <w:t>public.courts.alaska.gov/web/forms/docs/civ-820.pdf</w:t>
             </w:r>
           </w:p>
@@ -17487,14 +17137,7 @@
               <w:rPr>
                 <w:shd w:val="clear" w:color="auto" w:fill="FFFFFF"/>
               </w:rPr>
-              <w:t>respond_to_custody in('</w:t>
-            </w:r>
-            <w:proofErr w:type="spellStart"/>
-            <w:r>
-              <w:rPr>
-                <w:shd w:val="clear" w:color="auto" w:fill="FFFFFF"/>
-              </w:rPr>
-              <w:t>agree',</w:t>
+              <w:t>respond_to_custody in('agree',</w:t>
             </w:r>
             <w:r>
               <w:rPr>
@@ -17508,7 +17151,6 @@
               </w:rPr>
               <w:t>some</w:t>
             </w:r>
-            <w:proofErr w:type="spellEnd"/>
             <w:r>
               <w:rPr>
                 <w:shd w:val="clear" w:color="auto" w:fill="FFFFFF"/>
@@ -17803,6 +17445,7 @@
               <w:rPr>
                 <w:shd w:val="clear" w:color="auto" w:fill="FFFFFF"/>
               </w:rPr>
+              <w:lastRenderedPageBreak/>
               <w:t>{%tr endif %}</w:t>
             </w:r>
           </w:p>
@@ -17864,14 +17507,7 @@
               <w:rPr>
                 <w:shd w:val="clear" w:color="auto" w:fill="FFFFFF"/>
               </w:rPr>
-              <w:t xml:space="preserve">in('custody', 'set aside') </w:t>
-            </w:r>
-            <w:r>
-              <w:rPr>
-                <w:shd w:val="clear" w:color="auto" w:fill="FFFFFF"/>
-              </w:rPr>
-              <w:lastRenderedPageBreak/>
-              <w:t>%}</w:t>
+              <w:t>in('custody', 'set aside') %}</w:t>
             </w:r>
           </w:p>
         </w:tc>
@@ -18029,21 +17665,7 @@
               <w:rPr>
                 <w:shd w:val="clear" w:color="auto" w:fill="FFFFFF"/>
               </w:rPr>
-              <w:t xml:space="preserve">{{ </w:t>
-            </w:r>
-            <w:proofErr w:type="spellStart"/>
-            <w:r>
-              <w:rPr>
-                <w:shd w:val="clear" w:color="auto" w:fill="FFFFFF"/>
-              </w:rPr>
-              <w:t>motion_type</w:t>
-            </w:r>
-            <w:proofErr w:type="spellEnd"/>
-            <w:r>
-              <w:rPr>
-                <w:shd w:val="clear" w:color="auto" w:fill="FFFFFF"/>
-              </w:rPr>
-              <w:t xml:space="preserve"> }}</w:t>
+              <w:t>{{ motion_type }}</w:t>
             </w:r>
           </w:p>
         </w:tc>
@@ -18658,6 +18280,7 @@
               <w:br/>
             </w:r>
             <w:r>
+              <w:lastRenderedPageBreak/>
               <w:t>courts.alaska.gov/shc/family/docs/shc-1063n.pdf</w:t>
             </w:r>
           </w:p>
@@ -18731,7 +18354,6 @@
               <w:rPr>
                 <w:color w:val="000000"/>
               </w:rPr>
-              <w:lastRenderedPageBreak/>
               <w:t>D</w:t>
             </w:r>
             <w:r>
@@ -19493,6 +19115,12 @@
                 <w:rStyle w:val="BodyTextChar"/>
               </w:rPr>
               <w:br/>
+            </w:r>
+            <w:r>
+              <w:rPr>
+                <w:rStyle w:val="BodyTextChar"/>
+              </w:rPr>
+              <w:lastRenderedPageBreak/>
               <w:t>courts.alaska.gov/shc/family/docs/shc-1</w:t>
             </w:r>
             <w:r>
@@ -19854,7 +19482,6 @@
               </w:rPr>
               <w:t xml:space="preserve">{%tr if </w:t>
             </w:r>
-            <w:proofErr w:type="spellStart"/>
             <w:r>
               <w:rPr>
                 <w:shd w:val="clear" w:color="auto" w:fill="FFFFFF"/>
@@ -19862,7 +19489,6 @@
               </w:rPr>
               <w:t>respond_to_appeal</w:t>
             </w:r>
-            <w:proofErr w:type="spellEnd"/>
             <w:r>
               <w:rPr>
                 <w:shd w:val="clear" w:color="auto" w:fill="FFFFFF"/>
@@ -19873,21 +19499,7 @@
               <w:rPr>
                 <w:shd w:val="clear" w:color="auto" w:fill="FFFFFF"/>
               </w:rPr>
-              <w:t>in ('</w:t>
-            </w:r>
-            <w:proofErr w:type="spellStart"/>
-            <w:r>
-              <w:rPr>
-                <w:shd w:val="clear" w:color="auto" w:fill="FFFFFF"/>
-              </w:rPr>
-              <w:t>agree','some</w:t>
-            </w:r>
-            <w:proofErr w:type="spellEnd"/>
-            <w:r>
-              <w:rPr>
-                <w:shd w:val="clear" w:color="auto" w:fill="FFFFFF"/>
-              </w:rPr>
-              <w:t>', 'none') %}</w:t>
+              <w:t>in ('agree','some', 'none') %}</w:t>
             </w:r>
           </w:p>
         </w:tc>
@@ -19971,21 +19583,7 @@
               <w:rPr>
                 <w:shd w:val="clear" w:color="auto" w:fill="FFFFFF"/>
               </w:rPr>
-              <w:t xml:space="preserve">{% if </w:t>
-            </w:r>
-            <w:proofErr w:type="spellStart"/>
-            <w:r>
-              <w:rPr>
-                <w:shd w:val="clear" w:color="auto" w:fill="FFFFFF"/>
-              </w:rPr>
-              <w:t>respond_to_appeal</w:t>
-            </w:r>
-            <w:proofErr w:type="spellEnd"/>
-            <w:r>
-              <w:rPr>
-                <w:shd w:val="clear" w:color="auto" w:fill="FFFFFF"/>
-              </w:rPr>
-              <w:t xml:space="preserve"> == 'agree' %}Let the </w:t>
+              <w:t xml:space="preserve">{% if respond_to_appeal == 'agree' %}Let the </w:t>
             </w:r>
             <w:r>
               <w:rPr>
@@ -20039,6 +19637,7 @@
               <w:rPr>
                 <w:shd w:val="clear" w:color="auto" w:fill="FFFFFF"/>
               </w:rPr>
+              <w:lastRenderedPageBreak/>
               <w:t>a</w:t>
             </w:r>
             <w:r>
@@ -20075,7 +19674,6 @@
               <w:rPr>
                 <w:shd w:val="clear" w:color="auto" w:fill="FFFFFF"/>
               </w:rPr>
-              <w:lastRenderedPageBreak/>
               <w:t>w</w:t>
             </w:r>
             <w:r>
@@ -20177,6 +19775,7 @@
               <w:pStyle w:val="BodyText"/>
             </w:pPr>
             <w:r>
+              <w:lastRenderedPageBreak/>
               <w:t>The only information the Supreme Court looks at is:</w:t>
             </w:r>
           </w:p>
@@ -20225,11 +19824,7 @@
               <w:ind w:left="510"/>
             </w:pPr>
             <w:r>
-              <w:t xml:space="preserve">any items offered as evidence at the hearing or trial in the lower </w:t>
-            </w:r>
-            <w:r>
-              <w:lastRenderedPageBreak/>
-              <w:t>court;</w:t>
+              <w:t>any items offered as evidence at the hearing or trial in the lower court;</w:t>
             </w:r>
           </w:p>
           <w:p>
@@ -20281,21 +19876,7 @@
               <w:rPr>
                 <w:color w:val="FF0000"/>
               </w:rPr>
-              <w:t xml:space="preserve">{% if </w:t>
-            </w:r>
-            <w:proofErr w:type="spellStart"/>
-            <w:r>
-              <w:rPr>
-                <w:color w:val="FF0000"/>
-              </w:rPr>
-              <w:t>respond_to_appeal</w:t>
-            </w:r>
-            <w:proofErr w:type="spellEnd"/>
-            <w:r>
-              <w:rPr>
-                <w:color w:val="FF0000"/>
-              </w:rPr>
-              <w:t xml:space="preserve"> == 'agree' %}</w:t>
+              <w:t>{% if respond_to_appeal == 'agree' %}</w:t>
             </w:r>
             <w:bookmarkStart w:id="25" w:name="_Hlk17728586"/>
           </w:p>
@@ -20680,6 +20261,7 @@
               <w:ind w:left="510"/>
             </w:pPr>
             <w:r>
+              <w:lastRenderedPageBreak/>
               <w:t>when writing a response called a brief to the other parent’s opening brief (written argument why the trial court decision should be changed); and</w:t>
             </w:r>
           </w:p>
@@ -20830,13 +20412,8 @@
               <w:br/>
             </w:r>
             <w:r>
-              <w:t>courts.alaska.gov/shc/appeals/</w:t>
-            </w:r>
-            <w:proofErr w:type="spellStart"/>
-            <w:r>
-              <w:t>appealsglossary.htm#supremecourt</w:t>
-            </w:r>
-            <w:proofErr w:type="spellEnd"/>
+              <w:t>courts.alaska.gov/shc/appeals/appealsglossary.htm#supremecourt</w:t>
+            </w:r>
           </w:p>
           <w:p>
             <w:pPr>
@@ -20852,13 +20429,8 @@
               <w:br/>
             </w:r>
             <w:r>
-              <w:t>courts.alaska.gov/shc/appeals/</w:t>
-            </w:r>
-            <w:proofErr w:type="spellStart"/>
-            <w:r>
-              <w:t>appealsglossary.htm#justice</w:t>
-            </w:r>
-            <w:proofErr w:type="spellEnd"/>
+              <w:t>courts.alaska.gov/shc/appeals/appealsglossary.htm#justice</w:t>
+            </w:r>
           </w:p>
           <w:p>
             <w:pPr>
@@ -20973,7 +20545,6 @@
               </w:rPr>
               <w:t xml:space="preserve">{%tr if </w:t>
             </w:r>
-            <w:proofErr w:type="spellStart"/>
             <w:r>
               <w:rPr>
                 <w:shd w:val="clear" w:color="auto" w:fill="FFFFFF"/>
@@ -20981,7 +20552,6 @@
               </w:rPr>
               <w:t>respond_to_appeal</w:t>
             </w:r>
-            <w:proofErr w:type="spellEnd"/>
             <w:r>
               <w:rPr>
                 <w:shd w:val="clear" w:color="auto" w:fill="FFFFFF"/>
@@ -21223,7 +20793,11 @@
               <w:t xml:space="preserve"> </w:t>
             </w:r>
             <w:r>
-              <w:t xml:space="preserve">telling the court the case can be dismissed.  </w:t>
+              <w:t xml:space="preserve">telling the court the case can be </w:t>
+            </w:r>
+            <w:r>
+              <w:lastRenderedPageBreak/>
+              <w:t xml:space="preserve">dismissed.  </w:t>
             </w:r>
           </w:p>
           <w:p>
@@ -21863,6 +21437,7 @@
               <w:t xml:space="preserve">: Get more </w:t>
             </w:r>
             <w:r>
+              <w:lastRenderedPageBreak/>
               <w:t>information</w:t>
             </w:r>
             <w:r>
@@ -21885,6 +21460,7 @@
               <w:spacing w:before="240"/>
             </w:pPr>
             <w:r>
+              <w:lastRenderedPageBreak/>
               <w:t>For help with forms or understanding the process,</w:t>
             </w:r>
           </w:p>
@@ -21911,6 +21487,7 @@
               <w:br/>
             </w:r>
             <w:r>
+              <w:lastRenderedPageBreak/>
               <w:t>(907) 264-0851 or</w:t>
             </w:r>
             <w:r>
@@ -21952,7 +21529,6 @@
               <w:pStyle w:val="BodyText"/>
             </w:pPr>
             <w:r>
-              <w:lastRenderedPageBreak/>
               <w:t xml:space="preserve">Many lawyers offer free or flat fee consultation. You do not have to hire them for the whole case. </w:t>
             </w:r>
             <w:r>
@@ -22173,14 +21749,27 @@
     <w:r>
       <w:t xml:space="preserve"> of </w:t>
     </w:r>
-    <w:fldSimple w:instr=" NUMPAGES  \* Arabic  \* MERGEFORMAT ">
-      <w:r>
-        <w:rPr>
-          <w:noProof/>
-        </w:rPr>
-        <w:t>26</w:t>
-      </w:r>
-    </w:fldSimple>
+    <w:r>
+      <w:fldChar w:fldCharType="begin"/>
+    </w:r>
+    <w:r>
+      <w:instrText xml:space="preserve"> NUMPAGES  \* Arabic  \* MERGEFORMAT </w:instrText>
+    </w:r>
+    <w:r>
+      <w:fldChar w:fldCharType="separate"/>
+    </w:r>
+    <w:r>
+      <w:rPr>
+        <w:noProof/>
+      </w:rPr>
+      <w:t>26</w:t>
+    </w:r>
+    <w:r>
+      <w:rPr>
+        <w:noProof/>
+      </w:rPr>
+      <w:fldChar w:fldCharType="end"/>
+    </w:r>
     <w:r>
       <w:t xml:space="preserve"> pages</w:t>
     </w:r>

</xml_diff>

<commit_message>
Bold 15 days and 30 days under Decide if you want to file an Appeal in Docx template to stay up to date with conventions and A2J Branding
</commit_message>
<xml_diff>
--- a/docassemble/ChangingChildCustody/data/templates/changing_child_custody_action_plan.docx
+++ b/docassemble/ChangingChildCustody/data/templates/changing_child_custody_action_plan.docx
@@ -14401,7 +14401,17 @@
               <w:t>%}</w:t>
             </w:r>
             <w:r>
-              <w:t>You have only 15 days from the day the court sent the order to you.</w:t>
+              <w:t xml:space="preserve">You have only </w:t>
+            </w:r>
+            <w:r>
+              <w:rPr>
+                <w:b/>
+                <w:bCs/>
+              </w:rPr>
+              <w:t>15 days</w:t>
+            </w:r>
+            <w:r>
+              <w:t xml:space="preserve"> from the day the court sent the order to you.</w:t>
             </w:r>
             <w:r>
               <w:rPr>
@@ -14425,7 +14435,17 @@
               <w:t>%}</w:t>
             </w:r>
             <w:r>
-              <w:t>You have only 30 days from the day the court sent the order to you.</w:t>
+              <w:t xml:space="preserve">You have only </w:t>
+            </w:r>
+            <w:r>
+              <w:rPr>
+                <w:b/>
+                <w:bCs/>
+              </w:rPr>
+              <w:t>30 days</w:t>
+            </w:r>
+            <w:r>
+              <w:t xml:space="preserve"> from the day the court sent the order to you.</w:t>
             </w:r>
             <w:r>
               <w:rPr>
@@ -30874,19 +30894,13 @@
               <w:rPr>
                 <w:shd w:val="clear" w:color="auto" w:fill="FFFFFF"/>
               </w:rPr>
-              <w:t>Custody</w:t>
-            </w:r>
-            <w:r>
-              <w:rPr>
-                <w:shd w:val="clear" w:color="auto" w:fill="FFFFFF"/>
-              </w:rPr>
-              <w:t xml:space="preserve"> </w:t>
-            </w:r>
-            <w:r>
-              <w:rPr>
-                <w:shd w:val="clear" w:color="auto" w:fill="FFFFFF"/>
-              </w:rPr>
-              <w:t>forms</w:t>
+              <w:t>f</w:t>
+            </w:r>
+            <w:r>
+              <w:rPr>
+                <w:shd w:val="clear" w:color="auto" w:fill="FFFFFF"/>
+              </w:rPr>
+              <w:t>orms</w:t>
             </w:r>
           </w:p>
         </w:tc>

</xml_diff>

<commit_message>
A couple of edits from Changing Divorce order from Charlie's edits
</commit_message>
<xml_diff>
--- a/docassemble/ChangingChildCustody/data/templates/changing_child_custody_action_plan.docx
+++ b/docassemble/ChangingChildCustody/data/templates/changing_child_custody_action_plan.docx
@@ -1000,27 +1000,14 @@
             <w:r>
               <w:t xml:space="preserve"> </w:t>
             </w:r>
-            <w:r>
-              <w:fldChar w:fldCharType="begin"/>
-            </w:r>
-            <w:r>
-              <w:instrText xml:space="preserve"> SEQ stepList  \* MERGEFORMAT  \* MERGEFORMAT </w:instrText>
-            </w:r>
-            <w:r>
-              <w:fldChar w:fldCharType="separate"/>
-            </w:r>
-            <w:r>
-              <w:rPr>
-                <w:noProof/>
-              </w:rPr>
-              <w:t>1</w:t>
-            </w:r>
-            <w:r>
-              <w:rPr>
-                <w:noProof/>
-              </w:rPr>
-              <w:fldChar w:fldCharType="end"/>
-            </w:r>
+            <w:fldSimple w:instr=" SEQ stepList  \* MERGEFORMAT  \* MERGEFORMAT ">
+              <w:r>
+                <w:rPr>
+                  <w:noProof/>
+                </w:rPr>
+                <w:t>1</w:t>
+              </w:r>
+            </w:fldSimple>
             <w:r>
               <w:t>:</w:t>
             </w:r>
@@ -7578,14 +7565,27 @@
             <w:r>
               <w:t xml:space="preserve">Step </w:t>
             </w:r>
-            <w:fldSimple w:instr=" SEQ stepList \* Arabic \* MERGEFORMAT ">
-              <w:r>
-                <w:rPr>
-                  <w:noProof/>
-                </w:rPr>
-                <w:t>4</w:t>
-              </w:r>
-            </w:fldSimple>
+            <w:r>
+              <w:fldChar w:fldCharType="begin"/>
+            </w:r>
+            <w:r>
+              <w:instrText xml:space="preserve"> SEQ stepList \* Arabic \* MERGEFORMAT </w:instrText>
+            </w:r>
+            <w:r>
+              <w:fldChar w:fldCharType="separate"/>
+            </w:r>
+            <w:r>
+              <w:rPr>
+                <w:noProof/>
+              </w:rPr>
+              <w:t>4</w:t>
+            </w:r>
+            <w:r>
+              <w:rPr>
+                <w:noProof/>
+              </w:rPr>
+              <w:fldChar w:fldCharType="end"/>
+            </w:r>
             <w:r>
               <w:t xml:space="preserve">: </w:t>
             </w:r>
@@ -18347,360 +18347,160 @@
           </w:p>
           <w:p>
             <w:pPr>
-              <w:spacing w:after="120"/>
+              <w:pStyle w:val="Body"/>
               <w:ind w:left="360"/>
             </w:pPr>
             <w:r>
-              <w:rPr>
-                <w:rFonts w:eastAsia="Times New Roman"/>
-                <w:color w:val="000000"/>
-              </w:rPr>
               <w:t>O</w:t>
             </w:r>
             <w:r>
-              <w:rPr>
-                <w:rFonts w:eastAsia="Times New Roman"/>
-                <w:color w:val="000000"/>
-              </w:rPr>
               <w:t>ne</w:t>
             </w:r>
             <w:r>
-              <w:rPr>
-                <w:rFonts w:eastAsia="Times New Roman"/>
-                <w:color w:val="000000"/>
-              </w:rPr>
-              <w:t xml:space="preserve"> </w:t>
-            </w:r>
-            <w:r>
-              <w:rPr>
-                <w:rFonts w:eastAsia="Times New Roman"/>
-                <w:color w:val="000000"/>
-              </w:rPr>
+              <w:t xml:space="preserve"> </w:t>
+            </w:r>
+            <w:r>
               <w:t>spouse</w:t>
             </w:r>
             <w:r>
-              <w:rPr>
-                <w:color w:val="000000"/>
-              </w:rPr>
-              <w:t xml:space="preserve"> </w:t>
-            </w:r>
-            <w:r>
-              <w:rPr>
-                <w:color w:val="000000"/>
-              </w:rPr>
+              <w:t xml:space="preserve"> </w:t>
+            </w:r>
+            <w:r>
               <w:t>forges</w:t>
             </w:r>
             <w:r>
-              <w:rPr>
-                <w:color w:val="000000"/>
-              </w:rPr>
-              <w:t xml:space="preserve"> </w:t>
-            </w:r>
-            <w:r>
-              <w:rPr>
-                <w:rFonts w:eastAsia="Times New Roman"/>
-                <w:color w:val="000000"/>
-              </w:rPr>
+              <w:t xml:space="preserve"> </w:t>
+            </w:r>
+            <w:r>
               <w:t>an</w:t>
             </w:r>
             <w:r>
-              <w:rPr>
-                <w:rFonts w:eastAsia="Times New Roman"/>
-                <w:color w:val="000000"/>
-              </w:rPr>
-              <w:t xml:space="preserve"> </w:t>
-            </w:r>
-            <w:r>
-              <w:rPr>
-                <w:rFonts w:eastAsia="Times New Roman"/>
-                <w:color w:val="000000"/>
-              </w:rPr>
+              <w:t xml:space="preserve"> </w:t>
+            </w:r>
+            <w:r>
               <w:t>appraisal</w:t>
             </w:r>
             <w:r>
-              <w:rPr>
-                <w:rFonts w:eastAsia="Times New Roman"/>
-                <w:color w:val="000000"/>
-              </w:rPr>
-              <w:t xml:space="preserve"> </w:t>
-            </w:r>
-            <w:r>
-              <w:rPr>
-                <w:rFonts w:eastAsia="Times New Roman"/>
-                <w:color w:val="000000"/>
-              </w:rPr>
+              <w:t xml:space="preserve"> </w:t>
+            </w:r>
+            <w:r>
               <w:t>of</w:t>
             </w:r>
             <w:r>
-              <w:rPr>
-                <w:rFonts w:eastAsia="Times New Roman"/>
-                <w:color w:val="000000"/>
-              </w:rPr>
-              <w:t xml:space="preserve"> </w:t>
-            </w:r>
-            <w:r>
-              <w:rPr>
-                <w:rFonts w:eastAsia="Times New Roman"/>
-                <w:color w:val="000000"/>
-              </w:rPr>
+              <w:t xml:space="preserve"> </w:t>
+            </w:r>
+            <w:r>
               <w:t>the</w:t>
             </w:r>
             <w:r>
-              <w:rPr>
-                <w:rFonts w:eastAsia="Times New Roman"/>
-                <w:color w:val="000000"/>
-              </w:rPr>
-              <w:t xml:space="preserve"> </w:t>
-            </w:r>
-            <w:r>
-              <w:rPr>
-                <w:rFonts w:eastAsia="Times New Roman"/>
-                <w:color w:val="000000"/>
-              </w:rPr>
+              <w:t xml:space="preserve"> </w:t>
+            </w:r>
+            <w:r>
               <w:t>marital</w:t>
             </w:r>
             <w:r>
-              <w:rPr>
-                <w:rFonts w:eastAsia="Times New Roman"/>
-                <w:color w:val="000000"/>
-              </w:rPr>
-              <w:t xml:space="preserve"> </w:t>
-            </w:r>
-            <w:r>
-              <w:rPr>
-                <w:rFonts w:eastAsia="Times New Roman"/>
-                <w:color w:val="000000"/>
-              </w:rPr>
+              <w:t xml:space="preserve"> </w:t>
+            </w:r>
+            <w:r>
               <w:t>home</w:t>
             </w:r>
             <w:r>
-              <w:rPr>
-                <w:rFonts w:eastAsia="Times New Roman"/>
-                <w:color w:val="000000"/>
-              </w:rPr>
-              <w:t xml:space="preserve"> </w:t>
-            </w:r>
-            <w:r>
-              <w:rPr>
-                <w:rFonts w:eastAsia="Times New Roman"/>
-                <w:color w:val="000000"/>
-              </w:rPr>
+              <w:t xml:space="preserve"> </w:t>
+            </w:r>
+            <w:r>
               <w:t>and</w:t>
             </w:r>
             <w:r>
-              <w:rPr>
-                <w:rFonts w:eastAsia="Times New Roman"/>
-                <w:color w:val="000000"/>
-              </w:rPr>
-              <w:t xml:space="preserve"> </w:t>
-            </w:r>
-            <w:r>
-              <w:rPr>
-                <w:rFonts w:eastAsia="Times New Roman"/>
-                <w:color w:val="000000"/>
-              </w:rPr>
+              <w:t xml:space="preserve"> </w:t>
+            </w:r>
+            <w:r>
               <w:t>uses</w:t>
             </w:r>
             <w:r>
-              <w:rPr>
-                <w:rFonts w:eastAsia="Times New Roman"/>
-                <w:color w:val="000000"/>
-              </w:rPr>
-              <w:t xml:space="preserve"> </w:t>
-            </w:r>
-            <w:r>
-              <w:rPr>
-                <w:rFonts w:eastAsia="Times New Roman"/>
-                <w:color w:val="000000"/>
-              </w:rPr>
+              <w:t xml:space="preserve"> </w:t>
+            </w:r>
+            <w:r>
               <w:t>it</w:t>
             </w:r>
             <w:r>
-              <w:rPr>
-                <w:rFonts w:eastAsia="Times New Roman"/>
-                <w:color w:val="000000"/>
-              </w:rPr>
-              <w:t xml:space="preserve"> </w:t>
-            </w:r>
-            <w:r>
-              <w:rPr>
-                <w:rFonts w:eastAsia="Times New Roman"/>
-                <w:color w:val="000000"/>
-              </w:rPr>
+              <w:t xml:space="preserve"> </w:t>
+            </w:r>
+            <w:r>
               <w:t>as</w:t>
             </w:r>
             <w:r>
-              <w:rPr>
-                <w:rFonts w:eastAsia="Times New Roman"/>
-                <w:color w:val="000000"/>
-              </w:rPr>
-              <w:t xml:space="preserve"> </w:t>
-            </w:r>
-            <w:r>
-              <w:rPr>
-                <w:rFonts w:eastAsia="Times New Roman"/>
-                <w:color w:val="000000"/>
-              </w:rPr>
+              <w:t xml:space="preserve"> </w:t>
+            </w:r>
+            <w:r>
               <w:t>evidence</w:t>
             </w:r>
             <w:r>
-              <w:rPr>
-                <w:rFonts w:eastAsia="Times New Roman"/>
-                <w:color w:val="000000"/>
-              </w:rPr>
-              <w:t xml:space="preserve"> </w:t>
-            </w:r>
-            <w:r>
-              <w:rPr>
-                <w:rFonts w:eastAsia="Times New Roman"/>
-                <w:color w:val="000000"/>
-              </w:rPr>
+              <w:t xml:space="preserve"> </w:t>
+            </w:r>
+            <w:r>
               <w:t>at</w:t>
             </w:r>
             <w:r>
-              <w:rPr>
-                <w:rFonts w:eastAsia="Times New Roman"/>
-                <w:color w:val="000000"/>
-              </w:rPr>
-              <w:t xml:space="preserve"> </w:t>
-            </w:r>
-            <w:r>
-              <w:rPr>
-                <w:rFonts w:eastAsia="Times New Roman"/>
-                <w:color w:val="000000"/>
-              </w:rPr>
+              <w:t xml:space="preserve"> </w:t>
+            </w:r>
+            <w:r>
               <w:t>the</w:t>
             </w:r>
             <w:r>
-              <w:rPr>
-                <w:rFonts w:eastAsia="Times New Roman"/>
-                <w:color w:val="000000"/>
-              </w:rPr>
-              <w:t xml:space="preserve"> </w:t>
-            </w:r>
-            <w:r>
-              <w:rPr>
-                <w:rFonts w:eastAsia="Times New Roman"/>
-                <w:color w:val="000000"/>
-              </w:rPr>
+              <w:t xml:space="preserve"> </w:t>
+            </w:r>
+            <w:r>
               <w:t>divorce</w:t>
             </w:r>
             <w:r>
-              <w:rPr>
-                <w:rFonts w:eastAsia="Times New Roman"/>
-                <w:color w:val="000000"/>
-              </w:rPr>
-              <w:t xml:space="preserve"> </w:t>
-            </w:r>
-            <w:r>
-              <w:rPr>
-                <w:rFonts w:eastAsia="Times New Roman"/>
-                <w:color w:val="000000"/>
-              </w:rPr>
+              <w:t xml:space="preserve"> </w:t>
+            </w:r>
+            <w:r>
               <w:t>trial</w:t>
             </w:r>
             <w:r>
-              <w:rPr>
-                <w:rFonts w:eastAsia="Times New Roman"/>
-                <w:color w:val="000000"/>
-              </w:rPr>
-              <w:t xml:space="preserve"> </w:t>
-            </w:r>
-            <w:r>
-              <w:rPr>
-                <w:rFonts w:eastAsia="Times New Roman"/>
-                <w:color w:val="000000"/>
-              </w:rPr>
+              <w:t xml:space="preserve"> </w:t>
+            </w:r>
+            <w:r>
               <w:t>to</w:t>
             </w:r>
             <w:r>
-              <w:rPr>
-                <w:rFonts w:eastAsia="Times New Roman"/>
-                <w:color w:val="000000"/>
-              </w:rPr>
-              <w:t xml:space="preserve"> </w:t>
-            </w:r>
-            <w:r>
-              <w:rPr>
-                <w:rFonts w:eastAsia="Times New Roman"/>
-                <w:color w:val="000000"/>
-              </w:rPr>
+              <w:t xml:space="preserve"> </w:t>
+            </w:r>
+            <w:r>
               <w:t>argue</w:t>
             </w:r>
             <w:r>
-              <w:rPr>
-                <w:rFonts w:eastAsia="Times New Roman"/>
-                <w:color w:val="000000"/>
-              </w:rPr>
-              <w:t xml:space="preserve"> </w:t>
-            </w:r>
-            <w:r>
-              <w:rPr>
-                <w:rFonts w:eastAsia="Times New Roman"/>
-                <w:color w:val="000000"/>
-              </w:rPr>
+              <w:t xml:space="preserve"> </w:t>
+            </w:r>
+            <w:r>
               <w:t>the</w:t>
             </w:r>
             <w:r>
-              <w:rPr>
-                <w:rFonts w:eastAsia="Times New Roman"/>
-                <w:color w:val="000000"/>
-              </w:rPr>
-              <w:t xml:space="preserve"> </w:t>
-            </w:r>
-            <w:r>
-              <w:rPr>
-                <w:rFonts w:eastAsia="Times New Roman"/>
-                <w:color w:val="000000"/>
-              </w:rPr>
+              <w:t xml:space="preserve"> </w:t>
+            </w:r>
+            <w:r>
               <w:t>value</w:t>
             </w:r>
             <w:r>
-              <w:rPr>
-                <w:rFonts w:eastAsia="Times New Roman"/>
-                <w:color w:val="000000"/>
-              </w:rPr>
-              <w:t xml:space="preserve"> </w:t>
-            </w:r>
-            <w:r>
-              <w:rPr>
-                <w:rFonts w:eastAsia="Times New Roman"/>
-                <w:color w:val="000000"/>
-              </w:rPr>
+              <w:t xml:space="preserve"> </w:t>
+            </w:r>
+            <w:r>
               <w:t>of</w:t>
             </w:r>
             <w:r>
-              <w:rPr>
-                <w:rFonts w:eastAsia="Times New Roman"/>
-                <w:color w:val="000000"/>
-              </w:rPr>
-              <w:t xml:space="preserve"> </w:t>
-            </w:r>
-            <w:r>
-              <w:rPr>
-                <w:rFonts w:eastAsia="Times New Roman"/>
-                <w:color w:val="000000"/>
-              </w:rPr>
+              <w:t xml:space="preserve"> </w:t>
+            </w:r>
+            <w:r>
               <w:t>the</w:t>
             </w:r>
             <w:r>
-              <w:rPr>
-                <w:rFonts w:eastAsia="Times New Roman"/>
-                <w:color w:val="000000"/>
-              </w:rPr>
-              <w:t xml:space="preserve"> </w:t>
-            </w:r>
-            <w:r>
-              <w:rPr>
-                <w:rFonts w:eastAsia="Times New Roman"/>
-                <w:color w:val="000000"/>
-              </w:rPr>
+              <w:t xml:space="preserve"> </w:t>
+            </w:r>
+            <w:r>
               <w:t>house</w:t>
             </w:r>
             <w:r>
-              <w:rPr>
-                <w:color w:val="000000"/>
-              </w:rPr>
               <w:t>.</w:t>
             </w:r>
           </w:p>
@@ -21706,15 +21506,29 @@
             <w:r>
               <w:t xml:space="preserve"> </w:t>
             </w:r>
-            <w:fldSimple w:instr=" SEQ stepList \* Arabic \* MERGEFORMAT ">
-              <w:r>
-                <w:rPr>
-                  <w:noProof/>
-                  <w:shd w:val="clear" w:color="auto" w:fill="FFFFFF"/>
-                </w:rPr>
-                <w:t>11</w:t>
-              </w:r>
-            </w:fldSimple>
+            <w:r>
+              <w:fldChar w:fldCharType="begin"/>
+            </w:r>
+            <w:r>
+              <w:instrText xml:space="preserve"> SEQ stepList \* Arabic \* MERGEFORMAT </w:instrText>
+            </w:r>
+            <w:r>
+              <w:fldChar w:fldCharType="separate"/>
+            </w:r>
+            <w:r>
+              <w:rPr>
+                <w:noProof/>
+                <w:shd w:val="clear" w:color="auto" w:fill="FFFFFF"/>
+              </w:rPr>
+              <w:t>11</w:t>
+            </w:r>
+            <w:r>
+              <w:rPr>
+                <w:noProof/>
+                <w:shd w:val="clear" w:color="auto" w:fill="FFFFFF"/>
+              </w:rPr>
+              <w:fldChar w:fldCharType="end"/>
+            </w:r>
             <w:r>
               <w:t>:</w:t>
             </w:r>
@@ -35184,27 +34998,14 @@
             <w:r>
               <w:t xml:space="preserve"> </w:t>
             </w:r>
-            <w:r>
-              <w:fldChar w:fldCharType="begin"/>
-            </w:r>
-            <w:r>
-              <w:instrText xml:space="preserve"> SEQ stepList \* MERGEFORMAT </w:instrText>
-            </w:r>
-            <w:r>
-              <w:fldChar w:fldCharType="separate"/>
-            </w:r>
-            <w:r>
-              <w:rPr>
-                <w:noProof/>
-              </w:rPr>
-              <w:t>17</w:t>
-            </w:r>
-            <w:r>
-              <w:rPr>
-                <w:noProof/>
-              </w:rPr>
-              <w:fldChar w:fldCharType="end"/>
-            </w:r>
+            <w:fldSimple w:instr=" SEQ stepList \* MERGEFORMAT ">
+              <w:r>
+                <w:rPr>
+                  <w:noProof/>
+                </w:rPr>
+                <w:t>17</w:t>
+              </w:r>
+            </w:fldSimple>
             <w:r>
               <w:t>:</w:t>
             </w:r>
@@ -61167,27 +60968,14 @@
     <w:r>
       <w:t xml:space="preserve"> of </w:t>
     </w:r>
-    <w:r>
-      <w:fldChar w:fldCharType="begin"/>
-    </w:r>
-    <w:r>
-      <w:instrText xml:space="preserve"> NUMPAGES  \* Arabic  \* MERGEFORMAT </w:instrText>
-    </w:r>
-    <w:r>
-      <w:fldChar w:fldCharType="separate"/>
-    </w:r>
-    <w:r>
-      <w:rPr>
-        <w:noProof/>
-      </w:rPr>
-      <w:t>46</w:t>
-    </w:r>
-    <w:r>
-      <w:rPr>
-        <w:noProof/>
-      </w:rPr>
-      <w:fldChar w:fldCharType="end"/>
-    </w:r>
+    <w:fldSimple w:instr=" NUMPAGES  \* Arabic  \* MERGEFORMAT ">
+      <w:r>
+        <w:rPr>
+          <w:noProof/>
+        </w:rPr>
+        <w:t>46</w:t>
+      </w:r>
+    </w:fldSimple>
     <w:r>
       <w:t xml:space="preserve"> pages</w:t>
     </w:r>

</xml_diff>

<commit_message>
Updating docx to match parents_agree_step in conventions file in groups drive.
</commit_message>
<xml_diff>
--- a/docassemble/ChangingChildCustody/data/templates/changing_child_custody_action_plan.docx
+++ b/docassemble/ChangingChildCustody/data/templates/changing_child_custody_action_plan.docx
@@ -1000,14 +1000,27 @@
             <w:r>
               <w:t xml:space="preserve"> </w:t>
             </w:r>
-            <w:fldSimple w:instr=" SEQ stepList  \* MERGEFORMAT  \* MERGEFORMAT ">
-              <w:r>
-                <w:rPr>
-                  <w:noProof/>
-                </w:rPr>
-                <w:t>1</w:t>
-              </w:r>
-            </w:fldSimple>
+            <w:r>
+              <w:fldChar w:fldCharType="begin"/>
+            </w:r>
+            <w:r>
+              <w:instrText xml:space="preserve"> SEQ stepList  \* MERGEFORMAT  \* MERGEFORMAT </w:instrText>
+            </w:r>
+            <w:r>
+              <w:fldChar w:fldCharType="separate"/>
+            </w:r>
+            <w:r>
+              <w:rPr>
+                <w:noProof/>
+              </w:rPr>
+              <w:t>1</w:t>
+            </w:r>
+            <w:r>
+              <w:rPr>
+                <w:noProof/>
+              </w:rPr>
+              <w:fldChar w:fldCharType="end"/>
+            </w:r>
             <w:r>
               <w:t>:</w:t>
             </w:r>
@@ -2418,6 +2431,9 @@
               <w:t xml:space="preserve"> </w:t>
             </w:r>
             <w:r>
+              <w:t xml:space="preserve">in </w:t>
+            </w:r>
+            <w:r>
               <w:t>one</w:t>
             </w:r>
             <w:r>
@@ -2881,13 +2897,7 @@
               <w:t xml:space="preserve"> </w:t>
             </w:r>
             <w:r>
-              <w:t>an</w:t>
-            </w:r>
-            <w:r>
-              <w:t xml:space="preserve"> </w:t>
-            </w:r>
-            <w:r>
-              <w:t>informal,</w:t>
+              <w:t>a</w:t>
             </w:r>
             <w:r>
               <w:t xml:space="preserve"> </w:t>
@@ -2932,46 +2942,7 @@
               <w:t>disagreements</w:t>
             </w:r>
             <w:r>
-              <w:t xml:space="preserve"> </w:t>
-            </w:r>
-            <w:r>
-              <w:t>without</w:t>
-            </w:r>
-            <w:r>
-              <w:t xml:space="preserve"> </w:t>
-            </w:r>
-            <w:r>
-              <w:t>giving</w:t>
-            </w:r>
-            <w:r>
-              <w:t xml:space="preserve"> </w:t>
-            </w:r>
-            <w:r>
-              <w:t>the</w:t>
-            </w:r>
-            <w:r>
-              <w:t xml:space="preserve"> </w:t>
-            </w:r>
-            <w:r>
-              <w:t>decision-making</w:t>
-            </w:r>
-            <w:r>
-              <w:t xml:space="preserve"> </w:t>
-            </w:r>
-            <w:r>
-              <w:t>power</w:t>
-            </w:r>
-            <w:r>
-              <w:t xml:space="preserve"> </w:t>
-            </w:r>
-            <w:r>
-              <w:t>to</w:t>
-            </w:r>
-            <w:r>
-              <w:t xml:space="preserve"> </w:t>
-            </w:r>
-            <w:r>
-              <w:t>someone</w:t>
+              <w:t>. No one</w:t>
             </w:r>
             <w:r>
               <w:t xml:space="preserve"> </w:t>
@@ -2995,7 +2966,13 @@
               <w:t xml:space="preserve"> </w:t>
             </w:r>
             <w:r>
-              <w:t>judge.</w:t>
+              <w:t>judge</w:t>
+            </w:r>
+            <w:r>
+              <w:t xml:space="preserve"> or the mediator decides for you</w:t>
+            </w:r>
+            <w:r>
+              <w:t>.</w:t>
             </w:r>
             <w:r>
               <w:t xml:space="preserve"> </w:t>
@@ -3730,13 +3707,49 @@
               <w:t xml:space="preserve"> </w:t>
             </w:r>
             <w:r>
-              <w:t>outside</w:t>
-            </w:r>
-            <w:r>
-              <w:t xml:space="preserve"> </w:t>
-            </w:r>
-            <w:r>
-              <w:t>of</w:t>
+              <w:t>themselves.</w:t>
+            </w:r>
+            <w:r>
+              <w:t xml:space="preserve"> </w:t>
+            </w:r>
+            <w:r>
+              <w:t xml:space="preserve">The </w:t>
+            </w:r>
+            <w:r>
+              <w:t>judge</w:t>
+            </w:r>
+            <w:r>
+              <w:t xml:space="preserve"> </w:t>
+            </w:r>
+            <w:r>
+              <w:t xml:space="preserve">does not get involved in </w:t>
+            </w:r>
+            <w:r>
+              <w:t>making</w:t>
+            </w:r>
+            <w:r>
+              <w:t xml:space="preserve"> </w:t>
+            </w:r>
+            <w:r>
+              <w:t>decisions.</w:t>
+            </w:r>
+            <w:r>
+              <w:t xml:space="preserve"> </w:t>
+            </w:r>
+            <w:r>
+              <w:t>Learn</w:t>
+            </w:r>
+            <w:r>
+              <w:t xml:space="preserve"> </w:t>
+            </w:r>
+            <w:r>
+              <w:t>more</w:t>
+            </w:r>
+            <w:r>
+              <w:t xml:space="preserve"> </w:t>
+            </w:r>
+            <w:r>
+              <w:t>about</w:t>
             </w:r>
             <w:r>
               <w:t xml:space="preserve"> </w:t>
@@ -3748,76 +3761,8 @@
               <w:t xml:space="preserve"> </w:t>
             </w:r>
             <w:r>
-              <w:t>court</w:t>
-            </w:r>
-            <w:r>
-              <w:t xml:space="preserve"> </w:t>
-            </w:r>
-            <w:r>
-              <w:t>process</w:t>
-            </w:r>
-            <w:r>
-              <w:t xml:space="preserve"> </w:t>
-            </w:r>
-            <w:r>
-              <w:t>without</w:t>
-            </w:r>
-            <w:r>
-              <w:t xml:space="preserve"> </w:t>
-            </w:r>
-            <w:r>
-              <w:t>a</w:t>
-            </w:r>
-            <w:r>
-              <w:t xml:space="preserve"> </w:t>
-            </w:r>
-            <w:r>
-              <w:t>judge</w:t>
-            </w:r>
-            <w:r>
-              <w:t xml:space="preserve"> </w:t>
-            </w:r>
-            <w:r>
-              <w:t>making</w:t>
-            </w:r>
-            <w:r>
-              <w:t xml:space="preserve"> </w:t>
-            </w:r>
-            <w:r>
-              <w:t>decisions.</w:t>
-            </w:r>
-            <w:r>
-              <w:t xml:space="preserve"> </w:t>
-            </w:r>
-            <w:r>
-              <w:t>Learn</w:t>
-            </w:r>
-            <w:r>
-              <w:t xml:space="preserve"> </w:t>
-            </w:r>
-            <w:r>
-              <w:t>more</w:t>
-            </w:r>
-            <w:r>
-              <w:t xml:space="preserve"> </w:t>
-            </w:r>
-            <w:r>
-              <w:t>about</w:t>
-            </w:r>
-            <w:r>
-              <w:t xml:space="preserve"> </w:t>
-            </w:r>
-            <w:r>
-              <w:t>the</w:t>
-            </w:r>
-            <w:r>
-              <w:t xml:space="preserve"> </w:t>
-            </w:r>
-            <w:proofErr w:type="spellStart"/>
-            <w:r>
-              <w:t>Assocation</w:t>
-            </w:r>
-            <w:proofErr w:type="spellEnd"/>
+              <w:t>Association</w:t>
+            </w:r>
             <w:r>
               <w:t xml:space="preserve"> on </w:t>
             </w:r>
@@ -7565,27 +7510,14 @@
             <w:r>
               <w:t xml:space="preserve">Step </w:t>
             </w:r>
-            <w:r>
-              <w:fldChar w:fldCharType="begin"/>
-            </w:r>
-            <w:r>
-              <w:instrText xml:space="preserve"> SEQ stepList \* Arabic \* MERGEFORMAT </w:instrText>
-            </w:r>
-            <w:r>
-              <w:fldChar w:fldCharType="separate"/>
-            </w:r>
-            <w:r>
-              <w:rPr>
-                <w:noProof/>
-              </w:rPr>
-              <w:t>4</w:t>
-            </w:r>
-            <w:r>
-              <w:rPr>
-                <w:noProof/>
-              </w:rPr>
-              <w:fldChar w:fldCharType="end"/>
-            </w:r>
+            <w:fldSimple w:instr=" SEQ stepList \* Arabic \* MERGEFORMAT ">
+              <w:r>
+                <w:rPr>
+                  <w:noProof/>
+                </w:rPr>
+                <w:t>4</w:t>
+              </w:r>
+            </w:fldSimple>
             <w:r>
               <w:t xml:space="preserve">: </w:t>
             </w:r>
@@ -21506,29 +21438,15 @@
             <w:r>
               <w:t xml:space="preserve"> </w:t>
             </w:r>
-            <w:r>
-              <w:fldChar w:fldCharType="begin"/>
-            </w:r>
-            <w:r>
-              <w:instrText xml:space="preserve"> SEQ stepList \* Arabic \* MERGEFORMAT </w:instrText>
-            </w:r>
-            <w:r>
-              <w:fldChar w:fldCharType="separate"/>
-            </w:r>
-            <w:r>
-              <w:rPr>
-                <w:noProof/>
-                <w:shd w:val="clear" w:color="auto" w:fill="FFFFFF"/>
-              </w:rPr>
-              <w:t>11</w:t>
-            </w:r>
-            <w:r>
-              <w:rPr>
-                <w:noProof/>
-                <w:shd w:val="clear" w:color="auto" w:fill="FFFFFF"/>
-              </w:rPr>
-              <w:fldChar w:fldCharType="end"/>
-            </w:r>
+            <w:fldSimple w:instr=" SEQ stepList \* Arabic \* MERGEFORMAT ">
+              <w:r>
+                <w:rPr>
+                  <w:noProof/>
+                  <w:shd w:val="clear" w:color="auto" w:fill="FFFFFF"/>
+                </w:rPr>
+                <w:t>11</w:t>
+              </w:r>
+            </w:fldSimple>
             <w:r>
               <w:t>:</w:t>
             </w:r>
@@ -34998,14 +34916,27 @@
             <w:r>
               <w:t xml:space="preserve"> </w:t>
             </w:r>
-            <w:fldSimple w:instr=" SEQ stepList \* MERGEFORMAT ">
-              <w:r>
-                <w:rPr>
-                  <w:noProof/>
-                </w:rPr>
-                <w:t>17</w:t>
-              </w:r>
-            </w:fldSimple>
+            <w:r>
+              <w:fldChar w:fldCharType="begin"/>
+            </w:r>
+            <w:r>
+              <w:instrText xml:space="preserve"> SEQ stepList \* MERGEFORMAT </w:instrText>
+            </w:r>
+            <w:r>
+              <w:fldChar w:fldCharType="separate"/>
+            </w:r>
+            <w:r>
+              <w:rPr>
+                <w:noProof/>
+              </w:rPr>
+              <w:t>17</w:t>
+            </w:r>
+            <w:r>
+              <w:rPr>
+                <w:noProof/>
+              </w:rPr>
+              <w:fldChar w:fldCharType="end"/>
+            </w:r>
             <w:r>
               <w:t>:</w:t>
             </w:r>
@@ -60968,14 +60899,27 @@
     <w:r>
       <w:t xml:space="preserve"> of </w:t>
     </w:r>
-    <w:fldSimple w:instr=" NUMPAGES  \* Arabic  \* MERGEFORMAT ">
-      <w:r>
-        <w:rPr>
-          <w:noProof/>
-        </w:rPr>
-        <w:t>46</w:t>
-      </w:r>
-    </w:fldSimple>
+    <w:r>
+      <w:fldChar w:fldCharType="begin"/>
+    </w:r>
+    <w:r>
+      <w:instrText xml:space="preserve"> NUMPAGES  \* Arabic  \* MERGEFORMAT </w:instrText>
+    </w:r>
+    <w:r>
+      <w:fldChar w:fldCharType="separate"/>
+    </w:r>
+    <w:r>
+      <w:rPr>
+        <w:noProof/>
+      </w:rPr>
+      <w:t>46</w:t>
+    </w:r>
+    <w:r>
+      <w:rPr>
+        <w:noProof/>
+      </w:rPr>
+      <w:fldChar w:fldCharType="end"/>
+    </w:r>
     <w:r>
       <w:t xml:space="preserve"> pages</w:t>
     </w:r>

</xml_diff>

<commit_message>
Updating "What to expect step" in Word template is with "Judge will issue an order" section in convention file
</commit_message>
<xml_diff>
--- a/docassemble/ChangingChildCustody/data/templates/changing_child_custody_action_plan.docx
+++ b/docassemble/ChangingChildCustody/data/templates/changing_child_custody_action_plan.docx
@@ -6737,26 +6737,40 @@
               </w:rPr>
               <w:t xml:space="preserve"> </w:t>
             </w:r>
+            <w:r>
+              <w:rPr>
+                <w:b/>
+              </w:rPr>
+              <w:t>DR-306</w:t>
+            </w:r>
+            <w:r>
+              <w:t xml:space="preserve"> </w:t>
+            </w:r>
+            <w:r>
+              <w:t>[</w:t>
+            </w:r>
             <w:hyperlink r:id="rId21" w:history="1">
               <w:r>
                 <w:rPr>
                   <w:rStyle w:val="Hyperlink"/>
-                  <w:b/>
                 </w:rPr>
-                <w:t>DR-306</w:t>
+                <w:t>Fill-In</w:t>
+              </w:r>
+              <w:r>
+                <w:rPr>
+                  <w:rStyle w:val="Hyperlink"/>
+                </w:rPr>
+                <w:t xml:space="preserve"> </w:t>
+              </w:r>
+              <w:r>
+                <w:rPr>
+                  <w:rStyle w:val="Hyperlink"/>
+                </w:rPr>
+                <w:t>PDF</w:t>
               </w:r>
             </w:hyperlink>
             <w:r>
-              <w:t xml:space="preserve"> </w:t>
-            </w:r>
-            <w:r>
-              <w:t>[Fill-In</w:t>
-            </w:r>
-            <w:r>
-              <w:t xml:space="preserve"> </w:t>
-            </w:r>
-            <w:r>
-              <w:t>PDF]</w:t>
+              <w:t>]</w:t>
             </w:r>
             <w:r>
               <w:t xml:space="preserve"> </w:t>
@@ -6870,26 +6884,40 @@
               </w:rPr>
               <w:t xml:space="preserve"> </w:t>
             </w:r>
+            <w:r>
+              <w:rPr>
+                <w:b/>
+              </w:rPr>
+              <w:t>DR-307</w:t>
+            </w:r>
+            <w:r>
+              <w:t xml:space="preserve"> </w:t>
+            </w:r>
+            <w:r>
+              <w:t>[</w:t>
+            </w:r>
             <w:hyperlink r:id="rId22" w:history="1">
               <w:r>
                 <w:rPr>
                   <w:rStyle w:val="Hyperlink"/>
-                  <w:b/>
                 </w:rPr>
-                <w:t>DR-307</w:t>
+                <w:t>Fill-In</w:t>
+              </w:r>
+              <w:r>
+                <w:rPr>
+                  <w:rStyle w:val="Hyperlink"/>
+                </w:rPr>
+                <w:t xml:space="preserve"> </w:t>
+              </w:r>
+              <w:r>
+                <w:rPr>
+                  <w:rStyle w:val="Hyperlink"/>
+                </w:rPr>
+                <w:t>PDF</w:t>
               </w:r>
             </w:hyperlink>
             <w:r>
-              <w:t xml:space="preserve"> </w:t>
-            </w:r>
-            <w:r>
-              <w:t>[Fill-In</w:t>
-            </w:r>
-            <w:r>
-              <w:t xml:space="preserve"> </w:t>
-            </w:r>
-            <w:r>
-              <w:t>PDF]</w:t>
+              <w:t>]</w:t>
             </w:r>
             <w:r>
               <w:t xml:space="preserve"> </w:t>
@@ -7015,26 +7043,40 @@
               </w:rPr>
               <w:t xml:space="preserve"> </w:t>
             </w:r>
+            <w:r>
+              <w:rPr>
+                <w:b/>
+              </w:rPr>
+              <w:t>DR-308</w:t>
+            </w:r>
+            <w:r>
+              <w:t xml:space="preserve"> </w:t>
+            </w:r>
+            <w:r>
+              <w:t>[</w:t>
+            </w:r>
             <w:hyperlink r:id="rId23" w:history="1">
               <w:r>
                 <w:rPr>
                   <w:rStyle w:val="Hyperlink"/>
-                  <w:b/>
                 </w:rPr>
-                <w:t>DR-308</w:t>
+                <w:t>Fill-In</w:t>
+              </w:r>
+              <w:r>
+                <w:rPr>
+                  <w:rStyle w:val="Hyperlink"/>
+                </w:rPr>
+                <w:t xml:space="preserve"> </w:t>
+              </w:r>
+              <w:r>
+                <w:rPr>
+                  <w:rStyle w:val="Hyperlink"/>
+                </w:rPr>
+                <w:t>PDF</w:t>
               </w:r>
             </w:hyperlink>
             <w:r>
-              <w:t xml:space="preserve"> </w:t>
-            </w:r>
-            <w:r>
-              <w:t>[Fill-In</w:t>
-            </w:r>
-            <w:r>
-              <w:t xml:space="preserve"> </w:t>
-            </w:r>
-            <w:r>
-              <w:t>PDF]</w:t>
+              <w:t>]</w:t>
             </w:r>
             <w:r>
               <w:t xml:space="preserve"> </w:t>
@@ -15781,7 +15823,6 @@
               <w:rPr>
                 <w:rStyle w:val="Hyperlink"/>
                 <w:color w:val="202529"/>
-                <w:u w:val="none"/>
               </w:rPr>
             </w:pPr>
             <w:r>
@@ -15902,7 +15943,6 @@
               <w:rPr>
                 <w:rStyle w:val="Hyperlink"/>
                 <w:color w:val="202529"/>
-                <w:u w:val="none"/>
               </w:rPr>
               <w:br/>
             </w:r>
@@ -15996,7 +16036,6 @@
               <w:rPr>
                 <w:rStyle w:val="Hyperlink"/>
                 <w:color w:val="202529"/>
-                <w:u w:val="none"/>
               </w:rPr>
               <w:br/>
             </w:r>
@@ -19587,7 +19626,6 @@
               <w:rPr>
                 <w:rStyle w:val="Hyperlink"/>
                 <w:color w:val="202529"/>
-                <w:u w:val="none"/>
               </w:rPr>
             </w:pPr>
             <w:r>
@@ -20256,7 +20294,6 @@
               <w:rPr>
                 <w:rStyle w:val="Hyperlink"/>
                 <w:color w:val="202529"/>
-                <w:u w:val="none"/>
               </w:rPr>
             </w:pPr>
             <w:r>
@@ -20353,7 +20390,6 @@
               <w:rPr>
                 <w:rStyle w:val="Hyperlink"/>
                 <w:color w:val="202529"/>
-                <w:u w:val="none"/>
               </w:rPr>
             </w:pPr>
             <w:r>
@@ -34559,7 +34595,6 @@
                   <w:b/>
                   <w:bCs/>
                   <w:color w:val="auto"/>
-                  <w:u w:val="none"/>
                 </w:rPr>
                 <w:t>DR-308</w:t>
               </w:r>
@@ -34654,7 +34689,6 @@
                   <w:b/>
                   <w:bCs/>
                   <w:color w:val="auto"/>
-                  <w:u w:val="none"/>
                 </w:rPr>
                 <w:t>DR-30</w:t>
               </w:r>
@@ -34664,7 +34698,6 @@
                   <w:b/>
                   <w:bCs/>
                   <w:color w:val="auto"/>
-                  <w:u w:val="none"/>
                 </w:rPr>
                 <w:t>7</w:t>
               </w:r>
@@ -34675,7 +34708,6 @@
                 <w:b/>
                 <w:bCs/>
                 <w:color w:val="auto"/>
-                <w:u w:val="none"/>
               </w:rPr>
               <w:t xml:space="preserve"> </w:t>
             </w:r>
@@ -34775,7 +34807,6 @@
                   <w:b/>
                   <w:bCs/>
                   <w:color w:val="auto"/>
-                  <w:u w:val="none"/>
                 </w:rPr>
                 <w:t>DR-308</w:t>
               </w:r>
@@ -34786,7 +34817,6 @@
                 <w:b/>
                 <w:bCs/>
                 <w:color w:val="auto"/>
-                <w:u w:val="none"/>
               </w:rPr>
               <w:t xml:space="preserve"> </w:t>
             </w:r>
@@ -36574,7 +36604,6 @@
                   <w:b/>
                   <w:bCs/>
                   <w:color w:val="auto"/>
-                  <w:u w:val="none"/>
                 </w:rPr>
                 <w:t>Uncontested Motion to Modify Custody</w:t>
               </w:r>
@@ -37706,7 +37735,6 @@
                   <w:rStyle w:val="Hyperlink"/>
                   <w:b/>
                   <w:color w:val="auto"/>
-                  <w:u w:val="none"/>
                 </w:rPr>
                 <w:t>TrueFile</w:t>
               </w:r>
@@ -37715,7 +37743,6 @@
                   <w:rStyle w:val="Hyperlink"/>
                   <w:b/>
                   <w:color w:val="auto"/>
-                  <w:u w:val="none"/>
                 </w:rPr>
                 <w:t xml:space="preserve"> </w:t>
               </w:r>
@@ -37724,7 +37751,6 @@
                   <w:rStyle w:val="Hyperlink"/>
                   <w:b/>
                   <w:color w:val="auto"/>
-                  <w:u w:val="none"/>
                 </w:rPr>
                 <w:t>eFiling</w:t>
               </w:r>
@@ -37733,7 +37759,6 @@
                   <w:rStyle w:val="Hyperlink"/>
                   <w:b/>
                   <w:color w:val="auto"/>
-                  <w:u w:val="none"/>
                 </w:rPr>
                 <w:t xml:space="preserve"> </w:t>
               </w:r>
@@ -37742,7 +37767,6 @@
                   <w:rStyle w:val="Hyperlink"/>
                   <w:b/>
                   <w:color w:val="auto"/>
-                  <w:u w:val="none"/>
                 </w:rPr>
                 <w:t>system</w:t>
               </w:r>
@@ -38670,7 +38694,6 @@
                   <w:rStyle w:val="Hyperlink"/>
                   <w:b/>
                   <w:color w:val="auto"/>
-                  <w:u w:val="none"/>
                 </w:rPr>
                 <w:t>TrueFile</w:t>
               </w:r>
@@ -38679,7 +38702,6 @@
                   <w:rStyle w:val="Hyperlink"/>
                   <w:b/>
                   <w:color w:val="auto"/>
-                  <w:u w:val="none"/>
                 </w:rPr>
                 <w:t xml:space="preserve"> </w:t>
               </w:r>
@@ -38688,7 +38710,6 @@
                   <w:rStyle w:val="Hyperlink"/>
                   <w:b/>
                   <w:color w:val="auto"/>
-                  <w:u w:val="none"/>
                 </w:rPr>
                 <w:t>eFiling</w:t>
               </w:r>
@@ -38697,7 +38718,6 @@
                   <w:rStyle w:val="Hyperlink"/>
                   <w:b/>
                   <w:color w:val="auto"/>
-                  <w:u w:val="none"/>
                 </w:rPr>
                 <w:t xml:space="preserve"> </w:t>
               </w:r>
@@ -38706,7 +38726,6 @@
                   <w:rStyle w:val="Hyperlink"/>
                   <w:b/>
                   <w:color w:val="auto"/>
-                  <w:u w:val="none"/>
                 </w:rPr>
                 <w:t>system</w:t>
               </w:r>
@@ -38836,7 +38855,6 @@
                   <w:rStyle w:val="Hyperlink"/>
                   <w:b/>
                   <w:color w:val="202529"/>
-                  <w:u w:val="none"/>
                 </w:rPr>
                 <w:t>Family</w:t>
               </w:r>
@@ -38845,7 +38863,6 @@
                   <w:rStyle w:val="Hyperlink"/>
                   <w:b/>
                   <w:color w:val="202529"/>
-                  <w:u w:val="none"/>
                 </w:rPr>
                 <w:t xml:space="preserve"> </w:t>
               </w:r>
@@ -38854,7 +38871,6 @@
                   <w:rStyle w:val="Hyperlink"/>
                   <w:b/>
                   <w:color w:val="202529"/>
-                  <w:u w:val="none"/>
                 </w:rPr>
                 <w:t>Law</w:t>
               </w:r>
@@ -38863,7 +38879,6 @@
                   <w:rStyle w:val="Hyperlink"/>
                   <w:b/>
                   <w:color w:val="202529"/>
-                  <w:u w:val="none"/>
                 </w:rPr>
                 <w:t xml:space="preserve"> </w:t>
               </w:r>
@@ -38872,7 +38887,6 @@
                   <w:rStyle w:val="Hyperlink"/>
                   <w:b/>
                   <w:color w:val="auto"/>
-                  <w:u w:val="none"/>
                 </w:rPr>
                 <w:t>Self</w:t>
               </w:r>
@@ -38881,7 +38895,6 @@
                   <w:rStyle w:val="Hyperlink"/>
                   <w:b/>
                   <w:color w:val="202529"/>
-                  <w:u w:val="none"/>
                 </w:rPr>
                 <w:t>-Help</w:t>
               </w:r>
@@ -38890,7 +38903,6 @@
                   <w:rStyle w:val="Hyperlink"/>
                   <w:b/>
                   <w:color w:val="202529"/>
-                  <w:u w:val="none"/>
                 </w:rPr>
                 <w:t xml:space="preserve"> </w:t>
               </w:r>
@@ -38899,7 +38911,6 @@
                   <w:rStyle w:val="Hyperlink"/>
                   <w:b/>
                   <w:color w:val="202529"/>
-                  <w:u w:val="none"/>
                 </w:rPr>
                 <w:t>Center</w:t>
               </w:r>
@@ -38908,7 +38919,6 @@
               <w:rPr>
                 <w:rStyle w:val="Hyperlink"/>
                 <w:color w:val="202529"/>
-                <w:u w:val="none"/>
               </w:rPr>
               <w:br/>
               <w:t>courts.alaska.gov/shc/family</w:t>
@@ -39965,7 +39975,6 @@
               <w:rPr>
                 <w:rStyle w:val="Hyperlink"/>
                 <w:color w:val="auto"/>
-                <w:u w:val="none"/>
               </w:rPr>
             </w:pPr>
             <w:r>
@@ -39977,7 +39986,6 @@
                   <w:rStyle w:val="Hyperlink"/>
                   <w:b/>
                   <w:color w:val="auto"/>
-                  <w:u w:val="none"/>
                 </w:rPr>
                 <w:t>Motions</w:t>
               </w:r>
@@ -39986,7 +39994,6 @@
                   <w:rStyle w:val="Hyperlink"/>
                   <w:b/>
                   <w:color w:val="auto"/>
-                  <w:u w:val="none"/>
                 </w:rPr>
                 <w:t xml:space="preserve"> </w:t>
               </w:r>
@@ -39995,7 +40002,6 @@
                   <w:rStyle w:val="Hyperlink"/>
                   <w:b/>
                   <w:color w:val="auto"/>
-                  <w:u w:val="none"/>
                 </w:rPr>
                 <w:t>Part</w:t>
               </w:r>
@@ -40004,7 +40010,6 @@
                   <w:rStyle w:val="Hyperlink"/>
                   <w:b/>
                   <w:color w:val="auto"/>
-                  <w:u w:val="none"/>
                 </w:rPr>
                 <w:t xml:space="preserve"> </w:t>
               </w:r>
@@ -40013,7 +40018,6 @@
                   <w:rStyle w:val="Hyperlink"/>
                   <w:b/>
                   <w:color w:val="auto"/>
-                  <w:u w:val="none"/>
                 </w:rPr>
                 <w:t>3:</w:t>
               </w:r>
@@ -40022,7 +40026,6 @@
                   <w:rStyle w:val="Hyperlink"/>
                   <w:b/>
                   <w:color w:val="auto"/>
-                  <w:u w:val="none"/>
                 </w:rPr>
                 <w:t xml:space="preserve"> </w:t>
               </w:r>
@@ -40031,7 +40034,6 @@
                   <w:rStyle w:val="Hyperlink"/>
                   <w:b/>
                   <w:color w:val="auto"/>
-                  <w:u w:val="none"/>
                 </w:rPr>
                 <w:t>Preparing</w:t>
               </w:r>
@@ -40040,7 +40042,6 @@
                   <w:rStyle w:val="Hyperlink"/>
                   <w:b/>
                   <w:color w:val="auto"/>
-                  <w:u w:val="none"/>
                 </w:rPr>
                 <w:t xml:space="preserve"> </w:t>
               </w:r>
@@ -40049,7 +40050,6 @@
                   <w:rStyle w:val="Hyperlink"/>
                   <w:b/>
                   <w:color w:val="auto"/>
-                  <w:u w:val="none"/>
                 </w:rPr>
                 <w:t>a</w:t>
               </w:r>
@@ -40058,7 +40058,6 @@
                   <w:rStyle w:val="Hyperlink"/>
                   <w:b/>
                   <w:color w:val="auto"/>
-                  <w:u w:val="none"/>
                 </w:rPr>
                 <w:t xml:space="preserve"> </w:t>
               </w:r>
@@ -40067,7 +40066,6 @@
                   <w:rStyle w:val="Hyperlink"/>
                   <w:b/>
                   <w:color w:val="auto"/>
-                  <w:u w:val="none"/>
                 </w:rPr>
                 <w:t>Reply</w:t>
               </w:r>
@@ -40076,7 +40074,6 @@
               <w:rPr>
                 <w:rStyle w:val="Hyperlink"/>
                 <w:color w:val="auto"/>
-                <w:u w:val="none"/>
               </w:rPr>
               <w:t>, and</w:t>
             </w:r>
@@ -40202,7 +40199,6 @@
                 <w:rStyle w:val="Hyperlink"/>
                 <w:b/>
                 <w:color w:val="auto"/>
-                <w:u w:val="none"/>
               </w:rPr>
             </w:pPr>
             <w:r>
@@ -40559,109 +40555,18 @@
             </w:r>
             <w:r>
               <w:rPr>
-                <w:color w:val="92D050"/>
-              </w:rPr>
-              <w:t xml:space="preserve">{% if </w:t>
-            </w:r>
-            <w:r>
-              <w:rPr>
-                <w:color w:val="92D050"/>
-              </w:rPr>
-              <w:t xml:space="preserve">user_need =='change foreign custody order' or (user_need in('change custody order', 'change divorce order') and </w:t>
-            </w:r>
-            <w:r>
-              <w:rPr>
-                <w:color w:val="92D050"/>
-              </w:rPr>
-              <w:t>middle_of_case == 'no</w:t>
-            </w:r>
-            <w:r>
-              <w:rPr>
-                <w:color w:val="92D050"/>
-              </w:rPr>
-              <w:t>'</w:t>
-            </w:r>
-            <w:r>
-              <w:rPr>
-                <w:color w:val="92D050"/>
-              </w:rPr>
-              <w:t>)</w:t>
-            </w:r>
-            <w:r>
-              <w:rPr>
-                <w:color w:val="92D050"/>
-              </w:rPr>
-              <w:t xml:space="preserve"> %}</w:t>
-            </w:r>
-            <w:r>
-              <w:t xml:space="preserve"> </w:t>
-            </w:r>
-            <w:r>
-              <w:lastRenderedPageBreak/>
-              <w:t>K</w:t>
-            </w:r>
-            <w:r>
-              <w:t>eep</w:t>
-            </w:r>
-            <w:r>
-              <w:t xml:space="preserve"> </w:t>
-            </w:r>
-            <w:r>
-              <w:t>following</w:t>
-            </w:r>
-            <w:r>
-              <w:t xml:space="preserve"> your </w:t>
-            </w:r>
-            <w:r>
-              <w:t>court</w:t>
-            </w:r>
-            <w:r>
-              <w:t xml:space="preserve"> </w:t>
-            </w:r>
-            <w:r>
-              <w:t>order</w:t>
-            </w:r>
-            <w:r>
-              <w:t xml:space="preserve"> unless </w:t>
-            </w:r>
-            <w:r>
-              <w:t>the</w:t>
-            </w:r>
-            <w:r>
-              <w:t xml:space="preserve"> </w:t>
-            </w:r>
-            <w:r>
-              <w:t>judge</w:t>
-            </w:r>
-            <w:r>
-              <w:t xml:space="preserve"> </w:t>
-            </w:r>
-            <w:r>
-              <w:t>grants</w:t>
-            </w:r>
-            <w:r>
-              <w:t xml:space="preserve"> </w:t>
-            </w:r>
-            <w:r>
-              <w:t>your</w:t>
-            </w:r>
-            <w:r>
-              <w:t xml:space="preserve"> </w:t>
-            </w:r>
-            <w:r>
-              <w:t>motion</w:t>
-            </w:r>
-            <w:r>
-              <w:t xml:space="preserve"> and issues a new order</w:t>
+                <w:bCs/>
+              </w:rPr>
+              <w:t xml:space="preserve"> </w:t>
+            </w:r>
+            <w:r>
+              <w:rPr>
+                <w:bCs/>
+              </w:rPr>
+              <w:t>If they do, you will get a copy of the new order</w:t>
             </w:r>
             <w:r>
               <w:t>.</w:t>
-            </w:r>
-            <w:r>
-              <w:rPr>
-                <w:color w:val="92D050"/>
-              </w:rPr>
-              <w:t>{% endif %}</w:t>
             </w:r>
           </w:p>
           <w:p>
@@ -40674,7 +40579,62 @@
               <w:ind w:left="405"/>
             </w:pPr>
             <w:r>
-              <w:t>The judge may deny your motion.</w:t>
+              <w:t xml:space="preserve">The judge </w:t>
+            </w:r>
+            <w:r>
+              <w:t xml:space="preserve">may deny your </w:t>
+            </w:r>
+            <w:r>
+              <w:rPr>
+                <w:b/>
+              </w:rPr>
+              <w:t>{{ motion_type }}</w:t>
+            </w:r>
+            <w:r>
+              <w:t xml:space="preserve">. If they do, you will </w:t>
+            </w:r>
+            <w:r>
+              <w:lastRenderedPageBreak/>
+              <w:t xml:space="preserve">get an order denying the motion </w:t>
+            </w:r>
+            <w:r>
+              <w:rPr>
+                <w:color w:val="92D050"/>
+              </w:rPr>
+              <w:t xml:space="preserve">{% if </w:t>
+            </w:r>
+            <w:r>
+              <w:rPr>
+                <w:color w:val="92D050"/>
+              </w:rPr>
+              <w:t xml:space="preserve">user_need =='change foreign custody order' or (user_need in('change custody order', 'change divorce order') and </w:t>
+            </w:r>
+            <w:r>
+              <w:rPr>
+                <w:color w:val="92D050"/>
+              </w:rPr>
+              <w:t>middle_of_case == 'no</w:t>
+            </w:r>
+            <w:r>
+              <w:rPr>
+                <w:color w:val="92D050"/>
+              </w:rPr>
+              <w:t>'</w:t>
+            </w:r>
+            <w:r>
+              <w:rPr>
+                <w:color w:val="92D050"/>
+              </w:rPr>
+              <w:t>)</w:t>
+            </w:r>
+            <w:r>
+              <w:rPr>
+                <w:color w:val="92D050"/>
+              </w:rPr>
+              <w:t xml:space="preserve"> %}</w:t>
+            </w:r>
+            <w:r>
+              <w:t xml:space="preserve"> </w:t>
             </w:r>
           </w:p>
           <w:p>
@@ -40682,36 +40642,6 @@
               <w:pStyle w:val="Body"/>
             </w:pPr>
             <w:r>
-              <w:rPr>
-                <w:color w:val="92D050"/>
-              </w:rPr>
-              <w:t xml:space="preserve">{% if </w:t>
-            </w:r>
-            <w:r>
-              <w:rPr>
-                <w:color w:val="92D050"/>
-              </w:rPr>
-              <w:t xml:space="preserve">user_need =='change foreign custody order' or (user_need in('change custody order', 'change divorce order') and </w:t>
-            </w:r>
-            <w:r>
-              <w:rPr>
-                <w:color w:val="92D050"/>
-              </w:rPr>
-              <w:t>middle_of_case == 'no'</w:t>
-            </w:r>
-            <w:r>
-              <w:rPr>
-                <w:color w:val="92D050"/>
-              </w:rPr>
-              <w:t>)</w:t>
-            </w:r>
-            <w:r>
-              <w:rPr>
-                <w:color w:val="92D050"/>
-              </w:rPr>
-              <w:t xml:space="preserve"> %}</w:t>
-            </w:r>
-            <w:r>
               <w:t>Either</w:t>
             </w:r>
             <w:r>
@@ -40854,6 +40784,18 @@
             </w:hyperlink>
             <w:r>
               <w:t>.</w:t>
+            </w:r>
+            <w:r>
+              <w:rPr>
+                <w:color w:val="92D050"/>
+              </w:rPr>
+              <w:t xml:space="preserve"> </w:t>
+            </w:r>
+            <w:r>
+              <w:rPr>
+                <w:color w:val="92D050"/>
+              </w:rPr>
+              <w:t>{% endif %}</w:t>
             </w:r>
           </w:p>
           <w:p>
@@ -40861,12 +40803,6 @@
               <w:pStyle w:val="Heading3"/>
               <w:outlineLvl w:val="2"/>
             </w:pPr>
-            <w:r>
-              <w:rPr>
-                <w:color w:val="92D050"/>
-              </w:rPr>
-              <w:t>{% endif %}</w:t>
-            </w:r>
             <w:r>
               <w:t>Links in this step</w:t>
             </w:r>
@@ -40881,7 +40817,6 @@
                   <w:rStyle w:val="Hyperlink"/>
                   <w:b/>
                   <w:color w:val="auto"/>
-                  <w:u w:val="none"/>
                 </w:rPr>
                 <w:t>Motions</w:t>
               </w:r>
@@ -40890,7 +40825,6 @@
                   <w:rStyle w:val="Hyperlink"/>
                   <w:b/>
                   <w:color w:val="auto"/>
-                  <w:u w:val="none"/>
                 </w:rPr>
                 <w:t xml:space="preserve"> </w:t>
               </w:r>
@@ -40899,7 +40833,6 @@
                   <w:rStyle w:val="Hyperlink"/>
                   <w:b/>
                   <w:color w:val="auto"/>
-                  <w:u w:val="none"/>
                 </w:rPr>
                 <w:t>Part</w:t>
               </w:r>
@@ -40908,7 +40841,6 @@
                   <w:rStyle w:val="Hyperlink"/>
                   <w:b/>
                   <w:color w:val="auto"/>
-                  <w:u w:val="none"/>
                 </w:rPr>
                 <w:t xml:space="preserve"> </w:t>
               </w:r>
@@ -40917,7 +40849,6 @@
                   <w:rStyle w:val="Hyperlink"/>
                   <w:b/>
                   <w:color w:val="auto"/>
-                  <w:u w:val="none"/>
                 </w:rPr>
                 <w:t>3:</w:t>
               </w:r>
@@ -40926,7 +40857,6 @@
                   <w:rStyle w:val="Hyperlink"/>
                   <w:b/>
                   <w:color w:val="auto"/>
-                  <w:u w:val="none"/>
                 </w:rPr>
                 <w:t xml:space="preserve"> </w:t>
               </w:r>
@@ -40935,7 +40865,6 @@
                   <w:rStyle w:val="Hyperlink"/>
                   <w:b/>
                   <w:color w:val="auto"/>
-                  <w:u w:val="none"/>
                 </w:rPr>
                 <w:t>Preparing</w:t>
               </w:r>
@@ -40944,7 +40873,6 @@
                   <w:rStyle w:val="Hyperlink"/>
                   <w:b/>
                   <w:color w:val="auto"/>
-                  <w:u w:val="none"/>
                 </w:rPr>
                 <w:t xml:space="preserve"> </w:t>
               </w:r>
@@ -40953,7 +40881,6 @@
                   <w:rStyle w:val="Hyperlink"/>
                   <w:b/>
                   <w:color w:val="auto"/>
-                  <w:u w:val="none"/>
                 </w:rPr>
                 <w:t>a</w:t>
               </w:r>
@@ -40962,7 +40889,6 @@
                   <w:rStyle w:val="Hyperlink"/>
                   <w:b/>
                   <w:color w:val="auto"/>
-                  <w:u w:val="none"/>
                 </w:rPr>
                 <w:t xml:space="preserve"> </w:t>
               </w:r>
@@ -40971,7 +40897,6 @@
                   <w:rStyle w:val="Hyperlink"/>
                   <w:b/>
                   <w:color w:val="auto"/>
-                  <w:u w:val="none"/>
                 </w:rPr>
                 <w:t>Reply</w:t>
               </w:r>
@@ -40980,7 +40905,6 @@
                   <w:rStyle w:val="Hyperlink"/>
                   <w:b/>
                   <w:color w:val="auto"/>
-                  <w:u w:val="none"/>
                 </w:rPr>
                 <w:t xml:space="preserve"> </w:t>
               </w:r>
@@ -41367,7 +41291,6 @@
               <w:rPr>
                 <w:rStyle w:val="Hyperlink"/>
                 <w:color w:val="auto"/>
-                <w:u w:val="none"/>
               </w:rPr>
               <w:br/>
             </w:r>
@@ -41553,28 +41476,25 @@
               <w:fldChar w:fldCharType="end"/>
             </w:r>
             <w:r>
-              <w:t xml:space="preserve">: What to </w:t>
-            </w:r>
-            <w:r>
+              <w:t xml:space="preserve">: What to expect after you file a </w:t>
+            </w:r>
+            <w:r>
+              <w:rPr>
+                <w:iCs/>
+              </w:rPr>
+              <w:t>Motion</w:t>
+            </w:r>
+            <w:r>
+              <w:rPr>
+                <w:iCs/>
+              </w:rPr>
+              <w:t xml:space="preserve"> to </w:t>
+            </w:r>
+            <w:r>
+              <w:rPr>
+                <w:iCs/>
+              </w:rPr>
               <w:lastRenderedPageBreak/>
-              <w:t xml:space="preserve">expect after you file a </w:t>
-            </w:r>
-            <w:r>
-              <w:rPr>
-                <w:iCs/>
-              </w:rPr>
-              <w:t>Motion</w:t>
-            </w:r>
-            <w:r>
-              <w:rPr>
-                <w:iCs/>
-              </w:rPr>
-              <w:t xml:space="preserve"> to </w:t>
-            </w:r>
-            <w:r>
-              <w:rPr>
-                <w:iCs/>
-              </w:rPr>
               <w:t>Reconsider</w:t>
             </w:r>
           </w:p>
@@ -41655,7 +41575,6 @@
               <w:spacing w:before="240"/>
             </w:pPr>
             <w:r>
-              <w:lastRenderedPageBreak/>
               <w:t xml:space="preserve">{{ capitalize(other_party_in_case) }} does not have to respond unless </w:t>
             </w:r>
             <w:r>
@@ -41697,6 +41616,7 @@
               <w:pStyle w:val="Body"/>
             </w:pPr>
             <w:r>
+              <w:lastRenderedPageBreak/>
               <w:t>If the judge agrees to reconsider their decision, they may ask {{ other_party_in_case }} to respond in writing or they may change the decision. Usually, the judge only changes their decision after they ask {{ other_party_in_case }} for a written response.</w:t>
             </w:r>
           </w:p>
@@ -42490,7 +42410,6 @@
               <w:rPr>
                 <w:b/>
               </w:rPr>
-              <w:lastRenderedPageBreak/>
               <w:t>whichever</w:t>
             </w:r>
             <w:r>
@@ -42564,6 +42483,7 @@
               <w:ind w:left="420"/>
             </w:pPr>
             <w:r>
+              <w:lastRenderedPageBreak/>
               <w:t xml:space="preserve">If the court grants the </w:t>
             </w:r>
             <w:r>
@@ -43208,79 +43128,73 @@
               <w:rPr>
                 <w:shd w:val="clear" w:color="auto" w:fill="FFFFFF"/>
               </w:rPr>
-              <w:t xml:space="preserve">{% else </w:t>
+              <w:t>{% else %}</w:t>
+            </w:r>
+            <w:r>
+              <w:rPr>
+                <w:shd w:val="clear" w:color="auto" w:fill="FFFFFF"/>
+              </w:rPr>
+              <w:t>Motion</w:t>
+            </w:r>
+            <w:r>
+              <w:rPr>
+                <w:shd w:val="clear" w:color="auto" w:fill="FFFFFF"/>
+              </w:rPr>
+              <w:t xml:space="preserve"> </w:t>
+            </w:r>
+            <w:r>
+              <w:rPr>
+                <w:shd w:val="clear" w:color="auto" w:fill="FFFFFF"/>
+              </w:rPr>
+              <w:t>to</w:t>
+            </w:r>
+            <w:r>
+              <w:rPr>
+                <w:shd w:val="clear" w:color="auto" w:fill="FFFFFF"/>
+              </w:rPr>
+              <w:t xml:space="preserve"> </w:t>
+            </w:r>
+            <w:r>
+              <w:rPr>
+                <w:shd w:val="clear" w:color="auto" w:fill="FFFFFF"/>
+              </w:rPr>
+              <w:t>Set</w:t>
+            </w:r>
+            <w:r>
+              <w:rPr>
+                <w:shd w:val="clear" w:color="auto" w:fill="FFFFFF"/>
+              </w:rPr>
+              <w:t xml:space="preserve"> </w:t>
+            </w:r>
+            <w:r>
+              <w:rPr>
+                <w:shd w:val="clear" w:color="auto" w:fill="FFFFFF"/>
+              </w:rPr>
+              <w:t>Aside</w:t>
+            </w:r>
+            <w:r>
+              <w:rPr>
+                <w:shd w:val="clear" w:color="auto" w:fill="FFFFFF"/>
+              </w:rPr>
+              <w:t xml:space="preserve"> </w:t>
+            </w:r>
+            <w:r>
+              <w:rPr>
+                <w:shd w:val="clear" w:color="auto" w:fill="FFFFFF"/>
+              </w:rPr>
+              <w:t>Judgment</w:t>
+            </w:r>
+            <w:r>
+              <w:rPr>
+                <w:shd w:val="clear" w:color="auto" w:fill="FFFFFF"/>
+              </w:rPr>
+              <w:t xml:space="preserve"> </w:t>
             </w:r>
             <w:r>
               <w:rPr>
                 <w:shd w:val="clear" w:color="auto" w:fill="FFFFFF"/>
               </w:rPr>
               <w:lastRenderedPageBreak/>
-              <w:t>%}</w:t>
-            </w:r>
-            <w:r>
-              <w:rPr>
-                <w:shd w:val="clear" w:color="auto" w:fill="FFFFFF"/>
-              </w:rPr>
-              <w:t>Motion</w:t>
-            </w:r>
-            <w:r>
-              <w:rPr>
-                <w:shd w:val="clear" w:color="auto" w:fill="FFFFFF"/>
-              </w:rPr>
-              <w:t xml:space="preserve"> </w:t>
-            </w:r>
-            <w:r>
-              <w:rPr>
-                <w:shd w:val="clear" w:color="auto" w:fill="FFFFFF"/>
-              </w:rPr>
-              <w:t>to</w:t>
-            </w:r>
-            <w:r>
-              <w:rPr>
-                <w:shd w:val="clear" w:color="auto" w:fill="FFFFFF"/>
-              </w:rPr>
-              <w:t xml:space="preserve"> </w:t>
-            </w:r>
-            <w:r>
-              <w:rPr>
-                <w:shd w:val="clear" w:color="auto" w:fill="FFFFFF"/>
-              </w:rPr>
-              <w:t>Set</w:t>
-            </w:r>
-            <w:r>
-              <w:rPr>
-                <w:shd w:val="clear" w:color="auto" w:fill="FFFFFF"/>
-              </w:rPr>
-              <w:t xml:space="preserve"> </w:t>
-            </w:r>
-            <w:r>
-              <w:rPr>
-                <w:shd w:val="clear" w:color="auto" w:fill="FFFFFF"/>
-              </w:rPr>
-              <w:t>Aside</w:t>
-            </w:r>
-            <w:r>
-              <w:rPr>
-                <w:shd w:val="clear" w:color="auto" w:fill="FFFFFF"/>
-              </w:rPr>
-              <w:t xml:space="preserve"> </w:t>
-            </w:r>
-            <w:r>
-              <w:rPr>
-                <w:shd w:val="clear" w:color="auto" w:fill="FFFFFF"/>
-              </w:rPr>
-              <w:t>Judgment</w:t>
-            </w:r>
-            <w:r>
-              <w:rPr>
-                <w:shd w:val="clear" w:color="auto" w:fill="FFFFFF"/>
-              </w:rPr>
-              <w:t xml:space="preserve"> </w:t>
-            </w:r>
-            <w:r>
-              <w:rPr>
-                <w:shd w:val="clear" w:color="auto" w:fill="FFFFFF"/>
-              </w:rPr>
               <w:t>or</w:t>
             </w:r>
             <w:r>
@@ -44566,7 +44480,6 @@
                 <w:b/>
                 <w:bCs/>
               </w:rPr>
-              <w:lastRenderedPageBreak/>
               <w:t>Or</w:t>
             </w:r>
           </w:p>
@@ -44638,6 +44551,7 @@
               <w:t xml:space="preserve"> </w:t>
             </w:r>
             <w:r>
+              <w:lastRenderedPageBreak/>
               <w:t>together</w:t>
             </w:r>
             <w:r>
@@ -45796,7 +45710,6 @@
               <w:rPr>
                 <w:color w:val="FF0000"/>
               </w:rPr>
-              <w:lastRenderedPageBreak/>
               <w:t>endif</w:t>
             </w:r>
             <w:r>
@@ -45831,7 +45744,6 @@
               <w:rPr>
                 <w:color w:val="FFC000"/>
               </w:rPr>
-              <w:lastRenderedPageBreak/>
               <w:t>{%</w:t>
             </w:r>
             <w:r>
@@ -46075,11 +45987,7 @@
               <w:ind w:left="510"/>
             </w:pPr>
             <w:r>
-              <w:t xml:space="preserve">One parent is moving out of state so the existing schedule of </w:t>
-            </w:r>
-            <w:r>
-              <w:lastRenderedPageBreak/>
-              <w:t>week on / week off is impossible.</w:t>
+              <w:t>One parent is moving out of state so the existing schedule of week on / week off is impossible.</w:t>
             </w:r>
           </w:p>
           <w:p>
@@ -46092,7 +46000,11 @@
               <w:ind w:left="510"/>
             </w:pPr>
             <w:r>
-              <w:t>The parent the children were living with 4 days a week went to jail, so the existing schedule is impossible.</w:t>
+              <w:t xml:space="preserve">The parent the children were living with 4 days a week went to </w:t>
+            </w:r>
+            <w:r>
+              <w:lastRenderedPageBreak/>
+              <w:t>jail, so the existing schedule is impossible.</w:t>
             </w:r>
           </w:p>
           <w:p>
@@ -46687,7 +46599,6 @@
                 <w:b/>
                 <w:color w:val="000000"/>
               </w:rPr>
-              <w:lastRenderedPageBreak/>
               <w:t>Child</w:t>
             </w:r>
             <w:r>
@@ -46803,6 +46714,7 @@
               <w:rPr>
                 <w:iCs/>
               </w:rPr>
+              <w:lastRenderedPageBreak/>
               <w:t>Each</w:t>
             </w:r>
             <w:r>
@@ -48163,14 +48075,14 @@
               <w:rPr>
                 <w:shd w:val="clear" w:color="auto" w:fill="FFFFFF"/>
               </w:rPr>
-              <w:t xml:space="preserve"> you {% if </w:t>
+              <w:t xml:space="preserve"> you {% if respond_to_set_aside == </w:t>
             </w:r>
             <w:r>
               <w:rPr>
                 <w:shd w:val="clear" w:color="auto" w:fill="FFFFFF"/>
               </w:rPr>
               <w:lastRenderedPageBreak/>
-              <w:t>respond_to_set_aside == 'agree' %}</w:t>
+              <w:t>'agree' %}</w:t>
             </w:r>
             <w:r>
               <w:rPr>
@@ -49081,187 +48993,187 @@
               <w:t xml:space="preserve"> </w:t>
             </w:r>
             <w:r>
+              <w:t>fill</w:t>
+            </w:r>
+            <w:r>
+              <w:t xml:space="preserve"> </w:t>
+            </w:r>
+            <w:r>
+              <w:t>out</w:t>
+            </w:r>
+            <w:r>
+              <w:t xml:space="preserve"> </w:t>
+            </w:r>
+            <w:r>
+              <w:t>and</w:t>
+            </w:r>
+            <w:r>
+              <w:t xml:space="preserve"> </w:t>
+            </w:r>
+            <w:r>
+              <w:t>file</w:t>
+            </w:r>
+            <w:r>
+              <w:t xml:space="preserve"> </w:t>
+            </w:r>
+            <w:r>
+              <w:t>a</w:t>
+            </w:r>
+            <w:r>
+              <w:t xml:space="preserve"> </w:t>
+            </w:r>
+            <w:r>
+              <w:t>response.</w:t>
+            </w:r>
+            <w:r>
+              <w:t xml:space="preserve"> </w:t>
+            </w:r>
+            <w:r>
+              <w:t>Be</w:t>
+            </w:r>
+            <w:r>
+              <w:t xml:space="preserve"> </w:t>
+            </w:r>
+            <w:r>
+              <w:t>sure</w:t>
+            </w:r>
+            <w:r>
+              <w:t xml:space="preserve"> </w:t>
+            </w:r>
+            <w:r>
+              <w:t>to</w:t>
+            </w:r>
+            <w:r>
+              <w:t xml:space="preserve"> </w:t>
+            </w:r>
+            <w:r>
+              <w:t>state</w:t>
+            </w:r>
+            <w:r>
+              <w:t xml:space="preserve"> </w:t>
+            </w:r>
+            <w:r>
+              <w:t>what</w:t>
+            </w:r>
+            <w:r>
+              <w:t xml:space="preserve"> </w:t>
+            </w:r>
+            <w:r>
+              <w:t>you</w:t>
+            </w:r>
+            <w:r>
+              <w:t xml:space="preserve"> </w:t>
+            </w:r>
+            <w:r>
+              <w:t>do</w:t>
+            </w:r>
+            <w:r>
+              <w:t xml:space="preserve"> </w:t>
+            </w:r>
+            <w:r>
+              <w:t>and</w:t>
+            </w:r>
+            <w:r>
+              <w:t xml:space="preserve"> </w:t>
+            </w:r>
+            <w:r>
+              <w:t>do</w:t>
+            </w:r>
+            <w:r>
+              <w:t xml:space="preserve"> </w:t>
+            </w:r>
+            <w:r>
+              <w:t>not</w:t>
+            </w:r>
+            <w:r>
+              <w:t xml:space="preserve"> </w:t>
+            </w:r>
+            <w:r>
+              <w:t>agree</w:t>
+            </w:r>
+            <w:r>
+              <w:t xml:space="preserve"> </w:t>
+            </w:r>
+            <w:r>
+              <w:t>with.</w:t>
+            </w:r>
+            <w:r>
+              <w:t xml:space="preserve"> </w:t>
+            </w:r>
+            <w:r>
+              <w:t>Remember,</w:t>
+            </w:r>
+            <w:r>
+              <w:t xml:space="preserve"> </w:t>
+            </w:r>
+            <w:r>
+              <w:t>you</w:t>
+            </w:r>
+            <w:r>
+              <w:t xml:space="preserve"> </w:t>
+            </w:r>
+            <w:r>
+              <w:t>must</w:t>
+            </w:r>
+            <w:r>
+              <w:t xml:space="preserve"> </w:t>
+            </w:r>
+            <w:r>
+              <w:t>respond</w:t>
+            </w:r>
+            <w:r>
+              <w:t xml:space="preserve"> </w:t>
+            </w:r>
+            <w:r>
+              <w:t>within</w:t>
+            </w:r>
+            <w:r>
+              <w:t xml:space="preserve"> </w:t>
+            </w:r>
+            <w:r>
+              <w:rPr>
+                <w:b/>
+                <w:bCs/>
+              </w:rPr>
+              <w:t>10</w:t>
+            </w:r>
+            <w:r>
+              <w:rPr>
+                <w:b/>
+                <w:bCs/>
+              </w:rPr>
+              <w:t xml:space="preserve"> </w:t>
+            </w:r>
+            <w:r>
+              <w:rPr>
+                <w:b/>
+                <w:bCs/>
+              </w:rPr>
+              <w:t>days</w:t>
+            </w:r>
+            <w:r>
+              <w:t xml:space="preserve"> </w:t>
+            </w:r>
+            <w:r>
+              <w:t>from</w:t>
+            </w:r>
+            <w:r>
+              <w:t xml:space="preserve"> </w:t>
+            </w:r>
+            <w:r>
+              <w:t>the</w:t>
+            </w:r>
+            <w:r>
+              <w:t xml:space="preserve"> </w:t>
+            </w:r>
+            <w:r>
+              <w:t>day</w:t>
+            </w:r>
+            <w:r>
+              <w:t xml:space="preserve"> </w:t>
+            </w:r>
+            <w:r>
               <w:lastRenderedPageBreak/>
-              <w:t>fill</w:t>
-            </w:r>
-            <w:r>
-              <w:t xml:space="preserve"> </w:t>
-            </w:r>
-            <w:r>
-              <w:t>out</w:t>
-            </w:r>
-            <w:r>
-              <w:t xml:space="preserve"> </w:t>
-            </w:r>
-            <w:r>
-              <w:t>and</w:t>
-            </w:r>
-            <w:r>
-              <w:t xml:space="preserve"> </w:t>
-            </w:r>
-            <w:r>
-              <w:t>file</w:t>
-            </w:r>
-            <w:r>
-              <w:t xml:space="preserve"> </w:t>
-            </w:r>
-            <w:r>
-              <w:t>a</w:t>
-            </w:r>
-            <w:r>
-              <w:t xml:space="preserve"> </w:t>
-            </w:r>
-            <w:r>
-              <w:t>response.</w:t>
-            </w:r>
-            <w:r>
-              <w:t xml:space="preserve"> </w:t>
-            </w:r>
-            <w:r>
-              <w:t>Be</w:t>
-            </w:r>
-            <w:r>
-              <w:t xml:space="preserve"> </w:t>
-            </w:r>
-            <w:r>
-              <w:t>sure</w:t>
-            </w:r>
-            <w:r>
-              <w:t xml:space="preserve"> </w:t>
-            </w:r>
-            <w:r>
-              <w:t>to</w:t>
-            </w:r>
-            <w:r>
-              <w:t xml:space="preserve"> </w:t>
-            </w:r>
-            <w:r>
-              <w:t>state</w:t>
-            </w:r>
-            <w:r>
-              <w:t xml:space="preserve"> </w:t>
-            </w:r>
-            <w:r>
-              <w:t>what</w:t>
-            </w:r>
-            <w:r>
-              <w:t xml:space="preserve"> </w:t>
-            </w:r>
-            <w:r>
-              <w:t>you</w:t>
-            </w:r>
-            <w:r>
-              <w:t xml:space="preserve"> </w:t>
-            </w:r>
-            <w:r>
-              <w:t>do</w:t>
-            </w:r>
-            <w:r>
-              <w:t xml:space="preserve"> </w:t>
-            </w:r>
-            <w:r>
-              <w:t>and</w:t>
-            </w:r>
-            <w:r>
-              <w:t xml:space="preserve"> </w:t>
-            </w:r>
-            <w:r>
-              <w:t>do</w:t>
-            </w:r>
-            <w:r>
-              <w:t xml:space="preserve"> </w:t>
-            </w:r>
-            <w:r>
-              <w:t>not</w:t>
-            </w:r>
-            <w:r>
-              <w:t xml:space="preserve"> </w:t>
-            </w:r>
-            <w:r>
-              <w:t>agree</w:t>
-            </w:r>
-            <w:r>
-              <w:t xml:space="preserve"> </w:t>
-            </w:r>
-            <w:r>
-              <w:t>with.</w:t>
-            </w:r>
-            <w:r>
-              <w:t xml:space="preserve"> </w:t>
-            </w:r>
-            <w:r>
-              <w:t>Remember,</w:t>
-            </w:r>
-            <w:r>
-              <w:t xml:space="preserve"> </w:t>
-            </w:r>
-            <w:r>
-              <w:t>you</w:t>
-            </w:r>
-            <w:r>
-              <w:t xml:space="preserve"> </w:t>
-            </w:r>
-            <w:r>
-              <w:t>must</w:t>
-            </w:r>
-            <w:r>
-              <w:t xml:space="preserve"> </w:t>
-            </w:r>
-            <w:r>
-              <w:t>respond</w:t>
-            </w:r>
-            <w:r>
-              <w:t xml:space="preserve"> </w:t>
-            </w:r>
-            <w:r>
-              <w:t>within</w:t>
-            </w:r>
-            <w:r>
-              <w:t xml:space="preserve"> </w:t>
-            </w:r>
-            <w:r>
-              <w:rPr>
-                <w:b/>
-                <w:bCs/>
-              </w:rPr>
-              <w:t>10</w:t>
-            </w:r>
-            <w:r>
-              <w:rPr>
-                <w:b/>
-                <w:bCs/>
-              </w:rPr>
-              <w:t xml:space="preserve"> </w:t>
-            </w:r>
-            <w:r>
-              <w:rPr>
-                <w:b/>
-                <w:bCs/>
-              </w:rPr>
-              <w:t>days</w:t>
-            </w:r>
-            <w:r>
-              <w:t xml:space="preserve"> </w:t>
-            </w:r>
-            <w:r>
-              <w:t>from</w:t>
-            </w:r>
-            <w:r>
-              <w:t xml:space="preserve"> </w:t>
-            </w:r>
-            <w:r>
-              <w:t>the</w:t>
-            </w:r>
-            <w:r>
-              <w:t xml:space="preserve"> </w:t>
-            </w:r>
-            <w:r>
-              <w:t>day</w:t>
-            </w:r>
-            <w:r>
-              <w:t xml:space="preserve"> </w:t>
-            </w:r>
-            <w:r>
               <w:t>it</w:t>
             </w:r>
             <w:r>
@@ -50055,7 +49967,6 @@
               <w:t xml:space="preserve"> </w:t>
             </w:r>
             <w:r>
-              <w:lastRenderedPageBreak/>
               <w:t>include</w:t>
             </w:r>
             <w:r>
@@ -50197,6 +50108,7 @@
               <w:pStyle w:val="ListParagraph"/>
             </w:pPr>
             <w:r>
+              <w:lastRenderedPageBreak/>
               <w:t>Deliver</w:t>
             </w:r>
             <w:r>
@@ -51199,7 +51111,6 @@
               <w:ind w:left="405"/>
             </w:pPr>
             <w:r>
-              <w:lastRenderedPageBreak/>
               <w:t>The judge may deny the motion.</w:t>
             </w:r>
           </w:p>
@@ -51228,6 +51139,7 @@
               <w:rPr>
                 <w:color w:val="92D050"/>
               </w:rPr>
+              <w:lastRenderedPageBreak/>
               <w:t>middle_of_case == 'no'</w:t>
             </w:r>
             <w:r>
@@ -52359,7 +52271,6 @@
               <w:outlineLvl w:val="2"/>
             </w:pPr>
             <w:r>
-              <w:lastRenderedPageBreak/>
               <w:t>If</w:t>
             </w:r>
             <w:r>
@@ -52530,6 +52441,7 @@
               <w:rPr>
                 <w:color w:val="000000"/>
               </w:rPr>
+              <w:lastRenderedPageBreak/>
               <w:t>D</w:t>
             </w:r>
             <w:r>
@@ -53909,7 +53821,6 @@
               <w:rPr>
                 <w:bCs/>
               </w:rPr>
-              <w:lastRenderedPageBreak/>
               <w:t>agreement</w:t>
             </w:r>
           </w:p>
@@ -53929,7 +53840,6 @@
               <w:spacing w:before="240"/>
             </w:pPr>
             <w:r>
-              <w:lastRenderedPageBreak/>
               <w:t xml:space="preserve">If you and </w:t>
             </w:r>
             <w:r>
@@ -57778,7 +57688,6 @@
                   <w:rStyle w:val="Hyperlink"/>
                   <w:b/>
                   <w:color w:val="auto"/>
-                  <w:u w:val="none"/>
                 </w:rPr>
                 <w:t>Appeals web</w:t>
               </w:r>
@@ -57787,7 +57696,6 @@
                   <w:rStyle w:val="Hyperlink"/>
                   <w:b/>
                   <w:color w:val="auto"/>
-                  <w:u w:val="none"/>
                 </w:rPr>
                 <w:t xml:space="preserve"> </w:t>
               </w:r>
@@ -57796,7 +57704,6 @@
                   <w:rStyle w:val="Hyperlink"/>
                   <w:b/>
                   <w:color w:val="auto"/>
-                  <w:u w:val="none"/>
                 </w:rPr>
                 <w:t>page</w:t>
               </w:r>
@@ -57805,7 +57712,6 @@
                   <w:rStyle w:val="Hyperlink"/>
                   <w:b/>
                   <w:color w:val="auto"/>
-                  <w:u w:val="none"/>
                 </w:rPr>
                 <w:t>s</w:t>
               </w:r>
@@ -57813,17 +57719,9 @@
                 <w:rPr>
                   <w:rStyle w:val="Hyperlink"/>
                   <w:color w:val="auto"/>
-                  <w:u w:val="none"/>
                 </w:rPr>
                 <w:br/>
-                <w:t>courts.alaska.gov</w:t>
-              </w:r>
-              <w:r>
-                <w:rPr>
-                  <w:rStyle w:val="Hyperlink"/>
-                  <w:color w:val="auto"/>
-                </w:rPr>
-                <w:t>/</w:t>
+                <w:t>courts.alaska.gov/</w:t>
               </w:r>
             </w:hyperlink>
             <w:r>
@@ -64231,13 +64129,17 @@
   </w:style>
   <w:style w:type="character" w:styleId="Hyperlink">
     <w:name w:val="Hyperlink"/>
-    <w:basedOn w:val="DefaultParagraphFont"/>
+    <w:basedOn w:val="BodyTextChar"/>
     <w:uiPriority w:val="99"/>
     <w:unhideWhenUsed/>
-    <w:rsid w:val="00D23389"/>
+    <w:rsid w:val="00967DDF"/>
     <w:rPr>
+      <w:rFonts w:ascii="Helvetica" w:hAnsi="Helvetica" w:cs="Helvetica"/>
       <w:color w:val="0563C1" w:themeColor="hyperlink"/>
-      <w:u w:val="single"/>
+      <w:spacing w:val="-2"/>
+      <w:sz w:val="24"/>
+      <w:szCs w:val="24"/>
+      <w:u w:val="none"/>
     </w:rPr>
   </w:style>
   <w:style w:type="numbering" w:customStyle="1" w:styleId="Style1">

</xml_diff>

<commit_message>
Added Added note to try CSED before process of going to court if user only needs mod to foreign child support order #32  in docx, tested step then deleted and using branding package for accordion_steps
</commit_message>
<xml_diff>
--- a/docassemble/ChangingChildCustody/data/templates/changing_child_custody_action_plan.docx
+++ b/docassemble/ChangingChildCustody/data/templates/changing_child_custody_action_plan.docx
@@ -1000,14 +1000,27 @@
             <w:r>
               <w:t xml:space="preserve"> </w:t>
             </w:r>
-            <w:fldSimple w:instr=" SEQ stepList  \* MERGEFORMAT  \* MERGEFORMAT ">
-              <w:r>
-                <w:rPr>
-                  <w:noProof/>
-                </w:rPr>
-                <w:t>1</w:t>
-              </w:r>
-            </w:fldSimple>
+            <w:r>
+              <w:fldChar w:fldCharType="begin"/>
+            </w:r>
+            <w:r>
+              <w:instrText xml:space="preserve"> SEQ stepList  \* MERGEFORMAT  \* MERGEFORMAT </w:instrText>
+            </w:r>
+            <w:r>
+              <w:fldChar w:fldCharType="separate"/>
+            </w:r>
+            <w:r>
+              <w:rPr>
+                <w:noProof/>
+              </w:rPr>
+              <w:t>1</w:t>
+            </w:r>
+            <w:r>
+              <w:rPr>
+                <w:noProof/>
+              </w:rPr>
+              <w:fldChar w:fldCharType="end"/>
+            </w:r>
             <w:r>
               <w:t>:</w:t>
             </w:r>
@@ -7537,27 +7550,14 @@
             <w:r>
               <w:t xml:space="preserve">Step </w:t>
             </w:r>
-            <w:r>
-              <w:fldChar w:fldCharType="begin"/>
-            </w:r>
-            <w:r>
-              <w:instrText xml:space="preserve"> SEQ stepList \* Arabic \* MERGEFORMAT </w:instrText>
-            </w:r>
-            <w:r>
-              <w:fldChar w:fldCharType="separate"/>
-            </w:r>
-            <w:r>
-              <w:rPr>
-                <w:noProof/>
-              </w:rPr>
-              <w:t>4</w:t>
-            </w:r>
-            <w:r>
-              <w:rPr>
-                <w:noProof/>
-              </w:rPr>
-              <w:fldChar w:fldCharType="end"/>
-            </w:r>
+            <w:fldSimple w:instr=" SEQ stepList \* Arabic \* MERGEFORMAT ">
+              <w:r>
+                <w:rPr>
+                  <w:noProof/>
+                </w:rPr>
+                <w:t>4</w:t>
+              </w:r>
+            </w:fldSimple>
             <w:r>
               <w:t xml:space="preserve">: </w:t>
             </w:r>
@@ -21485,29 +21485,15 @@
             <w:r>
               <w:t xml:space="preserve"> </w:t>
             </w:r>
-            <w:r>
-              <w:fldChar w:fldCharType="begin"/>
-            </w:r>
-            <w:r>
-              <w:instrText xml:space="preserve"> SEQ stepList \* Arabic \* MERGEFORMAT </w:instrText>
-            </w:r>
-            <w:r>
-              <w:fldChar w:fldCharType="separate"/>
-            </w:r>
-            <w:r>
-              <w:rPr>
-                <w:noProof/>
-                <w:shd w:val="clear" w:color="auto" w:fill="FFFFFF"/>
-              </w:rPr>
-              <w:t>11</w:t>
-            </w:r>
-            <w:r>
-              <w:rPr>
-                <w:noProof/>
-                <w:shd w:val="clear" w:color="auto" w:fill="FFFFFF"/>
-              </w:rPr>
-              <w:fldChar w:fldCharType="end"/>
-            </w:r>
+            <w:fldSimple w:instr=" SEQ stepList \* Arabic \* MERGEFORMAT ">
+              <w:r>
+                <w:rPr>
+                  <w:noProof/>
+                  <w:shd w:val="clear" w:color="auto" w:fill="FFFFFF"/>
+                </w:rPr>
+                <w:t>11</w:t>
+              </w:r>
+            </w:fldSimple>
             <w:r>
               <w:t>:</w:t>
             </w:r>
@@ -21640,6 +21626,109 @@
             </w:pPr>
             <w:bookmarkStart w:id="1" w:name="_Hlk136596263"/>
             <w:bookmarkStart w:id="2" w:name="_Hlk136519198"/>
+            <w:r>
+              <w:t xml:space="preserve">If do not have to change your parenting plan or custody order and you only need to change your child support </w:t>
+            </w:r>
+            <w:r>
+              <w:t>order, contact</w:t>
+            </w:r>
+            <w:r>
+              <w:t xml:space="preserve"> the Alaska Child Support Enforcement Division. They may be able to help you change your order without going to court.</w:t>
+            </w:r>
+          </w:p>
+          <w:p>
+            <w:pPr>
+              <w:pStyle w:val="Body"/>
+            </w:pPr>
+            <w:r>
+              <w:t>Alaska Child Support Enforcement Division (CSED)</w:t>
+            </w:r>
+          </w:p>
+          <w:p>
+            <w:pPr>
+              <w:pStyle w:val="ListParagraph"/>
+              <w:numPr>
+                <w:ilvl w:val="0"/>
+                <w:numId w:val="1"/>
+              </w:numPr>
+              <w:ind w:left="405"/>
+            </w:pPr>
+            <w:r>
+              <w:t>Customer Service Call Center:</w:t>
+            </w:r>
+            <w:r>
+              <w:br/>
+              <w:t>Monday – Thursday, 10:00 am -3:00 pm</w:t>
+            </w:r>
+          </w:p>
+          <w:p>
+            <w:pPr>
+              <w:pStyle w:val="ListPlevel2"/>
+              <w:numPr>
+                <w:ilvl w:val="1"/>
+                <w:numId w:val="1"/>
+              </w:numPr>
+              <w:ind w:left="765"/>
+            </w:pPr>
+            <w:r>
+              <w:rPr>
+                <w:rFonts w:ascii="Segoe UI Symbol" w:hAnsi="Segoe UI Symbol" w:cs="Segoe UI Symbol"/>
+              </w:rPr>
+              <w:t>✆</w:t>
+            </w:r>
+            <w:r>
+              <w:t xml:space="preserve"> Phone: (907) 269-6900, </w:t>
+            </w:r>
+          </w:p>
+          <w:p>
+            <w:pPr>
+              <w:pStyle w:val="ListPlevel2"/>
+              <w:numPr>
+                <w:ilvl w:val="1"/>
+                <w:numId w:val="1"/>
+              </w:numPr>
+              <w:ind w:left="765"/>
+            </w:pPr>
+            <w:r>
+              <w:t>Toll Free (In-state): 800-478-3300</w:t>
+            </w:r>
+          </w:p>
+          <w:p>
+            <w:pPr>
+              <w:pStyle w:val="ListParagraph"/>
+              <w:numPr>
+                <w:ilvl w:val="0"/>
+                <w:numId w:val="1"/>
+              </w:numPr>
+              <w:ind w:left="405"/>
+            </w:pPr>
+            <w:r>
+              <w:rPr>
+                <w:rFonts w:ascii="Segoe UI Emoji" w:hAnsi="Segoe UI Emoji" w:cs="Segoe UI Emoji"/>
+              </w:rPr>
+              <w:t>⌨</w:t>
+            </w:r>
+            <w:r>
+              <w:t xml:space="preserve"> Fax: (907) 787-3220</w:t>
+            </w:r>
+          </w:p>
+          <w:p>
+            <w:pPr>
+              <w:pStyle w:val="ListParagraph"/>
+              <w:numPr>
+                <w:ilvl w:val="0"/>
+                <w:numId w:val="1"/>
+              </w:numPr>
+              <w:ind w:left="405"/>
+            </w:pPr>
+            <w:r>
+              <w:t>Email: dor.cssd.customerservice.anchorage@alaska.gov</w:t>
+            </w:r>
+          </w:p>
+          <w:p>
+            <w:pPr>
+              <w:pStyle w:val="Body"/>
+            </w:pPr>
             <w:r>
               <w:t>There</w:t>
             </w:r>
@@ -23191,6 +23280,7 @@
               <w:rPr>
                 <w:rStyle w:val="BodyTextChar"/>
               </w:rPr>
+              <w:lastRenderedPageBreak/>
               <w:t>courts.alaska.gov/shc/shclawyer.htm</w:t>
             </w:r>
           </w:p>
@@ -23221,6 +23311,7 @@
               <w:rPr>
                 <w:shd w:val="clear" w:color="auto" w:fill="FFFFFF"/>
               </w:rPr>
+              <w:lastRenderedPageBreak/>
               <w:t>Step</w:t>
             </w:r>
             <w:r>
@@ -23603,7 +23694,6 @@
               <w:rPr>
                 <w:b/>
               </w:rPr>
-              <w:lastRenderedPageBreak/>
               <w:t>Request</w:t>
             </w:r>
             <w:r>
@@ -25079,6 +25169,7 @@
               <w:rPr>
                 <w:b/>
               </w:rPr>
+              <w:lastRenderedPageBreak/>
               <w:t>Petition</w:t>
             </w:r>
             <w:r>
@@ -25644,7 +25735,6 @@
               <w:rPr>
                 <w:b/>
               </w:rPr>
-              <w:lastRenderedPageBreak/>
               <w:t>Order,</w:t>
             </w:r>
             <w:r>
@@ -26773,6 +26863,7 @@
               <w:t xml:space="preserve"> </w:t>
             </w:r>
             <w:r>
+              <w:lastRenderedPageBreak/>
               <w:t>paperwork</w:t>
             </w:r>
             <w:r>
@@ -27289,9 +27380,6 @@
             </w:r>
             <w:r>
               <w:br/>
-            </w:r>
-            <w:r>
-              <w:lastRenderedPageBreak/>
               <w:t>On</w:t>
             </w:r>
             <w:r>
@@ -28482,6 +28570,7 @@
               <w:t xml:space="preserve"> </w:t>
             </w:r>
             <w:r>
+              <w:lastRenderedPageBreak/>
               <w:t>in('review',</w:t>
             </w:r>
             <w:r>
@@ -28655,14 +28744,7 @@
               <w:rPr>
                 <w:shd w:val="clear" w:color="auto" w:fill="FFFFFF"/>
               </w:rPr>
-              <w:t xml:space="preserve">motions to </w:t>
-            </w:r>
-            <w:r>
-              <w:rPr>
-                <w:shd w:val="clear" w:color="auto" w:fill="FFFFFF"/>
-              </w:rPr>
-              <w:lastRenderedPageBreak/>
-              <w:t>modify</w:t>
+              <w:t>motions to modify</w:t>
             </w:r>
           </w:p>
         </w:tc>
@@ -28681,7 +28763,6 @@
               <w:spacing w:before="240"/>
             </w:pPr>
             <w:r>
-              <w:lastRenderedPageBreak/>
               <w:t>Changing</w:t>
             </w:r>
             <w:r>
@@ -28846,7 +28927,6 @@
                 <w:b/>
                 <w:bCs/>
               </w:rPr>
-              <w:lastRenderedPageBreak/>
               <w:t>Modify</w:t>
             </w:r>
             <w:r>
@@ -31067,7 +31147,6 @@
               <w:ind w:left="750"/>
             </w:pPr>
             <w:r>
-              <w:lastRenderedPageBreak/>
               <w:t>If</w:t>
             </w:r>
             <w:r>
@@ -31931,7 +32010,6 @@
               <w:rPr>
                 <w:shd w:val="clear" w:color="auto" w:fill="FFFFFF"/>
               </w:rPr>
-              <w:lastRenderedPageBreak/>
               <w:t>Step</w:t>
             </w:r>
             <w:r>
@@ -32546,6 +32624,7 @@
               <w:t xml:space="preserve"> </w:t>
             </w:r>
             <w:r>
+              <w:lastRenderedPageBreak/>
               <w:t>each</w:t>
             </w:r>
             <w:r>
@@ -33179,7 +33258,6 @@
               <w:ind w:left="390"/>
             </w:pPr>
             <w:r>
-              <w:lastRenderedPageBreak/>
               <w:t>The</w:t>
             </w:r>
             <w:r>
@@ -34836,6 +34914,7 @@
               <w:br/>
             </w:r>
             <w:r>
+              <w:lastRenderedPageBreak/>
               <w:t>public.courts.alaska.gov/web/forms/docs/dr-308.pdf</w:t>
             </w:r>
           </w:p>
@@ -34869,14 +34948,27 @@
             <w:r>
               <w:t xml:space="preserve"> </w:t>
             </w:r>
-            <w:fldSimple w:instr=" SEQ stepList \* MERGEFORMAT ">
-              <w:r>
-                <w:rPr>
-                  <w:noProof/>
-                </w:rPr>
-                <w:t>17</w:t>
-              </w:r>
-            </w:fldSimple>
+            <w:r>
+              <w:fldChar w:fldCharType="begin"/>
+            </w:r>
+            <w:r>
+              <w:instrText xml:space="preserve"> SEQ stepList \* MERGEFORMAT </w:instrText>
+            </w:r>
+            <w:r>
+              <w:fldChar w:fldCharType="separate"/>
+            </w:r>
+            <w:r>
+              <w:rPr>
+                <w:noProof/>
+              </w:rPr>
+              <w:t>17</w:t>
+            </w:r>
+            <w:r>
+              <w:rPr>
+                <w:noProof/>
+              </w:rPr>
+              <w:fldChar w:fldCharType="end"/>
+            </w:r>
             <w:r>
               <w:t>:</w:t>
             </w:r>
@@ -35496,7 +35588,6 @@
               </w:numPr>
             </w:pPr>
             <w:r>
-              <w:lastRenderedPageBreak/>
               <w:t>Under</w:t>
             </w:r>
             <w:r>
@@ -36638,7 +36729,6 @@
               <w:rPr>
                 <w:shd w:val="clear" w:color="auto" w:fill="FFFFFF"/>
               </w:rPr>
-              <w:lastRenderedPageBreak/>
               <w:t>{%tr</w:t>
             </w:r>
             <w:r>
@@ -36703,6 +36793,7 @@
               <w:rPr>
                 <w:shd w:val="clear" w:color="auto" w:fill="FFFFFF"/>
               </w:rPr>
+              <w:lastRenderedPageBreak/>
               <w:t xml:space="preserve">{%tr if user_need == 'change foreign custody order' or </w:t>
             </w:r>
             <w:r>
@@ -36814,7 +36905,6 @@
               <w:outlineLvl w:val="1"/>
             </w:pPr>
             <w:r>
-              <w:lastRenderedPageBreak/>
               <w:t xml:space="preserve">Step </w:t>
             </w:r>
             <w:bookmarkStart w:id="9" w:name="Figure1"/>
@@ -37722,6 +37812,7 @@
               <w:outlineLvl w:val="2"/>
             </w:pPr>
             <w:r>
+              <w:lastRenderedPageBreak/>
               <w:t>Link in this step</w:t>
             </w:r>
           </w:p>
@@ -37807,6 +37898,7 @@
               <w:outlineLvl w:val="1"/>
             </w:pPr>
             <w:r>
+              <w:lastRenderedPageBreak/>
               <w:t xml:space="preserve">Step </w:t>
             </w:r>
             <w:bookmarkStart w:id="11" w:name="FileStep"/>
@@ -37878,7 +37970,6 @@
               <w:t xml:space="preserve"> </w:t>
             </w:r>
             <w:r>
-              <w:lastRenderedPageBreak/>
               <w:t>{{</w:t>
             </w:r>
             <w:r>
@@ -37992,7 +38083,6 @@
               <w:ind w:left="43"/>
             </w:pPr>
             <w:r>
-              <w:lastRenderedPageBreak/>
               <w:t>{{</w:t>
             </w:r>
             <w:r>
@@ -38185,7 +38275,6 @@
               <w:t xml:space="preserve"> </w:t>
             </w:r>
             <w:r>
-              <w:lastRenderedPageBreak/>
               <w:t>court</w:t>
             </w:r>
             <w:r>
@@ -38795,6 +38884,7 @@
               <w:rPr>
                 <w:b/>
               </w:rPr>
+              <w:lastRenderedPageBreak/>
               <w:t>Exem</w:t>
             </w:r>
             <w:r>
@@ -39000,11 +39090,7 @@
               <w:t>Serve</w:t>
             </w:r>
             <w:r>
-              <w:t xml:space="preserve"> {{ </w:t>
-            </w:r>
-            <w:r>
-              <w:lastRenderedPageBreak/>
-              <w:t>other_party_in_case }}</w:t>
+              <w:t xml:space="preserve"> {{ other_party_in_case }}</w:t>
             </w:r>
           </w:p>
         </w:tc>
@@ -39023,7 +39109,6 @@
               <w:spacing w:before="240"/>
             </w:pPr>
             <w:r>
-              <w:lastRenderedPageBreak/>
               <w:t xml:space="preserve">Give a copy of all your documents to </w:t>
             </w:r>
             <w:r>
@@ -39059,7 +39144,6 @@
               <w:pStyle w:val="Body"/>
             </w:pPr>
             <w:r>
-              <w:lastRenderedPageBreak/>
               <w:t xml:space="preserve">Serve them on the date you put in the </w:t>
             </w:r>
             <w:r>
@@ -39312,7 +39396,6 @@
               <w:pStyle w:val="BodyText"/>
             </w:pPr>
             <w:r>
-              <w:lastRenderedPageBreak/>
               <w:t>{%tr</w:t>
             </w:r>
             <w:r>
@@ -39457,7 +39540,14 @@
               <w:rPr>
                 <w:color w:val="FFC000"/>
               </w:rPr>
-              <w:t xml:space="preserve"> or (</w:t>
+              <w:t xml:space="preserve"> or </w:t>
+            </w:r>
+            <w:r>
+              <w:rPr>
+                <w:color w:val="FFC000"/>
+              </w:rPr>
+              <w:lastRenderedPageBreak/>
+              <w:t>(</w:t>
             </w:r>
             <w:r>
               <w:rPr>
@@ -39604,11 +39694,7 @@
               <w:t xml:space="preserve"> </w:t>
             </w:r>
             <w:r>
-              <w:t xml:space="preserve">What to expect after you </w:t>
-            </w:r>
-            <w:r>
-              <w:lastRenderedPageBreak/>
-              <w:t>file a {{ motion_type }}</w:t>
+              <w:t>What to expect after you file a {{ motion_type }}</w:t>
             </w:r>
           </w:p>
         </w:tc>
@@ -39628,7 +39714,6 @@
               <w:outlineLvl w:val="2"/>
             </w:pPr>
             <w:r>
-              <w:lastRenderedPageBreak/>
               <w:t>{{</w:t>
             </w:r>
             <w:r>
@@ -39647,11 +39732,7 @@
               <w:t>}</w:t>
             </w:r>
             <w:r>
-              <w:t xml:space="preserve">} may file a </w:t>
-            </w:r>
-            <w:r>
-              <w:lastRenderedPageBreak/>
-              <w:t>response or "opposition"</w:t>
+              <w:t>} may file a response or "opposition"</w:t>
             </w:r>
           </w:p>
           <w:p>
@@ -40485,6 +40566,7 @@
               <w:rPr>
                 <w:noProof/>
               </w:rPr>
+              <w:lastRenderedPageBreak/>
               <w:t>{{ image_data['image'].show(width='5in%') }}</w:t>
             </w:r>
           </w:p>
@@ -40557,13 +40639,7 @@
               <w:rPr>
                 <w:bCs/>
               </w:rPr>
-              <w:t xml:space="preserve"> </w:t>
-            </w:r>
-            <w:r>
-              <w:rPr>
-                <w:bCs/>
-              </w:rPr>
-              <w:t>If they do, you will get a copy of the new order</w:t>
+              <w:t xml:space="preserve"> If they do, you will get a copy of the new order</w:t>
             </w:r>
             <w:r>
               <w:t>.</w:t>
@@ -40591,11 +40667,7 @@
               <w:t>{{ motion_type }}</w:t>
             </w:r>
             <w:r>
-              <w:t xml:space="preserve">. If they do, you will </w:t>
-            </w:r>
-            <w:r>
-              <w:lastRenderedPageBreak/>
-              <w:t xml:space="preserve">get an order denying the motion </w:t>
+              <w:t xml:space="preserve">. If they do, you will get an order denying the motion </w:t>
             </w:r>
             <w:r>
               <w:rPr>
@@ -40789,13 +40861,7 @@
               <w:rPr>
                 <w:color w:val="92D050"/>
               </w:rPr>
-              <w:t xml:space="preserve"> </w:t>
-            </w:r>
-            <w:r>
-              <w:rPr>
-                <w:color w:val="92D050"/>
-              </w:rPr>
-              <w:t>{% endif %}</w:t>
+              <w:t xml:space="preserve"> {% endif %}</w:t>
             </w:r>
           </w:p>
           <w:p>
@@ -41401,7 +41467,11 @@
               <w:t xml:space="preserve"> </w:t>
             </w:r>
             <w:r>
-              <w:t>final_order_date_within_10_days</w:t>
+              <w:t>final_order_date_within_</w:t>
+            </w:r>
+            <w:r>
+              <w:lastRenderedPageBreak/>
+              <w:t>10_days</w:t>
             </w:r>
             <w:r>
               <w:t xml:space="preserve"> or unknown_final_date['reconsider'] </w:t>
@@ -41494,7 +41564,6 @@
               <w:rPr>
                 <w:iCs/>
               </w:rPr>
-              <w:lastRenderedPageBreak/>
               <w:t>Reconsider</w:t>
             </w:r>
           </w:p>
@@ -41514,7 +41583,6 @@
               <w:spacing w:before="240"/>
             </w:pPr>
             <w:r>
-              <w:lastRenderedPageBreak/>
               <w:t xml:space="preserve"> </w:t>
             </w:r>
             <w:r>
@@ -41616,7 +41684,6 @@
               <w:pStyle w:val="Body"/>
             </w:pPr>
             <w:r>
-              <w:lastRenderedPageBreak/>
               <w:t>If the judge agrees to reconsider their decision, they may ask {{ other_party_in_case }} to respond in writing or they may change the decision. Usually, the judge only changes their decision after they ask {{ other_party_in_case }} for a written response.</w:t>
             </w:r>
           </w:p>
@@ -41989,7 +42056,6 @@
               <w:rPr>
                 <w:shd w:val="clear" w:color="auto" w:fill="FFFFFF"/>
               </w:rPr>
-              <w:lastRenderedPageBreak/>
               <w:t>{%tr endif %}</w:t>
             </w:r>
           </w:p>
@@ -42262,7 +42328,14 @@
               <w:rPr>
                 <w:shd w:val="clear" w:color="auto" w:fill="FFFFFF"/>
               </w:rPr>
-              <w:t xml:space="preserve"> M</w:t>
+              <w:t xml:space="preserve"> </w:t>
+            </w:r>
+            <w:r>
+              <w:rPr>
+                <w:shd w:val="clear" w:color="auto" w:fill="FFFFFF"/>
+              </w:rPr>
+              <w:lastRenderedPageBreak/>
+              <w:t>M</w:t>
             </w:r>
             <w:r>
               <w:rPr>
@@ -42299,6 +42372,7 @@
               <w:spacing w:before="240"/>
             </w:pPr>
             <w:r>
+              <w:lastRenderedPageBreak/>
               <w:t xml:space="preserve">A </w:t>
             </w:r>
             <w:r>
@@ -42378,7 +42452,11 @@
               <w:t>Reconsider</w:t>
             </w:r>
             <w:r>
-              <w:t xml:space="preserve"> unless the court asks you for a response, usually in a written order or notice. The court usually sets a deadline for a response. If no deadline is set, the response is due 10 days from the date the court distributed it to you. You can find this date by looking at the end of the written order or decision to see when the clerk emailed or mailed it to the parents.</w:t>
+              <w:t xml:space="preserve"> unless the court asks you for a response, usually in a written order or notice. The court usually sets a deadline for a response. If no deadline is set, the response is due 10 days from the date the court distributed it to </w:t>
+            </w:r>
+            <w:r>
+              <w:lastRenderedPageBreak/>
+              <w:t>you. You can find this date by looking at the end of the written order or decision to see when the clerk emailed or mailed it to the parents.</w:t>
             </w:r>
           </w:p>
           <w:p>
@@ -42483,7 +42561,6 @@
               <w:ind w:left="420"/>
             </w:pPr>
             <w:r>
-              <w:lastRenderedPageBreak/>
               <w:t xml:space="preserve">If the court grants the </w:t>
             </w:r>
             <w:r>
@@ -43092,7 +43169,14 @@
               <w:rPr>
                 <w:shd w:val="clear" w:color="auto" w:fill="FFFFFF"/>
               </w:rPr>
-              <w:t xml:space="preserve"> {% if </w:t>
+              <w:t xml:space="preserve"> </w:t>
+            </w:r>
+            <w:r>
+              <w:rPr>
+                <w:shd w:val="clear" w:color="auto" w:fill="FFFFFF"/>
+              </w:rPr>
+              <w:lastRenderedPageBreak/>
+              <w:t xml:space="preserve">{% if </w:t>
             </w:r>
             <w:r>
               <w:rPr>
@@ -43194,7 +43278,6 @@
               <w:rPr>
                 <w:shd w:val="clear" w:color="auto" w:fill="FFFFFF"/>
               </w:rPr>
-              <w:lastRenderedPageBreak/>
               <w:t>or</w:t>
             </w:r>
             <w:r>
@@ -43811,6 +43894,7 @@
               <w:t xml:space="preserve"> </w:t>
             </w:r>
             <w:r>
+              <w:lastRenderedPageBreak/>
               <w:t>had</w:t>
             </w:r>
             <w:r>
@@ -44551,7 +44635,6 @@
               <w:t xml:space="preserve"> </w:t>
             </w:r>
             <w:r>
-              <w:lastRenderedPageBreak/>
               <w:t>together</w:t>
             </w:r>
             <w:r>
@@ -45587,7 +45670,11 @@
               <w:t>and</w:t>
             </w:r>
             <w:r>
-              <w:t xml:space="preserve"> {{ other_party_in_case }} </w:t>
+              <w:t xml:space="preserve"> {{ other_party_in_c</w:t>
+            </w:r>
+            <w:r>
+              <w:lastRenderedPageBreak/>
+              <w:t xml:space="preserve">ase }} </w:t>
             </w:r>
             <w:r>
               <w:t>agree</w:t>
@@ -45744,6 +45831,7 @@
               <w:rPr>
                 <w:color w:val="FFC000"/>
               </w:rPr>
+              <w:lastRenderedPageBreak/>
               <w:t>{%</w:t>
             </w:r>
             <w:r>
@@ -45961,7 +46049,11 @@
               <w:t>custody</w:t>
             </w:r>
             <w:r>
-              <w:t>, a change in circumstances means something has happened so that the old parenting plan is no longer in the children's best interest. Examples include:</w:t>
+              <w:t xml:space="preserve">, a change in circumstances means something has </w:t>
+            </w:r>
+            <w:r>
+              <w:lastRenderedPageBreak/>
+              <w:t>happened so that the old parenting plan is no longer in the children's best interest. Examples include:</w:t>
             </w:r>
           </w:p>
           <w:p>
@@ -46000,11 +46092,7 @@
               <w:ind w:left="510"/>
             </w:pPr>
             <w:r>
-              <w:t xml:space="preserve">The parent the children were living with 4 days a week went to </w:t>
-            </w:r>
-            <w:r>
-              <w:lastRenderedPageBreak/>
-              <w:t>jail, so the existing schedule is impossible.</w:t>
+              <w:t>The parent the children were living with 4 days a week went to jail, so the existing schedule is impossible.</w:t>
             </w:r>
           </w:p>
           <w:p>
@@ -46359,6 +46447,7 @@
               <w:outlineLvl w:val="2"/>
             </w:pPr>
             <w:r>
+              <w:lastRenderedPageBreak/>
               <w:t>Forms</w:t>
             </w:r>
           </w:p>
@@ -46714,7 +46803,6 @@
               <w:rPr>
                 <w:iCs/>
               </w:rPr>
-              <w:lastRenderedPageBreak/>
               <w:t>Each</w:t>
             </w:r>
             <w:r>
@@ -47943,6 +48031,7 @@
               <w:rPr>
                 <w:shd w:val="clear" w:color="auto" w:fill="FFFFFF"/>
               </w:rPr>
+              <w:lastRenderedPageBreak/>
               <w:t>Step</w:t>
             </w:r>
             <w:r>
@@ -48075,14 +48164,7 @@
               <w:rPr>
                 <w:shd w:val="clear" w:color="auto" w:fill="FFFFFF"/>
               </w:rPr>
-              <w:t xml:space="preserve"> you {% if respond_to_set_aside == </w:t>
-            </w:r>
-            <w:r>
-              <w:rPr>
-                <w:shd w:val="clear" w:color="auto" w:fill="FFFFFF"/>
-              </w:rPr>
-              <w:lastRenderedPageBreak/>
-              <w:t>'agree' %}</w:t>
+              <w:t xml:space="preserve"> you {% if respond_to_set_aside == 'agree' %}</w:t>
             </w:r>
             <w:r>
               <w:rPr>
@@ -48167,7 +48249,6 @@
               <w:rPr>
                 <w:color w:val="92D050"/>
               </w:rPr>
-              <w:lastRenderedPageBreak/>
               <w:t>{% if respond_to_set_aside == 'agree' %}</w:t>
             </w:r>
             <w:r>
@@ -49173,7 +49254,6 @@
               <w:t xml:space="preserve"> </w:t>
             </w:r>
             <w:r>
-              <w:lastRenderedPageBreak/>
               <w:t>it</w:t>
             </w:r>
             <w:r>
@@ -49507,7 +49587,6 @@
               <w:rPr>
                 <w:shd w:val="clear" w:color="auto" w:fill="FFFFFF"/>
               </w:rPr>
-              <w:lastRenderedPageBreak/>
               <w:t>{%tr endif %}</w:t>
             </w:r>
           </w:p>
@@ -49732,6 +49811,7 @@
               <w:rPr>
                 <w:shd w:val="clear" w:color="auto" w:fill="FFFFFF"/>
               </w:rPr>
+              <w:lastRenderedPageBreak/>
               <w:t>Step</w:t>
             </w:r>
             <w:r>
@@ -50108,7 +50188,6 @@
               <w:pStyle w:val="ListParagraph"/>
             </w:pPr>
             <w:r>
-              <w:lastRenderedPageBreak/>
               <w:t>Deliver</w:t>
             </w:r>
             <w:r>
@@ -50529,7 +50608,6 @@
               <w:pStyle w:val="Body"/>
             </w:pPr>
             <w:r>
-              <w:lastRenderedPageBreak/>
               <w:t>{%tr endif %}</w:t>
             </w:r>
           </w:p>
@@ -51000,6 +51078,7 @@
               <w:ind w:left="405"/>
             </w:pPr>
             <w:r>
+              <w:lastRenderedPageBreak/>
               <w:t xml:space="preserve">The judge may set a date for a hearing, but they may decide the motion without a hearing. The judge may grant the </w:t>
             </w:r>
             <w:r>
@@ -51139,7 +51218,6 @@
               <w:rPr>
                 <w:color w:val="92D050"/>
               </w:rPr>
-              <w:lastRenderedPageBreak/>
               <w:t>middle_of_case == 'no'</w:t>
             </w:r>
             <w:r>
@@ -52036,6 +52114,12 @@
                 <w:color w:val="000000"/>
               </w:rPr>
               <w:br/>
+            </w:r>
+            <w:r>
+              <w:rPr>
+                <w:color w:val="000000"/>
+              </w:rPr>
+              <w:lastRenderedPageBreak/>
               <w:t xml:space="preserve">as a </w:t>
             </w:r>
             <w:hyperlink r:id="rId129" w:tgtFrame="_blank" w:history="1">
@@ -52441,7 +52525,6 @@
               <w:rPr>
                 <w:color w:val="000000"/>
               </w:rPr>
-              <w:lastRenderedPageBreak/>
               <w:t>D</w:t>
             </w:r>
             <w:r>
@@ -53644,6 +53727,7 @@
               <w:rPr>
                 <w:shd w:val="clear" w:color="auto" w:fill="FFFFFF"/>
               </w:rPr>
+              <w:lastRenderedPageBreak/>
               <w:t>Step</w:t>
             </w:r>
             <w:r>
@@ -53928,7 +54012,6 @@
                 <w:b/>
                 <w:color w:val="000000"/>
               </w:rPr>
-              <w:lastRenderedPageBreak/>
               <w:t>Joint</w:t>
             </w:r>
             <w:r>
@@ -54287,7 +54370,6 @@
               <w:rPr>
                 <w:shd w:val="clear" w:color="auto" w:fill="FFFFFF"/>
               </w:rPr>
-              <w:lastRenderedPageBreak/>
               <w:t>{%tr endif %}</w:t>
             </w:r>
           </w:p>
@@ -54559,6 +54641,7 @@
               <w:rPr>
                 <w:shd w:val="clear" w:color="auto" w:fill="FFFFFF"/>
               </w:rPr>
+              <w:lastRenderedPageBreak/>
               <w:t>{%tr endif %}</w:t>
             </w:r>
           </w:p>
@@ -54607,7 +54690,6 @@
                 <w:shd w:val="clear" w:color="auto" w:fill="FFFFFF"/>
                 <w:lang w:val="en"/>
               </w:rPr>
-              <w:lastRenderedPageBreak/>
               <w:t>respond_to_appeal</w:t>
             </w:r>
             <w:proofErr w:type="spellEnd"/>
@@ -56477,6 +56559,7 @@
               <w:rPr>
                 <w:b/>
               </w:rPr>
+              <w:lastRenderedPageBreak/>
               <w:t>Alaska</w:t>
             </w:r>
             <w:r>
@@ -56647,7 +56730,6 @@
               <w:br/>
             </w:r>
             <w:r>
-              <w:lastRenderedPageBreak/>
               <w:t>courts.alaska.gov/shc/appeals/docs/SHS_AP_1000.pdf</w:t>
             </w:r>
             <w:r>
@@ -57825,6 +57907,7 @@
               <w:rPr>
                 <w:shd w:val="clear" w:color="auto" w:fill="FFFFFF"/>
               </w:rPr>
+              <w:lastRenderedPageBreak/>
               <w:t xml:space="preserve">{%tr if </w:t>
             </w:r>
             <w:proofErr w:type="spellStart"/>
@@ -57840,14 +57923,7 @@
               <w:rPr>
                 <w:shd w:val="clear" w:color="auto" w:fill="FFFFFF"/>
               </w:rPr>
-              <w:t xml:space="preserve"> == </w:t>
-            </w:r>
-            <w:r>
-              <w:rPr>
-                <w:shd w:val="clear" w:color="auto" w:fill="FFFFFF"/>
-              </w:rPr>
-              <w:lastRenderedPageBreak/>
-              <w:t>'agree' %}</w:t>
+              <w:t xml:space="preserve"> == 'agree' %}</w:t>
             </w:r>
           </w:p>
         </w:tc>
@@ -58935,6 +59011,7 @@
               <w:rPr>
                 <w:shd w:val="clear" w:color="auto" w:fill="FFFFFF"/>
               </w:rPr>
+              <w:lastRenderedPageBreak/>
               <w:t>Step</w:t>
             </w:r>
             <w:r>
@@ -58986,14 +59063,7 @@
               <w:rPr>
                 <w:shd w:val="clear" w:color="auto" w:fill="FFFFFF"/>
               </w:rPr>
-              <w:t xml:space="preserve"> Tell the Alaska Supreme </w:t>
-            </w:r>
-            <w:r>
-              <w:rPr>
-                <w:shd w:val="clear" w:color="auto" w:fill="FFFFFF"/>
-              </w:rPr>
-              <w:lastRenderedPageBreak/>
-              <w:t>Court</w:t>
+              <w:t xml:space="preserve"> Tell the Alaska Supreme Court</w:t>
             </w:r>
           </w:p>
         </w:tc>
@@ -59024,7 +59094,6 @@
                 <w:color w:val="000000"/>
                 <w:shd w:val="clear" w:color="auto" w:fill="FFFFFF"/>
               </w:rPr>
-              <w:lastRenderedPageBreak/>
               <w:t>Fill</w:t>
             </w:r>
             <w:r>
@@ -60030,7 +60099,6 @@
               <w:rPr>
                 <w:shd w:val="clear" w:color="auto" w:fill="FFFFFF"/>
               </w:rPr>
-              <w:lastRenderedPageBreak/>
               <w:t>{%tr endif %}</w:t>
             </w:r>
           </w:p>
@@ -60628,6 +60696,7 @@
               <w:rPr>
                 <w:b/>
               </w:rPr>
+              <w:lastRenderedPageBreak/>
               <w:t>Alaska</w:t>
             </w:r>
             <w:r>
@@ -60661,7 +60730,6 @@
               <w:rPr>
                 <w:rStyle w:val="BodyTextChar"/>
               </w:rPr>
-              <w:lastRenderedPageBreak/>
               <w:t>alsc-law.org/apply-for-services</w:t>
             </w:r>
           </w:p>
@@ -60740,14 +60808,27 @@
     <w:r>
       <w:t xml:space="preserve"> of </w:t>
     </w:r>
-    <w:fldSimple w:instr=" NUMPAGES  \* Arabic  \* MERGEFORMAT ">
-      <w:r>
-        <w:rPr>
-          <w:noProof/>
-        </w:rPr>
-        <w:t>46</w:t>
-      </w:r>
-    </w:fldSimple>
+    <w:r>
+      <w:fldChar w:fldCharType="begin"/>
+    </w:r>
+    <w:r>
+      <w:instrText xml:space="preserve"> NUMPAGES  \* Arabic  \* MERGEFORMAT </w:instrText>
+    </w:r>
+    <w:r>
+      <w:fldChar w:fldCharType="separate"/>
+    </w:r>
+    <w:r>
+      <w:rPr>
+        <w:noProof/>
+      </w:rPr>
+      <w:t>46</w:t>
+    </w:r>
+    <w:r>
+      <w:rPr>
+        <w:noProof/>
+      </w:rPr>
+      <w:fldChar w:fldCharType="end"/>
+    </w:r>
     <w:r>
       <w:t xml:space="preserve"> pages</w:t>
     </w:r>
@@ -63230,6 +63311,18 @@
   <w:num w:numId="33">
     <w:abstractNumId w:val="11"/>
   </w:num>
+  <w:num w:numId="34">
+    <w:abstractNumId w:val="11"/>
+  </w:num>
+  <w:num w:numId="35">
+    <w:abstractNumId w:val="11"/>
+  </w:num>
+  <w:num w:numId="36">
+    <w:abstractNumId w:val="11"/>
+  </w:num>
+  <w:num w:numId="37">
+    <w:abstractNumId w:val="11"/>
+  </w:num>
   <w:numIdMacAtCleanup w:val="23"/>
 </w:numbering>
 </file>
@@ -64466,6 +64559,31 @@
       <w:shd w:val="clear" w:color="auto" w:fill="E1DFDD"/>
     </w:rPr>
   </w:style>
+  <w:style w:type="paragraph" w:customStyle="1" w:styleId="ListPlevel2">
+    <w:name w:val="List P level 2"/>
+    <w:basedOn w:val="ListParagraph"/>
+    <w:qFormat/>
+    <w:rsid w:val="009009C7"/>
+    <w:pPr>
+      <w:numPr>
+        <w:numId w:val="0"/>
+      </w:numPr>
+      <w:ind w:left="765" w:hanging="360"/>
+    </w:pPr>
+    <w:rPr>
+      <w:color w:val="auto"/>
+      <w:spacing w:val="0"/>
+    </w:rPr>
+  </w:style>
+  <w:style w:type="paragraph" w:customStyle="1" w:styleId="ListPlevel3">
+    <w:name w:val="List P level 3"/>
+    <w:basedOn w:val="ListPlevel2"/>
+    <w:qFormat/>
+    <w:rsid w:val="009009C7"/>
+    <w:pPr>
+      <w:ind w:left="1125"/>
+    </w:pPr>
+  </w:style>
 </w:styles>
 </file>
 

</xml_diff>

<commit_message>
One more formatting thing in docx template
</commit_message>
<xml_diff>
--- a/docassemble/ChangingChildCustody/data/templates/changing_child_custody_action_plan.docx
+++ b/docassemble/ChangingChildCustody/data/templates/changing_child_custody_action_plan.docx
@@ -937,8 +937,13 @@
               <w:t xml:space="preserve">or </w:t>
             </w:r>
             <w:r>
-              <w:t>(unknown_final_date.true_values())|list|length</w:t>
-            </w:r>
+              <w:t>(unknown_final_date.true_values())|</w:t>
+            </w:r>
+            <w:proofErr w:type="spellStart"/>
+            <w:r>
+              <w:t>list|length</w:t>
+            </w:r>
+            <w:proofErr w:type="spellEnd"/>
             <w:r>
               <w:t xml:space="preserve"> </w:t>
             </w:r>
@@ -996,27 +1001,14 @@
             <w:r>
               <w:t xml:space="preserve"> </w:t>
             </w:r>
-            <w:r>
-              <w:fldChar w:fldCharType="begin"/>
-            </w:r>
-            <w:r>
-              <w:instrText xml:space="preserve"> SEQ stepList  \* MERGEFORMAT  \* MERGEFORMAT </w:instrText>
-            </w:r>
-            <w:r>
-              <w:fldChar w:fldCharType="separate"/>
-            </w:r>
-            <w:r>
-              <w:rPr>
-                <w:noProof/>
-              </w:rPr>
-              <w:t>1</w:t>
-            </w:r>
-            <w:r>
-              <w:rPr>
-                <w:noProof/>
-              </w:rPr>
-              <w:fldChar w:fldCharType="end"/>
-            </w:r>
+            <w:fldSimple w:instr=" SEQ stepList  \* MERGEFORMAT  \* MERGEFORMAT ">
+              <w:r>
+                <w:rPr>
+                  <w:noProof/>
+                </w:rPr>
+                <w:t>1</w:t>
+              </w:r>
+            </w:fldSimple>
             <w:r>
               <w:t>:</w:t>
             </w:r>
@@ -7564,29 +7556,15 @@
             <w:r>
               <w:t xml:space="preserve"> </w:t>
             </w:r>
-            <w:r>
-              <w:fldChar w:fldCharType="begin"/>
-            </w:r>
-            <w:r>
-              <w:instrText xml:space="preserve"> SEQ stepList \* Arabic \* MERGEFORMAT </w:instrText>
-            </w:r>
-            <w:r>
-              <w:fldChar w:fldCharType="separate"/>
-            </w:r>
-            <w:r>
-              <w:rPr>
-                <w:noProof/>
-                <w:shd w:val="clear" w:color="auto" w:fill="FFFFFF"/>
-              </w:rPr>
-              <w:t>4</w:t>
-            </w:r>
-            <w:r>
-              <w:rPr>
-                <w:noProof/>
-                <w:shd w:val="clear" w:color="auto" w:fill="FFFFFF"/>
-              </w:rPr>
-              <w:fldChar w:fldCharType="end"/>
-            </w:r>
+            <w:fldSimple w:instr=" SEQ stepList \* Arabic \* MERGEFORMAT ">
+              <w:r>
+                <w:rPr>
+                  <w:noProof/>
+                  <w:shd w:val="clear" w:color="auto" w:fill="FFFFFF"/>
+                </w:rPr>
+                <w:t>4</w:t>
+              </w:r>
+            </w:fldSimple>
             <w:r>
               <w:t>:</w:t>
             </w:r>
@@ -12876,9 +12854,11 @@
             <w:r>
               <w:t xml:space="preserve"> </w:t>
             </w:r>
+            <w:proofErr w:type="spellStart"/>
             <w:r>
               <w:t>file_step_heading</w:t>
             </w:r>
+            <w:proofErr w:type="spellEnd"/>
             <w:r>
               <w:t xml:space="preserve"> </w:t>
             </w:r>
@@ -12996,8 +12976,13 @@
               <w:br/>
             </w:r>
             <w:r>
-              <w:t>courts.alaska.gov/shc/family/shclaws.htm#cases</w:t>
-            </w:r>
+              <w:t>courts.alaska.gov/shc/family/</w:t>
+            </w:r>
+            <w:proofErr w:type="spellStart"/>
+            <w:r>
+              <w:t>shclaws.htm#cases</w:t>
+            </w:r>
+            <w:proofErr w:type="spellEnd"/>
           </w:p>
         </w:tc>
       </w:tr>
@@ -13876,7 +13861,15 @@
               <w:br/>
             </w:r>
             <w:r>
-              <w:t>youtube.com/watch?v=2irmxT0_0EA</w:t>
+              <w:t>youtube.com/</w:t>
+            </w:r>
+            <w:proofErr w:type="spellStart"/>
+            <w:r>
+              <w:t>watch?v</w:t>
+            </w:r>
+            <w:proofErr w:type="spellEnd"/>
+            <w:r>
+              <w:t>=2irmxT0_0EA</w:t>
             </w:r>
           </w:p>
         </w:tc>
@@ -14494,27 +14487,14 @@
               <w:lastRenderedPageBreak/>
               <w:t xml:space="preserve">Step </w:t>
             </w:r>
-            <w:r>
-              <w:fldChar w:fldCharType="begin"/>
-            </w:r>
-            <w:r>
-              <w:instrText xml:space="preserve"> SEQ stepList \* MERGEFORMAT </w:instrText>
-            </w:r>
-            <w:r>
-              <w:fldChar w:fldCharType="separate"/>
-            </w:r>
-            <w:r>
-              <w:rPr>
-                <w:noProof/>
-              </w:rPr>
-              <w:t>10</w:t>
-            </w:r>
-            <w:r>
-              <w:rPr>
-                <w:noProof/>
-              </w:rPr>
-              <w:fldChar w:fldCharType="end"/>
-            </w:r>
+            <w:fldSimple w:instr=" SEQ stepList \* MERGEFORMAT ">
+              <w:r>
+                <w:rPr>
+                  <w:noProof/>
+                </w:rPr>
+                <w:t>10</w:t>
+              </w:r>
+            </w:fldSimple>
             <w:r>
               <w:t xml:space="preserve">: </w:t>
             </w:r>
@@ -15287,27 +15267,14 @@
             <w:r>
               <w:t xml:space="preserve">Step </w:t>
             </w:r>
-            <w:r>
-              <w:fldChar w:fldCharType="begin"/>
-            </w:r>
-            <w:r>
-              <w:instrText xml:space="preserve"> SEQ stepList \* Arabic \* MERGEFORMAT </w:instrText>
-            </w:r>
-            <w:r>
-              <w:fldChar w:fldCharType="separate"/>
-            </w:r>
-            <w:r>
-              <w:rPr>
-                <w:noProof/>
-              </w:rPr>
-              <w:t>11</w:t>
-            </w:r>
-            <w:r>
-              <w:rPr>
-                <w:noProof/>
-              </w:rPr>
-              <w:fldChar w:fldCharType="end"/>
-            </w:r>
+            <w:fldSimple w:instr=" SEQ stepList \* Arabic \* MERGEFORMAT ">
+              <w:r>
+                <w:rPr>
+                  <w:noProof/>
+                </w:rPr>
+                <w:t>11</w:t>
+              </w:r>
+            </w:fldSimple>
             <w:r>
               <w:t xml:space="preserve">: </w:t>
             </w:r>
@@ -28423,6 +28390,7 @@
               <w:t xml:space="preserve"> </w:t>
             </w:r>
             <w:hyperlink r:id="rId101" w:history="1">
+              <w:proofErr w:type="spellStart"/>
               <w:r>
                 <w:rPr>
                   <w:rStyle w:val="Hyperlink"/>
@@ -28433,7 +28401,14 @@
                 <w:rPr>
                   <w:rStyle w:val="Hyperlink"/>
                 </w:rPr>
-                <w:t>f file</w:t>
+                <w:t>f</w:t>
+              </w:r>
+              <w:proofErr w:type="spellEnd"/>
+              <w:r>
+                <w:rPr>
+                  <w:rStyle w:val="Hyperlink"/>
+                </w:rPr>
+                <w:t xml:space="preserve"> file</w:t>
               </w:r>
             </w:hyperlink>
             <w:r>
@@ -28584,7 +28559,15 @@
               <w:br/>
             </w:r>
             <w:r>
-              <w:t>youtube.com/watch?v=2irmxT0_0EA</w:t>
+              <w:t>youtube.com/</w:t>
+            </w:r>
+            <w:proofErr w:type="spellStart"/>
+            <w:r>
+              <w:t>watch?v</w:t>
+            </w:r>
+            <w:proofErr w:type="spellEnd"/>
+            <w:r>
+              <w:t>=2irmxT0_0EA</w:t>
             </w:r>
           </w:p>
         </w:tc>
@@ -29111,7 +29094,15 @@
               <w:ind w:left="420"/>
             </w:pPr>
             <w:r>
-              <w:t xml:space="preserve">If the judget grants the </w:t>
+              <w:t xml:space="preserve">If the </w:t>
+            </w:r>
+            <w:proofErr w:type="spellStart"/>
+            <w:r>
+              <w:t>judget</w:t>
+            </w:r>
+            <w:proofErr w:type="spellEnd"/>
+            <w:r>
+              <w:t xml:space="preserve"> grants the </w:t>
             </w:r>
             <w:r>
               <w:rPr>
@@ -29831,7 +29822,15 @@
               <w:pStyle w:val="Body"/>
             </w:pPr>
             <w:r>
-              <w:t>{% if type_of_response == 'modify' and type_of_modification.any_true('child support', 'custody') and type_of_modification.all_false('spousal support','property or debt', 'other')</w:t>
+              <w:t xml:space="preserve">{% if type_of_response == 'modify' and type_of_modification.any_true('child support', 'custody') and type_of_modification.all_false('spousal </w:t>
+            </w:r>
+            <w:proofErr w:type="spellStart"/>
+            <w:r>
+              <w:t>support','property</w:t>
+            </w:r>
+            <w:proofErr w:type="spellEnd"/>
+            <w:r>
+              <w:t xml:space="preserve"> or debt', 'other')</w:t>
             </w:r>
             <w:r>
               <w:t xml:space="preserve"> %}</w:t>
@@ -32421,7 +32420,15 @@
               <w:br/>
             </w:r>
             <w:r>
-              <w:t>youtube.com/watch?v=E7cYJyRciBg</w:t>
+              <w:t>youtube.com/</w:t>
+            </w:r>
+            <w:proofErr w:type="spellStart"/>
+            <w:r>
+              <w:t>watch?v</w:t>
+            </w:r>
+            <w:proofErr w:type="spellEnd"/>
+            <w:r>
+              <w:t>=E7cYJyRciBg</w:t>
             </w:r>
           </w:p>
         </w:tc>
@@ -33166,8 +33173,13 @@
               <w:br/>
             </w:r>
             <w:r>
-              <w:t>courts.alaska.gov/efile</w:t>
-            </w:r>
+              <w:t>courts.alaska.gov/</w:t>
+            </w:r>
+            <w:proofErr w:type="spellStart"/>
+            <w:r>
+              <w:t>efile</w:t>
+            </w:r>
+            <w:proofErr w:type="spellEnd"/>
           </w:p>
         </w:tc>
       </w:tr>
@@ -33412,7 +33424,21 @@
               <w:rPr>
                 <w:color w:val="FF0000"/>
               </w:rPr>
-              <w:t xml:space="preserve"> if defined('file_step_heading') %}</w:t>
+              <w:t xml:space="preserve"> if defined('</w:t>
+            </w:r>
+            <w:proofErr w:type="spellStart"/>
+            <w:r>
+              <w:rPr>
+                <w:color w:val="FF0000"/>
+              </w:rPr>
+              <w:t>file_step_heading</w:t>
+            </w:r>
+            <w:proofErr w:type="spellEnd"/>
+            <w:r>
+              <w:rPr>
+                <w:color w:val="FF0000"/>
+              </w:rPr>
+              <w:t>') %}</w:t>
             </w:r>
             <w:r>
               <w:t>{{</w:t>
@@ -33420,9 +33446,11 @@
             <w:r>
               <w:t xml:space="preserve"> </w:t>
             </w:r>
+            <w:proofErr w:type="spellStart"/>
             <w:r>
               <w:t>file_step_heading</w:t>
             </w:r>
+            <w:proofErr w:type="spellEnd"/>
             <w:r>
               <w:t xml:space="preserve"> </w:t>
             </w:r>
@@ -33524,13 +33552,49 @@
               <w:pStyle w:val="Body"/>
             </w:pPr>
             <w:r>
-              <w:t>{{ file_motion_to_enforce }}</w:t>
+              <w:t xml:space="preserve">{{ </w:t>
+            </w:r>
+            <w:proofErr w:type="spellStart"/>
+            <w:r>
+              <w:t>file_motion_to_enforce</w:t>
+            </w:r>
+            <w:proofErr w:type="spellEnd"/>
+            <w:r>
+              <w:t xml:space="preserve"> }}</w:t>
             </w:r>
             <w:r>
               <w:rPr>
                 <w:color w:val="00B0F0"/>
               </w:rPr>
-              <w:t>{% if defined('file_step_heading') and file_step_heading == 'File your Motion to Set Aside' %}</w:t>
+              <w:t>{% if defined('</w:t>
+            </w:r>
+            <w:proofErr w:type="spellStart"/>
+            <w:r>
+              <w:rPr>
+                <w:color w:val="00B0F0"/>
+              </w:rPr>
+              <w:t>file_step_heading</w:t>
+            </w:r>
+            <w:proofErr w:type="spellEnd"/>
+            <w:r>
+              <w:rPr>
+                <w:color w:val="00B0F0"/>
+              </w:rPr>
+              <w:t xml:space="preserve">') and </w:t>
+            </w:r>
+            <w:proofErr w:type="spellStart"/>
+            <w:r>
+              <w:rPr>
+                <w:color w:val="00B0F0"/>
+              </w:rPr>
+              <w:t>file_step_heading</w:t>
+            </w:r>
+            <w:proofErr w:type="spellEnd"/>
+            <w:r>
+              <w:rPr>
+                <w:color w:val="00B0F0"/>
+              </w:rPr>
+              <w:t xml:space="preserve"> == 'File your Motion to Set Aside' %}</w:t>
             </w:r>
             <w:r>
               <w:t xml:space="preserve">If you decide that a </w:t>
@@ -33941,7 +34005,21 @@
               <w:rPr>
                 <w:color w:val="FFC000"/>
               </w:rPr>
-              <w:t xml:space="preserve">type_of_final_order.any_true('custody','child support') and </w:t>
+              <w:t>type_of_final_order.any_true('</w:t>
+            </w:r>
+            <w:proofErr w:type="spellStart"/>
+            <w:r>
+              <w:rPr>
+                <w:color w:val="FFC000"/>
+              </w:rPr>
+              <w:t>custody','child</w:t>
+            </w:r>
+            <w:proofErr w:type="spellEnd"/>
+            <w:r>
+              <w:rPr>
+                <w:color w:val="FFC000"/>
+              </w:rPr>
+              <w:t xml:space="preserve"> support') and </w:t>
             </w:r>
             <w:r>
               <w:rPr>
@@ -33974,11 +34052,19 @@
               </w:rPr>
               <w:t>(</w:t>
             </w:r>
+            <w:proofErr w:type="spellStart"/>
             <w:r>
               <w:rPr>
                 <w:color w:val="92D050"/>
               </w:rPr>
-              <w:t>type_of_final_order.all_false('spousal support', 'property or debt')</w:t>
+              <w:t>type_of_final_order.all_false</w:t>
+            </w:r>
+            <w:proofErr w:type="spellEnd"/>
+            <w:r>
+              <w:rPr>
+                <w:color w:val="92D050"/>
+              </w:rPr>
+              <w:t>('spousal support', 'property or debt')</w:t>
             </w:r>
             <w:r>
               <w:rPr>
@@ -34050,7 +34136,21 @@
               <w:rPr>
                 <w:color w:val="92D050"/>
               </w:rPr>
-              <w:t xml:space="preserve">(type_of_final_order.all_false('child support', 'custody') or </w:t>
+              <w:t>(</w:t>
+            </w:r>
+            <w:proofErr w:type="spellStart"/>
+            <w:r>
+              <w:rPr>
+                <w:color w:val="92D050"/>
+              </w:rPr>
+              <w:t>type_of_final_order.all_false</w:t>
+            </w:r>
+            <w:proofErr w:type="spellEnd"/>
+            <w:r>
+              <w:rPr>
+                <w:color w:val="92D050"/>
+              </w:rPr>
+              <w:t xml:space="preserve">('child support', 'custody') or </w:t>
             </w:r>
             <w:r>
               <w:rPr>
@@ -34563,8 +34663,21 @@
               <w:br/>
             </w:r>
             <w:r>
-              <w:t>courts.alaska.gov/efile/index.htm#current-courts</w:t>
-            </w:r>
+              <w:t>courts.alaska.gov/</w:t>
+            </w:r>
+            <w:proofErr w:type="spellStart"/>
+            <w:r>
+              <w:t>efile</w:t>
+            </w:r>
+            <w:proofErr w:type="spellEnd"/>
+            <w:r>
+              <w:t>/</w:t>
+            </w:r>
+            <w:proofErr w:type="spellStart"/>
+            <w:r>
+              <w:t>index.htm#current-courts</w:t>
+            </w:r>
+            <w:proofErr w:type="spellEnd"/>
           </w:p>
           <w:p>
             <w:pPr>
@@ -34580,7 +34693,15 @@
             </w:hyperlink>
             <w:r>
               <w:br/>
-              <w:t>courts.alaska.gov/courtdir/efiling.htm</w:t>
+              <w:t>courts.alaska.gov/</w:t>
+            </w:r>
+            <w:proofErr w:type="spellStart"/>
+            <w:r>
+              <w:t>courtdir</w:t>
+            </w:r>
+            <w:proofErr w:type="spellEnd"/>
+            <w:r>
+              <w:t>/efiling.htm</w:t>
             </w:r>
           </w:p>
         </w:tc>
@@ -34907,8 +35028,16 @@
                 <w:rPr>
                   <w:rStyle w:val="Hyperlink"/>
                 </w:rPr>
-                <w:t>See if your court uses Truefiling</w:t>
+                <w:t xml:space="preserve">See if your court uses </w:t>
               </w:r>
+              <w:proofErr w:type="spellStart"/>
+              <w:r>
+                <w:rPr>
+                  <w:rStyle w:val="Hyperlink"/>
+                </w:rPr>
+                <w:t>Truefiling</w:t>
+              </w:r>
+              <w:proofErr w:type="spellEnd"/>
             </w:hyperlink>
             <w:r>
               <w:t>. Or</w:t>
@@ -35027,13 +35156,34 @@
                 <w:rPr>
                   <w:rStyle w:val="Hyperlink"/>
                 </w:rPr>
-                <w:t>See if your court uses Truefiling</w:t>
+                <w:t xml:space="preserve">See if your court uses </w:t>
               </w:r>
+              <w:proofErr w:type="spellStart"/>
+              <w:r>
+                <w:rPr>
+                  <w:rStyle w:val="Hyperlink"/>
+                </w:rPr>
+                <w:t>Truefiling</w:t>
+              </w:r>
+              <w:proofErr w:type="spellEnd"/>
             </w:hyperlink>
             <w:r>
               <w:br/>
-              <w:t>courts.alaska.gov/efile/index.htm#current-courts</w:t>
-            </w:r>
+              <w:t>courts.alaska.gov/</w:t>
+            </w:r>
+            <w:proofErr w:type="spellStart"/>
+            <w:r>
+              <w:t>efile</w:t>
+            </w:r>
+            <w:proofErr w:type="spellEnd"/>
+            <w:r>
+              <w:t>/</w:t>
+            </w:r>
+            <w:proofErr w:type="spellStart"/>
+            <w:r>
+              <w:t>index.htm#current-courts</w:t>
+            </w:r>
+            <w:proofErr w:type="spellEnd"/>
           </w:p>
           <w:p>
             <w:pPr>
@@ -35049,7 +35199,15 @@
             </w:hyperlink>
             <w:r>
               <w:br/>
-              <w:t>courts.alaska.gov/courtdir/efiling.htm</w:t>
+              <w:t>courts.alaska.gov/</w:t>
+            </w:r>
+            <w:proofErr w:type="spellStart"/>
+            <w:r>
+              <w:t>courtdir</w:t>
+            </w:r>
+            <w:proofErr w:type="spellEnd"/>
+            <w:r>
+              <w:t>/efiling.htm</w:t>
             </w:r>
           </w:p>
         </w:tc>
@@ -35398,54 +35556,57 @@
               </w:rPr>
               <w:t xml:space="preserve"> </w:t>
             </w:r>
+            <w:r>
+              <w:rPr>
+                <w:b/>
+                <w:bCs/>
+              </w:rPr>
+              <w:t>Certificate of Service</w:t>
+            </w:r>
+            <w:r>
+              <w:t xml:space="preserve">, </w:t>
+            </w:r>
             <w:hyperlink r:id="rId135" w:history="1">
               <w:r>
                 <w:rPr>
                   <w:rStyle w:val="Hyperlink"/>
-                  <w:b/>
-                  <w:bCs/>
                 </w:rPr>
-                <w:t>Certificate of Service</w:t>
+                <w:t>SCH-1620</w:t>
               </w:r>
+            </w:hyperlink>
+            <w:r>
+              <w:t xml:space="preserve"> and file it with the court.</w:t>
+            </w:r>
+          </w:p>
+          <w:p>
+            <w:pPr>
+              <w:pStyle w:val="Heading3"/>
+              <w:outlineLvl w:val="2"/>
+            </w:pPr>
+            <w:r>
+              <w:t>Link in this step</w:t>
+            </w:r>
+          </w:p>
+          <w:p>
+            <w:pPr>
+              <w:pStyle w:val="Body"/>
+            </w:pPr>
+            <w:r>
+              <w:rPr>
+                <w:b/>
+                <w:bCs/>
+              </w:rPr>
+              <w:t>Certificate of Service</w:t>
+            </w:r>
+            <w:r>
+              <w:t xml:space="preserve">, </w:t>
+            </w:r>
+            <w:hyperlink r:id="rId136" w:history="1">
               <w:r>
                 <w:rPr>
                   <w:rStyle w:val="Hyperlink"/>
                 </w:rPr>
-                <w:t xml:space="preserve">, </w:t>
-              </w:r>
-              <w:r>
-                <w:rPr>
-                  <w:rStyle w:val="Hyperlink"/>
-                  <w:b/>
-                  <w:bCs/>
-                </w:rPr>
                 <w:t>SCH-1620</w:t>
-              </w:r>
-            </w:hyperlink>
-            <w:r>
-              <w:t xml:space="preserve"> and file it with the court.</w:t>
-            </w:r>
-          </w:p>
-          <w:p>
-            <w:pPr>
-              <w:pStyle w:val="Heading3"/>
-              <w:outlineLvl w:val="2"/>
-            </w:pPr>
-            <w:r>
-              <w:t>Link in this step</w:t>
-            </w:r>
-          </w:p>
-          <w:p>
-            <w:pPr>
-              <w:pStyle w:val="Body"/>
-            </w:pPr>
-            <w:hyperlink r:id="rId136" w:history="1">
-              <w:r>
-                <w:rPr>
-                  <w:b/>
-                  <w:bCs/>
-                </w:rPr>
-                <w:t>Certificate of Service, SCH-1620</w:t>
               </w:r>
             </w:hyperlink>
             <w:r>
@@ -35570,7 +35731,15 @@
               <w:t>)</w:t>
             </w:r>
             <w:r>
-              <w:t xml:space="preserve">|list|length == 1 </w:t>
+              <w:t>|</w:t>
+            </w:r>
+            <w:proofErr w:type="spellStart"/>
+            <w:r>
+              <w:t>list|length</w:t>
+            </w:r>
+            <w:proofErr w:type="spellEnd"/>
+            <w:r>
+              <w:t xml:space="preserve"> == 1 </w:t>
             </w:r>
             <w:r>
               <w:rPr>
@@ -35624,7 +35793,15 @@
               <w:t>)</w:t>
             </w:r>
             <w:r>
-              <w:t xml:space="preserve">|list|length &gt;= 2 </w:t>
+              <w:t>|</w:t>
+            </w:r>
+            <w:proofErr w:type="spellStart"/>
+            <w:r>
+              <w:t>list|length</w:t>
+            </w:r>
+            <w:proofErr w:type="spellEnd"/>
+            <w:r>
+              <w:t xml:space="preserve"> &gt;= 2 </w:t>
             </w:r>
             <w:r>
               <w:rPr>
@@ -36481,8 +36658,21 @@
               </w:r>
             </w:hyperlink>
             <w:r>
-              <w:t>youtube.com/watch?v=egoBeRFB_Uw</w:t>
-            </w:r>
+              <w:t>youtube.com/</w:t>
+            </w:r>
+            <w:proofErr w:type="spellStart"/>
+            <w:r>
+              <w:t>watch?v</w:t>
+            </w:r>
+            <w:proofErr w:type="spellEnd"/>
+            <w:r>
+              <w:t>=</w:t>
+            </w:r>
+            <w:proofErr w:type="spellStart"/>
+            <w:r>
+              <w:t>egoBeRFB_Uw</w:t>
+            </w:r>
+            <w:proofErr w:type="spellEnd"/>
           </w:p>
           <w:p>
             <w:pPr>
@@ -36517,8 +36707,13 @@
             </w:hyperlink>
             <w:r>
               <w:br/>
-              <w:t>courts.alaska.gov/shc/family/motions.htm#reply</w:t>
-            </w:r>
+              <w:t>courts.alaska.gov/shc/family/</w:t>
+            </w:r>
+            <w:proofErr w:type="spellStart"/>
+            <w:r>
+              <w:t>motions.htm#reply</w:t>
+            </w:r>
+            <w:proofErr w:type="spellEnd"/>
           </w:p>
           <w:p>
             <w:pPr>
@@ -40050,6 +40245,7 @@
               </w:rPr>
               <w:t xml:space="preserve">{%tr if </w:t>
             </w:r>
+            <w:proofErr w:type="spellStart"/>
             <w:r>
               <w:rPr>
                 <w:color w:val="00B0F0"/>
@@ -40058,12 +40254,29 @@
               </w:rPr>
               <w:t>respond_to_appeal</w:t>
             </w:r>
+            <w:proofErr w:type="spellEnd"/>
             <w:r>
               <w:rPr>
                 <w:color w:val="00B0F0"/>
                 <w:shd w:val="clear" w:color="auto" w:fill="FFFFFF"/>
               </w:rPr>
-              <w:t xml:space="preserve"> in ('agree','some', 'none') %}</w:t>
+              <w:t xml:space="preserve"> in ('</w:t>
+            </w:r>
+            <w:proofErr w:type="spellStart"/>
+            <w:r>
+              <w:rPr>
+                <w:color w:val="00B0F0"/>
+                <w:shd w:val="clear" w:color="auto" w:fill="FFFFFF"/>
+              </w:rPr>
+              <w:t>agree','some</w:t>
+            </w:r>
+            <w:proofErr w:type="spellEnd"/>
+            <w:r>
+              <w:rPr>
+                <w:color w:val="00B0F0"/>
+                <w:shd w:val="clear" w:color="auto" w:fill="FFFFFF"/>
+              </w:rPr>
+              <w:t>', 'none') %}</w:t>
             </w:r>
           </w:p>
         </w:tc>
@@ -40154,7 +40367,23 @@
                 <w:color w:val="00B0F0"/>
                 <w:shd w:val="clear" w:color="auto" w:fill="FFFFFF"/>
               </w:rPr>
-              <w:t>{% if respond_to_appeal == 'agree' %}</w:t>
+              <w:t xml:space="preserve">{% if </w:t>
+            </w:r>
+            <w:proofErr w:type="spellStart"/>
+            <w:r>
+              <w:rPr>
+                <w:color w:val="00B0F0"/>
+                <w:shd w:val="clear" w:color="auto" w:fill="FFFFFF"/>
+              </w:rPr>
+              <w:t>respond_to_appeal</w:t>
+            </w:r>
+            <w:proofErr w:type="spellEnd"/>
+            <w:r>
+              <w:rPr>
+                <w:color w:val="00B0F0"/>
+                <w:shd w:val="clear" w:color="auto" w:fill="FFFFFF"/>
+              </w:rPr>
+              <w:t xml:space="preserve"> == 'agree' %}</w:t>
             </w:r>
             <w:r>
               <w:rPr>
@@ -41263,12 +41492,14 @@
               </w:rPr>
               <w:t xml:space="preserve"> </w:t>
             </w:r>
+            <w:proofErr w:type="spellStart"/>
             <w:r>
               <w:rPr>
                 <w:color w:val="FF0000"/>
               </w:rPr>
               <w:t>respond_to_appeal</w:t>
             </w:r>
+            <w:proofErr w:type="spellEnd"/>
             <w:r>
               <w:rPr>
                 <w:color w:val="FF0000"/>
@@ -42867,8 +43098,13 @@
               <w:br/>
             </w:r>
             <w:r>
-              <w:t>courts.alaska.gov/shc/appeals/appealsglossary.htm#supremecourt</w:t>
-            </w:r>
+              <w:t>courts.alaska.gov/shc/appeals/</w:t>
+            </w:r>
+            <w:proofErr w:type="spellStart"/>
+            <w:r>
+              <w:t>appealsglossary.htm#supremecourt</w:t>
+            </w:r>
+            <w:proofErr w:type="spellEnd"/>
           </w:p>
           <w:p>
             <w:pPr>
@@ -42887,8 +43123,13 @@
               <w:br/>
             </w:r>
             <w:r>
-              <w:t>courts.alaska.gov/shc/appeals/appealsglossary.htm#justice</w:t>
-            </w:r>
+              <w:t>courts.alaska.gov/shc/appeals/</w:t>
+            </w:r>
+            <w:proofErr w:type="spellStart"/>
+            <w:r>
+              <w:t>appealsglossary.htm#justice</w:t>
+            </w:r>
+            <w:proofErr w:type="spellEnd"/>
           </w:p>
           <w:p>
             <w:pPr>
@@ -43007,6 +43248,7 @@
               </w:rPr>
               <w:t xml:space="preserve">{%tr if </w:t>
             </w:r>
+            <w:proofErr w:type="spellStart"/>
             <w:r>
               <w:rPr>
                 <w:shd w:val="clear" w:color="auto" w:fill="FFFFFF"/>
@@ -43014,6 +43256,7 @@
               </w:rPr>
               <w:t>respond_to_appeal</w:t>
             </w:r>
+            <w:proofErr w:type="spellEnd"/>
             <w:r>
               <w:rPr>
                 <w:shd w:val="clear" w:color="auto" w:fill="FFFFFF"/>
@@ -45724,27 +45967,14 @@
     <w:r>
       <w:t xml:space="preserve"> of </w:t>
     </w:r>
-    <w:r>
-      <w:fldChar w:fldCharType="begin"/>
-    </w:r>
-    <w:r>
-      <w:instrText xml:space="preserve"> NUMPAGES  \* Arabic  \* MERGEFORMAT </w:instrText>
-    </w:r>
-    <w:r>
-      <w:fldChar w:fldCharType="separate"/>
-    </w:r>
-    <w:r>
-      <w:rPr>
-        <w:noProof/>
-      </w:rPr>
-      <w:t>45</w:t>
-    </w:r>
-    <w:r>
-      <w:rPr>
-        <w:noProof/>
-      </w:rPr>
-      <w:fldChar w:fldCharType="end"/>
-    </w:r>
+    <w:fldSimple w:instr=" NUMPAGES  \* Arabic  \* MERGEFORMAT ">
+      <w:r>
+        <w:rPr>
+          <w:noProof/>
+        </w:rPr>
+        <w:t>45</w:t>
+      </w:r>
+    </w:fldSimple>
     <w:r>
       <w:t xml:space="preserve"> pages</w:t>
     </w:r>
@@ -48291,6 +48521,7 @@
   <w:style w:type="character" w:default="1" w:styleId="DefaultParagraphFont">
     <w:name w:val="Default Paragraph Font"/>
     <w:uiPriority w:val="1"/>
+    <w:semiHidden/>
     <w:unhideWhenUsed/>
   </w:style>
   <w:style w:type="table" w:default="1" w:styleId="TableNormal">

</xml_diff>

<commit_message>
Fix Step in both accordion and docx Contact the other parent and write out agreement #11 https://github.com/A2JatAKCourts/docassemble-ChangingChildCustodyIssues/issues/11
</commit_message>
<xml_diff>
--- a/docassemble/ChangingChildCustody/data/templates/changing_child_custody_action_plan.docx
+++ b/docassemble/ChangingChildCustody/data/templates/changing_child_custody_action_plan.docx
@@ -937,13 +937,8 @@
               <w:t xml:space="preserve">or </w:t>
             </w:r>
             <w:r>
-              <w:t>(unknown_final_date.true_values())|</w:t>
-            </w:r>
-            <w:proofErr w:type="spellStart"/>
-            <w:r>
-              <w:t>list|length</w:t>
-            </w:r>
-            <w:proofErr w:type="spellEnd"/>
+              <w:t>(unknown_final_date.true_values())|list|length</w:t>
+            </w:r>
             <w:r>
               <w:t xml:space="preserve"> </w:t>
             </w:r>
@@ -1001,14 +996,27 @@
             <w:r>
               <w:t xml:space="preserve"> </w:t>
             </w:r>
-            <w:fldSimple w:instr=" SEQ stepList  \* MERGEFORMAT  \* MERGEFORMAT ">
-              <w:r>
-                <w:rPr>
-                  <w:noProof/>
-                </w:rPr>
-                <w:t>1</w:t>
-              </w:r>
-            </w:fldSimple>
+            <w:r>
+              <w:fldChar w:fldCharType="begin"/>
+            </w:r>
+            <w:r>
+              <w:instrText xml:space="preserve"> SEQ stepList  \* MERGEFORMAT  \* MERGEFORMAT </w:instrText>
+            </w:r>
+            <w:r>
+              <w:fldChar w:fldCharType="separate"/>
+            </w:r>
+            <w:r>
+              <w:rPr>
+                <w:noProof/>
+              </w:rPr>
+              <w:t>1</w:t>
+            </w:r>
+            <w:r>
+              <w:rPr>
+                <w:noProof/>
+              </w:rPr>
+              <w:fldChar w:fldCharType="end"/>
+            </w:r>
             <w:r>
               <w:t>:</w:t>
             </w:r>
@@ -7556,15 +7564,29 @@
             <w:r>
               <w:t xml:space="preserve"> </w:t>
             </w:r>
-            <w:fldSimple w:instr=" SEQ stepList \* Arabic \* MERGEFORMAT ">
-              <w:r>
-                <w:rPr>
-                  <w:noProof/>
-                  <w:shd w:val="clear" w:color="auto" w:fill="FFFFFF"/>
-                </w:rPr>
-                <w:t>4</w:t>
-              </w:r>
-            </w:fldSimple>
+            <w:r>
+              <w:fldChar w:fldCharType="begin"/>
+            </w:r>
+            <w:r>
+              <w:instrText xml:space="preserve"> SEQ stepList \* Arabic \* MERGEFORMAT </w:instrText>
+            </w:r>
+            <w:r>
+              <w:fldChar w:fldCharType="separate"/>
+            </w:r>
+            <w:r>
+              <w:rPr>
+                <w:noProof/>
+                <w:shd w:val="clear" w:color="auto" w:fill="FFFFFF"/>
+              </w:rPr>
+              <w:t>4</w:t>
+            </w:r>
+            <w:r>
+              <w:rPr>
+                <w:noProof/>
+                <w:shd w:val="clear" w:color="auto" w:fill="FFFFFF"/>
+              </w:rPr>
+              <w:fldChar w:fldCharType="end"/>
+            </w:r>
             <w:r>
               <w:t>:</w:t>
             </w:r>
@@ -12854,11 +12876,9 @@
             <w:r>
               <w:t xml:space="preserve"> </w:t>
             </w:r>
-            <w:proofErr w:type="spellStart"/>
             <w:r>
               <w:t>file_step_heading</w:t>
             </w:r>
-            <w:proofErr w:type="spellEnd"/>
             <w:r>
               <w:t xml:space="preserve"> </w:t>
             </w:r>
@@ -12976,13 +12996,8 @@
               <w:br/>
             </w:r>
             <w:r>
-              <w:t>courts.alaska.gov/shc/family/</w:t>
-            </w:r>
-            <w:proofErr w:type="spellStart"/>
-            <w:r>
-              <w:t>shclaws.htm#cases</w:t>
-            </w:r>
-            <w:proofErr w:type="spellEnd"/>
+              <w:t>courts.alaska.gov/shc/family/shclaws.htm#cases</w:t>
+            </w:r>
           </w:p>
         </w:tc>
       </w:tr>
@@ -13861,15 +13876,7 @@
               <w:br/>
             </w:r>
             <w:r>
-              <w:t>youtube.com/</w:t>
-            </w:r>
-            <w:proofErr w:type="spellStart"/>
-            <w:r>
-              <w:t>watch?v</w:t>
-            </w:r>
-            <w:proofErr w:type="spellEnd"/>
-            <w:r>
-              <w:t>=2irmxT0_0EA</w:t>
+              <w:t>youtube.com/watch?v=2irmxT0_0EA</w:t>
             </w:r>
           </w:p>
         </w:tc>
@@ -14487,14 +14494,27 @@
               <w:lastRenderedPageBreak/>
               <w:t xml:space="preserve">Step </w:t>
             </w:r>
-            <w:fldSimple w:instr=" SEQ stepList \* MERGEFORMAT ">
-              <w:r>
-                <w:rPr>
-                  <w:noProof/>
-                </w:rPr>
-                <w:t>10</w:t>
-              </w:r>
-            </w:fldSimple>
+            <w:r>
+              <w:fldChar w:fldCharType="begin"/>
+            </w:r>
+            <w:r>
+              <w:instrText xml:space="preserve"> SEQ stepList \* MERGEFORMAT </w:instrText>
+            </w:r>
+            <w:r>
+              <w:fldChar w:fldCharType="separate"/>
+            </w:r>
+            <w:r>
+              <w:rPr>
+                <w:noProof/>
+              </w:rPr>
+              <w:t>10</w:t>
+            </w:r>
+            <w:r>
+              <w:rPr>
+                <w:noProof/>
+              </w:rPr>
+              <w:fldChar w:fldCharType="end"/>
+            </w:r>
             <w:r>
               <w:t xml:space="preserve">: </w:t>
             </w:r>
@@ -15267,14 +15287,27 @@
             <w:r>
               <w:t xml:space="preserve">Step </w:t>
             </w:r>
-            <w:fldSimple w:instr=" SEQ stepList \* Arabic \* MERGEFORMAT ">
-              <w:r>
-                <w:rPr>
-                  <w:noProof/>
-                </w:rPr>
-                <w:t>11</w:t>
-              </w:r>
-            </w:fldSimple>
+            <w:r>
+              <w:fldChar w:fldCharType="begin"/>
+            </w:r>
+            <w:r>
+              <w:instrText xml:space="preserve"> SEQ stepList \* Arabic \* MERGEFORMAT </w:instrText>
+            </w:r>
+            <w:r>
+              <w:fldChar w:fldCharType="separate"/>
+            </w:r>
+            <w:r>
+              <w:rPr>
+                <w:noProof/>
+              </w:rPr>
+              <w:t>11</w:t>
+            </w:r>
+            <w:r>
+              <w:rPr>
+                <w:noProof/>
+              </w:rPr>
+              <w:fldChar w:fldCharType="end"/>
+            </w:r>
             <w:r>
               <w:t xml:space="preserve">: </w:t>
             </w:r>
@@ -28390,7 +28423,6 @@
               <w:t xml:space="preserve"> </w:t>
             </w:r>
             <w:hyperlink r:id="rId101" w:history="1">
-              <w:proofErr w:type="spellStart"/>
               <w:r>
                 <w:rPr>
                   <w:rStyle w:val="Hyperlink"/>
@@ -28401,14 +28433,7 @@
                 <w:rPr>
                   <w:rStyle w:val="Hyperlink"/>
                 </w:rPr>
-                <w:t>f</w:t>
-              </w:r>
-              <w:proofErr w:type="spellEnd"/>
-              <w:r>
-                <w:rPr>
-                  <w:rStyle w:val="Hyperlink"/>
-                </w:rPr>
-                <w:t xml:space="preserve"> file</w:t>
+                <w:t>f file</w:t>
               </w:r>
             </w:hyperlink>
             <w:r>
@@ -28559,15 +28584,7 @@
               <w:br/>
             </w:r>
             <w:r>
-              <w:t>youtube.com/</w:t>
-            </w:r>
-            <w:proofErr w:type="spellStart"/>
-            <w:r>
-              <w:t>watch?v</w:t>
-            </w:r>
-            <w:proofErr w:type="spellEnd"/>
-            <w:r>
-              <w:t>=2irmxT0_0EA</w:t>
+              <w:t>youtube.com/watch?v=2irmxT0_0EA</w:t>
             </w:r>
           </w:p>
         </w:tc>
@@ -29094,15 +29111,7 @@
               <w:ind w:left="420"/>
             </w:pPr>
             <w:r>
-              <w:t xml:space="preserve">If the </w:t>
-            </w:r>
-            <w:proofErr w:type="spellStart"/>
-            <w:r>
-              <w:t>judget</w:t>
-            </w:r>
-            <w:proofErr w:type="spellEnd"/>
-            <w:r>
-              <w:t xml:space="preserve"> grants the </w:t>
+              <w:t xml:space="preserve">If the judget grants the </w:t>
             </w:r>
             <w:r>
               <w:rPr>
@@ -29822,15 +29831,7 @@
               <w:pStyle w:val="Body"/>
             </w:pPr>
             <w:r>
-              <w:t xml:space="preserve">{% if type_of_response == 'modify' and type_of_modification.any_true('child support', 'custody') and type_of_modification.all_false('spousal </w:t>
-            </w:r>
-            <w:proofErr w:type="spellStart"/>
-            <w:r>
-              <w:t>support','property</w:t>
-            </w:r>
-            <w:proofErr w:type="spellEnd"/>
-            <w:r>
-              <w:t xml:space="preserve"> or debt', 'other')</w:t>
+              <w:t>{% if type_of_response == 'modify' and type_of_modification.any_true('child support', 'custody') and type_of_modification.all_false('spousal support','property or debt', 'other')</w:t>
             </w:r>
             <w:r>
               <w:t xml:space="preserve"> %}</w:t>
@@ -32420,15 +32421,7 @@
               <w:br/>
             </w:r>
             <w:r>
-              <w:t>youtube.com/</w:t>
-            </w:r>
-            <w:proofErr w:type="spellStart"/>
-            <w:r>
-              <w:t>watch?v</w:t>
-            </w:r>
-            <w:proofErr w:type="spellEnd"/>
-            <w:r>
-              <w:t>=E7cYJyRciBg</w:t>
+              <w:t>youtube.com/watch?v=E7cYJyRciBg</w:t>
             </w:r>
           </w:p>
         </w:tc>
@@ -33173,13 +33166,8 @@
               <w:br/>
             </w:r>
             <w:r>
-              <w:t>courts.alaska.gov/</w:t>
-            </w:r>
-            <w:proofErr w:type="spellStart"/>
-            <w:r>
-              <w:t>efile</w:t>
-            </w:r>
-            <w:proofErr w:type="spellEnd"/>
+              <w:t>courts.alaska.gov/efile</w:t>
+            </w:r>
           </w:p>
         </w:tc>
       </w:tr>
@@ -33424,33 +33412,17 @@
               <w:rPr>
                 <w:color w:val="FF0000"/>
               </w:rPr>
-              <w:t xml:space="preserve"> if defined('</w:t>
-            </w:r>
-            <w:proofErr w:type="spellStart"/>
-            <w:r>
-              <w:rPr>
-                <w:color w:val="FF0000"/>
-              </w:rPr>
+              <w:t xml:space="preserve"> if defined('file_step_heading') %}</w:t>
+            </w:r>
+            <w:r>
+              <w:t>{{</w:t>
+            </w:r>
+            <w:r>
+              <w:t xml:space="preserve"> </w:t>
+            </w:r>
+            <w:r>
               <w:t>file_step_heading</w:t>
             </w:r>
-            <w:proofErr w:type="spellEnd"/>
-            <w:r>
-              <w:rPr>
-                <w:color w:val="FF0000"/>
-              </w:rPr>
-              <w:t>') %}</w:t>
-            </w:r>
-            <w:r>
-              <w:t>{{</w:t>
-            </w:r>
-            <w:r>
-              <w:t xml:space="preserve"> </w:t>
-            </w:r>
-            <w:proofErr w:type="spellStart"/>
-            <w:r>
-              <w:t>file_step_heading</w:t>
-            </w:r>
-            <w:proofErr w:type="spellEnd"/>
             <w:r>
               <w:t xml:space="preserve"> </w:t>
             </w:r>
@@ -33552,49 +33524,13 @@
               <w:pStyle w:val="Body"/>
             </w:pPr>
             <w:r>
-              <w:t xml:space="preserve">{{ </w:t>
-            </w:r>
-            <w:proofErr w:type="spellStart"/>
-            <w:r>
-              <w:t>file_motion_to_enforce</w:t>
-            </w:r>
-            <w:proofErr w:type="spellEnd"/>
-            <w:r>
-              <w:t xml:space="preserve"> }}</w:t>
+              <w:t>{{ file_motion_to_enforce }}</w:t>
             </w:r>
             <w:r>
               <w:rPr>
                 <w:color w:val="00B0F0"/>
               </w:rPr>
-              <w:t>{% if defined('</w:t>
-            </w:r>
-            <w:proofErr w:type="spellStart"/>
-            <w:r>
-              <w:rPr>
-                <w:color w:val="00B0F0"/>
-              </w:rPr>
-              <w:t>file_step_heading</w:t>
-            </w:r>
-            <w:proofErr w:type="spellEnd"/>
-            <w:r>
-              <w:rPr>
-                <w:color w:val="00B0F0"/>
-              </w:rPr>
-              <w:t xml:space="preserve">') and </w:t>
-            </w:r>
-            <w:proofErr w:type="spellStart"/>
-            <w:r>
-              <w:rPr>
-                <w:color w:val="00B0F0"/>
-              </w:rPr>
-              <w:t>file_step_heading</w:t>
-            </w:r>
-            <w:proofErr w:type="spellEnd"/>
-            <w:r>
-              <w:rPr>
-                <w:color w:val="00B0F0"/>
-              </w:rPr>
-              <w:t xml:space="preserve"> == 'File your Motion to Set Aside' %}</w:t>
+              <w:t>{% if defined('file_step_heading') and file_step_heading == 'File your Motion to Set Aside' %}</w:t>
             </w:r>
             <w:r>
               <w:t xml:space="preserve">If you decide that a </w:t>
@@ -34005,21 +33941,7 @@
               <w:rPr>
                 <w:color w:val="FFC000"/>
               </w:rPr>
-              <w:t>type_of_final_order.any_true('</w:t>
-            </w:r>
-            <w:proofErr w:type="spellStart"/>
-            <w:r>
-              <w:rPr>
-                <w:color w:val="FFC000"/>
-              </w:rPr>
-              <w:t>custody','child</w:t>
-            </w:r>
-            <w:proofErr w:type="spellEnd"/>
-            <w:r>
-              <w:rPr>
-                <w:color w:val="FFC000"/>
-              </w:rPr>
-              <w:t xml:space="preserve"> support') and </w:t>
+              <w:t xml:space="preserve">type_of_final_order.any_true('custody','child support') and </w:t>
             </w:r>
             <w:r>
               <w:rPr>
@@ -34052,19 +33974,23 @@
               </w:rPr>
               <w:t>(</w:t>
             </w:r>
-            <w:proofErr w:type="spellStart"/>
             <w:r>
               <w:rPr>
                 <w:color w:val="92D050"/>
               </w:rPr>
-              <w:t>type_of_final_order.all_false</w:t>
-            </w:r>
-            <w:proofErr w:type="spellEnd"/>
+              <w:t>type_of_final_order.all_false('spousal support', 'property or debt')</w:t>
+            </w:r>
+            <w:r>
+              <w:rPr>
+                <w:color w:val="FFC000"/>
+              </w:rPr>
+              <w:t xml:space="preserve"> </w:t>
+            </w:r>
             <w:r>
               <w:rPr>
                 <w:color w:val="92D050"/>
               </w:rPr>
-              <w:t>('spousal support', 'property or debt')</w:t>
+              <w:t>or</w:t>
             </w:r>
             <w:r>
               <w:rPr>
@@ -34074,83 +34000,57 @@
             </w:r>
             <w:r>
               <w:rPr>
+                <w:color w:val="00B050"/>
+              </w:rPr>
+              <w:t>(</w:t>
+            </w:r>
+            <w:r>
+              <w:rPr>
+                <w:color w:val="00B050"/>
+              </w:rPr>
+              <w:t>type_of_final_order.any_true('spousal support', 'property or debt') and why_change_divorce_order != 'changed circumstances'</w:t>
+            </w:r>
+            <w:r>
+              <w:rPr>
+                <w:color w:val="00B050"/>
+              </w:rPr>
+              <w:t>)</w:t>
+            </w:r>
+            <w:r>
+              <w:rPr>
                 <w:color w:val="92D050"/>
               </w:rPr>
+              <w:t>)</w:t>
+            </w:r>
+            <w:r>
+              <w:rPr>
+                <w:color w:val="FFC000"/>
+              </w:rPr>
+              <w:t>)</w:t>
+            </w:r>
+            <w:r>
+              <w:rPr>
+                <w:color w:val="FFC000"/>
+              </w:rPr>
+              <w:t xml:space="preserve"> </w:t>
+            </w:r>
+            <w:r>
+              <w:rPr>
+                <w:color w:val="7030A0"/>
+              </w:rPr>
               <w:t>or</w:t>
             </w:r>
             <w:r>
               <w:rPr>
                 <w:color w:val="FFC000"/>
               </w:rPr>
-              <w:t xml:space="preserve"> </w:t>
-            </w:r>
-            <w:r>
-              <w:rPr>
-                <w:color w:val="00B050"/>
-              </w:rPr>
-              <w:t>(</w:t>
-            </w:r>
-            <w:r>
-              <w:rPr>
-                <w:color w:val="00B050"/>
-              </w:rPr>
-              <w:t>type_of_final_order.any_true('spousal support', 'property or debt') and why_change_divorce_order != 'changed circumstances'</w:t>
-            </w:r>
-            <w:r>
-              <w:rPr>
-                <w:color w:val="00B050"/>
-              </w:rPr>
-              <w:t>)</w:t>
+              <w:t xml:space="preserve"> (type_of_final_order.any_true('spousal support', 'property or debt ') and why_change_divorce_order == 'changed circumstances' and </w:t>
             </w:r>
             <w:r>
               <w:rPr>
                 <w:color w:val="92D050"/>
               </w:rPr>
-              <w:t>)</w:t>
-            </w:r>
-            <w:r>
-              <w:rPr>
-                <w:color w:val="FFC000"/>
-              </w:rPr>
-              <w:t>)</w:t>
-            </w:r>
-            <w:r>
-              <w:rPr>
-                <w:color w:val="FFC000"/>
-              </w:rPr>
-              <w:t xml:space="preserve"> </w:t>
-            </w:r>
-            <w:r>
-              <w:rPr>
-                <w:color w:val="7030A0"/>
-              </w:rPr>
-              <w:t>or</w:t>
-            </w:r>
-            <w:r>
-              <w:rPr>
-                <w:color w:val="FFC000"/>
-              </w:rPr>
-              <w:t xml:space="preserve"> (type_of_final_order.any_true('spousal support', 'property or debt ') and why_change_divorce_order == 'changed circumstances' and </w:t>
-            </w:r>
-            <w:r>
-              <w:rPr>
-                <w:color w:val="92D050"/>
-              </w:rPr>
-              <w:t>(</w:t>
-            </w:r>
-            <w:proofErr w:type="spellStart"/>
-            <w:r>
-              <w:rPr>
-                <w:color w:val="92D050"/>
-              </w:rPr>
-              <w:t>type_of_final_order.all_false</w:t>
-            </w:r>
-            <w:proofErr w:type="spellEnd"/>
-            <w:r>
-              <w:rPr>
-                <w:color w:val="92D050"/>
-              </w:rPr>
-              <w:t xml:space="preserve">('child support', 'custody') or </w:t>
+              <w:t xml:space="preserve">(type_of_final_order.all_false('child support', 'custody') or </w:t>
             </w:r>
             <w:r>
               <w:rPr>
@@ -34663,21 +34563,8 @@
               <w:br/>
             </w:r>
             <w:r>
-              <w:t>courts.alaska.gov/</w:t>
-            </w:r>
-            <w:proofErr w:type="spellStart"/>
-            <w:r>
-              <w:t>efile</w:t>
-            </w:r>
-            <w:proofErr w:type="spellEnd"/>
-            <w:r>
-              <w:t>/</w:t>
-            </w:r>
-            <w:proofErr w:type="spellStart"/>
-            <w:r>
-              <w:t>index.htm#current-courts</w:t>
-            </w:r>
-            <w:proofErr w:type="spellEnd"/>
+              <w:t>courts.alaska.gov/efile/index.htm#current-courts</w:t>
+            </w:r>
           </w:p>
           <w:p>
             <w:pPr>
@@ -34693,15 +34580,7 @@
             </w:hyperlink>
             <w:r>
               <w:br/>
-              <w:t>courts.alaska.gov/</w:t>
-            </w:r>
-            <w:proofErr w:type="spellStart"/>
-            <w:r>
-              <w:t>courtdir</w:t>
-            </w:r>
-            <w:proofErr w:type="spellEnd"/>
-            <w:r>
-              <w:t>/efiling.htm</w:t>
+              <w:t>courts.alaska.gov/courtdir/efiling.htm</w:t>
             </w:r>
           </w:p>
         </w:tc>
@@ -35028,16 +34907,8 @@
                 <w:rPr>
                   <w:rStyle w:val="Hyperlink"/>
                 </w:rPr>
-                <w:t xml:space="preserve">See if your court uses </w:t>
+                <w:t>See if your court uses Truefiling</w:t>
               </w:r>
-              <w:proofErr w:type="spellStart"/>
-              <w:r>
-                <w:rPr>
-                  <w:rStyle w:val="Hyperlink"/>
-                </w:rPr>
-                <w:t>Truefiling</w:t>
-              </w:r>
-              <w:proofErr w:type="spellEnd"/>
             </w:hyperlink>
             <w:r>
               <w:t>. Or</w:t>
@@ -35156,34 +35027,13 @@
                 <w:rPr>
                   <w:rStyle w:val="Hyperlink"/>
                 </w:rPr>
-                <w:t xml:space="preserve">See if your court uses </w:t>
+                <w:t>See if your court uses Truefiling</w:t>
               </w:r>
-              <w:proofErr w:type="spellStart"/>
-              <w:r>
-                <w:rPr>
-                  <w:rStyle w:val="Hyperlink"/>
-                </w:rPr>
-                <w:t>Truefiling</w:t>
-              </w:r>
-              <w:proofErr w:type="spellEnd"/>
             </w:hyperlink>
             <w:r>
               <w:br/>
-              <w:t>courts.alaska.gov/</w:t>
-            </w:r>
-            <w:proofErr w:type="spellStart"/>
-            <w:r>
-              <w:t>efile</w:t>
-            </w:r>
-            <w:proofErr w:type="spellEnd"/>
-            <w:r>
-              <w:t>/</w:t>
-            </w:r>
-            <w:proofErr w:type="spellStart"/>
-            <w:r>
-              <w:t>index.htm#current-courts</w:t>
-            </w:r>
-            <w:proofErr w:type="spellEnd"/>
+              <w:t>courts.alaska.gov/efile/index.htm#current-courts</w:t>
+            </w:r>
           </w:p>
           <w:p>
             <w:pPr>
@@ -35199,15 +35049,7 @@
             </w:hyperlink>
             <w:r>
               <w:br/>
-              <w:t>courts.alaska.gov/</w:t>
-            </w:r>
-            <w:proofErr w:type="spellStart"/>
-            <w:r>
-              <w:t>courtdir</w:t>
-            </w:r>
-            <w:proofErr w:type="spellEnd"/>
-            <w:r>
-              <w:t>/efiling.htm</w:t>
+              <w:t>courts.alaska.gov/courtdir/efiling.htm</w:t>
             </w:r>
           </w:p>
         </w:tc>
@@ -35731,15 +35573,7 @@
               <w:t>)</w:t>
             </w:r>
             <w:r>
-              <w:t>|</w:t>
-            </w:r>
-            <w:proofErr w:type="spellStart"/>
-            <w:r>
-              <w:t>list|length</w:t>
-            </w:r>
-            <w:proofErr w:type="spellEnd"/>
-            <w:r>
-              <w:t xml:space="preserve"> == 1 </w:t>
+              <w:t xml:space="preserve">|list|length == 1 </w:t>
             </w:r>
             <w:r>
               <w:rPr>
@@ -35793,15 +35627,7 @@
               <w:t>)</w:t>
             </w:r>
             <w:r>
-              <w:t>|</w:t>
-            </w:r>
-            <w:proofErr w:type="spellStart"/>
-            <w:r>
-              <w:t>list|length</w:t>
-            </w:r>
-            <w:proofErr w:type="spellEnd"/>
-            <w:r>
-              <w:t xml:space="preserve"> &gt;= 2 </w:t>
+              <w:t xml:space="preserve">|list|length &gt;= 2 </w:t>
             </w:r>
             <w:r>
               <w:rPr>
@@ -36658,21 +36484,8 @@
               </w:r>
             </w:hyperlink>
             <w:r>
-              <w:t>youtube.com/</w:t>
-            </w:r>
-            <w:proofErr w:type="spellStart"/>
-            <w:r>
-              <w:t>watch?v</w:t>
-            </w:r>
-            <w:proofErr w:type="spellEnd"/>
-            <w:r>
-              <w:t>=</w:t>
-            </w:r>
-            <w:proofErr w:type="spellStart"/>
-            <w:r>
-              <w:t>egoBeRFB_Uw</w:t>
-            </w:r>
-            <w:proofErr w:type="spellEnd"/>
+              <w:t>youtube.com/watch?v=egoBeRFB_Uw</w:t>
+            </w:r>
           </w:p>
           <w:p>
             <w:pPr>
@@ -36707,13 +36520,8 @@
             </w:hyperlink>
             <w:r>
               <w:br/>
-              <w:t>courts.alaska.gov/shc/family/</w:t>
-            </w:r>
-            <w:proofErr w:type="spellStart"/>
-            <w:r>
-              <w:t>motions.htm#reply</w:t>
-            </w:r>
-            <w:proofErr w:type="spellEnd"/>
+              <w:t>courts.alaska.gov/shc/family/motions.htm#reply</w:t>
+            </w:r>
           </w:p>
           <w:p>
             <w:pPr>
@@ -36764,7 +36572,6 @@
               <w:r>
                 <w:rPr>
                   <w:rStyle w:val="Hyperlink"/>
-                  <w:color w:val="auto"/>
                 </w:rPr>
                 <w:t>filing an appeal</w:t>
               </w:r>
@@ -38579,37 +38386,28 @@
               <w:t xml:space="preserve"> </w:t>
             </w:r>
             <w:r>
-              <w:t xml:space="preserve">agree, and are able to work together to write out the agreement, you can fill out and </w:t>
-            </w:r>
-            <w:r>
-              <w:t>file</w:t>
-            </w:r>
-            <w:r>
-              <w:t xml:space="preserve"> </w:t>
-            </w:r>
-            <w:r>
-              <w:t>with</w:t>
-            </w:r>
-            <w:r>
-              <w:t xml:space="preserve"> </w:t>
-            </w:r>
-            <w:r>
-              <w:t>the</w:t>
-            </w:r>
-            <w:r>
-              <w:t xml:space="preserve"> </w:t>
-            </w:r>
-            <w:r>
-              <w:t>court</w:t>
-            </w:r>
-            <w:r>
-              <w:t>:</w:t>
-            </w:r>
-            <w:r>
-              <w:rPr>
-                <w:color w:val="00B050"/>
-              </w:rPr>
-              <w:t xml:space="preserve"> </w:t>
+              <w:t xml:space="preserve">agree, and </w:t>
+            </w:r>
+            <w:r>
+              <w:t>can</w:t>
+            </w:r>
+            <w:r>
+              <w:t xml:space="preserve"> work together</w:t>
+            </w:r>
+            <w:r>
+              <w:t>,</w:t>
+            </w:r>
+            <w:r>
+              <w:t xml:space="preserve"> </w:t>
+            </w:r>
+            <w:r>
+              <w:t xml:space="preserve">you can use these court forms to write out your agreement and file </w:t>
+            </w:r>
+            <w:r>
+              <w:t>it</w:t>
+            </w:r>
+            <w:r>
+              <w:t xml:space="preserve"> with the court:</w:t>
             </w:r>
             <w:r>
               <w:rPr>
@@ -40245,7 +40043,6 @@
               </w:rPr>
               <w:t xml:space="preserve">{%tr if </w:t>
             </w:r>
-            <w:proofErr w:type="spellStart"/>
             <w:r>
               <w:rPr>
                 <w:color w:val="00B0F0"/>
@@ -40254,29 +40051,12 @@
               </w:rPr>
               <w:t>respond_to_appeal</w:t>
             </w:r>
-            <w:proofErr w:type="spellEnd"/>
             <w:r>
               <w:rPr>
                 <w:color w:val="00B0F0"/>
                 <w:shd w:val="clear" w:color="auto" w:fill="FFFFFF"/>
               </w:rPr>
-              <w:t xml:space="preserve"> in ('</w:t>
-            </w:r>
-            <w:proofErr w:type="spellStart"/>
-            <w:r>
-              <w:rPr>
-                <w:color w:val="00B0F0"/>
-                <w:shd w:val="clear" w:color="auto" w:fill="FFFFFF"/>
-              </w:rPr>
-              <w:t>agree','some</w:t>
-            </w:r>
-            <w:proofErr w:type="spellEnd"/>
-            <w:r>
-              <w:rPr>
-                <w:color w:val="00B0F0"/>
-                <w:shd w:val="clear" w:color="auto" w:fill="FFFFFF"/>
-              </w:rPr>
-              <w:t>', 'none') %}</w:t>
+              <w:t xml:space="preserve"> in ('agree','some', 'none') %}</w:t>
             </w:r>
           </w:p>
         </w:tc>
@@ -40367,23 +40147,7 @@
                 <w:color w:val="00B0F0"/>
                 <w:shd w:val="clear" w:color="auto" w:fill="FFFFFF"/>
               </w:rPr>
-              <w:t xml:space="preserve">{% if </w:t>
-            </w:r>
-            <w:proofErr w:type="spellStart"/>
-            <w:r>
-              <w:rPr>
-                <w:color w:val="00B0F0"/>
-                <w:shd w:val="clear" w:color="auto" w:fill="FFFFFF"/>
-              </w:rPr>
-              <w:t>respond_to_appeal</w:t>
-            </w:r>
-            <w:proofErr w:type="spellEnd"/>
-            <w:r>
-              <w:rPr>
-                <w:color w:val="00B0F0"/>
-                <w:shd w:val="clear" w:color="auto" w:fill="FFFFFF"/>
-              </w:rPr>
-              <w:t xml:space="preserve"> == 'agree' %}</w:t>
+              <w:t>{% if respond_to_appeal == 'agree' %}</w:t>
             </w:r>
             <w:r>
               <w:rPr>
@@ -41492,14 +41256,12 @@
               </w:rPr>
               <w:t xml:space="preserve"> </w:t>
             </w:r>
-            <w:proofErr w:type="spellStart"/>
             <w:r>
               <w:rPr>
                 <w:color w:val="FF0000"/>
               </w:rPr>
               <w:t>respond_to_appeal</w:t>
             </w:r>
-            <w:proofErr w:type="spellEnd"/>
             <w:r>
               <w:rPr>
                 <w:color w:val="FF0000"/>
@@ -43098,13 +42860,8 @@
               <w:br/>
             </w:r>
             <w:r>
-              <w:t>courts.alaska.gov/shc/appeals/</w:t>
-            </w:r>
-            <w:proofErr w:type="spellStart"/>
-            <w:r>
-              <w:t>appealsglossary.htm#supremecourt</w:t>
-            </w:r>
-            <w:proofErr w:type="spellEnd"/>
+              <w:t>courts.alaska.gov/shc/appeals/appealsglossary.htm#supremecourt</w:t>
+            </w:r>
           </w:p>
           <w:p>
             <w:pPr>
@@ -43123,13 +42880,8 @@
               <w:br/>
             </w:r>
             <w:r>
-              <w:t>courts.alaska.gov/shc/appeals/</w:t>
-            </w:r>
-            <w:proofErr w:type="spellStart"/>
-            <w:r>
-              <w:t>appealsglossary.htm#justice</w:t>
-            </w:r>
-            <w:proofErr w:type="spellEnd"/>
+              <w:t>courts.alaska.gov/shc/appeals/appealsglossary.htm#justice</w:t>
+            </w:r>
           </w:p>
           <w:p>
             <w:pPr>
@@ -43248,7 +43000,6 @@
               </w:rPr>
               <w:t xml:space="preserve">{%tr if </w:t>
             </w:r>
-            <w:proofErr w:type="spellStart"/>
             <w:r>
               <w:rPr>
                 <w:shd w:val="clear" w:color="auto" w:fill="FFFFFF"/>
@@ -43256,7 +43007,6 @@
               </w:rPr>
               <w:t>respond_to_appeal</w:t>
             </w:r>
-            <w:proofErr w:type="spellEnd"/>
             <w:r>
               <w:rPr>
                 <w:shd w:val="clear" w:color="auto" w:fill="FFFFFF"/>
@@ -45967,14 +45717,27 @@
     <w:r>
       <w:t xml:space="preserve"> of </w:t>
     </w:r>
-    <w:fldSimple w:instr=" NUMPAGES  \* Arabic  \* MERGEFORMAT ">
-      <w:r>
-        <w:rPr>
-          <w:noProof/>
-        </w:rPr>
-        <w:t>45</w:t>
-      </w:r>
-    </w:fldSimple>
+    <w:r>
+      <w:fldChar w:fldCharType="begin"/>
+    </w:r>
+    <w:r>
+      <w:instrText xml:space="preserve"> NUMPAGES  \* Arabic  \* MERGEFORMAT </w:instrText>
+    </w:r>
+    <w:r>
+      <w:fldChar w:fldCharType="separate"/>
+    </w:r>
+    <w:r>
+      <w:rPr>
+        <w:noProof/>
+      </w:rPr>
+      <w:t>45</w:t>
+    </w:r>
+    <w:r>
+      <w:rPr>
+        <w:noProof/>
+      </w:rPr>
+      <w:fldChar w:fldCharType="end"/>
+    </w:r>
     <w:r>
       <w:t xml:space="preserve"> pages</w:t>
     </w:r>

</xml_diff>